<commit_message>
Cleaned up document and modified user stories
</commit_message>
<xml_diff>
--- a/Release and Sprint 1 Plan.docx
+++ b/Release and Sprint 1 Plan.docx
@@ -1,6 +1,6 @@
 
 <file path=word/document.xml><?xml version="1.0" encoding="utf-8"?>
-<w:document xmlns:wpc="http://schemas.microsoft.com/office/word/2010/wordprocessingCanvas" xmlns:cx="http://schemas.microsoft.com/office/drawing/2014/chartex" xmlns:cx1="http://schemas.microsoft.com/office/drawing/2015/9/8/chartex" xmlns:cx2="http://schemas.microsoft.com/office/drawing/2015/10/21/chartex" xmlns:cx3="http://schemas.microsoft.com/office/drawing/2016/5/9/chartex" xmlns:cx4="http://schemas.microsoft.com/office/drawing/2016/5/10/chartex" xmlns:cx5="http://schemas.microsoft.com/office/drawing/2016/5/11/chartex" xmlns:mc="http://schemas.openxmlformats.org/markup-compatibility/2006" xmlns:o="urn:schemas-microsoft-com:office:office" xmlns:r="http://schemas.openxmlformats.org/officeDocument/2006/relationships" xmlns:m="http://schemas.openxmlformats.org/officeDocument/2006/math" xmlns:v="urn:schemas-microsoft-com:vml" xmlns:wp14="http://schemas.microsoft.com/office/word/2010/wordprocessingDrawing" xmlns:wp="http://schemas.openxmlformats.org/drawingml/2006/wordprocessingDrawing" xmlns:w10="urn:schemas-microsoft-com:office:word" xmlns:w="http://schemas.openxmlformats.org/wordprocessingml/2006/main" xmlns:w14="http://schemas.microsoft.com/office/word/2010/wordml" xmlns:w15="http://schemas.microsoft.com/office/word/2012/wordml" xmlns:w16se="http://schemas.microsoft.com/office/word/2015/wordml/symex" xmlns:wpg="http://schemas.microsoft.com/office/word/2010/wordprocessingGroup" xmlns:wpi="http://schemas.microsoft.com/office/word/2010/wordprocessingInk" xmlns:wne="http://schemas.microsoft.com/office/word/2006/wordml" xmlns:wps="http://schemas.microsoft.com/office/word/2010/wordprocessingShape" mc:Ignorable="w14 w15 w16se wp14">
+<w:document xmlns:wpc="http://schemas.microsoft.com/office/word/2010/wordprocessingCanvas" xmlns:cx="http://schemas.microsoft.com/office/drawing/2014/chartex" xmlns:cx1="http://schemas.microsoft.com/office/drawing/2015/9/8/chartex" xmlns:cx2="http://schemas.microsoft.com/office/drawing/2015/10/21/chartex" xmlns:cx3="http://schemas.microsoft.com/office/drawing/2016/5/9/chartex" xmlns:cx4="http://schemas.microsoft.com/office/drawing/2016/5/10/chartex" xmlns:cx5="http://schemas.microsoft.com/office/drawing/2016/5/11/chartex" xmlns:cx6="http://schemas.microsoft.com/office/drawing/2016/5/12/chartex" xmlns:cx7="http://schemas.microsoft.com/office/drawing/2016/5/13/chartex" xmlns:cx8="http://schemas.microsoft.com/office/drawing/2016/5/14/chartex" xmlns:mc="http://schemas.openxmlformats.org/markup-compatibility/2006" xmlns:aink="http://schemas.microsoft.com/office/drawing/2016/ink" xmlns:am3d="http://schemas.microsoft.com/office/drawing/2017/model3d" xmlns:o="urn:schemas-microsoft-com:office:office" xmlns:r="http://schemas.openxmlformats.org/officeDocument/2006/relationships" xmlns:m="http://schemas.openxmlformats.org/officeDocument/2006/math" xmlns:v="urn:schemas-microsoft-com:vml" xmlns:wp14="http://schemas.microsoft.com/office/word/2010/wordprocessingDrawing" xmlns:wp="http://schemas.openxmlformats.org/drawingml/2006/wordprocessingDrawing" xmlns:w10="urn:schemas-microsoft-com:office:word" xmlns:w="http://schemas.openxmlformats.org/wordprocessingml/2006/main" xmlns:w14="http://schemas.microsoft.com/office/word/2010/wordml" xmlns:w15="http://schemas.microsoft.com/office/word/2012/wordml" xmlns:w16cid="http://schemas.microsoft.com/office/word/2016/wordml/cid" xmlns:w16se="http://schemas.microsoft.com/office/word/2015/wordml/symex" xmlns:wpg="http://schemas.microsoft.com/office/word/2010/wordprocessingGroup" xmlns:wpi="http://schemas.microsoft.com/office/word/2010/wordprocessingInk" xmlns:wne="http://schemas.microsoft.com/office/word/2006/wordml" xmlns:wps="http://schemas.microsoft.com/office/word/2010/wordprocessingShape" mc:Ignorable="w14 w15 w16se w16cid wp14">
   <w:body>
     <w:p>
       <w:pPr>
@@ -12,6 +12,8 @@
           <w:szCs w:val="36"/>
         </w:rPr>
       </w:pPr>
+      <w:bookmarkStart w:id="0" w:name="_GoBack"/>
+      <w:bookmarkEnd w:id="0"/>
       <w:r>
         <w:rPr>
           <w:b/>
@@ -37,7 +39,15 @@
           <w:sz w:val="28"/>
           <w:szCs w:val="28"/>
         </w:rPr>
-        <w:t>Team 45</w:t>
+        <w:t>Group</w:t>
+      </w:r>
+      <w:r>
+        <w:rPr>
+          <w:b/>
+          <w:sz w:val="28"/>
+          <w:szCs w:val="28"/>
+        </w:rPr>
+        <w:t xml:space="preserve"> 45</w:t>
       </w:r>
     </w:p>
     <w:tbl>
@@ -64,8 +74,12 @@
         <w:tc>
           <w:tcPr>
             <w:tcW w:w="1843" w:type="dxa"/>
-          </w:tcPr>
-          <w:p>
+            <w:vAlign w:val="center"/>
+          </w:tcPr>
+          <w:p>
+            <w:pPr>
+              <w:jc w:val="center"/>
+            </w:pPr>
             <w:r>
               <w:t>Student Number</w:t>
             </w:r>
@@ -74,8 +88,12 @@
         <w:tc>
           <w:tcPr>
             <w:tcW w:w="4621" w:type="dxa"/>
-          </w:tcPr>
-          <w:p>
+            <w:vAlign w:val="center"/>
+          </w:tcPr>
+          <w:p>
+            <w:pPr>
+              <w:jc w:val="center"/>
+            </w:pPr>
             <w:r>
               <w:t>Team Member Name</w:t>
             </w:r>
@@ -86,8 +104,12 @@
         <w:tc>
           <w:tcPr>
             <w:tcW w:w="1843" w:type="dxa"/>
-          </w:tcPr>
-          <w:p>
+            <w:vAlign w:val="center"/>
+          </w:tcPr>
+          <w:p>
+            <w:pPr>
+              <w:jc w:val="center"/>
+            </w:pPr>
             <w:r>
               <w:t>N9665072</w:t>
             </w:r>
@@ -96,8 +118,12 @@
         <w:tc>
           <w:tcPr>
             <w:tcW w:w="4621" w:type="dxa"/>
-          </w:tcPr>
-          <w:p>
+            <w:vAlign w:val="center"/>
+          </w:tcPr>
+          <w:p>
+            <w:pPr>
+              <w:jc w:val="center"/>
+            </w:pPr>
             <w:r>
               <w:t>Gyeongmin Jee</w:t>
             </w:r>
@@ -108,8 +134,12 @@
         <w:tc>
           <w:tcPr>
             <w:tcW w:w="1843" w:type="dxa"/>
-          </w:tcPr>
-          <w:p>
+            <w:vAlign w:val="center"/>
+          </w:tcPr>
+          <w:p>
+            <w:pPr>
+              <w:jc w:val="center"/>
+            </w:pPr>
             <w:r>
               <w:t>N9495291</w:t>
             </w:r>
@@ -118,8 +148,12 @@
         <w:tc>
           <w:tcPr>
             <w:tcW w:w="4621" w:type="dxa"/>
-          </w:tcPr>
-          <w:p>
+            <w:vAlign w:val="center"/>
+          </w:tcPr>
+          <w:p>
+            <w:pPr>
+              <w:jc w:val="center"/>
+            </w:pPr>
             <w:r>
               <w:t>Andrew Grant</w:t>
             </w:r>
@@ -130,18 +164,29 @@
         <w:tc>
           <w:tcPr>
             <w:tcW w:w="1843" w:type="dxa"/>
-          </w:tcPr>
-          <w:p>
-            <w:r>
-              <w:t>N19144757</w:t>
+            <w:vAlign w:val="center"/>
+          </w:tcPr>
+          <w:p>
+            <w:pPr>
+              <w:jc w:val="center"/>
+            </w:pPr>
+            <w:r>
+              <w:t>N</w:t>
+            </w:r>
+            <w:r>
+              <w:t>9144757</w:t>
             </w:r>
           </w:p>
         </w:tc>
         <w:tc>
           <w:tcPr>
             <w:tcW w:w="4621" w:type="dxa"/>
-          </w:tcPr>
-          <w:p>
+            <w:vAlign w:val="center"/>
+          </w:tcPr>
+          <w:p>
+            <w:pPr>
+              <w:jc w:val="center"/>
+            </w:pPr>
             <w:r>
               <w:t>Sandra Finow</w:t>
             </w:r>
@@ -152,8 +197,12 @@
         <w:tc>
           <w:tcPr>
             <w:tcW w:w="1843" w:type="dxa"/>
-          </w:tcPr>
-          <w:p>
+            <w:vAlign w:val="center"/>
+          </w:tcPr>
+          <w:p>
+            <w:pPr>
+              <w:jc w:val="center"/>
+            </w:pPr>
             <w:r>
               <w:t>N9900489</w:t>
             </w:r>
@@ -162,8 +211,12 @@
         <w:tc>
           <w:tcPr>
             <w:tcW w:w="4621" w:type="dxa"/>
-          </w:tcPr>
-          <w:p>
+            <w:vAlign w:val="center"/>
+          </w:tcPr>
+          <w:p>
+            <w:pPr>
+              <w:jc w:val="center"/>
+            </w:pPr>
             <w:r>
               <w:t>Aiden Bird</w:t>
             </w:r>
@@ -174,6 +227,7 @@
     <w:p>
       <w:pPr>
         <w:spacing w:before="960" w:after="120" w:line="240" w:lineRule="auto"/>
+        <w:jc w:val="center"/>
         <w:rPr>
           <w:sz w:val="24"/>
           <w:szCs w:val="24"/>
@@ -184,28 +238,20 @@
           <w:sz w:val="24"/>
           <w:szCs w:val="24"/>
         </w:rPr>
-        <w:t xml:space="preserve">Tutor: Benjamin Saljooghi </w:t>
+        <w:t xml:space="preserve">Tutor: </w:t>
       </w:r>
-    </w:p>
-    <w:p>
-      <w:pPr>
-        <w:spacing w:before="480" w:after="120" w:line="240" w:lineRule="auto"/>
-        <w:rPr>
-          <w:sz w:val="24"/>
-          <w:szCs w:val="24"/>
-        </w:rPr>
-      </w:pPr>
       <w:r>
         <w:rPr>
           <w:sz w:val="24"/>
           <w:szCs w:val="24"/>
         </w:rPr>
-        <w:t>Version: 1.0</w:t>
+        <w:t>Mr Prakash Bhandari</w:t>
       </w:r>
     </w:p>
     <w:p>
       <w:pPr>
         <w:spacing w:before="480" w:after="120" w:line="240" w:lineRule="auto"/>
+        <w:jc w:val="center"/>
         <w:rPr>
           <w:sz w:val="24"/>
           <w:szCs w:val="24"/>
@@ -216,7 +262,31 @@
           <w:sz w:val="24"/>
           <w:szCs w:val="24"/>
         </w:rPr>
-        <w:t>Date: 28/08/2017</w:t>
+        <w:t>Version: 1.3</w:t>
+      </w:r>
+    </w:p>
+    <w:p>
+      <w:pPr>
+        <w:spacing w:before="480" w:after="120" w:line="240" w:lineRule="auto"/>
+        <w:jc w:val="center"/>
+        <w:rPr>
+          <w:sz w:val="24"/>
+          <w:szCs w:val="24"/>
+        </w:rPr>
+      </w:pPr>
+      <w:r>
+        <w:rPr>
+          <w:sz w:val="24"/>
+          <w:szCs w:val="24"/>
+        </w:rPr>
+        <w:t>Date: 01/10</w:t>
+      </w:r>
+      <w:r>
+        <w:rPr>
+          <w:sz w:val="24"/>
+          <w:szCs w:val="24"/>
+        </w:rPr>
+        <w:t>/2017</w:t>
       </w:r>
     </w:p>
     <w:p>
@@ -243,315 +313,502 @@
         <w:t>Table of Contents</w:t>
       </w:r>
     </w:p>
-    <w:sdt>
-      <w:sdtPr>
-        <w:id w:val="685645169"/>
-        <w:docPartObj>
-          <w:docPartGallery w:val="Table of Contents"/>
-          <w:docPartUnique/>
-        </w:docPartObj>
-      </w:sdtPr>
-      <w:sdtEndPr/>
-      <w:sdtContent>
-        <w:p>
-          <w:pPr>
-            <w:tabs>
-              <w:tab w:val="right" w:pos="9016"/>
-            </w:tabs>
-            <w:spacing w:before="480" w:after="100"/>
-          </w:pPr>
-          <w:r>
-            <w:fldChar w:fldCharType="begin"/>
-          </w:r>
-          <w:r>
-            <w:instrText xml:space="preserve"> TOC \h \u \z </w:instrText>
-          </w:r>
-          <w:r>
-            <w:fldChar w:fldCharType="separate"/>
-          </w:r>
-          <w:hyperlink w:anchor="_gjdgxs">
-            <w:r>
-              <w:t>Release Plan</w:t>
-            </w:r>
-            <w:r>
-              <w:tab/>
-            </w:r>
-          </w:hyperlink>
-          <w:r>
-            <w:t>3</w:t>
-          </w:r>
-        </w:p>
-        <w:p>
-          <w:pPr>
-            <w:tabs>
-              <w:tab w:val="right" w:pos="9016"/>
-            </w:tabs>
-            <w:spacing w:after="100"/>
-            <w:ind w:left="220"/>
-          </w:pPr>
-          <w:hyperlink w:anchor="_30j0zll">
-            <w:r>
-              <w:t>Release 1</w:t>
-            </w:r>
-            <w:r>
-              <w:tab/>
-            </w:r>
-          </w:hyperlink>
-          <w:r>
-            <w:t>3</w:t>
-          </w:r>
-        </w:p>
-        <w:p>
-          <w:pPr>
-            <w:tabs>
-              <w:tab w:val="right" w:pos="9016"/>
-            </w:tabs>
-            <w:spacing w:after="100"/>
-            <w:ind w:left="440"/>
-          </w:pPr>
-          <w:hyperlink w:anchor="_1fob9te">
-            <w:r>
-              <w:t>Feature Title 1</w:t>
-            </w:r>
-            <w:r>
-              <w:tab/>
-            </w:r>
-          </w:hyperlink>
-          <w:r>
-            <w:t>3</w:t>
-          </w:r>
-        </w:p>
-        <w:p>
-          <w:pPr>
-            <w:tabs>
-              <w:tab w:val="right" w:pos="9016"/>
-            </w:tabs>
-            <w:spacing w:after="100"/>
-            <w:ind w:left="440"/>
-          </w:pPr>
-          <w:hyperlink w:anchor="_3znysh7">
-            <w:r>
-              <w:t>Feature Title 2</w:t>
-            </w:r>
-            <w:r>
-              <w:tab/>
-            </w:r>
-          </w:hyperlink>
-          <w:r>
-            <w:t>3</w:t>
-          </w:r>
-        </w:p>
-        <w:p>
-          <w:pPr>
-            <w:tabs>
-              <w:tab w:val="right" w:pos="9016"/>
-            </w:tabs>
-            <w:spacing w:after="100"/>
-            <w:ind w:left="220"/>
-          </w:pPr>
-          <w:hyperlink w:anchor="_2et92p0">
-            <w:r>
-              <w:t>Release 2</w:t>
-            </w:r>
-            <w:r>
-              <w:tab/>
-            </w:r>
-          </w:hyperlink>
-          <w:r>
-            <w:t>4</w:t>
-          </w:r>
-        </w:p>
-        <w:p>
-          <w:pPr>
-            <w:tabs>
-              <w:tab w:val="right" w:pos="9016"/>
-            </w:tabs>
-            <w:spacing w:after="100"/>
-            <w:ind w:left="440"/>
-          </w:pPr>
-          <w:hyperlink w:anchor="_tyjcwt">
-            <w:r>
-              <w:t>Feature Title 1</w:t>
-            </w:r>
-            <w:r>
-              <w:tab/>
-            </w:r>
-          </w:hyperlink>
-          <w:r>
-            <w:t>4</w:t>
-          </w:r>
-        </w:p>
-        <w:p>
-          <w:pPr>
-            <w:tabs>
-              <w:tab w:val="right" w:pos="9016"/>
-            </w:tabs>
-            <w:spacing w:after="100"/>
-            <w:ind w:left="440"/>
-          </w:pPr>
-          <w:hyperlink w:anchor="_3dy6vkm">
-            <w:r>
-              <w:t>Feature Title 2</w:t>
-            </w:r>
-            <w:r>
-              <w:tab/>
-            </w:r>
-          </w:hyperlink>
-          <w:r>
-            <w:t>4</w:t>
-          </w:r>
-        </w:p>
-        <w:p>
-          <w:pPr>
-            <w:tabs>
-              <w:tab w:val="right" w:pos="9016"/>
-            </w:tabs>
-            <w:spacing w:after="100"/>
-            <w:ind w:left="220"/>
-          </w:pPr>
-          <w:hyperlink w:anchor="_17dp8vu">
-            <w:r>
-              <w:t>Delivery Schedule</w:t>
-            </w:r>
-            <w:r>
-              <w:tab/>
-              <w:t>2</w:t>
-            </w:r>
-          </w:hyperlink>
-        </w:p>
-        <w:p>
-          <w:pPr>
-            <w:tabs>
-              <w:tab w:val="right" w:pos="9016"/>
-            </w:tabs>
-            <w:spacing w:after="100"/>
-            <w:ind w:left="440"/>
-          </w:pPr>
-          <w:hyperlink w:anchor="_26in1rg">
-            <w:r>
-              <w:t>Estimated Velocity:</w:t>
-            </w:r>
-            <w:r>
-              <w:tab/>
-              <w:t>2</w:t>
-            </w:r>
-          </w:hyperlink>
-        </w:p>
-        <w:p>
-          <w:pPr>
-            <w:tabs>
-              <w:tab w:val="right" w:pos="9016"/>
-            </w:tabs>
-            <w:spacing w:before="480" w:after="100"/>
-          </w:pPr>
-          <w:hyperlink w:anchor="_lnxbz9">
-            <w:r>
-              <w:t>Sprint Plan</w:t>
-            </w:r>
-            <w:r>
-              <w:tab/>
-              <w:t>3</w:t>
-            </w:r>
-          </w:hyperlink>
-        </w:p>
-        <w:p>
-          <w:pPr>
-            <w:tabs>
-              <w:tab w:val="right" w:pos="9016"/>
-            </w:tabs>
-            <w:spacing w:after="100"/>
-            <w:ind w:left="220"/>
-          </w:pPr>
-          <w:hyperlink w:anchor="_35nkun2">
-            <w:r>
-              <w:t>Sprint 1</w:t>
-            </w:r>
-            <w:r>
-              <w:tab/>
-              <w:t>3</w:t>
-            </w:r>
-          </w:hyperlink>
-        </w:p>
-        <w:p>
-          <w:pPr>
-            <w:tabs>
-              <w:tab w:val="right" w:pos="9016"/>
-            </w:tabs>
-            <w:spacing w:after="100"/>
-            <w:ind w:left="440"/>
-          </w:pPr>
-          <w:hyperlink w:anchor="_1ksv4uv">
-            <w:r>
-              <w:t>Current Velocity:</w:t>
-            </w:r>
-            <w:r>
-              <w:tab/>
-              <w:t>3</w:t>
-            </w:r>
-          </w:hyperlink>
-        </w:p>
-        <w:p>
-          <w:pPr>
-            <w:tabs>
-              <w:tab w:val="right" w:pos="9016"/>
-            </w:tabs>
-            <w:spacing w:after="100"/>
-            <w:ind w:left="440"/>
-          </w:pPr>
-          <w:hyperlink w:anchor="_44sinio">
-            <w:r>
-              <w:t>Story ID: Title</w:t>
-            </w:r>
-            <w:r>
-              <w:tab/>
-              <w:t>3</w:t>
-            </w:r>
-          </w:hyperlink>
-        </w:p>
-        <w:p>
-          <w:pPr>
-            <w:tabs>
-              <w:tab w:val="right" w:pos="9016"/>
-            </w:tabs>
-            <w:spacing w:after="100"/>
-            <w:ind w:left="440"/>
-          </w:pPr>
-          <w:hyperlink w:anchor="_2jxsxqh">
-            <w:r>
-              <w:t>Story ID: Title</w:t>
-            </w:r>
-            <w:r>
-              <w:tab/>
-              <w:t>3</w:t>
-            </w:r>
-          </w:hyperlink>
-        </w:p>
-        <w:p>
-          <w:pPr>
-            <w:tabs>
-              <w:tab w:val="right" w:pos="9016"/>
-            </w:tabs>
-            <w:spacing w:after="100"/>
-            <w:ind w:left="440"/>
-          </w:pPr>
-          <w:hyperlink w:anchor="_z337ya">
-            <w:r>
-              <w:t>Story ID: Title</w:t>
-            </w:r>
-            <w:r>
-              <w:tab/>
-              <w:t>3</w:t>
-            </w:r>
-          </w:hyperlink>
-          <w:r>
-            <w:fldChar w:fldCharType="end"/>
-          </w:r>
-        </w:p>
-      </w:sdtContent>
-    </w:sdt>
     <w:p>
       <w:pPr>
-        <w:spacing w:after="120" w:line="240" w:lineRule="auto"/>
+        <w:tabs>
+          <w:tab w:val="right" w:pos="9016"/>
+        </w:tabs>
+        <w:spacing w:before="480" w:after="100"/>
+      </w:pPr>
+      <w:hyperlink w:anchor="_gjdgxs">
+        <w:r>
+          <w:rPr>
+            <w:b/>
+            <w:u w:val="single"/>
+          </w:rPr>
+          <w:t>Release Plan</w:t>
+        </w:r>
+        <w:r>
+          <w:tab/>
+        </w:r>
+      </w:hyperlink>
+      <w:r>
+        <w:t>3</w:t>
+      </w:r>
+    </w:p>
+    <w:p>
+      <w:pPr>
+        <w:tabs>
+          <w:tab w:val="right" w:pos="9016"/>
+        </w:tabs>
+        <w:spacing w:after="100"/>
+        <w:ind w:left="220"/>
+      </w:pPr>
+      <w:hyperlink w:anchor="_30j0zll">
+        <w:r>
+          <w:rPr>
+            <w:b/>
+          </w:rPr>
+          <w:t>Release 1</w:t>
+        </w:r>
+        <w:r>
+          <w:tab/>
+        </w:r>
+      </w:hyperlink>
+      <w:r>
+        <w:t>3</w:t>
+      </w:r>
+    </w:p>
+    <w:p>
+      <w:pPr>
+        <w:tabs>
+          <w:tab w:val="right" w:pos="9016"/>
+        </w:tabs>
+        <w:spacing w:after="100"/>
+        <w:ind w:left="440"/>
+      </w:pPr>
+      <w:hyperlink w:anchor="_1fob9te">
+        <w:r>
+          <w:t>Searching</w:t>
+        </w:r>
+        <w:r>
+          <w:tab/>
+        </w:r>
+      </w:hyperlink>
+      <w:r>
+        <w:t>3</w:t>
+      </w:r>
+    </w:p>
+    <w:p>
+      <w:pPr>
+        <w:tabs>
+          <w:tab w:val="right" w:pos="9016"/>
+        </w:tabs>
+        <w:spacing w:after="100"/>
+        <w:ind w:left="440"/>
+      </w:pPr>
+      <w:hyperlink w:anchor="_3znysh7">
+        <w:r>
+          <w:t>User Authentication</w:t>
+        </w:r>
+        <w:r>
+          <w:tab/>
+        </w:r>
+      </w:hyperlink>
+      <w:r>
+        <w:t>3</w:t>
+      </w:r>
+    </w:p>
+    <w:p>
+      <w:pPr>
+        <w:tabs>
+          <w:tab w:val="right" w:pos="9016"/>
+        </w:tabs>
+        <w:spacing w:after="100"/>
+        <w:ind w:left="440"/>
+      </w:pPr>
+      <w:r>
+        <w:t>User Account</w:t>
+      </w:r>
+      <w:r>
+        <w:tab/>
+        <w:t>3</w:t>
+      </w:r>
+    </w:p>
+    <w:p>
+      <w:pPr>
+        <w:tabs>
+          <w:tab w:val="right" w:pos="9016"/>
+        </w:tabs>
+        <w:spacing w:after="100"/>
+        <w:ind w:left="440"/>
+      </w:pPr>
+      <w:r>
+        <w:t>Administration Functionality</w:t>
+      </w:r>
+      <w:r>
+        <w:tab/>
+        <w:t>4</w:t>
+      </w:r>
+    </w:p>
+    <w:p>
+      <w:pPr>
+        <w:tabs>
+          <w:tab w:val="right" w:pos="9016"/>
+        </w:tabs>
+        <w:spacing w:after="100"/>
+        <w:ind w:left="440"/>
+      </w:pPr>
+      <w:r>
+        <w:t>Display Information</w:t>
+      </w:r>
+      <w:r>
+        <w:tab/>
+        <w:t>4</w:t>
+      </w:r>
+    </w:p>
+    <w:p>
+      <w:pPr>
+        <w:tabs>
+          <w:tab w:val="right" w:pos="9016"/>
+        </w:tabs>
+        <w:spacing w:after="100"/>
+        <w:ind w:left="220"/>
+      </w:pPr>
+      <w:hyperlink w:anchor="_2et92p0">
+        <w:r>
+          <w:rPr>
+            <w:b/>
+          </w:rPr>
+          <w:t>Release 2</w:t>
+        </w:r>
+        <w:r>
+          <w:tab/>
+        </w:r>
+      </w:hyperlink>
+      <w:r>
+        <w:t>4</w:t>
+      </w:r>
+    </w:p>
+    <w:p>
+      <w:pPr>
+        <w:tabs>
+          <w:tab w:val="right" w:pos="9016"/>
+        </w:tabs>
+        <w:spacing w:after="100"/>
+        <w:ind w:left="440"/>
+      </w:pPr>
+      <w:hyperlink w:anchor="_tyjcwt">
+        <w:r>
+          <w:t>Reviews</w:t>
+        </w:r>
+        <w:r>
+          <w:tab/>
+        </w:r>
+      </w:hyperlink>
+      <w:r>
+        <w:t>4</w:t>
+      </w:r>
+    </w:p>
+    <w:p>
+      <w:pPr>
+        <w:tabs>
+          <w:tab w:val="right" w:pos="9016"/>
+        </w:tabs>
+        <w:spacing w:after="100"/>
+        <w:ind w:left="440"/>
+      </w:pPr>
+      <w:hyperlink w:anchor="_3dy6vkm">
+        <w:r>
+          <w:t>Geolocation</w:t>
+        </w:r>
+        <w:r>
+          <w:tab/>
+        </w:r>
+      </w:hyperlink>
+      <w:r>
+        <w:t>4</w:t>
+      </w:r>
+    </w:p>
+    <w:p>
+      <w:pPr>
+        <w:tabs>
+          <w:tab w:val="right" w:pos="9016"/>
+        </w:tabs>
+        <w:spacing w:after="100"/>
+        <w:ind w:left="440"/>
+      </w:pPr>
+      <w:r>
+        <w:t>Extra User Usability</w:t>
+      </w:r>
+      <w:r>
+        <w:tab/>
+        <w:t>5</w:t>
+      </w:r>
+    </w:p>
+    <w:p>
+      <w:pPr>
+        <w:tabs>
+          <w:tab w:val="right" w:pos="9016"/>
+        </w:tabs>
+        <w:spacing w:after="100"/>
+        <w:ind w:left="220"/>
+      </w:pPr>
+      <w:hyperlink w:anchor="_17dp8vu">
+        <w:r>
+          <w:rPr>
+            <w:b/>
+          </w:rPr>
+          <w:t>Delivery Schedule</w:t>
+        </w:r>
+        <w:r>
+          <w:tab/>
+        </w:r>
+      </w:hyperlink>
+      <w:r>
+        <w:t>5</w:t>
+      </w:r>
+    </w:p>
+    <w:p>
+      <w:pPr>
+        <w:tabs>
+          <w:tab w:val="right" w:pos="9016"/>
+        </w:tabs>
+        <w:spacing w:after="100"/>
+        <w:ind w:left="440"/>
+      </w:pPr>
+      <w:hyperlink w:anchor="_26in1rg">
+        <w:r>
+          <w:t>Estimated Velocity:</w:t>
+        </w:r>
+        <w:r>
+          <w:tab/>
+        </w:r>
+      </w:hyperlink>
+      <w:r>
+        <w:t>5</w:t>
+      </w:r>
+    </w:p>
+    <w:p>
+      <w:pPr>
+        <w:tabs>
+          <w:tab w:val="right" w:pos="9016"/>
+        </w:tabs>
+        <w:spacing w:before="480" w:after="100"/>
+      </w:pPr>
+      <w:hyperlink w:anchor="_lnxbz9">
+        <w:r>
+          <w:rPr>
+            <w:b/>
+            <w:u w:val="single"/>
+          </w:rPr>
+          <w:t>Sprint Plan</w:t>
+        </w:r>
+        <w:r>
+          <w:tab/>
+        </w:r>
+      </w:hyperlink>
+      <w:r>
+        <w:t>6</w:t>
+      </w:r>
+    </w:p>
+    <w:p>
+      <w:pPr>
+        <w:tabs>
+          <w:tab w:val="right" w:pos="9016"/>
+        </w:tabs>
+        <w:spacing w:after="100"/>
+        <w:ind w:left="220"/>
+      </w:pPr>
+      <w:hyperlink w:anchor="_35nkun2">
+        <w:r>
+          <w:rPr>
+            <w:b/>
+          </w:rPr>
+          <w:t>Sprint 1</w:t>
+        </w:r>
+        <w:r>
+          <w:tab/>
+        </w:r>
+      </w:hyperlink>
+      <w:r>
+        <w:t>6</w:t>
+      </w:r>
+    </w:p>
+    <w:p>
+      <w:pPr>
+        <w:tabs>
+          <w:tab w:val="right" w:pos="9016"/>
+        </w:tabs>
+        <w:spacing w:after="100"/>
+        <w:ind w:left="440"/>
+      </w:pPr>
+      <w:hyperlink w:anchor="_1ksv4uv">
+        <w:r>
+          <w:t>Current Velocity</w:t>
+        </w:r>
+        <w:r>
+          <w:tab/>
+        </w:r>
+      </w:hyperlink>
+      <w:r>
+        <w:t>6</w:t>
+      </w:r>
+    </w:p>
+    <w:p>
+      <w:pPr>
+        <w:tabs>
+          <w:tab w:val="right" w:pos="9016"/>
+        </w:tabs>
+        <w:spacing w:after="100"/>
+        <w:ind w:left="440"/>
+      </w:pPr>
+      <w:hyperlink w:anchor="_44sinio">
+        <w:r>
+          <w:t>Story ID: Create User Account</w:t>
+        </w:r>
+        <w:r>
+          <w:tab/>
+        </w:r>
+      </w:hyperlink>
+      <w:r>
+        <w:t>6</w:t>
+      </w:r>
+    </w:p>
+    <w:p>
+      <w:pPr>
+        <w:tabs>
+          <w:tab w:val="right" w:pos="9016"/>
+        </w:tabs>
+        <w:spacing w:after="100"/>
+        <w:ind w:left="440"/>
+      </w:pPr>
+      <w:hyperlink w:anchor="_2jxsxqh">
+        <w:r>
+          <w:t>Story ID: Login to Account</w:t>
+        </w:r>
+        <w:r>
+          <w:tab/>
+        </w:r>
+      </w:hyperlink>
+      <w:r>
+        <w:t>6</w:t>
+      </w:r>
+    </w:p>
+    <w:p>
+      <w:pPr>
+        <w:tabs>
+          <w:tab w:val="right" w:pos="9016"/>
+        </w:tabs>
+        <w:spacing w:after="100"/>
+        <w:ind w:left="440"/>
+      </w:pPr>
+      <w:r>
+        <w:t>Story ID: Manage User Session</w:t>
+      </w:r>
+      <w:r>
+        <w:tab/>
+        <w:t>6</w:t>
+      </w:r>
+    </w:p>
+    <w:p>
+      <w:pPr>
+        <w:tabs>
+          <w:tab w:val="right" w:pos="9016"/>
+        </w:tabs>
+        <w:spacing w:after="100"/>
+        <w:ind w:left="440"/>
+      </w:pPr>
+      <w:r>
+        <w:t>Story ID: Show Recommended Information</w:t>
+      </w:r>
+      <w:r>
+        <w:tab/>
+        <w:t>6</w:t>
+      </w:r>
+    </w:p>
+    <w:p>
+      <w:pPr>
+        <w:tabs>
+          <w:tab w:val="right" w:pos="9016"/>
+        </w:tabs>
+        <w:spacing w:after="100"/>
+        <w:ind w:left="440"/>
+      </w:pPr>
+      <w:r>
+        <w:t>Story ID: Individual Item Page</w:t>
+      </w:r>
+      <w:r>
+        <w:tab/>
+        <w:t>7</w:t>
+      </w:r>
+    </w:p>
+    <w:p>
+      <w:pPr>
+        <w:tabs>
+          <w:tab w:val="right" w:pos="9016"/>
+        </w:tabs>
+        <w:spacing w:after="100"/>
+        <w:ind w:left="440"/>
+      </w:pPr>
+      <w:r>
+        <w:t>Story ID: Anchored Navigation Bar</w:t>
+      </w:r>
+      <w:r>
+        <w:tab/>
+        <w:t>7</w:t>
+      </w:r>
+    </w:p>
+    <w:p>
+      <w:pPr>
+        <w:tabs>
+          <w:tab w:val="right" w:pos="9016"/>
+        </w:tabs>
+        <w:spacing w:after="100"/>
+        <w:ind w:left="440"/>
+      </w:pPr>
+      <w:r>
+        <w:t>Story ID: User Search</w:t>
+      </w:r>
+      <w:r>
+        <w:tab/>
+        <w:t>7</w:t>
+      </w:r>
+    </w:p>
+    <w:p>
+      <w:pPr>
+        <w:tabs>
+          <w:tab w:val="right" w:pos="9016"/>
+        </w:tabs>
+        <w:spacing w:after="100"/>
+        <w:ind w:left="440"/>
+      </w:pPr>
+      <w:r>
+        <w:t>Story ID: Administrator Account Creation</w:t>
+      </w:r>
+      <w:r>
+        <w:tab/>
+        <w:t>7</w:t>
+      </w:r>
+    </w:p>
+    <w:p>
+      <w:pPr>
+        <w:tabs>
+          <w:tab w:val="right" w:pos="9016"/>
+        </w:tabs>
+        <w:spacing w:after="100"/>
+        <w:ind w:left="440"/>
+      </w:pPr>
+      <w:r>
+        <w:t>Story ID: Admin Control Panel</w:t>
+      </w:r>
+      <w:r>
+        <w:tab/>
+        <w:t>8</w:t>
+      </w:r>
+    </w:p>
+    <w:p>
+      <w:pPr>
+        <w:tabs>
+          <w:tab w:val="right" w:pos="9016"/>
+        </w:tabs>
+        <w:spacing w:after="100"/>
+        <w:ind w:left="440"/>
+      </w:pPr>
+      <w:r>
+        <w:t>Story ID: Individual Category Page</w:t>
+      </w:r>
+      <w:r>
+        <w:tab/>
+        <w:t>8</w:t>
+      </w:r>
+    </w:p>
+    <w:p>
+      <w:pPr>
+        <w:tabs>
+          <w:tab w:val="right" w:pos="9016"/>
+        </w:tabs>
+        <w:spacing w:before="480" w:after="100"/>
       </w:pPr>
     </w:p>
     <w:p>
@@ -583,8 +840,8 @@
           <w:szCs w:val="24"/>
         </w:rPr>
       </w:pPr>
-      <w:bookmarkStart w:id="0" w:name="_gjdgxs" w:colFirst="0" w:colLast="0"/>
-      <w:bookmarkEnd w:id="0"/>
+      <w:bookmarkStart w:id="1" w:name="_gjdgxs" w:colFirst="0" w:colLast="0"/>
+      <w:bookmarkEnd w:id="1"/>
       <w:r>
         <w:lastRenderedPageBreak/>
         <w:t>Release Plan</w:t>
@@ -594,8 +851,8 @@
       <w:pPr>
         <w:pStyle w:val="Heading1"/>
       </w:pPr>
-      <w:bookmarkStart w:id="1" w:name="_30j0zll" w:colFirst="0" w:colLast="0"/>
-      <w:bookmarkEnd w:id="1"/>
+      <w:bookmarkStart w:id="2" w:name="_30j0zll" w:colFirst="0" w:colLast="0"/>
+      <w:bookmarkEnd w:id="2"/>
       <w:r>
         <w:t>Release 1</w:t>
       </w:r>
@@ -617,7 +874,14 @@
           <w:sz w:val="24"/>
           <w:szCs w:val="24"/>
         </w:rPr>
-        <w:t>Delivery date: 25th October 2017</w:t>
+        <w:t>Delivery date: 4</w:t>
+      </w:r>
+      <w:r>
+        <w:rPr>
+          <w:sz w:val="24"/>
+          <w:szCs w:val="24"/>
+        </w:rPr>
+        <w:t>th October 2017</w:t>
       </w:r>
       <w:r>
         <w:rPr>
@@ -652,8 +916,8 @@
       <w:pPr>
         <w:pStyle w:val="Heading2"/>
       </w:pPr>
-      <w:bookmarkStart w:id="2" w:name="_1fob9te" w:colFirst="0" w:colLast="0"/>
-      <w:bookmarkEnd w:id="2"/>
+      <w:bookmarkStart w:id="3" w:name="_1fob9te" w:colFirst="0" w:colLast="0"/>
+      <w:bookmarkEnd w:id="3"/>
       <w:r>
         <w:t>Searching</w:t>
       </w:r>
@@ -898,8 +1162,8 @@
       <w:pPr>
         <w:pStyle w:val="Heading2"/>
       </w:pPr>
-      <w:bookmarkStart w:id="3" w:name="_3znysh7" w:colFirst="0" w:colLast="0"/>
-      <w:bookmarkEnd w:id="3"/>
+      <w:bookmarkStart w:id="4" w:name="_3znysh7" w:colFirst="0" w:colLast="0"/>
+      <w:bookmarkEnd w:id="4"/>
       <w:r>
         <w:t>User Authentication</w:t>
       </w:r>
@@ -1101,8 +1365,8 @@
       <w:pPr>
         <w:pStyle w:val="Heading2"/>
       </w:pPr>
-      <w:bookmarkStart w:id="4" w:name="_53ajgsduuqte" w:colFirst="0" w:colLast="0"/>
-      <w:bookmarkEnd w:id="4"/>
+      <w:bookmarkStart w:id="5" w:name="_53ajgsduuqte" w:colFirst="0" w:colLast="0"/>
+      <w:bookmarkEnd w:id="5"/>
       <w:r>
         <w:t>User Account</w:t>
       </w:r>
@@ -1362,15 +1626,15 @@
       <w:pPr>
         <w:pStyle w:val="Heading2"/>
       </w:pPr>
-      <w:bookmarkStart w:id="5" w:name="_9jebkkoj6g6w" w:colFirst="0" w:colLast="0"/>
-      <w:bookmarkEnd w:id="5"/>
+      <w:bookmarkStart w:id="6" w:name="_9jebkkoj6g6w" w:colFirst="0" w:colLast="0"/>
+      <w:bookmarkEnd w:id="6"/>
     </w:p>
     <w:p>
       <w:pPr>
         <w:pStyle w:val="Heading2"/>
       </w:pPr>
-      <w:bookmarkStart w:id="6" w:name="_tyjcwt" w:colFirst="0" w:colLast="0"/>
-      <w:bookmarkEnd w:id="6"/>
+      <w:bookmarkStart w:id="7" w:name="_tyjcwt" w:colFirst="0" w:colLast="0"/>
+      <w:bookmarkEnd w:id="7"/>
       <w:r>
         <w:t>Administration Functionality</w:t>
       </w:r>
@@ -1611,8 +1875,8 @@
       <w:pPr>
         <w:pStyle w:val="Heading2"/>
       </w:pPr>
-      <w:bookmarkStart w:id="7" w:name="_3dy6vkm" w:colFirst="0" w:colLast="0"/>
-      <w:bookmarkEnd w:id="7"/>
+      <w:bookmarkStart w:id="8" w:name="_3dy6vkm" w:colFirst="0" w:colLast="0"/>
+      <w:bookmarkEnd w:id="8"/>
       <w:r>
         <w:t xml:space="preserve">Display Information </w:t>
       </w:r>
@@ -1860,6 +2124,45 @@
             <w:cnfStyle w:val="001000000000" w:firstRow="0" w:lastRow="0" w:firstColumn="1" w:lastColumn="0" w:oddVBand="0" w:evenVBand="0" w:oddHBand="0" w:evenHBand="0" w:firstRowFirstColumn="0" w:firstRowLastColumn="0" w:lastRowFirstColumn="0" w:lastRowLastColumn="0"/>
             <w:tcW w:w="959" w:type="dxa"/>
           </w:tcPr>
+          <w:p>
+            <w:r>
+              <w:t>39</w:t>
+            </w:r>
+          </w:p>
+        </w:tc>
+        <w:tc>
+          <w:tcPr>
+            <w:tcW w:w="6696" w:type="dxa"/>
+          </w:tcPr>
+          <w:p>
+            <w:pPr>
+              <w:cnfStyle w:val="000000100000" w:firstRow="0" w:lastRow="0" w:firstColumn="0" w:lastColumn="0" w:oddVBand="0" w:evenVBand="0" w:oddHBand="1" w:evenHBand="0" w:firstRowFirstColumn="0" w:firstRowLastColumn="0" w:lastRowFirstColumn="0" w:lastRowLastColumn="0"/>
+            </w:pPr>
+            <w:r>
+              <w:t>Individual Category Page</w:t>
+            </w:r>
+          </w:p>
+        </w:tc>
+        <w:tc>
+          <w:tcPr>
+            <w:tcW w:w="1418" w:type="dxa"/>
+          </w:tcPr>
+          <w:p>
+            <w:pPr>
+              <w:cnfStyle w:val="000000100000" w:firstRow="0" w:lastRow="0" w:firstColumn="0" w:lastColumn="0" w:oddVBand="0" w:evenVBand="0" w:oddHBand="1" w:evenHBand="0" w:firstRowFirstColumn="0" w:firstRowLastColumn="0" w:lastRowFirstColumn="0" w:lastRowLastColumn="0"/>
+            </w:pPr>
+            <w:r>
+              <w:t>3</w:t>
+            </w:r>
+          </w:p>
+        </w:tc>
+      </w:tr>
+      <w:tr>
+        <w:tc>
+          <w:tcPr>
+            <w:cnfStyle w:val="001000000000" w:firstRow="0" w:lastRow="0" w:firstColumn="1" w:lastColumn="0" w:oddVBand="0" w:evenVBand="0" w:oddHBand="0" w:evenHBand="0" w:firstRowFirstColumn="0" w:firstRowLastColumn="0" w:lastRowFirstColumn="0" w:lastRowLastColumn="0"/>
+            <w:tcW w:w="959" w:type="dxa"/>
+          </w:tcPr>
           <w:p/>
         </w:tc>
         <w:tc>
@@ -1869,7 +2172,7 @@
           <w:p>
             <w:pPr>
               <w:jc w:val="right"/>
-              <w:cnfStyle w:val="000000100000" w:firstRow="0" w:lastRow="0" w:firstColumn="0" w:lastColumn="0" w:oddVBand="0" w:evenVBand="0" w:oddHBand="1" w:evenHBand="0" w:firstRowFirstColumn="0" w:firstRowLastColumn="0" w:lastRowFirstColumn="0" w:lastRowLastColumn="0"/>
+              <w:cnfStyle w:val="000000000000" w:firstRow="0" w:lastRow="0" w:firstColumn="0" w:lastColumn="0" w:oddVBand="0" w:evenVBand="0" w:oddHBand="0" w:evenHBand="0" w:firstRowFirstColumn="0" w:firstRowLastColumn="0" w:lastRowFirstColumn="0" w:lastRowLastColumn="0"/>
             </w:pPr>
             <w:r>
               <w:t>Story Point Sub-Total:</w:t>
@@ -1882,7 +2185,7 @@
           </w:tcPr>
           <w:p>
             <w:pPr>
-              <w:cnfStyle w:val="000000100000" w:firstRow="0" w:lastRow="0" w:firstColumn="0" w:lastColumn="0" w:oddVBand="0" w:evenVBand="0" w:oddHBand="1" w:evenHBand="0" w:firstRowFirstColumn="0" w:firstRowLastColumn="0" w:lastRowFirstColumn="0" w:lastRowLastColumn="0"/>
+              <w:cnfStyle w:val="000000000000" w:firstRow="0" w:lastRow="0" w:firstColumn="0" w:lastColumn="0" w:oddVBand="0" w:evenVBand="0" w:oddHBand="0" w:evenHBand="0" w:firstRowFirstColumn="0" w:firstRowLastColumn="0" w:lastRowFirstColumn="0" w:lastRowLastColumn="0"/>
             </w:pPr>
             <w:r>
               <w:t>15</w:t>
@@ -1895,8 +2198,8 @@
       <w:pPr>
         <w:pStyle w:val="Heading1"/>
       </w:pPr>
-      <w:bookmarkStart w:id="8" w:name="_1t3h5sf" w:colFirst="0" w:colLast="0"/>
-      <w:bookmarkEnd w:id="8"/>
+      <w:bookmarkStart w:id="9" w:name="_1t3h5sf" w:colFirst="0" w:colLast="0"/>
+      <w:bookmarkEnd w:id="9"/>
       <w:r>
         <w:t>Release 2</w:t>
       </w:r>
@@ -1942,8 +2245,8 @@
       <w:pPr>
         <w:pStyle w:val="Heading2"/>
       </w:pPr>
-      <w:bookmarkStart w:id="9" w:name="_4d34og8" w:colFirst="0" w:colLast="0"/>
-      <w:bookmarkEnd w:id="9"/>
+      <w:bookmarkStart w:id="10" w:name="_4d34og8" w:colFirst="0" w:colLast="0"/>
+      <w:bookmarkEnd w:id="10"/>
       <w:r>
         <w:t>Reviews</w:t>
       </w:r>
@@ -2148,8 +2451,8 @@
           <w:b w:val="0"/>
         </w:rPr>
       </w:pPr>
-      <w:bookmarkStart w:id="10" w:name="_2s8eyo1" w:colFirst="0" w:colLast="0"/>
-      <w:bookmarkEnd w:id="10"/>
+      <w:bookmarkStart w:id="11" w:name="_2s8eyo1" w:colFirst="0" w:colLast="0"/>
+      <w:bookmarkEnd w:id="11"/>
       <w:r>
         <w:t>Geolocation</w:t>
       </w:r>
@@ -2312,8 +2615,8 @@
           <w:b w:val="0"/>
         </w:rPr>
       </w:pPr>
-      <w:bookmarkStart w:id="11" w:name="_44ycaz2es8a5" w:colFirst="0" w:colLast="0"/>
-      <w:bookmarkEnd w:id="11"/>
+      <w:bookmarkStart w:id="12" w:name="_44ycaz2es8a5" w:colFirst="0" w:colLast="0"/>
+      <w:bookmarkEnd w:id="12"/>
       <w:r>
         <w:lastRenderedPageBreak/>
         <w:t>Extra User Usability</w:t>
@@ -2516,22 +2819,22 @@
       <w:pPr>
         <w:pStyle w:val="Heading1"/>
       </w:pPr>
-      <w:bookmarkStart w:id="12" w:name="_f8wdab1xuv2" w:colFirst="0" w:colLast="0"/>
-      <w:bookmarkEnd w:id="12"/>
-    </w:p>
-    <w:p>
-      <w:pPr>
-        <w:pStyle w:val="Heading1"/>
-      </w:pPr>
-      <w:bookmarkStart w:id="13" w:name="_gtebgsbagt61" w:colFirst="0" w:colLast="0"/>
+      <w:bookmarkStart w:id="13" w:name="_f8wdab1xuv2" w:colFirst="0" w:colLast="0"/>
       <w:bookmarkEnd w:id="13"/>
     </w:p>
     <w:p>
       <w:pPr>
         <w:pStyle w:val="Heading1"/>
       </w:pPr>
-      <w:bookmarkStart w:id="14" w:name="_17dp8vu" w:colFirst="0" w:colLast="0"/>
+      <w:bookmarkStart w:id="14" w:name="_gtebgsbagt61" w:colFirst="0" w:colLast="0"/>
       <w:bookmarkEnd w:id="14"/>
+    </w:p>
+    <w:p>
+      <w:pPr>
+        <w:pStyle w:val="Heading1"/>
+      </w:pPr>
+      <w:bookmarkStart w:id="15" w:name="_17dp8vu" w:colFirst="0" w:colLast="0"/>
+      <w:bookmarkEnd w:id="15"/>
       <w:r>
         <w:t>Delivery Schedule</w:t>
       </w:r>
@@ -2539,7 +2842,7 @@
     <w:tbl>
       <w:tblPr>
         <w:tblStyle w:val="a8"/>
-        <w:tblW w:w="8340" w:type="dxa"/>
+        <w:tblW w:w="5000" w:type="pct"/>
         <w:tblBorders>
           <w:top w:val="single" w:sz="8" w:space="0" w:color="8064A2"/>
           <w:left w:val="single" w:sz="8" w:space="0" w:color="8064A2"/>
@@ -2548,28 +2851,27 @@
           <w:insideH w:val="single" w:sz="4" w:space="0" w:color="000000"/>
           <w:insideV w:val="single" w:sz="4" w:space="0" w:color="000000"/>
         </w:tblBorders>
-        <w:tblLayout w:type="fixed"/>
         <w:tblLook w:val="0400" w:firstRow="0" w:lastRow="0" w:firstColumn="0" w:lastColumn="0" w:noHBand="0" w:noVBand="1"/>
       </w:tblPr>
       <w:tblGrid>
-        <w:gridCol w:w="1020"/>
-        <w:gridCol w:w="1020"/>
-        <w:gridCol w:w="1020"/>
-        <w:gridCol w:w="1020"/>
-        <w:gridCol w:w="1065"/>
-        <w:gridCol w:w="1020"/>
-        <w:gridCol w:w="1020"/>
-        <w:gridCol w:w="1050"/>
-        <w:gridCol w:w="105"/>
+        <w:gridCol w:w="1125"/>
+        <w:gridCol w:w="1125"/>
+        <w:gridCol w:w="1126"/>
+        <w:gridCol w:w="1126"/>
+        <w:gridCol w:w="1173"/>
+        <w:gridCol w:w="1126"/>
+        <w:gridCol w:w="1126"/>
+        <w:gridCol w:w="1238"/>
+        <w:gridCol w:w="31"/>
       </w:tblGrid>
       <w:tr>
         <w:trPr>
           <w:gridAfter w:val="1"/>
-          <w:wAfter w:w="105" w:type="dxa"/>
+          <w:wAfter w:w="17" w:type="pct"/>
         </w:trPr>
         <w:tc>
           <w:tcPr>
-            <w:tcW w:w="1020" w:type="dxa"/>
+            <w:tcW w:w="612" w:type="pct"/>
           </w:tcPr>
           <w:p>
             <w:pPr>
@@ -2582,7 +2884,7 @@
         </w:tc>
         <w:tc>
           <w:tcPr>
-            <w:tcW w:w="1020" w:type="dxa"/>
+            <w:tcW w:w="612" w:type="pct"/>
           </w:tcPr>
           <w:p>
             <w:pPr>
@@ -2595,7 +2897,7 @@
         </w:tc>
         <w:tc>
           <w:tcPr>
-            <w:tcW w:w="1020" w:type="dxa"/>
+            <w:tcW w:w="612" w:type="pct"/>
           </w:tcPr>
           <w:p>
             <w:pPr>
@@ -2608,7 +2910,7 @@
         </w:tc>
         <w:tc>
           <w:tcPr>
-            <w:tcW w:w="1020" w:type="dxa"/>
+            <w:tcW w:w="612" w:type="pct"/>
           </w:tcPr>
           <w:p>
             <w:pPr>
@@ -2621,7 +2923,7 @@
         </w:tc>
         <w:tc>
           <w:tcPr>
-            <w:tcW w:w="1065" w:type="dxa"/>
+            <w:tcW w:w="638" w:type="pct"/>
           </w:tcPr>
           <w:p>
             <w:pPr>
@@ -2634,7 +2936,7 @@
         </w:tc>
         <w:tc>
           <w:tcPr>
-            <w:tcW w:w="1020" w:type="dxa"/>
+            <w:tcW w:w="612" w:type="pct"/>
           </w:tcPr>
           <w:p>
             <w:pPr>
@@ -2647,7 +2949,7 @@
         </w:tc>
         <w:tc>
           <w:tcPr>
-            <w:tcW w:w="1020" w:type="dxa"/>
+            <w:tcW w:w="612" w:type="pct"/>
           </w:tcPr>
           <w:p>
             <w:pPr>
@@ -2660,7 +2962,7 @@
         </w:tc>
         <w:tc>
           <w:tcPr>
-            <w:tcW w:w="1050" w:type="dxa"/>
+            <w:tcW w:w="673" w:type="pct"/>
           </w:tcPr>
           <w:p>
             <w:pPr>
@@ -2675,11 +2977,11 @@
       <w:tr>
         <w:trPr>
           <w:gridAfter w:val="1"/>
-          <w:wAfter w:w="105" w:type="dxa"/>
+          <w:wAfter w:w="17" w:type="pct"/>
         </w:trPr>
         <w:tc>
           <w:tcPr>
-            <w:tcW w:w="4080" w:type="dxa"/>
+            <w:tcW w:w="2448" w:type="pct"/>
             <w:gridSpan w:val="4"/>
           </w:tcPr>
           <w:p>
@@ -2693,7 +2995,7 @@
         </w:tc>
         <w:tc>
           <w:tcPr>
-            <w:tcW w:w="4155" w:type="dxa"/>
+            <w:tcW w:w="2535" w:type="pct"/>
             <w:gridSpan w:val="4"/>
           </w:tcPr>
           <w:p>
@@ -2709,7 +3011,7 @@
       <w:tr>
         <w:tc>
           <w:tcPr>
-            <w:tcW w:w="4080" w:type="dxa"/>
+            <w:tcW w:w="2448" w:type="pct"/>
             <w:gridSpan w:val="4"/>
             <w:shd w:val="clear" w:color="auto" w:fill="DBE5F1"/>
           </w:tcPr>
@@ -2727,7 +3029,7 @@
         </w:tc>
         <w:tc>
           <w:tcPr>
-            <w:tcW w:w="4260" w:type="dxa"/>
+            <w:tcW w:w="2552" w:type="pct"/>
             <w:gridSpan w:val="5"/>
             <w:shd w:val="clear" w:color="auto" w:fill="B7DDE8"/>
           </w:tcPr>
@@ -2736,7 +3038,7 @@
               <w:jc w:val="center"/>
             </w:pPr>
             <w:r>
-              <w:t>Release 1 / Release 2</w:t>
+              <w:t>Release 2</w:t>
             </w:r>
             <w:r>
               <w:br/>
@@ -2758,7 +3060,7 @@
     <w:tbl>
       <w:tblPr>
         <w:tblStyle w:val="a9"/>
-        <w:tblW w:w="8183" w:type="dxa"/>
+        <w:tblW w:w="5000" w:type="pct"/>
         <w:tblBorders>
           <w:top w:val="single" w:sz="8" w:space="0" w:color="8064A2"/>
           <w:left w:val="single" w:sz="8" w:space="0" w:color="8064A2"/>
@@ -2767,23 +3069,22 @@
           <w:insideH w:val="single" w:sz="4" w:space="0" w:color="000000"/>
           <w:insideV w:val="single" w:sz="4" w:space="0" w:color="000000"/>
         </w:tblBorders>
-        <w:tblLayout w:type="fixed"/>
         <w:tblLook w:val="0400" w:firstRow="0" w:lastRow="0" w:firstColumn="0" w:lastColumn="0" w:noHBand="0" w:noVBand="1"/>
       </w:tblPr>
       <w:tblGrid>
-        <w:gridCol w:w="1022"/>
-        <w:gridCol w:w="1023"/>
-        <w:gridCol w:w="1023"/>
-        <w:gridCol w:w="1023"/>
-        <w:gridCol w:w="1023"/>
-        <w:gridCol w:w="1023"/>
-        <w:gridCol w:w="1023"/>
-        <w:gridCol w:w="1023"/>
+        <w:gridCol w:w="1155"/>
+        <w:gridCol w:w="1157"/>
+        <w:gridCol w:w="1157"/>
+        <w:gridCol w:w="1159"/>
+        <w:gridCol w:w="1157"/>
+        <w:gridCol w:w="1157"/>
+        <w:gridCol w:w="1157"/>
+        <w:gridCol w:w="1157"/>
       </w:tblGrid>
       <w:tr>
         <w:tc>
           <w:tcPr>
-            <w:tcW w:w="1023" w:type="dxa"/>
+            <w:tcW w:w="624" w:type="pct"/>
           </w:tcPr>
           <w:p>
             <w:pPr>
@@ -2800,7 +3101,7 @@
         </w:tc>
         <w:tc>
           <w:tcPr>
-            <w:tcW w:w="1023" w:type="dxa"/>
+            <w:tcW w:w="625" w:type="pct"/>
           </w:tcPr>
           <w:p>
             <w:pPr>
@@ -2809,11 +3110,14 @@
               </w:tabs>
               <w:jc w:val="center"/>
             </w:pPr>
-          </w:p>
-        </w:tc>
-        <w:tc>
-          <w:tcPr>
-            <w:tcW w:w="1023" w:type="dxa"/>
+            <w:r>
+              <w:t>Week 15</w:t>
+            </w:r>
+          </w:p>
+        </w:tc>
+        <w:tc>
+          <w:tcPr>
+            <w:tcW w:w="625" w:type="pct"/>
           </w:tcPr>
           <w:p>
             <w:pPr>
@@ -2824,13 +3128,13 @@
               <w:jc w:val="center"/>
             </w:pPr>
             <w:r>
-              <w:t>Week 15</w:t>
-            </w:r>
-          </w:p>
-        </w:tc>
-        <w:tc>
-          <w:tcPr>
-            <w:tcW w:w="1023" w:type="dxa"/>
+              <w:t>…</w:t>
+            </w:r>
+          </w:p>
+        </w:tc>
+        <w:tc>
+          <w:tcPr>
+            <w:tcW w:w="626" w:type="pct"/>
           </w:tcPr>
           <w:p>
             <w:pPr>
@@ -2840,11 +3144,14 @@
               <w:ind w:left="-57" w:right="-57"/>
               <w:jc w:val="center"/>
             </w:pPr>
-          </w:p>
-        </w:tc>
-        <w:tc>
-          <w:tcPr>
-            <w:tcW w:w="1023" w:type="dxa"/>
+            <w:r>
+              <w:t>…</w:t>
+            </w:r>
+          </w:p>
+        </w:tc>
+        <w:tc>
+          <w:tcPr>
+            <w:tcW w:w="625" w:type="pct"/>
           </w:tcPr>
           <w:p>
             <w:pPr>
@@ -2854,11 +3161,14 @@
               <w:ind w:left="-57" w:right="-57"/>
               <w:jc w:val="center"/>
             </w:pPr>
-          </w:p>
-        </w:tc>
-        <w:tc>
-          <w:tcPr>
-            <w:tcW w:w="1023" w:type="dxa"/>
+            <w:r>
+              <w:t>…</w:t>
+            </w:r>
+          </w:p>
+        </w:tc>
+        <w:tc>
+          <w:tcPr>
+            <w:tcW w:w="625" w:type="pct"/>
           </w:tcPr>
           <w:p>
             <w:pPr>
@@ -2868,11 +3178,14 @@
               <w:ind w:left="-57" w:right="-57"/>
               <w:jc w:val="center"/>
             </w:pPr>
-          </w:p>
-        </w:tc>
-        <w:tc>
-          <w:tcPr>
-            <w:tcW w:w="1023" w:type="dxa"/>
+            <w:r>
+              <w:t>…</w:t>
+            </w:r>
+          </w:p>
+        </w:tc>
+        <w:tc>
+          <w:tcPr>
+            <w:tcW w:w="625" w:type="pct"/>
           </w:tcPr>
           <w:p>
             <w:pPr>
@@ -2882,11 +3195,14 @@
               <w:ind w:left="-57" w:right="-57"/>
               <w:jc w:val="center"/>
             </w:pPr>
-          </w:p>
-        </w:tc>
-        <w:tc>
-          <w:tcPr>
-            <w:tcW w:w="1023" w:type="dxa"/>
+            <w:r>
+              <w:t>…</w:t>
+            </w:r>
+          </w:p>
+        </w:tc>
+        <w:tc>
+          <w:tcPr>
+            <w:tcW w:w="625" w:type="pct"/>
           </w:tcPr>
           <w:p>
             <w:pPr>
@@ -2896,14 +3212,17 @@
               <w:ind w:left="-57" w:right="-57"/>
               <w:jc w:val="center"/>
             </w:pPr>
-          </w:p>
-        </w:tc>
-      </w:tr>
-      <w:tr>
-        <w:tc>
-          <w:tcPr>
-            <w:tcW w:w="4092" w:type="dxa"/>
-            <w:gridSpan w:val="4"/>
+            <w:r>
+              <w:t>…</w:t>
+            </w:r>
+          </w:p>
+        </w:tc>
+      </w:tr>
+      <w:tr>
+        <w:tc>
+          <w:tcPr>
+            <w:tcW w:w="5000" w:type="pct"/>
+            <w:gridSpan w:val="8"/>
           </w:tcPr>
           <w:p>
             <w:pPr>
@@ -2912,17 +3231,20 @@
               </w:tabs>
               <w:jc w:val="center"/>
             </w:pPr>
-            <w:bookmarkStart w:id="15" w:name="_3rdcrjn" w:colFirst="0" w:colLast="0"/>
-            <w:bookmarkEnd w:id="15"/>
+            <w:bookmarkStart w:id="16" w:name="_3rdcrjn" w:colFirst="0" w:colLast="0"/>
+            <w:bookmarkEnd w:id="16"/>
             <w:r>
               <w:t xml:space="preserve">Sprint 3 </w:t>
             </w:r>
           </w:p>
         </w:tc>
-        <w:tc>
-          <w:tcPr>
-            <w:tcW w:w="2046" w:type="dxa"/>
-            <w:gridSpan w:val="2"/>
+      </w:tr>
+      <w:tr>
+        <w:tc>
+          <w:tcPr>
+            <w:tcW w:w="5000" w:type="pct"/>
+            <w:gridSpan w:val="8"/>
+            <w:shd w:val="clear" w:color="auto" w:fill="93CDDC"/>
           </w:tcPr>
           <w:p>
             <w:pPr>
@@ -2931,13 +3253,10 @@
               </w:tabs>
               <w:jc w:val="center"/>
             </w:pPr>
-          </w:p>
-        </w:tc>
-        <w:tc>
-          <w:tcPr>
-            <w:tcW w:w="2046" w:type="dxa"/>
-            <w:gridSpan w:val="2"/>
-          </w:tcPr>
+            <w:r>
+              <w:t>Release 3</w:t>
+            </w:r>
+          </w:p>
           <w:p>
             <w:pPr>
               <w:tabs>
@@ -2948,47 +3267,21 @@
           </w:p>
         </w:tc>
       </w:tr>
-      <w:tr>
-        <w:tc>
-          <w:tcPr>
-            <w:tcW w:w="8184" w:type="dxa"/>
-            <w:gridSpan w:val="8"/>
-            <w:shd w:val="clear" w:color="auto" w:fill="93CDDC"/>
-          </w:tcPr>
-          <w:p>
-            <w:pPr>
-              <w:tabs>
-                <w:tab w:val="right" w:pos="9026"/>
-              </w:tabs>
-              <w:jc w:val="center"/>
-            </w:pPr>
-            <w:r>
-              <w:t>Release 3, 4, …</w:t>
-            </w:r>
-          </w:p>
-          <w:p>
-            <w:pPr>
-              <w:tabs>
-                <w:tab w:val="right" w:pos="9026"/>
-              </w:tabs>
-              <w:jc w:val="center"/>
-            </w:pPr>
-          </w:p>
-        </w:tc>
-      </w:tr>
     </w:tbl>
     <w:p>
       <w:pPr>
         <w:pStyle w:val="Heading2"/>
         <w:spacing w:before="360"/>
         <w:rPr>
+          <w:rFonts w:ascii="Impact" w:hAnsi="Impact"/>
           <w:b w:val="0"/>
         </w:rPr>
       </w:pPr>
-      <w:bookmarkStart w:id="16" w:name="_26in1rg" w:colFirst="0" w:colLast="0"/>
-      <w:bookmarkEnd w:id="16"/>
+      <w:bookmarkStart w:id="17" w:name="_26in1rg" w:colFirst="0" w:colLast="0"/>
+      <w:bookmarkEnd w:id="17"/>
       <w:r>
         <w:rPr>
+          <w:rFonts w:ascii="Impact" w:hAnsi="Impact"/>
           <w:b w:val="0"/>
         </w:rPr>
         <w:t>Estimated Velocity: 30</w:t>
@@ -3009,10 +3302,9 @@
       <w:pPr>
         <w:pStyle w:val="Title"/>
       </w:pPr>
-      <w:bookmarkStart w:id="17" w:name="_lnxbz9" w:colFirst="0" w:colLast="0"/>
-      <w:bookmarkEnd w:id="17"/>
+      <w:bookmarkStart w:id="18" w:name="_lnxbz9" w:colFirst="0" w:colLast="0"/>
+      <w:bookmarkEnd w:id="18"/>
       <w:r>
-        <w:lastRenderedPageBreak/>
         <w:t>Sprint Plan</w:t>
       </w:r>
     </w:p>
@@ -3020,8 +3312,8 @@
       <w:pPr>
         <w:pStyle w:val="Heading1"/>
       </w:pPr>
-      <w:bookmarkStart w:id="18" w:name="_35nkun2" w:colFirst="0" w:colLast="0"/>
-      <w:bookmarkEnd w:id="18"/>
+      <w:bookmarkStart w:id="19" w:name="_35nkun2" w:colFirst="0" w:colLast="0"/>
+      <w:bookmarkEnd w:id="19"/>
       <w:r>
         <w:t>Sprint 1</w:t>
       </w:r>
@@ -3042,7 +3334,7 @@
           <w:sz w:val="24"/>
           <w:szCs w:val="24"/>
         </w:rPr>
-        <w:t>Total Story Points: 30</w:t>
+        <w:t>Total Story Points: 33</w:t>
       </w:r>
       <w:r>
         <w:rPr>
@@ -3050,7 +3342,7 @@
           <w:szCs w:val="24"/>
         </w:rPr>
         <w:tab/>
-        <w:t>Total Hours: 30</w:t>
+        <w:t>Total Hours: 34.5</w:t>
       </w:r>
     </w:p>
     <w:p>
@@ -3060,8 +3352,8 @@
           <w:b w:val="0"/>
         </w:rPr>
       </w:pPr>
-      <w:bookmarkStart w:id="19" w:name="_1ksv4uv" w:colFirst="0" w:colLast="0"/>
-      <w:bookmarkEnd w:id="19"/>
+      <w:bookmarkStart w:id="20" w:name="_1ksv4uv" w:colFirst="0" w:colLast="0"/>
+      <w:bookmarkEnd w:id="20"/>
       <w:r>
         <w:rPr>
           <w:b w:val="0"/>
@@ -3077,8 +3369,8 @@
           <w:b w:val="0"/>
         </w:rPr>
       </w:pPr>
-      <w:bookmarkStart w:id="20" w:name="_44sinio" w:colFirst="0" w:colLast="0"/>
-      <w:bookmarkEnd w:id="20"/>
+      <w:bookmarkStart w:id="21" w:name="_44sinio" w:colFirst="0" w:colLast="0"/>
+      <w:bookmarkEnd w:id="21"/>
       <w:r>
         <w:t>Story ID: Create User Account</w:t>
       </w:r>
@@ -3271,7 +3563,13 @@
               <w:cnfStyle w:val="000000000000" w:firstRow="0" w:lastRow="0" w:firstColumn="0" w:lastColumn="0" w:oddVBand="0" w:evenVBand="0" w:oddHBand="0" w:evenHBand="0" w:firstRowFirstColumn="0" w:firstRowLastColumn="0" w:lastRowFirstColumn="0" w:lastRowLastColumn="0"/>
             </w:pPr>
             <w:r>
-              <w:t>1hr</w:t>
+              <w:t>1</w:t>
+            </w:r>
+            <w:r>
+              <w:t>.5</w:t>
+            </w:r>
+            <w:r>
+              <w:t>hr</w:t>
             </w:r>
           </w:p>
         </w:tc>
@@ -3333,7 +3631,10 @@
               <w:cnfStyle w:val="000000100000" w:firstRow="0" w:lastRow="0" w:firstColumn="0" w:lastColumn="0" w:oddVBand="0" w:evenVBand="0" w:oddHBand="1" w:evenHBand="0" w:firstRowFirstColumn="0" w:firstRowLastColumn="0" w:lastRowFirstColumn="0" w:lastRowLastColumn="0"/>
             </w:pPr>
             <w:r>
-              <w:t>20mins</w:t>
+              <w:t>3</w:t>
+            </w:r>
+            <w:r>
+              <w:t>0mins</w:t>
             </w:r>
           </w:p>
         </w:tc>
@@ -3392,7 +3693,10 @@
               <w:cnfStyle w:val="000000000000" w:firstRow="0" w:lastRow="0" w:firstColumn="0" w:lastColumn="0" w:oddVBand="0" w:evenVBand="0" w:oddHBand="0" w:evenHBand="0" w:firstRowFirstColumn="0" w:firstRowLastColumn="0" w:lastRowFirstColumn="0" w:lastRowLastColumn="0"/>
             </w:pPr>
             <w:r>
-              <w:t>1hr</w:t>
+              <w:t>2</w:t>
+            </w:r>
+            <w:r>
+              <w:t>hr</w:t>
             </w:r>
           </w:p>
         </w:tc>
@@ -3504,6 +3808,15 @@
             <w:pPr>
               <w:cnfStyle w:val="000000000000" w:firstRow="0" w:lastRow="0" w:firstColumn="0" w:lastColumn="0" w:oddVBand="0" w:evenVBand="0" w:oddHBand="0" w:evenHBand="0" w:firstRowFirstColumn="0" w:firstRowLastColumn="0" w:lastRowFirstColumn="0" w:lastRowLastColumn="0"/>
             </w:pPr>
+            <w:r>
+              <w:t>5</w:t>
+            </w:r>
+            <w:r>
+              <w:t xml:space="preserve"> </w:t>
+            </w:r>
+            <w:r>
+              <w:t>hr</w:t>
+            </w:r>
           </w:p>
         </w:tc>
       </w:tr>
@@ -3513,8 +3826,8 @@
         <w:pStyle w:val="Heading2"/>
         <w:spacing w:before="360"/>
       </w:pPr>
-      <w:bookmarkStart w:id="21" w:name="_2jxsxqh" w:colFirst="0" w:colLast="0"/>
-      <w:bookmarkEnd w:id="21"/>
+      <w:bookmarkStart w:id="22" w:name="_2jxsxqh" w:colFirst="0" w:colLast="0"/>
+      <w:bookmarkEnd w:id="22"/>
       <w:r>
         <w:t>Story ID: Login To Account</w:t>
       </w:r>
@@ -3945,8 +4258,8 @@
         <w:pStyle w:val="Heading2"/>
         <w:spacing w:before="360"/>
       </w:pPr>
-      <w:bookmarkStart w:id="22" w:name="_z337ya" w:colFirst="0" w:colLast="0"/>
-      <w:bookmarkEnd w:id="22"/>
+      <w:bookmarkStart w:id="23" w:name="_z337ya" w:colFirst="0" w:colLast="0"/>
+      <w:bookmarkEnd w:id="23"/>
       <w:r>
         <w:t>Story ID: Manage User Session</w:t>
       </w:r>
@@ -4131,6 +4444,9 @@
             <w:pPr>
               <w:cnfStyle w:val="000000000000" w:firstRow="0" w:lastRow="0" w:firstColumn="0" w:lastColumn="0" w:oddVBand="0" w:evenVBand="0" w:oddHBand="0" w:evenHBand="0" w:firstRowFirstColumn="0" w:firstRowLastColumn="0" w:lastRowFirstColumn="0" w:lastRowLastColumn="0"/>
             </w:pPr>
+            <w:r>
+              <w:t>30 min</w:t>
+            </w:r>
           </w:p>
         </w:tc>
       </w:tr>
@@ -4140,8 +4456,8 @@
         <w:pStyle w:val="Heading2"/>
         <w:spacing w:before="360"/>
       </w:pPr>
-      <w:bookmarkStart w:id="23" w:name="_urkxz4gfzrto" w:colFirst="0" w:colLast="0"/>
-      <w:bookmarkEnd w:id="23"/>
+      <w:bookmarkStart w:id="24" w:name="_urkxz4gfzrto" w:colFirst="0" w:colLast="0"/>
+      <w:bookmarkEnd w:id="24"/>
       <w:r>
         <w:t>Story ID: Show Recommended Information</w:t>
       </w:r>
@@ -4282,7 +4598,6 @@
           </w:tcPr>
           <w:p>
             <w:r>
-              <w:lastRenderedPageBreak/>
               <w:t>13</w:t>
             </w:r>
           </w:p>
@@ -4321,6 +4636,9 @@
             <w:pPr>
               <w:cnfStyle w:val="000000000000" w:firstRow="0" w:lastRow="0" w:firstColumn="0" w:lastColumn="0" w:oddVBand="0" w:evenVBand="0" w:oddHBand="0" w:evenHBand="0" w:firstRowFirstColumn="0" w:firstRowLastColumn="0" w:lastRowFirstColumn="0" w:lastRowLastColumn="0"/>
             </w:pPr>
+            <w:r>
+              <w:t>4 hr</w:t>
+            </w:r>
           </w:p>
         </w:tc>
       </w:tr>
@@ -4348,7 +4666,7 @@
               <w:cnfStyle w:val="000000100000" w:firstRow="0" w:lastRow="0" w:firstColumn="0" w:lastColumn="0" w:oddVBand="0" w:evenVBand="0" w:oddHBand="1" w:evenHBand="0" w:firstRowFirstColumn="0" w:firstRowLastColumn="0" w:lastRowFirstColumn="0" w:lastRowLastColumn="0"/>
             </w:pPr>
             <w:r>
-              <w:t xml:space="preserve">Write server side code to serve randomised destinations based on user's session type. </w:t>
+              <w:t>Create Django functionality for pages</w:t>
             </w:r>
           </w:p>
         </w:tc>
@@ -4361,7 +4679,7 @@
               <w:cnfStyle w:val="000000100000" w:firstRow="0" w:lastRow="0" w:firstColumn="0" w:lastColumn="0" w:oddVBand="0" w:evenVBand="0" w:oddHBand="1" w:evenHBand="0" w:firstRowFirstColumn="0" w:firstRowLastColumn="0" w:lastRowFirstColumn="0" w:lastRowLastColumn="0"/>
             </w:pPr>
             <w:r>
-              <w:t>1hr 30min</w:t>
+              <w:t>1.5hr</w:t>
             </w:r>
           </w:p>
         </w:tc>
@@ -4373,6 +4691,9 @@
             <w:pPr>
               <w:cnfStyle w:val="000000100000" w:firstRow="0" w:lastRow="0" w:firstColumn="0" w:lastColumn="0" w:oddVBand="0" w:evenVBand="0" w:oddHBand="1" w:evenHBand="0" w:firstRowFirstColumn="0" w:firstRowLastColumn="0" w:lastRowFirstColumn="0" w:lastRowLastColumn="0"/>
             </w:pPr>
+            <w:r>
+              <w:t>4 hr</w:t>
+            </w:r>
           </w:p>
         </w:tc>
       </w:tr>
@@ -4486,8 +4807,8 @@
         <w:pStyle w:val="Heading2"/>
         <w:spacing w:before="360"/>
       </w:pPr>
-      <w:bookmarkStart w:id="24" w:name="_770en5jqmwqn" w:colFirst="0" w:colLast="0"/>
-      <w:bookmarkEnd w:id="24"/>
+      <w:bookmarkStart w:id="25" w:name="_770en5jqmwqn" w:colFirst="0" w:colLast="0"/>
+      <w:bookmarkEnd w:id="25"/>
       <w:r>
         <w:t>Story ID: Individual Item Page</w:t>
       </w:r>
@@ -4831,8 +5152,8 @@
         <w:pStyle w:val="Heading2"/>
         <w:spacing w:before="360"/>
       </w:pPr>
-      <w:bookmarkStart w:id="25" w:name="_geer7r9bikv" w:colFirst="0" w:colLast="0"/>
-      <w:bookmarkEnd w:id="25"/>
+      <w:bookmarkStart w:id="26" w:name="_geer7r9bikv" w:colFirst="0" w:colLast="0"/>
+      <w:bookmarkEnd w:id="26"/>
       <w:r>
         <w:t>Story ID: Anchored Navigation Bar</w:t>
       </w:r>
@@ -5017,8 +5338,6 @@
             <w:r>
               <w:t>3</w:t>
             </w:r>
-            <w:bookmarkStart w:id="26" w:name="_GoBack"/>
-            <w:bookmarkEnd w:id="26"/>
             <w:r>
               <w:t>0mins</w:t>
             </w:r>
@@ -5739,7 +6058,6 @@
       <w:bookmarkStart w:id="29" w:name="_r6rt6c5phgxm" w:colFirst="0" w:colLast="0"/>
       <w:bookmarkEnd w:id="29"/>
       <w:r>
-        <w:lastRenderedPageBreak/>
         <w:t>Story ID: Admin Control Panel</w:t>
       </w:r>
     </w:p>
@@ -6032,6 +6350,388 @@
         </w:tabs>
         <w:spacing w:before="240" w:after="120" w:line="240" w:lineRule="auto"/>
         <w:rPr>
+          <w:b/>
+          <w:sz w:val="24"/>
+          <w:szCs w:val="24"/>
+        </w:rPr>
+      </w:pPr>
+      <w:r>
+        <w:rPr>
+          <w:b/>
+          <w:sz w:val="24"/>
+          <w:szCs w:val="24"/>
+        </w:rPr>
+        <w:t>Story ID: Individual Category Page</w:t>
+      </w:r>
+    </w:p>
+    <w:tbl>
+      <w:tblPr>
+        <w:tblStyle w:val="af2"/>
+        <w:tblW w:w="9183" w:type="dxa"/>
+        <w:tblBorders>
+          <w:top w:val="single" w:sz="8" w:space="0" w:color="8064A2"/>
+          <w:left w:val="single" w:sz="8" w:space="0" w:color="8064A2"/>
+          <w:bottom w:val="single" w:sz="8" w:space="0" w:color="8064A2"/>
+          <w:right w:val="single" w:sz="8" w:space="0" w:color="8064A2"/>
+          <w:insideH w:val="single" w:sz="4" w:space="0" w:color="000000"/>
+          <w:insideV w:val="single" w:sz="4" w:space="0" w:color="000000"/>
+        </w:tblBorders>
+        <w:tblLayout w:type="fixed"/>
+        <w:tblLook w:val="04A0" w:firstRow="1" w:lastRow="0" w:firstColumn="1" w:lastColumn="0" w:noHBand="0" w:noVBand="1"/>
+      </w:tblPr>
+      <w:tblGrid>
+        <w:gridCol w:w="903"/>
+        <w:gridCol w:w="6300"/>
+        <w:gridCol w:w="1095"/>
+        <w:gridCol w:w="885"/>
+      </w:tblGrid>
+      <w:tr>
+        <w:trPr>
+          <w:cnfStyle w:val="100000000000" w:firstRow="1" w:lastRow="0" w:firstColumn="0" w:lastColumn="0" w:oddVBand="0" w:evenVBand="0" w:oddHBand="0" w:evenHBand="0" w:firstRowFirstColumn="0" w:firstRowLastColumn="0" w:lastRowFirstColumn="0" w:lastRowLastColumn="0"/>
+        </w:trPr>
+        <w:tc>
+          <w:tcPr>
+            <w:cnfStyle w:val="001000000000" w:firstRow="0" w:lastRow="0" w:firstColumn="1" w:lastColumn="0" w:oddVBand="0" w:evenVBand="0" w:oddHBand="0" w:evenHBand="0" w:firstRowFirstColumn="0" w:firstRowLastColumn="0" w:lastRowFirstColumn="0" w:lastRowLastColumn="0"/>
+            <w:tcW w:w="903" w:type="dxa"/>
+          </w:tcPr>
+          <w:p>
+            <w:r>
+              <w:t>Task ID</w:t>
+            </w:r>
+          </w:p>
+        </w:tc>
+        <w:tc>
+          <w:tcPr>
+            <w:tcW w:w="6300" w:type="dxa"/>
+          </w:tcPr>
+          <w:p>
+            <w:pPr>
+              <w:cnfStyle w:val="100000000000" w:firstRow="1" w:lastRow="0" w:firstColumn="0" w:lastColumn="0" w:oddVBand="0" w:evenVBand="0" w:oddHBand="0" w:evenHBand="0" w:firstRowFirstColumn="0" w:firstRowLastColumn="0" w:lastRowFirstColumn="0" w:lastRowLastColumn="0"/>
+            </w:pPr>
+            <w:r>
+              <w:t>Task Description</w:t>
+            </w:r>
+          </w:p>
+        </w:tc>
+        <w:tc>
+          <w:tcPr>
+            <w:tcW w:w="1095" w:type="dxa"/>
+          </w:tcPr>
+          <w:p>
+            <w:pPr>
+              <w:cnfStyle w:val="100000000000" w:firstRow="1" w:lastRow="0" w:firstColumn="0" w:lastColumn="0" w:oddVBand="0" w:evenVBand="0" w:oddHBand="0" w:evenHBand="0" w:firstRowFirstColumn="0" w:firstRowLastColumn="0" w:lastRowFirstColumn="0" w:lastRowLastColumn="0"/>
+            </w:pPr>
+            <w:r>
+              <w:t>Estimate</w:t>
+            </w:r>
+          </w:p>
+        </w:tc>
+        <w:tc>
+          <w:tcPr>
+            <w:tcW w:w="885" w:type="dxa"/>
+          </w:tcPr>
+          <w:p>
+            <w:pPr>
+              <w:cnfStyle w:val="100000000000" w:firstRow="1" w:lastRow="0" w:firstColumn="0" w:lastColumn="0" w:oddVBand="0" w:evenVBand="0" w:oddHBand="0" w:evenHBand="0" w:firstRowFirstColumn="0" w:firstRowLastColumn="0" w:lastRowFirstColumn="0" w:lastRowLastColumn="0"/>
+            </w:pPr>
+            <w:r>
+              <w:t>Taken</w:t>
+            </w:r>
+          </w:p>
+        </w:tc>
+      </w:tr>
+      <w:tr>
+        <w:trPr>
+          <w:cnfStyle w:val="000000100000" w:firstRow="0" w:lastRow="0" w:firstColumn="0" w:lastColumn="0" w:oddVBand="0" w:evenVBand="0" w:oddHBand="1" w:evenHBand="0" w:firstRowFirstColumn="0" w:firstRowLastColumn="0" w:lastRowFirstColumn="0" w:lastRowLastColumn="0"/>
+        </w:trPr>
+        <w:tc>
+          <w:tcPr>
+            <w:cnfStyle w:val="001000000000" w:firstRow="0" w:lastRow="0" w:firstColumn="1" w:lastColumn="0" w:oddVBand="0" w:evenVBand="0" w:oddHBand="0" w:evenHBand="0" w:firstRowFirstColumn="0" w:firstRowLastColumn="0" w:lastRowFirstColumn="0" w:lastRowLastColumn="0"/>
+            <w:tcW w:w="903" w:type="dxa"/>
+          </w:tcPr>
+          <w:p>
+            <w:r>
+              <w:t>32</w:t>
+            </w:r>
+          </w:p>
+        </w:tc>
+        <w:tc>
+          <w:tcPr>
+            <w:tcW w:w="6300" w:type="dxa"/>
+          </w:tcPr>
+          <w:p>
+            <w:pPr>
+              <w:cnfStyle w:val="000000100000" w:firstRow="0" w:lastRow="0" w:firstColumn="0" w:lastColumn="0" w:oddVBand="0" w:evenVBand="0" w:oddHBand="1" w:evenHBand="0" w:firstRowFirstColumn="0" w:firstRowLastColumn="0" w:lastRowFirstColumn="0" w:lastRowLastColumn="0"/>
+            </w:pPr>
+            <w:r>
+              <w:t>Create tests</w:t>
+            </w:r>
+          </w:p>
+        </w:tc>
+        <w:tc>
+          <w:tcPr>
+            <w:tcW w:w="1095" w:type="dxa"/>
+          </w:tcPr>
+          <w:p>
+            <w:pPr>
+              <w:cnfStyle w:val="000000100000" w:firstRow="0" w:lastRow="0" w:firstColumn="0" w:lastColumn="0" w:oddVBand="0" w:evenVBand="0" w:oddHBand="1" w:evenHBand="0" w:firstRowFirstColumn="0" w:firstRowLastColumn="0" w:lastRowFirstColumn="0" w:lastRowLastColumn="0"/>
+            </w:pPr>
+            <w:r>
+              <w:t>30min</w:t>
+            </w:r>
+          </w:p>
+        </w:tc>
+        <w:tc>
+          <w:tcPr>
+            <w:tcW w:w="885" w:type="dxa"/>
+          </w:tcPr>
+          <w:p>
+            <w:pPr>
+              <w:cnfStyle w:val="000000100000" w:firstRow="0" w:lastRow="0" w:firstColumn="0" w:lastColumn="0" w:oddVBand="0" w:evenVBand="0" w:oddHBand="1" w:evenHBand="0" w:firstRowFirstColumn="0" w:firstRowLastColumn="0" w:lastRowFirstColumn="0" w:lastRowLastColumn="0"/>
+            </w:pPr>
+          </w:p>
+        </w:tc>
+      </w:tr>
+      <w:tr>
+        <w:tc>
+          <w:tcPr>
+            <w:cnfStyle w:val="001000000000" w:firstRow="0" w:lastRow="0" w:firstColumn="1" w:lastColumn="0" w:oddVBand="0" w:evenVBand="0" w:oddHBand="0" w:evenHBand="0" w:firstRowFirstColumn="0" w:firstRowLastColumn="0" w:lastRowFirstColumn="0" w:lastRowLastColumn="0"/>
+            <w:tcW w:w="903" w:type="dxa"/>
+          </w:tcPr>
+          <w:p>
+            <w:r>
+              <w:t>33</w:t>
+            </w:r>
+          </w:p>
+        </w:tc>
+        <w:tc>
+          <w:tcPr>
+            <w:tcW w:w="6300" w:type="dxa"/>
+          </w:tcPr>
+          <w:p>
+            <w:pPr>
+              <w:cnfStyle w:val="000000000000" w:firstRow="0" w:lastRow="0" w:firstColumn="0" w:lastColumn="0" w:oddVBand="0" w:evenVBand="0" w:oddHBand="0" w:evenHBand="0" w:firstRowFirstColumn="0" w:firstRowLastColumn="0" w:lastRowFirstColumn="0" w:lastRowLastColumn="0"/>
+            </w:pPr>
+            <w:r>
+              <w:t>Create html pages for all categories individually</w:t>
+            </w:r>
+          </w:p>
+        </w:tc>
+        <w:tc>
+          <w:tcPr>
+            <w:tcW w:w="1095" w:type="dxa"/>
+          </w:tcPr>
+          <w:p>
+            <w:pPr>
+              <w:cnfStyle w:val="000000000000" w:firstRow="0" w:lastRow="0" w:firstColumn="0" w:lastColumn="0" w:oddVBand="0" w:evenVBand="0" w:oddHBand="0" w:evenHBand="0" w:firstRowFirstColumn="0" w:firstRowLastColumn="0" w:lastRowFirstColumn="0" w:lastRowLastColumn="0"/>
+            </w:pPr>
+            <w:r>
+              <w:t>1hr</w:t>
+            </w:r>
+          </w:p>
+        </w:tc>
+        <w:tc>
+          <w:tcPr>
+            <w:tcW w:w="885" w:type="dxa"/>
+          </w:tcPr>
+          <w:p>
+            <w:pPr>
+              <w:cnfStyle w:val="000000000000" w:firstRow="0" w:lastRow="0" w:firstColumn="0" w:lastColumn="0" w:oddVBand="0" w:evenVBand="0" w:oddHBand="0" w:evenHBand="0" w:firstRowFirstColumn="0" w:firstRowLastColumn="0" w:lastRowFirstColumn="0" w:lastRowLastColumn="0"/>
+            </w:pPr>
+            <w:r>
+              <w:t>1.5 hr</w:t>
+            </w:r>
+          </w:p>
+        </w:tc>
+      </w:tr>
+      <w:tr>
+        <w:trPr>
+          <w:cnfStyle w:val="000000100000" w:firstRow="0" w:lastRow="0" w:firstColumn="0" w:lastColumn="0" w:oddVBand="0" w:evenVBand="0" w:oddHBand="1" w:evenHBand="0" w:firstRowFirstColumn="0" w:firstRowLastColumn="0" w:lastRowFirstColumn="0" w:lastRowLastColumn="0"/>
+        </w:trPr>
+        <w:tc>
+          <w:tcPr>
+            <w:cnfStyle w:val="001000000000" w:firstRow="0" w:lastRow="0" w:firstColumn="1" w:lastColumn="0" w:oddVBand="0" w:evenVBand="0" w:oddHBand="0" w:evenHBand="0" w:firstRowFirstColumn="0" w:firstRowLastColumn="0" w:lastRowFirstColumn="0" w:lastRowLastColumn="0"/>
+            <w:tcW w:w="903" w:type="dxa"/>
+          </w:tcPr>
+          <w:p>
+            <w:r>
+              <w:t>34</w:t>
+            </w:r>
+          </w:p>
+        </w:tc>
+        <w:tc>
+          <w:tcPr>
+            <w:tcW w:w="6300" w:type="dxa"/>
+          </w:tcPr>
+          <w:p>
+            <w:pPr>
+              <w:cnfStyle w:val="000000100000" w:firstRow="0" w:lastRow="0" w:firstColumn="0" w:lastColumn="0" w:oddVBand="0" w:evenVBand="0" w:oddHBand="1" w:evenHBand="0" w:firstRowFirstColumn="0" w:firstRowLastColumn="0" w:lastRowFirstColumn="0" w:lastRowLastColumn="0"/>
+            </w:pPr>
+            <w:r>
+              <w:t>Create Django functionality for pages</w:t>
+            </w:r>
+          </w:p>
+        </w:tc>
+        <w:tc>
+          <w:tcPr>
+            <w:tcW w:w="1095" w:type="dxa"/>
+          </w:tcPr>
+          <w:p>
+            <w:pPr>
+              <w:cnfStyle w:val="000000100000" w:firstRow="0" w:lastRow="0" w:firstColumn="0" w:lastColumn="0" w:oddVBand="0" w:evenVBand="0" w:oddHBand="1" w:evenHBand="0" w:firstRowFirstColumn="0" w:firstRowLastColumn="0" w:lastRowFirstColumn="0" w:lastRowLastColumn="0"/>
+            </w:pPr>
+            <w:r>
+              <w:t>2</w:t>
+            </w:r>
+            <w:r>
+              <w:t>hr</w:t>
+            </w:r>
+          </w:p>
+        </w:tc>
+        <w:tc>
+          <w:tcPr>
+            <w:tcW w:w="885" w:type="dxa"/>
+          </w:tcPr>
+          <w:p>
+            <w:pPr>
+              <w:cnfStyle w:val="000000100000" w:firstRow="0" w:lastRow="0" w:firstColumn="0" w:lastColumn="0" w:oddVBand="0" w:evenVBand="0" w:oddHBand="1" w:evenHBand="0" w:firstRowFirstColumn="0" w:firstRowLastColumn="0" w:lastRowFirstColumn="0" w:lastRowLastColumn="0"/>
+            </w:pPr>
+            <w:r>
+              <w:t>4</w:t>
+            </w:r>
+            <w:r>
+              <w:t>.5 hr</w:t>
+            </w:r>
+          </w:p>
+        </w:tc>
+      </w:tr>
+      <w:tr>
+        <w:tc>
+          <w:tcPr>
+            <w:cnfStyle w:val="001000000000" w:firstRow="0" w:lastRow="0" w:firstColumn="1" w:lastColumn="0" w:oddVBand="0" w:evenVBand="0" w:oddHBand="0" w:evenHBand="0" w:firstRowFirstColumn="0" w:firstRowLastColumn="0" w:lastRowFirstColumn="0" w:lastRowLastColumn="0"/>
+            <w:tcW w:w="903" w:type="dxa"/>
+          </w:tcPr>
+          <w:p>
+            <w:r>
+              <w:t>35</w:t>
+            </w:r>
+          </w:p>
+        </w:tc>
+        <w:tc>
+          <w:tcPr>
+            <w:tcW w:w="6300" w:type="dxa"/>
+          </w:tcPr>
+          <w:p>
+            <w:pPr>
+              <w:cnfStyle w:val="000000000000" w:firstRow="0" w:lastRow="0" w:firstColumn="0" w:lastColumn="0" w:oddVBand="0" w:evenVBand="0" w:oddHBand="0" w:evenHBand="0" w:firstRowFirstColumn="0" w:firstRowLastColumn="0" w:lastRowFirstColumn="0" w:lastRowLastColumn="0"/>
+            </w:pPr>
+            <w:r>
+              <w:t>Perform unit tests/acceptance tests.</w:t>
+            </w:r>
+          </w:p>
+        </w:tc>
+        <w:tc>
+          <w:tcPr>
+            <w:tcW w:w="1095" w:type="dxa"/>
+          </w:tcPr>
+          <w:p>
+            <w:pPr>
+              <w:cnfStyle w:val="000000000000" w:firstRow="0" w:lastRow="0" w:firstColumn="0" w:lastColumn="0" w:oddVBand="0" w:evenVBand="0" w:oddHBand="0" w:evenHBand="0" w:firstRowFirstColumn="0" w:firstRowLastColumn="0" w:lastRowFirstColumn="0" w:lastRowLastColumn="0"/>
+            </w:pPr>
+            <w:r>
+              <w:t>1hr</w:t>
+            </w:r>
+          </w:p>
+        </w:tc>
+        <w:tc>
+          <w:tcPr>
+            <w:tcW w:w="885" w:type="dxa"/>
+          </w:tcPr>
+          <w:p>
+            <w:pPr>
+              <w:cnfStyle w:val="000000000000" w:firstRow="0" w:lastRow="0" w:firstColumn="0" w:lastColumn="0" w:oddVBand="0" w:evenVBand="0" w:oddHBand="0" w:evenHBand="0" w:firstRowFirstColumn="0" w:firstRowLastColumn="0" w:lastRowFirstColumn="0" w:lastRowLastColumn="0"/>
+            </w:pPr>
+          </w:p>
+        </w:tc>
+      </w:tr>
+      <w:tr>
+        <w:trPr>
+          <w:cnfStyle w:val="000000100000" w:firstRow="0" w:lastRow="0" w:firstColumn="0" w:lastColumn="0" w:oddVBand="0" w:evenVBand="0" w:oddHBand="1" w:evenHBand="0" w:firstRowFirstColumn="0" w:firstRowLastColumn="0" w:lastRowFirstColumn="0" w:lastRowLastColumn="0"/>
+        </w:trPr>
+        <w:tc>
+          <w:tcPr>
+            <w:cnfStyle w:val="001000000000" w:firstRow="0" w:lastRow="0" w:firstColumn="1" w:lastColumn="0" w:oddVBand="0" w:evenVBand="0" w:oddHBand="0" w:evenHBand="0" w:firstRowFirstColumn="0" w:firstRowLastColumn="0" w:lastRowFirstColumn="0" w:lastRowLastColumn="0"/>
+            <w:tcW w:w="903" w:type="dxa"/>
+          </w:tcPr>
+          <w:p/>
+        </w:tc>
+        <w:tc>
+          <w:tcPr>
+            <w:tcW w:w="6300" w:type="dxa"/>
+          </w:tcPr>
+          <w:p>
+            <w:pPr>
+              <w:tabs>
+                <w:tab w:val="right" w:pos="6219"/>
+              </w:tabs>
+              <w:cnfStyle w:val="000000100000" w:firstRow="0" w:lastRow="0" w:firstColumn="0" w:lastColumn="0" w:oddVBand="0" w:evenVBand="0" w:oddHBand="1" w:evenHBand="0" w:firstRowFirstColumn="0" w:firstRowLastColumn="0" w:lastRowFirstColumn="0" w:lastRowLastColumn="0"/>
+            </w:pPr>
+            <w:r>
+              <w:t>Story Points: 3</w:t>
+            </w:r>
+            <w:r>
+              <w:tab/>
+              <w:t>Total Hours:</w:t>
+            </w:r>
+          </w:p>
+        </w:tc>
+        <w:tc>
+          <w:tcPr>
+            <w:tcW w:w="1095" w:type="dxa"/>
+          </w:tcPr>
+          <w:p>
+            <w:pPr>
+              <w:cnfStyle w:val="000000100000" w:firstRow="0" w:lastRow="0" w:firstColumn="0" w:lastColumn="0" w:oddVBand="0" w:evenVBand="0" w:oddHBand="1" w:evenHBand="0" w:firstRowFirstColumn="0" w:firstRowLastColumn="0" w:lastRowFirstColumn="0" w:lastRowLastColumn="0"/>
+            </w:pPr>
+            <w:r>
+              <w:t>4.5</w:t>
+            </w:r>
+            <w:r>
+              <w:t>hr</w:t>
+            </w:r>
+          </w:p>
+        </w:tc>
+        <w:tc>
+          <w:tcPr>
+            <w:tcW w:w="885" w:type="dxa"/>
+          </w:tcPr>
+          <w:p>
+            <w:pPr>
+              <w:cnfStyle w:val="000000100000" w:firstRow="0" w:lastRow="0" w:firstColumn="0" w:lastColumn="0" w:oddVBand="0" w:evenVBand="0" w:oddHBand="1" w:evenHBand="0" w:firstRowFirstColumn="0" w:firstRowLastColumn="0" w:lastRowFirstColumn="0" w:lastRowLastColumn="0"/>
+            </w:pPr>
+          </w:p>
+        </w:tc>
+      </w:tr>
+    </w:tbl>
+    <w:p>
+      <w:pPr>
+        <w:tabs>
+          <w:tab w:val="right" w:pos="9026"/>
+        </w:tabs>
+        <w:spacing w:before="240" w:after="120" w:line="240" w:lineRule="auto"/>
+        <w:rPr>
+          <w:sz w:val="24"/>
+          <w:szCs w:val="24"/>
+        </w:rPr>
+      </w:pPr>
+    </w:p>
+    <w:p>
+      <w:pPr>
+        <w:tabs>
+          <w:tab w:val="right" w:pos="9026"/>
+        </w:tabs>
+        <w:spacing w:before="240" w:after="120" w:line="240" w:lineRule="auto"/>
+        <w:rPr>
           <w:sz w:val="24"/>
           <w:szCs w:val="24"/>
         </w:rPr>
@@ -6048,7 +6748,7 @@
 </file>
 
 <file path=word/endnotes.xml><?xml version="1.0" encoding="utf-8"?>
-<w:endnotes xmlns:wpc="http://schemas.microsoft.com/office/word/2010/wordprocessingCanvas" xmlns:cx="http://schemas.microsoft.com/office/drawing/2014/chartex" xmlns:cx1="http://schemas.microsoft.com/office/drawing/2015/9/8/chartex" xmlns:cx2="http://schemas.microsoft.com/office/drawing/2015/10/21/chartex" xmlns:cx3="http://schemas.microsoft.com/office/drawing/2016/5/9/chartex" xmlns:cx4="http://schemas.microsoft.com/office/drawing/2016/5/10/chartex" xmlns:cx5="http://schemas.microsoft.com/office/drawing/2016/5/11/chartex" xmlns:mc="http://schemas.openxmlformats.org/markup-compatibility/2006" xmlns:o="urn:schemas-microsoft-com:office:office" xmlns:r="http://schemas.openxmlformats.org/officeDocument/2006/relationships" xmlns:m="http://schemas.openxmlformats.org/officeDocument/2006/math" xmlns:v="urn:schemas-microsoft-com:vml" xmlns:wp14="http://schemas.microsoft.com/office/word/2010/wordprocessingDrawing" xmlns:wp="http://schemas.openxmlformats.org/drawingml/2006/wordprocessingDrawing" xmlns:w10="urn:schemas-microsoft-com:office:word" xmlns:w="http://schemas.openxmlformats.org/wordprocessingml/2006/main" xmlns:w14="http://schemas.microsoft.com/office/word/2010/wordml" xmlns:w15="http://schemas.microsoft.com/office/word/2012/wordml" xmlns:w16se="http://schemas.microsoft.com/office/word/2015/wordml/symex" xmlns:wpg="http://schemas.microsoft.com/office/word/2010/wordprocessingGroup" xmlns:wpi="http://schemas.microsoft.com/office/word/2010/wordprocessingInk" xmlns:wne="http://schemas.microsoft.com/office/word/2006/wordml" xmlns:wps="http://schemas.microsoft.com/office/word/2010/wordprocessingShape" mc:Ignorable="w14 w15 w16se wp14">
+<w:endnotes xmlns:wpc="http://schemas.microsoft.com/office/word/2010/wordprocessingCanvas" xmlns:cx="http://schemas.microsoft.com/office/drawing/2014/chartex" xmlns:cx1="http://schemas.microsoft.com/office/drawing/2015/9/8/chartex" xmlns:cx2="http://schemas.microsoft.com/office/drawing/2015/10/21/chartex" xmlns:cx3="http://schemas.microsoft.com/office/drawing/2016/5/9/chartex" xmlns:cx4="http://schemas.microsoft.com/office/drawing/2016/5/10/chartex" xmlns:cx5="http://schemas.microsoft.com/office/drawing/2016/5/11/chartex" xmlns:cx6="http://schemas.microsoft.com/office/drawing/2016/5/12/chartex" xmlns:cx7="http://schemas.microsoft.com/office/drawing/2016/5/13/chartex" xmlns:cx8="http://schemas.microsoft.com/office/drawing/2016/5/14/chartex" xmlns:mc="http://schemas.openxmlformats.org/markup-compatibility/2006" xmlns:aink="http://schemas.microsoft.com/office/drawing/2016/ink" xmlns:am3d="http://schemas.microsoft.com/office/drawing/2017/model3d" xmlns:o="urn:schemas-microsoft-com:office:office" xmlns:r="http://schemas.openxmlformats.org/officeDocument/2006/relationships" xmlns:m="http://schemas.openxmlformats.org/officeDocument/2006/math" xmlns:v="urn:schemas-microsoft-com:vml" xmlns:wp14="http://schemas.microsoft.com/office/word/2010/wordprocessingDrawing" xmlns:wp="http://schemas.openxmlformats.org/drawingml/2006/wordprocessingDrawing" xmlns:w10="urn:schemas-microsoft-com:office:word" xmlns:w="http://schemas.openxmlformats.org/wordprocessingml/2006/main" xmlns:w14="http://schemas.microsoft.com/office/word/2010/wordml" xmlns:w15="http://schemas.microsoft.com/office/word/2012/wordml" xmlns:w16cid="http://schemas.microsoft.com/office/word/2016/wordml/cid" xmlns:w16se="http://schemas.microsoft.com/office/word/2015/wordml/symex" xmlns:wpg="http://schemas.microsoft.com/office/word/2010/wordprocessingGroup" xmlns:wpi="http://schemas.microsoft.com/office/word/2010/wordprocessingInk" xmlns:wne="http://schemas.microsoft.com/office/word/2006/wordml" xmlns:wps="http://schemas.microsoft.com/office/word/2010/wordprocessingShape" mc:Ignorable="w14 w15 w16se w16cid wp14">
   <w:endnote w:type="separator" w:id="-1">
     <w:p>
       <w:pPr>
@@ -6073,7 +6773,7 @@
 </file>
 
 <file path=word/footer1.xml><?xml version="1.0" encoding="utf-8"?>
-<w:ftr xmlns:wpc="http://schemas.microsoft.com/office/word/2010/wordprocessingCanvas" xmlns:cx="http://schemas.microsoft.com/office/drawing/2014/chartex" xmlns:cx1="http://schemas.microsoft.com/office/drawing/2015/9/8/chartex" xmlns:cx2="http://schemas.microsoft.com/office/drawing/2015/10/21/chartex" xmlns:cx3="http://schemas.microsoft.com/office/drawing/2016/5/9/chartex" xmlns:cx4="http://schemas.microsoft.com/office/drawing/2016/5/10/chartex" xmlns:cx5="http://schemas.microsoft.com/office/drawing/2016/5/11/chartex" xmlns:mc="http://schemas.openxmlformats.org/markup-compatibility/2006" xmlns:o="urn:schemas-microsoft-com:office:office" xmlns:r="http://schemas.openxmlformats.org/officeDocument/2006/relationships" xmlns:m="http://schemas.openxmlformats.org/officeDocument/2006/math" xmlns:v="urn:schemas-microsoft-com:vml" xmlns:wp14="http://schemas.microsoft.com/office/word/2010/wordprocessingDrawing" xmlns:wp="http://schemas.openxmlformats.org/drawingml/2006/wordprocessingDrawing" xmlns:w10="urn:schemas-microsoft-com:office:word" xmlns:w="http://schemas.openxmlformats.org/wordprocessingml/2006/main" xmlns:w14="http://schemas.microsoft.com/office/word/2010/wordml" xmlns:w15="http://schemas.microsoft.com/office/word/2012/wordml" xmlns:w16se="http://schemas.microsoft.com/office/word/2015/wordml/symex" xmlns:wpg="http://schemas.microsoft.com/office/word/2010/wordprocessingGroup" xmlns:wpi="http://schemas.microsoft.com/office/word/2010/wordprocessingInk" xmlns:wne="http://schemas.microsoft.com/office/word/2006/wordml" xmlns:wps="http://schemas.microsoft.com/office/word/2010/wordprocessingShape" mc:Ignorable="w14 w15 w16se wp14">
+<w:ftr xmlns:wpc="http://schemas.microsoft.com/office/word/2010/wordprocessingCanvas" xmlns:cx="http://schemas.microsoft.com/office/drawing/2014/chartex" xmlns:cx1="http://schemas.microsoft.com/office/drawing/2015/9/8/chartex" xmlns:cx2="http://schemas.microsoft.com/office/drawing/2015/10/21/chartex" xmlns:cx3="http://schemas.microsoft.com/office/drawing/2016/5/9/chartex" xmlns:cx4="http://schemas.microsoft.com/office/drawing/2016/5/10/chartex" xmlns:cx5="http://schemas.microsoft.com/office/drawing/2016/5/11/chartex" xmlns:cx6="http://schemas.microsoft.com/office/drawing/2016/5/12/chartex" xmlns:cx7="http://schemas.microsoft.com/office/drawing/2016/5/13/chartex" xmlns:cx8="http://schemas.microsoft.com/office/drawing/2016/5/14/chartex" xmlns:mc="http://schemas.openxmlformats.org/markup-compatibility/2006" xmlns:aink="http://schemas.microsoft.com/office/drawing/2016/ink" xmlns:am3d="http://schemas.microsoft.com/office/drawing/2017/model3d" xmlns:o="urn:schemas-microsoft-com:office:office" xmlns:r="http://schemas.openxmlformats.org/officeDocument/2006/relationships" xmlns:m="http://schemas.openxmlformats.org/officeDocument/2006/math" xmlns:v="urn:schemas-microsoft-com:vml" xmlns:wp14="http://schemas.microsoft.com/office/word/2010/wordprocessingDrawing" xmlns:wp="http://schemas.openxmlformats.org/drawingml/2006/wordprocessingDrawing" xmlns:w10="urn:schemas-microsoft-com:office:word" xmlns:w="http://schemas.openxmlformats.org/wordprocessingml/2006/main" xmlns:w14="http://schemas.microsoft.com/office/word/2010/wordml" xmlns:w15="http://schemas.microsoft.com/office/word/2012/wordml" xmlns:w16cid="http://schemas.microsoft.com/office/word/2016/wordml/cid" xmlns:w16se="http://schemas.microsoft.com/office/word/2015/wordml/symex" xmlns:wpg="http://schemas.microsoft.com/office/word/2010/wordprocessingGroup" xmlns:wpi="http://schemas.microsoft.com/office/word/2010/wordprocessingInk" xmlns:wne="http://schemas.microsoft.com/office/word/2006/wordml" xmlns:wps="http://schemas.microsoft.com/office/word/2010/wordprocessingShape" mc:Ignorable="w14 w15 w16se w16cid wp14">
   <w:p>
     <w:pPr>
       <w:tabs>
@@ -6096,7 +6796,7 @@
       <w:rPr>
         <w:noProof/>
       </w:rPr>
-      <w:t>8</w:t>
+      <w:t>1</w:t>
     </w:r>
     <w:r>
       <w:fldChar w:fldCharType="end"/>
@@ -6115,7 +6815,7 @@
 </file>
 
 <file path=word/footnotes.xml><?xml version="1.0" encoding="utf-8"?>
-<w:footnotes xmlns:wpc="http://schemas.microsoft.com/office/word/2010/wordprocessingCanvas" xmlns:cx="http://schemas.microsoft.com/office/drawing/2014/chartex" xmlns:cx1="http://schemas.microsoft.com/office/drawing/2015/9/8/chartex" xmlns:cx2="http://schemas.microsoft.com/office/drawing/2015/10/21/chartex" xmlns:cx3="http://schemas.microsoft.com/office/drawing/2016/5/9/chartex" xmlns:cx4="http://schemas.microsoft.com/office/drawing/2016/5/10/chartex" xmlns:cx5="http://schemas.microsoft.com/office/drawing/2016/5/11/chartex" xmlns:mc="http://schemas.openxmlformats.org/markup-compatibility/2006" xmlns:o="urn:schemas-microsoft-com:office:office" xmlns:r="http://schemas.openxmlformats.org/officeDocument/2006/relationships" xmlns:m="http://schemas.openxmlformats.org/officeDocument/2006/math" xmlns:v="urn:schemas-microsoft-com:vml" xmlns:wp14="http://schemas.microsoft.com/office/word/2010/wordprocessingDrawing" xmlns:wp="http://schemas.openxmlformats.org/drawingml/2006/wordprocessingDrawing" xmlns:w10="urn:schemas-microsoft-com:office:word" xmlns:w="http://schemas.openxmlformats.org/wordprocessingml/2006/main" xmlns:w14="http://schemas.microsoft.com/office/word/2010/wordml" xmlns:w15="http://schemas.microsoft.com/office/word/2012/wordml" xmlns:w16se="http://schemas.microsoft.com/office/word/2015/wordml/symex" xmlns:wpg="http://schemas.microsoft.com/office/word/2010/wordprocessingGroup" xmlns:wpi="http://schemas.microsoft.com/office/word/2010/wordprocessingInk" xmlns:wne="http://schemas.microsoft.com/office/word/2006/wordml" xmlns:wps="http://schemas.microsoft.com/office/word/2010/wordprocessingShape" mc:Ignorable="w14 w15 w16se wp14">
+<w:footnotes xmlns:wpc="http://schemas.microsoft.com/office/word/2010/wordprocessingCanvas" xmlns:cx="http://schemas.microsoft.com/office/drawing/2014/chartex" xmlns:cx1="http://schemas.microsoft.com/office/drawing/2015/9/8/chartex" xmlns:cx2="http://schemas.microsoft.com/office/drawing/2015/10/21/chartex" xmlns:cx3="http://schemas.microsoft.com/office/drawing/2016/5/9/chartex" xmlns:cx4="http://schemas.microsoft.com/office/drawing/2016/5/10/chartex" xmlns:cx5="http://schemas.microsoft.com/office/drawing/2016/5/11/chartex" xmlns:cx6="http://schemas.microsoft.com/office/drawing/2016/5/12/chartex" xmlns:cx7="http://schemas.microsoft.com/office/drawing/2016/5/13/chartex" xmlns:cx8="http://schemas.microsoft.com/office/drawing/2016/5/14/chartex" xmlns:mc="http://schemas.openxmlformats.org/markup-compatibility/2006" xmlns:aink="http://schemas.microsoft.com/office/drawing/2016/ink" xmlns:am3d="http://schemas.microsoft.com/office/drawing/2017/model3d" xmlns:o="urn:schemas-microsoft-com:office:office" xmlns:r="http://schemas.openxmlformats.org/officeDocument/2006/relationships" xmlns:m="http://schemas.openxmlformats.org/officeDocument/2006/math" xmlns:v="urn:schemas-microsoft-com:vml" xmlns:wp14="http://schemas.microsoft.com/office/word/2010/wordprocessingDrawing" xmlns:wp="http://schemas.openxmlformats.org/drawingml/2006/wordprocessingDrawing" xmlns:w10="urn:schemas-microsoft-com:office:word" xmlns:w="http://schemas.openxmlformats.org/wordprocessingml/2006/main" xmlns:w14="http://schemas.microsoft.com/office/word/2010/wordml" xmlns:w15="http://schemas.microsoft.com/office/word/2012/wordml" xmlns:w16cid="http://schemas.microsoft.com/office/word/2016/wordml/cid" xmlns:w16se="http://schemas.microsoft.com/office/word/2015/wordml/symex" xmlns:wpg="http://schemas.microsoft.com/office/word/2010/wordprocessingGroup" xmlns:wpi="http://schemas.microsoft.com/office/word/2010/wordprocessingInk" xmlns:wne="http://schemas.microsoft.com/office/word/2006/wordml" xmlns:wps="http://schemas.microsoft.com/office/word/2010/wordprocessingShape" mc:Ignorable="w14 w15 w16se w16cid wp14">
   <w:footnote w:type="separator" w:id="-1">
     <w:p>
       <w:pPr>
@@ -6140,7 +6840,7 @@
 </file>
 
 <file path=word/styles.xml><?xml version="1.0" encoding="utf-8"?>
-<w:styles xmlns:mc="http://schemas.openxmlformats.org/markup-compatibility/2006" xmlns:r="http://schemas.openxmlformats.org/officeDocument/2006/relationships" xmlns:w="http://schemas.openxmlformats.org/wordprocessingml/2006/main" xmlns:w14="http://schemas.microsoft.com/office/word/2010/wordml" xmlns:w15="http://schemas.microsoft.com/office/word/2012/wordml" xmlns:w16se="http://schemas.microsoft.com/office/word/2015/wordml/symex" mc:Ignorable="w14 w15 w16se">
+<w:styles xmlns:mc="http://schemas.openxmlformats.org/markup-compatibility/2006" xmlns:r="http://schemas.openxmlformats.org/officeDocument/2006/relationships" xmlns:w="http://schemas.openxmlformats.org/wordprocessingml/2006/main" xmlns:w14="http://schemas.microsoft.com/office/word/2010/wordml" xmlns:w15="http://schemas.microsoft.com/office/word/2012/wordml" xmlns:w16cid="http://schemas.microsoft.com/office/word/2016/wordml/cid" xmlns:w16se="http://schemas.microsoft.com/office/word/2015/wordml/symex" mc:Ignorable="w14 w15 w16se w16cid">
   <w:docDefaults>
     <w:rPrDefault>
       <w:rPr>
@@ -6164,7 +6864,7 @@
       </w:pPr>
     </w:pPrDefault>
   </w:docDefaults>
-  <w:latentStyles w:defLockedState="0" w:defUIPriority="99" w:defSemiHidden="0" w:defUnhideWhenUsed="0" w:defQFormat="0" w:count="374">
+  <w:latentStyles w:defLockedState="0" w:defUIPriority="99" w:defSemiHidden="0" w:defUnhideWhenUsed="0" w:defQFormat="0" w:count="375">
     <w:lsdException w:name="Normal" w:uiPriority="0" w:qFormat="1"/>
     <w:lsdException w:name="heading 1" w:uiPriority="9" w:qFormat="1"/>
     <w:lsdException w:name="heading 2" w:semiHidden="1" w:uiPriority="9" w:unhideWhenUsed="1" w:qFormat="1"/>
@@ -6539,6 +7239,7 @@
     <w:lsdException w:name="Mention" w:semiHidden="1" w:unhideWhenUsed="1"/>
     <w:lsdException w:name="Smart Hyperlink" w:semiHidden="1" w:unhideWhenUsed="1"/>
     <w:lsdException w:name="Hashtag" w:semiHidden="1" w:unhideWhenUsed="1"/>
+    <w:lsdException w:name="Unresolved Mention" w:semiHidden="1" w:unhideWhenUsed="1"/>
   </w:latentStyles>
   <w:style w:type="paragraph" w:default="1" w:styleId="Normal">
     <w:name w:val="Normal"/>

</xml_diff>

<commit_message>
Updated times and values
</commit_message>
<xml_diff>
--- a/Release and Sprint 1 Plan.docx
+++ b/Release and Sprint 1 Plan.docx
@@ -122,9 +122,19 @@
             <w:pPr>
               <w:jc w:val="center"/>
             </w:pPr>
-            <w:r>
-              <w:t>Gyeongmin Jee</w:t>
-            </w:r>
+            <w:proofErr w:type="spellStart"/>
+            <w:r>
+              <w:t>Gyeongmin</w:t>
+            </w:r>
+            <w:proofErr w:type="spellEnd"/>
+            <w:r>
+              <w:t xml:space="preserve"> </w:t>
+            </w:r>
+            <w:proofErr w:type="spellStart"/>
+            <w:r>
+              <w:t>Jee</w:t>
+            </w:r>
+            <w:proofErr w:type="spellEnd"/>
           </w:p>
         </w:tc>
       </w:tr>
@@ -186,8 +196,13 @@
               <w:jc w:val="center"/>
             </w:pPr>
             <w:r>
-              <w:t>Sandra Finow</w:t>
-            </w:r>
+              <w:t xml:space="preserve">Sandra </w:t>
+            </w:r>
+            <w:proofErr w:type="spellStart"/>
+            <w:r>
+              <w:t>Finow</w:t>
+            </w:r>
+            <w:proofErr w:type="spellEnd"/>
           </w:p>
         </w:tc>
       </w:tr>
@@ -243,8 +258,33 @@
           <w:sz w:val="24"/>
           <w:szCs w:val="24"/>
         </w:rPr>
-        <w:t>Mr Prakash Bhandari</w:t>
+        <w:t xml:space="preserve">Mr </w:t>
       </w:r>
+      <w:proofErr w:type="spellStart"/>
+      <w:r>
+        <w:rPr>
+          <w:sz w:val="24"/>
+          <w:szCs w:val="24"/>
+        </w:rPr>
+        <w:t>Prakash</w:t>
+      </w:r>
+      <w:proofErr w:type="spellEnd"/>
+      <w:r>
+        <w:rPr>
+          <w:sz w:val="24"/>
+          <w:szCs w:val="24"/>
+        </w:rPr>
+        <w:t xml:space="preserve"> </w:t>
+      </w:r>
+      <w:proofErr w:type="spellStart"/>
+      <w:r>
+        <w:rPr>
+          <w:sz w:val="24"/>
+          <w:szCs w:val="24"/>
+        </w:rPr>
+        <w:t>Bhandari</w:t>
+      </w:r>
+      <w:proofErr w:type="spellEnd"/>
     </w:p>
     <w:p>
       <w:pPr>
@@ -260,7 +300,7 @@
           <w:sz w:val="24"/>
           <w:szCs w:val="24"/>
         </w:rPr>
-        <w:t>Version: 1.4</w:t>
+        <w:t>Version: 1.5</w:t>
       </w:r>
     </w:p>
     <w:p>
@@ -497,9 +537,11 @@
         <w:ind w:left="440"/>
       </w:pPr>
       <w:hyperlink w:anchor="_3dy6vkm">
+        <w:proofErr w:type="spellStart"/>
         <w:r>
           <w:t>Geolocation</w:t>
         </w:r>
+        <w:proofErr w:type="spellEnd"/>
         <w:r>
           <w:tab/>
         </w:r>
@@ -587,7 +629,7 @@
         </w:r>
       </w:hyperlink>
       <w:r>
-        <w:t>6</w:t>
+        <w:t>7</w:t>
       </w:r>
     </w:p>
     <w:p>
@@ -610,7 +652,7 @@
         </w:r>
       </w:hyperlink>
       <w:r>
-        <w:t>6</w:t>
+        <w:t>7</w:t>
       </w:r>
     </w:p>
     <w:p>
@@ -630,7 +672,7 @@
         </w:r>
       </w:hyperlink>
       <w:r>
-        <w:t>6</w:t>
+        <w:t>7</w:t>
       </w:r>
     </w:p>
     <w:p>
@@ -650,7 +692,7 @@
         </w:r>
       </w:hyperlink>
       <w:r>
-        <w:t>6</w:t>
+        <w:t>7</w:t>
       </w:r>
     </w:p>
     <w:p>
@@ -670,7 +712,7 @@
         </w:r>
       </w:hyperlink>
       <w:r>
-        <w:t>6</w:t>
+        <w:t>7</w:t>
       </w:r>
     </w:p>
     <w:p>
@@ -683,38 +725,6 @@
       </w:pPr>
       <w:r>
         <w:t>Story ID: Manage User Session</w:t>
-      </w:r>
-      <w:r>
-        <w:tab/>
-        <w:t>6</w:t>
-      </w:r>
-    </w:p>
-    <w:p>
-      <w:pPr>
-        <w:tabs>
-          <w:tab w:val="right" w:pos="9016"/>
-        </w:tabs>
-        <w:spacing w:after="100"/>
-        <w:ind w:left="440"/>
-      </w:pPr>
-      <w:r>
-        <w:t>Story ID: Show Recommended Information</w:t>
-      </w:r>
-      <w:r>
-        <w:tab/>
-        <w:t>6</w:t>
-      </w:r>
-    </w:p>
-    <w:p>
-      <w:pPr>
-        <w:tabs>
-          <w:tab w:val="right" w:pos="9016"/>
-        </w:tabs>
-        <w:spacing w:after="100"/>
-        <w:ind w:left="440"/>
-      </w:pPr>
-      <w:r>
-        <w:t>Story ID: Individual Item Page</w:t>
       </w:r>
       <w:r>
         <w:tab/>
@@ -730,55 +740,10 @@
         <w:ind w:left="440"/>
       </w:pPr>
       <w:r>
-        <w:t>Story ID: Anchored Navigation Bar</w:t>
+        <w:t>Story ID</w:t>
       </w:r>
       <w:r>
-        <w:tab/>
-        <w:t>7</w:t>
-      </w:r>
-    </w:p>
-    <w:p>
-      <w:pPr>
-        <w:tabs>
-          <w:tab w:val="right" w:pos="9016"/>
-        </w:tabs>
-        <w:spacing w:after="100"/>
-        <w:ind w:left="440"/>
-      </w:pPr>
-      <w:r>
-        <w:t>Story ID: User Search</w:t>
-      </w:r>
-      <w:r>
-        <w:tab/>
-        <w:t>7</w:t>
-      </w:r>
-    </w:p>
-    <w:p>
-      <w:pPr>
-        <w:tabs>
-          <w:tab w:val="right" w:pos="9016"/>
-        </w:tabs>
-        <w:spacing w:after="100"/>
-        <w:ind w:left="440"/>
-      </w:pPr>
-      <w:r>
-        <w:t>Story ID: Administrator Account Creation</w:t>
-      </w:r>
-      <w:r>
-        <w:tab/>
-        <w:t>7</w:t>
-      </w:r>
-    </w:p>
-    <w:p>
-      <w:pPr>
-        <w:tabs>
-          <w:tab w:val="right" w:pos="9016"/>
-        </w:tabs>
-        <w:spacing w:after="100"/>
-        <w:ind w:left="440"/>
-      </w:pPr>
-      <w:r>
-        <w:t>Story ID: Admin Control Panel</w:t>
+        <w:t>: Show Recommended Information</w:t>
       </w:r>
       <w:r>
         <w:tab/>
@@ -794,7 +759,7 @@
         <w:ind w:left="440"/>
       </w:pPr>
       <w:r>
-        <w:t>Story ID: Individual Category Page</w:t>
+        <w:t>Story ID: Individual Item Page</w:t>
       </w:r>
       <w:r>
         <w:tab/>
@@ -810,11 +775,132 @@
         <w:ind w:left="440"/>
       </w:pPr>
       <w:r>
-        <w:t>Story ID: Edit User Profile</w:t>
+        <w:t>Sto</w:t>
+      </w:r>
+      <w:r>
+        <w:t>ry ID: Anchored Navigation Bar</w:t>
       </w:r>
       <w:r>
         <w:tab/>
         <w:t>8</w:t>
+      </w:r>
+    </w:p>
+    <w:p>
+      <w:pPr>
+        <w:tabs>
+          <w:tab w:val="right" w:pos="9016"/>
+        </w:tabs>
+        <w:spacing w:after="100"/>
+        <w:ind w:left="440"/>
+      </w:pPr>
+      <w:r>
+        <w:t>Story ID: User Search</w:t>
+      </w:r>
+      <w:r>
+        <w:tab/>
+        <w:t>8</w:t>
+      </w:r>
+    </w:p>
+    <w:p>
+      <w:pPr>
+        <w:tabs>
+          <w:tab w:val="right" w:pos="9016"/>
+        </w:tabs>
+        <w:spacing w:after="100"/>
+        <w:ind w:left="440"/>
+      </w:pPr>
+      <w:r>
+        <w:t xml:space="preserve">Story ID: </w:t>
+      </w:r>
+      <w:r>
+        <w:t>Administrator Account Creation</w:t>
+      </w:r>
+      <w:r>
+        <w:tab/>
+        <w:t>9</w:t>
+      </w:r>
+    </w:p>
+    <w:p>
+      <w:pPr>
+        <w:tabs>
+          <w:tab w:val="right" w:pos="9016"/>
+        </w:tabs>
+        <w:spacing w:after="100"/>
+        <w:ind w:left="440"/>
+      </w:pPr>
+      <w:r>
+        <w:t>Story ID: Admin Control Panel</w:t>
+      </w:r>
+      <w:r>
+        <w:tab/>
+        <w:t>9</w:t>
+      </w:r>
+    </w:p>
+    <w:p>
+      <w:pPr>
+        <w:tabs>
+          <w:tab w:val="right" w:pos="9016"/>
+        </w:tabs>
+        <w:spacing w:after="100"/>
+        <w:ind w:left="440"/>
+      </w:pPr>
+      <w:r>
+        <w:t>Story ID: Indiv</w:t>
+      </w:r>
+      <w:r>
+        <w:t>idual Category Page</w:t>
+      </w:r>
+      <w:r>
+        <w:tab/>
+        <w:t>9</w:t>
+      </w:r>
+    </w:p>
+    <w:p>
+      <w:pPr>
+        <w:tabs>
+          <w:tab w:val="right" w:pos="9016"/>
+        </w:tabs>
+        <w:spacing w:after="100"/>
+        <w:ind w:left="440"/>
+      </w:pPr>
+      <w:r>
+        <w:t>Story ID: User Profile</w:t>
+      </w:r>
+      <w:r>
+        <w:tab/>
+        <w:t>9</w:t>
+      </w:r>
+    </w:p>
+    <w:p>
+      <w:pPr>
+        <w:tabs>
+          <w:tab w:val="right" w:pos="9016"/>
+        </w:tabs>
+        <w:spacing w:after="100"/>
+        <w:ind w:left="440"/>
+      </w:pPr>
+      <w:r>
+        <w:t>Story ID: Saved Places</w:t>
+      </w:r>
+      <w:r>
+        <w:tab/>
+        <w:t>9</w:t>
+      </w:r>
+    </w:p>
+    <w:p>
+      <w:pPr>
+        <w:tabs>
+          <w:tab w:val="right" w:pos="9016"/>
+        </w:tabs>
+        <w:spacing w:after="100"/>
+        <w:ind w:left="440"/>
+      </w:pPr>
+      <w:r>
+        <w:t>Story ID: Search Result Paging</w:t>
+      </w:r>
+      <w:r>
+        <w:tab/>
+        <w:t>10</w:t>
       </w:r>
     </w:p>
     <w:p>
@@ -843,7 +929,6 @@
         </w:sectPr>
       </w:pPr>
       <w:r>
-        <w:lastRenderedPageBreak/>
         <w:br w:type="page"/>
       </w:r>
     </w:p>
@@ -895,8 +980,16 @@
         <w:rPr>
           <w:sz w:val="24"/>
           <w:szCs w:val="24"/>
+          <w:vertAlign w:val="superscript"/>
         </w:rPr>
-        <w:t>th October 2017</w:t>
+        <w:t>th</w:t>
+      </w:r>
+      <w:r>
+        <w:rPr>
+          <w:sz w:val="24"/>
+          <w:szCs w:val="24"/>
+        </w:rPr>
+        <w:t xml:space="preserve"> October 2017</w:t>
       </w:r>
       <w:r>
         <w:rPr>
@@ -1606,14 +1699,7 @@
             <w:cnfStyle w:val="001000000000" w:firstRow="0" w:lastRow="0" w:firstColumn="1" w:lastColumn="0" w:oddVBand="0" w:evenVBand="0" w:oddHBand="0" w:evenHBand="0" w:firstRowFirstColumn="0" w:firstRowLastColumn="0" w:lastRowFirstColumn="0" w:lastRowLastColumn="0"/>
             <w:tcW w:w="959" w:type="dxa"/>
           </w:tcPr>
-          <w:p>
-            <w:r>
-              <w:rPr>
-                <w:highlight w:val="yellow"/>
-              </w:rPr>
-              <w:t>XXX</w:t>
-            </w:r>
-          </w:p>
+          <w:p/>
         </w:tc>
         <w:tc>
           <w:tcPr>
@@ -1621,21 +1707,11 @@
           </w:tcPr>
           <w:p>
             <w:pPr>
-              <w:tabs>
-                <w:tab w:val="right" w:pos="9026"/>
-              </w:tabs>
+              <w:jc w:val="right"/>
               <w:cnfStyle w:val="000000000000" w:firstRow="0" w:lastRow="0" w:firstColumn="0" w:lastColumn="0" w:oddVBand="0" w:evenVBand="0" w:oddHBand="0" w:evenHBand="0" w:firstRowFirstColumn="0" w:firstRowLastColumn="0" w:lastRowFirstColumn="0" w:lastRowLastColumn="0"/>
-              <w:rPr>
-                <w:sz w:val="24"/>
-                <w:szCs w:val="24"/>
-              </w:rPr>
-            </w:pPr>
-            <w:r>
-              <w:rPr>
-                <w:sz w:val="24"/>
-                <w:szCs w:val="24"/>
-              </w:rPr>
-              <w:t>Edit User Account</w:t>
+            </w:pPr>
+            <w:r>
+              <w:t>Story Point Sub-Total:</w:t>
             </w:r>
           </w:p>
         </w:tc>
@@ -1646,42 +1722,6 @@
           <w:p>
             <w:pPr>
               <w:cnfStyle w:val="000000000000" w:firstRow="0" w:lastRow="0" w:firstColumn="0" w:lastColumn="0" w:oddVBand="0" w:evenVBand="0" w:oddHBand="0" w:evenHBand="0" w:firstRowFirstColumn="0" w:firstRowLastColumn="0" w:lastRowFirstColumn="0" w:lastRowLastColumn="0"/>
-            </w:pPr>
-          </w:p>
-        </w:tc>
-      </w:tr>
-      <w:tr>
-        <w:trPr>
-          <w:cnfStyle w:val="000000100000" w:firstRow="0" w:lastRow="0" w:firstColumn="0" w:lastColumn="0" w:oddVBand="0" w:evenVBand="0" w:oddHBand="1" w:evenHBand="0" w:firstRowFirstColumn="0" w:firstRowLastColumn="0" w:lastRowFirstColumn="0" w:lastRowLastColumn="0"/>
-        </w:trPr>
-        <w:tc>
-          <w:tcPr>
-            <w:cnfStyle w:val="001000000000" w:firstRow="0" w:lastRow="0" w:firstColumn="1" w:lastColumn="0" w:oddVBand="0" w:evenVBand="0" w:oddHBand="0" w:evenHBand="0" w:firstRowFirstColumn="0" w:firstRowLastColumn="0" w:lastRowFirstColumn="0" w:lastRowLastColumn="0"/>
-            <w:tcW w:w="959" w:type="dxa"/>
-          </w:tcPr>
-          <w:p/>
-        </w:tc>
-        <w:tc>
-          <w:tcPr>
-            <w:tcW w:w="6696" w:type="dxa"/>
-          </w:tcPr>
-          <w:p>
-            <w:pPr>
-              <w:jc w:val="right"/>
-              <w:cnfStyle w:val="000000100000" w:firstRow="0" w:lastRow="0" w:firstColumn="0" w:lastColumn="0" w:oddVBand="0" w:evenVBand="0" w:oddHBand="1" w:evenHBand="0" w:firstRowFirstColumn="0" w:firstRowLastColumn="0" w:lastRowFirstColumn="0" w:lastRowLastColumn="0"/>
-            </w:pPr>
-            <w:r>
-              <w:t>Story Point Sub-Total:</w:t>
-            </w:r>
-          </w:p>
-        </w:tc>
-        <w:tc>
-          <w:tcPr>
-            <w:tcW w:w="1418" w:type="dxa"/>
-          </w:tcPr>
-          <w:p>
-            <w:pPr>
-              <w:cnfStyle w:val="000000100000" w:firstRow="0" w:lastRow="0" w:firstColumn="0" w:lastColumn="0" w:oddVBand="0" w:evenVBand="0" w:oddHBand="1" w:evenHBand="0" w:firstRowFirstColumn="0" w:firstRowLastColumn="0" w:lastRowFirstColumn="0" w:lastRowLastColumn="0"/>
             </w:pPr>
             <w:r>
               <w:t>14</w:t>
@@ -1713,7 +1753,15 @@
         <w:spacing w:after="120" w:line="240" w:lineRule="auto"/>
       </w:pPr>
       <w:r>
-        <w:t xml:space="preserve">This feature enables the web-system to be updated and modified efficiently, including the potential to add new cities. This adds business value as more admins are able to monitor the web-system to maintain the destinations provided to users have accurate information and potentially reach a bigger user group. </w:t>
+        <w:t xml:space="preserve">This feature enables the web-system to be updated and modified efficiently, including the potential to add new cities. This adds business </w:t>
+      </w:r>
+      <w:proofErr w:type="gramStart"/>
+      <w:r>
+        <w:t>value</w:t>
+      </w:r>
+      <w:proofErr w:type="gramEnd"/>
+      <w:r>
+        <w:t xml:space="preserve"> as more admins are able to monitor the web-system to maintain the destinations provided to users have accurate information and potentially reach a bigger user group. </w:t>
       </w:r>
     </w:p>
     <w:tbl>
@@ -1955,7 +2003,15 @@
         <w:spacing w:after="120" w:line="240" w:lineRule="auto"/>
       </w:pPr>
       <w:r>
-        <w:t xml:space="preserve">This feature allows the user to navigate the website’s database in an easy to read manner and access information on places they are interested in quickly and easily. This adds business value as users are able to find information about the city they are in. </w:t>
+        <w:t xml:space="preserve">This feature allows the user to navigate the website’s database in an easy to read manner and access information on places they are interested in quickly and easily. This adds business </w:t>
+      </w:r>
+      <w:proofErr w:type="gramStart"/>
+      <w:r>
+        <w:t>value</w:t>
+      </w:r>
+      <w:proofErr w:type="gramEnd"/>
+      <w:r>
+        <w:t xml:space="preserve"> as users are able to find information about the city they are in. </w:t>
       </w:r>
     </w:p>
     <w:tbl>
@@ -2231,6 +2287,99 @@
             <w:cnfStyle w:val="001000000000" w:firstRow="0" w:lastRow="0" w:firstColumn="1" w:lastColumn="0" w:oddVBand="0" w:evenVBand="0" w:oddHBand="0" w:evenHBand="0" w:firstRowFirstColumn="0" w:firstRowLastColumn="0" w:lastRowFirstColumn="0" w:lastRowLastColumn="0"/>
             <w:tcW w:w="959" w:type="dxa"/>
           </w:tcPr>
+          <w:p>
+            <w:r>
+              <w:t>18</w:t>
+            </w:r>
+          </w:p>
+        </w:tc>
+        <w:tc>
+          <w:tcPr>
+            <w:tcW w:w="6696" w:type="dxa"/>
+          </w:tcPr>
+          <w:p>
+            <w:pPr>
+              <w:cnfStyle w:val="000000000000" w:firstRow="0" w:lastRow="0" w:firstColumn="0" w:lastColumn="0" w:oddVBand="0" w:evenVBand="0" w:oddHBand="0" w:evenHBand="0" w:firstRowFirstColumn="0" w:firstRowLastColumn="0" w:lastRowFirstColumn="0" w:lastRowLastColumn="0"/>
+            </w:pPr>
+            <w:r>
+              <w:t>Search Result Paging</w:t>
+            </w:r>
+          </w:p>
+        </w:tc>
+        <w:tc>
+          <w:tcPr>
+            <w:tcW w:w="1418" w:type="dxa"/>
+          </w:tcPr>
+          <w:p>
+            <w:pPr>
+              <w:cnfStyle w:val="000000000000" w:firstRow="0" w:lastRow="0" w:firstColumn="0" w:lastColumn="0" w:oddVBand="0" w:evenVBand="0" w:oddHBand="0" w:evenHBand="0" w:firstRowFirstColumn="0" w:firstRowLastColumn="0" w:lastRowFirstColumn="0" w:lastRowLastColumn="0"/>
+              <w:rPr>
+                <w:highlight w:val="yellow"/>
+              </w:rPr>
+            </w:pPr>
+            <w:r>
+              <w:rPr>
+                <w:highlight w:val="yellow"/>
+              </w:rPr>
+              <w:t>3</w:t>
+            </w:r>
+          </w:p>
+        </w:tc>
+      </w:tr>
+      <w:tr>
+        <w:trPr>
+          <w:cnfStyle w:val="000000100000" w:firstRow="0" w:lastRow="0" w:firstColumn="0" w:lastColumn="0" w:oddVBand="0" w:evenVBand="0" w:oddHBand="1" w:evenHBand="0" w:firstRowFirstColumn="0" w:firstRowLastColumn="0" w:lastRowFirstColumn="0" w:lastRowLastColumn="0"/>
+        </w:trPr>
+        <w:tc>
+          <w:tcPr>
+            <w:cnfStyle w:val="001000000000" w:firstRow="0" w:lastRow="0" w:firstColumn="1" w:lastColumn="0" w:oddVBand="0" w:evenVBand="0" w:oddHBand="0" w:evenHBand="0" w:firstRowFirstColumn="0" w:firstRowLastColumn="0" w:lastRowFirstColumn="0" w:lastRowLastColumn="0"/>
+            <w:tcW w:w="959" w:type="dxa"/>
+          </w:tcPr>
+          <w:p>
+            <w:r>
+              <w:t>11</w:t>
+            </w:r>
+          </w:p>
+        </w:tc>
+        <w:tc>
+          <w:tcPr>
+            <w:tcW w:w="6696" w:type="dxa"/>
+          </w:tcPr>
+          <w:p>
+            <w:pPr>
+              <w:cnfStyle w:val="000000100000" w:firstRow="0" w:lastRow="0" w:firstColumn="0" w:lastColumn="0" w:oddVBand="0" w:evenVBand="0" w:oddHBand="1" w:evenHBand="0" w:firstRowFirstColumn="0" w:firstRowLastColumn="0" w:lastRowFirstColumn="0" w:lastRowLastColumn="0"/>
+            </w:pPr>
+            <w:r>
+              <w:t>Saved Places/Pages</w:t>
+            </w:r>
+          </w:p>
+        </w:tc>
+        <w:tc>
+          <w:tcPr>
+            <w:tcW w:w="1418" w:type="dxa"/>
+          </w:tcPr>
+          <w:p>
+            <w:pPr>
+              <w:cnfStyle w:val="000000100000" w:firstRow="0" w:lastRow="0" w:firstColumn="0" w:lastColumn="0" w:oddVBand="0" w:evenVBand="0" w:oddHBand="1" w:evenHBand="0" w:firstRowFirstColumn="0" w:firstRowLastColumn="0" w:lastRowFirstColumn="0" w:lastRowLastColumn="0"/>
+              <w:rPr>
+                <w:highlight w:val="yellow"/>
+              </w:rPr>
+            </w:pPr>
+            <w:r>
+              <w:rPr>
+                <w:highlight w:val="yellow"/>
+              </w:rPr>
+              <w:t>4</w:t>
+            </w:r>
+          </w:p>
+        </w:tc>
+      </w:tr>
+      <w:tr>
+        <w:tc>
+          <w:tcPr>
+            <w:cnfStyle w:val="001000000000" w:firstRow="0" w:lastRow="0" w:firstColumn="1" w:lastColumn="0" w:oddVBand="0" w:evenVBand="0" w:oddHBand="0" w:evenHBand="0" w:firstRowFirstColumn="0" w:firstRowLastColumn="0" w:lastRowFirstColumn="0" w:lastRowLastColumn="0"/>
+            <w:tcW w:w="959" w:type="dxa"/>
+          </w:tcPr>
           <w:p/>
         </w:tc>
         <w:tc>
@@ -2255,8 +2404,13 @@
             <w:pPr>
               <w:cnfStyle w:val="000000000000" w:firstRow="0" w:lastRow="0" w:firstColumn="0" w:lastColumn="0" w:oddVBand="0" w:evenVBand="0" w:oddHBand="0" w:evenHBand="0" w:firstRowFirstColumn="0" w:firstRowLastColumn="0" w:lastRowFirstColumn="0" w:lastRowLastColumn="0"/>
             </w:pPr>
-            <w:r>
-              <w:t>15</w:t>
+            <w:bookmarkStart w:id="8" w:name="_GoBack"/>
+            <w:bookmarkEnd w:id="8"/>
+            <w:r>
+              <w:rPr>
+                <w:highlight w:val="yellow"/>
+              </w:rPr>
+              <w:t>22</w:t>
             </w:r>
           </w:p>
         </w:tc>
@@ -2266,8 +2420,8 @@
       <w:pPr>
         <w:pStyle w:val="Heading1"/>
       </w:pPr>
-      <w:bookmarkStart w:id="8" w:name="_1t3h5sf" w:colFirst="0" w:colLast="0"/>
-      <w:bookmarkEnd w:id="8"/>
+      <w:bookmarkStart w:id="9" w:name="_1t3h5sf" w:colFirst="0" w:colLast="0"/>
+      <w:bookmarkEnd w:id="9"/>
       <w:r>
         <w:t>Release 2</w:t>
       </w:r>
@@ -2313,8 +2467,8 @@
       <w:pPr>
         <w:pStyle w:val="Heading2"/>
       </w:pPr>
-      <w:bookmarkStart w:id="9" w:name="_4d34og8" w:colFirst="0" w:colLast="0"/>
-      <w:bookmarkEnd w:id="9"/>
+      <w:bookmarkStart w:id="10" w:name="_4d34og8" w:colFirst="0" w:colLast="0"/>
+      <w:bookmarkEnd w:id="10"/>
       <w:r>
         <w:t>Reviews</w:t>
       </w:r>
@@ -2324,9 +2478,11 @@
         <w:keepNext/>
         <w:spacing w:after="120" w:line="240" w:lineRule="auto"/>
       </w:pPr>
+      <w:proofErr w:type="gramStart"/>
       <w:r>
         <w:t>Short paragraph summarising this feature and its business value.</w:t>
       </w:r>
+      <w:proofErr w:type="gramEnd"/>
     </w:p>
     <w:tbl>
       <w:tblPr>
@@ -2519,20 +2675,24 @@
           <w:b w:val="0"/>
         </w:rPr>
       </w:pPr>
-      <w:bookmarkStart w:id="10" w:name="_2s8eyo1" w:colFirst="0" w:colLast="0"/>
-      <w:bookmarkEnd w:id="10"/>
+      <w:bookmarkStart w:id="11" w:name="_2s8eyo1" w:colFirst="0" w:colLast="0"/>
+      <w:bookmarkEnd w:id="11"/>
+      <w:proofErr w:type="spellStart"/>
       <w:r>
         <w:t>Geolocation</w:t>
       </w:r>
+      <w:proofErr w:type="spellEnd"/>
     </w:p>
     <w:p>
       <w:pPr>
         <w:keepNext/>
         <w:spacing w:after="120" w:line="240" w:lineRule="auto"/>
       </w:pPr>
+      <w:proofErr w:type="gramStart"/>
       <w:r>
         <w:t>Short paragraph summarising this feature and its business value.</w:t>
       </w:r>
+      <w:proofErr w:type="gramEnd"/>
     </w:p>
     <w:tbl>
       <w:tblPr>
@@ -2608,6 +2768,7 @@
           </w:tcPr>
           <w:p>
             <w:r>
+              <w:lastRenderedPageBreak/>
               <w:t>19</w:t>
             </w:r>
           </w:p>
@@ -2621,7 +2782,15 @@
               <w:cnfStyle w:val="000000100000" w:firstRow="0" w:lastRow="0" w:firstColumn="0" w:lastColumn="0" w:oddVBand="0" w:evenVBand="0" w:oddHBand="1" w:evenHBand="0" w:firstRowFirstColumn="0" w:firstRowLastColumn="0" w:lastRowFirstColumn="0" w:lastRowLastColumn="0"/>
             </w:pPr>
             <w:r>
-              <w:t>Nearby Geolocation Search</w:t>
+              <w:t xml:space="preserve">Nearby </w:t>
+            </w:r>
+            <w:proofErr w:type="spellStart"/>
+            <w:r>
+              <w:t>Geolocation</w:t>
+            </w:r>
+            <w:proofErr w:type="spellEnd"/>
+            <w:r>
+              <w:t xml:space="preserve"> Search</w:t>
             </w:r>
           </w:p>
         </w:tc>
@@ -2683,10 +2852,9 @@
           <w:b w:val="0"/>
         </w:rPr>
       </w:pPr>
-      <w:bookmarkStart w:id="11" w:name="_44ycaz2es8a5" w:colFirst="0" w:colLast="0"/>
-      <w:bookmarkEnd w:id="11"/>
+      <w:bookmarkStart w:id="12" w:name="_44ycaz2es8a5" w:colFirst="0" w:colLast="0"/>
+      <w:bookmarkEnd w:id="12"/>
       <w:r>
-        <w:lastRenderedPageBreak/>
         <w:t>Extra User Usability</w:t>
       </w:r>
     </w:p>
@@ -2695,9 +2863,11 @@
         <w:keepNext/>
         <w:spacing w:after="120" w:line="240" w:lineRule="auto"/>
       </w:pPr>
+      <w:proofErr w:type="gramStart"/>
       <w:r>
         <w:t>Short paragraph summarising this feature and its business value.</w:t>
       </w:r>
+      <w:proofErr w:type="gramEnd"/>
     </w:p>
     <w:tbl>
       <w:tblPr>
@@ -2887,22 +3057,12 @@
       <w:pPr>
         <w:pStyle w:val="Heading1"/>
       </w:pPr>
-      <w:bookmarkStart w:id="12" w:name="_f8wdab1xuv2" w:colFirst="0" w:colLast="0"/>
-      <w:bookmarkEnd w:id="12"/>
-    </w:p>
-    <w:p>
-      <w:pPr>
-        <w:pStyle w:val="Heading1"/>
-      </w:pPr>
-      <w:bookmarkStart w:id="13" w:name="_gtebgsbagt61" w:colFirst="0" w:colLast="0"/>
+      <w:bookmarkStart w:id="13" w:name="_f8wdab1xuv2" w:colFirst="0" w:colLast="0"/>
+      <w:bookmarkStart w:id="14" w:name="_gtebgsbagt61" w:colFirst="0" w:colLast="0"/>
+      <w:bookmarkStart w:id="15" w:name="_17dp8vu" w:colFirst="0" w:colLast="0"/>
       <w:bookmarkEnd w:id="13"/>
-    </w:p>
-    <w:p>
-      <w:pPr>
-        <w:pStyle w:val="Heading1"/>
-      </w:pPr>
-      <w:bookmarkStart w:id="14" w:name="_17dp8vu" w:colFirst="0" w:colLast="0"/>
       <w:bookmarkEnd w:id="14"/>
+      <w:bookmarkEnd w:id="15"/>
       <w:r>
         <w:t>Delivery Schedule</w:t>
       </w:r>
@@ -3299,8 +3459,8 @@
               </w:tabs>
               <w:jc w:val="center"/>
             </w:pPr>
-            <w:bookmarkStart w:id="15" w:name="_3rdcrjn" w:colFirst="0" w:colLast="0"/>
-            <w:bookmarkEnd w:id="15"/>
+            <w:bookmarkStart w:id="16" w:name="_3rdcrjn" w:colFirst="0" w:colLast="0"/>
+            <w:bookmarkEnd w:id="16"/>
             <w:r>
               <w:t xml:space="preserve">Sprint 3 </w:t>
             </w:r>
@@ -3345,8 +3505,8 @@
           <w:b w:val="0"/>
         </w:rPr>
       </w:pPr>
-      <w:bookmarkStart w:id="16" w:name="_26in1rg" w:colFirst="0" w:colLast="0"/>
-      <w:bookmarkEnd w:id="16"/>
+      <w:bookmarkStart w:id="17" w:name="_26in1rg" w:colFirst="0" w:colLast="0"/>
+      <w:bookmarkEnd w:id="17"/>
       <w:r>
         <w:rPr>
           <w:rFonts w:ascii="Impact" w:hAnsi="Impact"/>
@@ -3370,8 +3530,8 @@
       <w:pPr>
         <w:pStyle w:val="Title"/>
       </w:pPr>
-      <w:bookmarkStart w:id="17" w:name="_lnxbz9" w:colFirst="0" w:colLast="0"/>
-      <w:bookmarkEnd w:id="17"/>
+      <w:bookmarkStart w:id="18" w:name="_lnxbz9" w:colFirst="0" w:colLast="0"/>
+      <w:bookmarkEnd w:id="18"/>
       <w:r>
         <w:lastRenderedPageBreak/>
         <w:t>Sprint Plan</w:t>
@@ -3381,8 +3541,8 @@
       <w:pPr>
         <w:pStyle w:val="Heading1"/>
       </w:pPr>
-      <w:bookmarkStart w:id="18" w:name="_35nkun2" w:colFirst="0" w:colLast="0"/>
-      <w:bookmarkEnd w:id="18"/>
+      <w:bookmarkStart w:id="19" w:name="_35nkun2" w:colFirst="0" w:colLast="0"/>
+      <w:bookmarkEnd w:id="19"/>
       <w:r>
         <w:t>Sprint 1</w:t>
       </w:r>
@@ -3402,8 +3562,17 @@
         <w:rPr>
           <w:sz w:val="24"/>
           <w:szCs w:val="24"/>
+          <w:highlight w:val="yellow"/>
         </w:rPr>
-        <w:t>Total Story Points: 33</w:t>
+        <w:t xml:space="preserve">Total Story Points: </w:t>
+      </w:r>
+      <w:r>
+        <w:rPr>
+          <w:sz w:val="24"/>
+          <w:szCs w:val="24"/>
+          <w:highlight w:val="yellow"/>
+        </w:rPr>
+        <w:t>42 + SAVED PLACES SP</w:t>
       </w:r>
       <w:r>
         <w:rPr>
@@ -3411,7 +3580,14 @@
           <w:szCs w:val="24"/>
         </w:rPr>
         <w:tab/>
-        <w:t>Total Hours: 34.5</w:t>
+      </w:r>
+      <w:r>
+        <w:rPr>
+          <w:sz w:val="24"/>
+          <w:szCs w:val="24"/>
+          <w:highlight w:val="yellow"/>
+        </w:rPr>
+        <w:t>Total Hours: 43 + SAVED PLACES HOURS</w:t>
       </w:r>
     </w:p>
     <w:p>
@@ -3421,8 +3597,8 @@
           <w:b w:val="0"/>
         </w:rPr>
       </w:pPr>
-      <w:bookmarkStart w:id="19" w:name="_1ksv4uv" w:colFirst="0" w:colLast="0"/>
-      <w:bookmarkEnd w:id="19"/>
+      <w:bookmarkStart w:id="20" w:name="_1ksv4uv" w:colFirst="0" w:colLast="0"/>
+      <w:bookmarkEnd w:id="20"/>
       <w:r>
         <w:rPr>
           <w:b w:val="0"/>
@@ -3438,8 +3614,8 @@
           <w:b w:val="0"/>
         </w:rPr>
       </w:pPr>
-      <w:bookmarkStart w:id="20" w:name="_44sinio" w:colFirst="0" w:colLast="0"/>
-      <w:bookmarkEnd w:id="20"/>
+      <w:bookmarkStart w:id="21" w:name="_44sinio" w:colFirst="0" w:colLast="0"/>
+      <w:bookmarkEnd w:id="21"/>
       <w:r>
         <w:t>Story ID: Create User Account</w:t>
       </w:r>
@@ -3810,8 +3986,13 @@
               <w:cnfStyle w:val="000000100000" w:firstRow="0" w:lastRow="0" w:firstColumn="0" w:lastColumn="0" w:oddVBand="0" w:evenVBand="0" w:oddHBand="1" w:evenHBand="0" w:firstRowFirstColumn="0" w:firstRowLastColumn="0" w:lastRowFirstColumn="0" w:lastRowLastColumn="0"/>
             </w:pPr>
             <w:r>
-              <w:t>1 hr</w:t>
-            </w:r>
+              <w:t xml:space="preserve">1 </w:t>
+            </w:r>
+            <w:proofErr w:type="spellStart"/>
+            <w:r>
+              <w:t>hr</w:t>
+            </w:r>
+            <w:proofErr w:type="spellEnd"/>
           </w:p>
         </w:tc>
         <w:tc>
@@ -3865,8 +4046,13 @@
               <w:cnfStyle w:val="000000000000" w:firstRow="0" w:lastRow="0" w:firstColumn="0" w:lastColumn="0" w:oddVBand="0" w:evenVBand="0" w:oddHBand="0" w:evenHBand="0" w:firstRowFirstColumn="0" w:firstRowLastColumn="0" w:lastRowFirstColumn="0" w:lastRowLastColumn="0"/>
             </w:pPr>
             <w:r>
-              <w:t>3 hr</w:t>
-            </w:r>
+              <w:t xml:space="preserve">3 </w:t>
+            </w:r>
+            <w:proofErr w:type="spellStart"/>
+            <w:r>
+              <w:t>hr</w:t>
+            </w:r>
+            <w:proofErr w:type="spellEnd"/>
           </w:p>
         </w:tc>
         <w:tc>
@@ -3883,9 +4069,11 @@
             <w:r>
               <w:t xml:space="preserve"> </w:t>
             </w:r>
+            <w:proofErr w:type="spellStart"/>
             <w:r>
               <w:t>hr</w:t>
             </w:r>
+            <w:proofErr w:type="spellEnd"/>
           </w:p>
         </w:tc>
       </w:tr>
@@ -3895,8 +4083,8 @@
         <w:pStyle w:val="Heading2"/>
         <w:spacing w:before="360"/>
       </w:pPr>
-      <w:bookmarkStart w:id="21" w:name="_2jxsxqh" w:colFirst="0" w:colLast="0"/>
-      <w:bookmarkEnd w:id="21"/>
+      <w:bookmarkStart w:id="22" w:name="_2jxsxqh" w:colFirst="0" w:colLast="0"/>
+      <w:bookmarkEnd w:id="22"/>
       <w:r>
         <w:t>Story ID: Login To Account</w:t>
       </w:r>
@@ -4254,8 +4442,13 @@
               <w:cnfStyle w:val="000000100000" w:firstRow="0" w:lastRow="0" w:firstColumn="0" w:lastColumn="0" w:oddVBand="0" w:evenVBand="0" w:oddHBand="1" w:evenHBand="0" w:firstRowFirstColumn="0" w:firstRowLastColumn="0" w:lastRowFirstColumn="0" w:lastRowLastColumn="0"/>
             </w:pPr>
             <w:r>
-              <w:t>1 hr</w:t>
-            </w:r>
+              <w:t xml:space="preserve">1 </w:t>
+            </w:r>
+            <w:proofErr w:type="spellStart"/>
+            <w:r>
+              <w:t>hr</w:t>
+            </w:r>
+            <w:proofErr w:type="spellEnd"/>
           </w:p>
         </w:tc>
         <w:tc>
@@ -4306,8 +4499,13 @@
               <w:cnfStyle w:val="000000000000" w:firstRow="0" w:lastRow="0" w:firstColumn="0" w:lastColumn="0" w:oddVBand="0" w:evenVBand="0" w:oddHBand="0" w:evenHBand="0" w:firstRowFirstColumn="0" w:firstRowLastColumn="0" w:lastRowFirstColumn="0" w:lastRowLastColumn="0"/>
             </w:pPr>
             <w:r>
-              <w:t>3 hr</w:t>
-            </w:r>
+              <w:t xml:space="preserve">3 </w:t>
+            </w:r>
+            <w:proofErr w:type="spellStart"/>
+            <w:r>
+              <w:t>hr</w:t>
+            </w:r>
+            <w:proofErr w:type="spellEnd"/>
           </w:p>
         </w:tc>
         <w:tc>
@@ -4327,8 +4525,8 @@
         <w:pStyle w:val="Heading2"/>
         <w:spacing w:before="360"/>
       </w:pPr>
-      <w:bookmarkStart w:id="22" w:name="_z337ya" w:colFirst="0" w:colLast="0"/>
-      <w:bookmarkEnd w:id="22"/>
+      <w:bookmarkStart w:id="23" w:name="_z337ya" w:colFirst="0" w:colLast="0"/>
+      <w:bookmarkEnd w:id="23"/>
       <w:r>
         <w:t>Story ID: Manage User Session</w:t>
       </w:r>
@@ -4525,8 +4723,14 @@
         <w:pStyle w:val="Heading2"/>
         <w:spacing w:before="360"/>
       </w:pPr>
-      <w:bookmarkStart w:id="23" w:name="_urkxz4gfzrto" w:colFirst="0" w:colLast="0"/>
-      <w:bookmarkEnd w:id="23"/>
+      <w:bookmarkStart w:id="24" w:name="_urkxz4gfzrto" w:colFirst="0" w:colLast="0"/>
+      <w:bookmarkEnd w:id="24"/>
+    </w:p>
+    <w:p>
+      <w:pPr>
+        <w:pStyle w:val="Heading2"/>
+        <w:spacing w:before="360"/>
+      </w:pPr>
       <w:r>
         <w:t>Story ID: Show Recommended Information</w:t>
       </w:r>
@@ -4670,7 +4874,6 @@
           </w:tcPr>
           <w:p>
             <w:r>
-              <w:lastRenderedPageBreak/>
               <w:t>13</w:t>
             </w:r>
           </w:p>
@@ -4710,8 +4913,13 @@
               <w:cnfStyle w:val="000000000000" w:firstRow="0" w:lastRow="0" w:firstColumn="0" w:lastColumn="0" w:oddVBand="0" w:evenVBand="0" w:oddHBand="0" w:evenHBand="0" w:firstRowFirstColumn="0" w:firstRowLastColumn="0" w:lastRowFirstColumn="0" w:lastRowLastColumn="0"/>
             </w:pPr>
             <w:r>
-              <w:t>4 hr</w:t>
-            </w:r>
+              <w:t xml:space="preserve">4 </w:t>
+            </w:r>
+            <w:proofErr w:type="spellStart"/>
+            <w:r>
+              <w:t>hr</w:t>
+            </w:r>
+            <w:proofErr w:type="spellEnd"/>
           </w:p>
         </w:tc>
       </w:tr>
@@ -4739,7 +4947,15 @@
               <w:cnfStyle w:val="000000100000" w:firstRow="0" w:lastRow="0" w:firstColumn="0" w:lastColumn="0" w:oddVBand="0" w:evenVBand="0" w:oddHBand="1" w:evenHBand="0" w:firstRowFirstColumn="0" w:firstRowLastColumn="0" w:lastRowFirstColumn="0" w:lastRowLastColumn="0"/>
             </w:pPr>
             <w:r>
-              <w:t>Create Django functionality for pages</w:t>
+              <w:t xml:space="preserve">Create </w:t>
+            </w:r>
+            <w:proofErr w:type="spellStart"/>
+            <w:r>
+              <w:t>Django</w:t>
+            </w:r>
+            <w:proofErr w:type="spellEnd"/>
+            <w:r>
+              <w:t xml:space="preserve"> functionality for pages</w:t>
             </w:r>
           </w:p>
         </w:tc>
@@ -4765,8 +4981,13 @@
               <w:cnfStyle w:val="000000100000" w:firstRow="0" w:lastRow="0" w:firstColumn="0" w:lastColumn="0" w:oddVBand="0" w:evenVBand="0" w:oddHBand="1" w:evenHBand="0" w:firstRowFirstColumn="0" w:firstRowLastColumn="0" w:lastRowFirstColumn="0" w:lastRowLastColumn="0"/>
             </w:pPr>
             <w:r>
-              <w:t>4 hr</w:t>
-            </w:r>
+              <w:t xml:space="preserve">4 </w:t>
+            </w:r>
+            <w:proofErr w:type="spellStart"/>
+            <w:r>
+              <w:t>hr</w:t>
+            </w:r>
+            <w:proofErr w:type="spellEnd"/>
           </w:p>
         </w:tc>
       </w:tr>
@@ -4886,8 +5107,8 @@
         <w:pStyle w:val="Heading2"/>
         <w:spacing w:before="360"/>
       </w:pPr>
-      <w:bookmarkStart w:id="24" w:name="_770en5jqmwqn" w:colFirst="0" w:colLast="0"/>
-      <w:bookmarkEnd w:id="24"/>
+      <w:bookmarkStart w:id="25" w:name="_770en5jqmwqn" w:colFirst="0" w:colLast="0"/>
+      <w:bookmarkEnd w:id="25"/>
       <w:r>
         <w:t>Story ID: Individual Item Page</w:t>
       </w:r>
@@ -5057,7 +5278,10 @@
               <w:cnfStyle w:val="000000000000" w:firstRow="0" w:lastRow="0" w:firstColumn="0" w:lastColumn="0" w:oddVBand="0" w:evenVBand="0" w:oddHBand="0" w:evenHBand="0" w:firstRowFirstColumn="0" w:firstRowLastColumn="0" w:lastRowFirstColumn="0" w:lastRowLastColumn="0"/>
             </w:pPr>
             <w:r>
-              <w:t>1hr</w:t>
+              <w:t>3</w:t>
+            </w:r>
+            <w:r>
+              <w:t>hr</w:t>
             </w:r>
           </w:p>
         </w:tc>
@@ -5242,11 +5466,16 @@
               <w:cnfStyle w:val="000000100000" w:firstRow="0" w:lastRow="0" w:firstColumn="0" w:lastColumn="0" w:oddVBand="0" w:evenVBand="0" w:oddHBand="1" w:evenHBand="0" w:firstRowFirstColumn="0" w:firstRowLastColumn="0" w:lastRowFirstColumn="0" w:lastRowLastColumn="0"/>
             </w:pPr>
             <w:r>
-              <w:t>3</w:t>
-            </w:r>
-            <w:r>
-              <w:t xml:space="preserve"> hr</w:t>
-            </w:r>
+              <w:t>5</w:t>
+            </w:r>
+            <w:r>
+              <w:t xml:space="preserve"> </w:t>
+            </w:r>
+            <w:proofErr w:type="spellStart"/>
+            <w:r>
+              <w:t>hr</w:t>
+            </w:r>
+            <w:proofErr w:type="spellEnd"/>
           </w:p>
         </w:tc>
         <w:tc>
@@ -5269,8 +5498,8 @@
         <w:pStyle w:val="Heading2"/>
         <w:spacing w:before="360"/>
       </w:pPr>
-      <w:bookmarkStart w:id="25" w:name="_geer7r9bikv" w:colFirst="0" w:colLast="0"/>
-      <w:bookmarkEnd w:id="25"/>
+      <w:bookmarkStart w:id="26" w:name="_geer7r9bikv" w:colFirst="0" w:colLast="0"/>
+      <w:bookmarkEnd w:id="26"/>
       <w:r>
         <w:t>Story ID: Anchored Navigation Bar</w:t>
       </w:r>
@@ -5525,8 +5754,8 @@
         <w:pStyle w:val="Heading2"/>
         <w:spacing w:before="360"/>
       </w:pPr>
-      <w:bookmarkStart w:id="26" w:name="_1p3doya01855" w:colFirst="0" w:colLast="0"/>
-      <w:bookmarkEnd w:id="26"/>
+      <w:bookmarkStart w:id="27" w:name="_1p3doya01855" w:colFirst="0" w:colLast="0"/>
+      <w:bookmarkEnd w:id="27"/>
       <w:r>
         <w:t>Story ID: User Search</w:t>
       </w:r>
@@ -5885,8 +6114,14 @@
         <w:pStyle w:val="Heading2"/>
         <w:spacing w:before="360"/>
       </w:pPr>
-      <w:bookmarkStart w:id="27" w:name="_9iib59u96ucn" w:colFirst="0" w:colLast="0"/>
-      <w:bookmarkEnd w:id="27"/>
+      <w:bookmarkStart w:id="28" w:name="_9iib59u96ucn" w:colFirst="0" w:colLast="0"/>
+      <w:bookmarkEnd w:id="28"/>
+    </w:p>
+    <w:p>
+      <w:pPr>
+        <w:pStyle w:val="Heading2"/>
+        <w:spacing w:before="360"/>
+      </w:pPr>
       <w:r>
         <w:t>Story ID: Administrator Account Creation</w:t>
       </w:r>
@@ -6190,10 +6425,9 @@
         <w:pStyle w:val="Heading2"/>
         <w:spacing w:before="360"/>
       </w:pPr>
-      <w:bookmarkStart w:id="28" w:name="_r6rt6c5phgxm" w:colFirst="0" w:colLast="0"/>
-      <w:bookmarkEnd w:id="28"/>
+      <w:bookmarkStart w:id="29" w:name="_r6rt6c5phgxm" w:colFirst="0" w:colLast="0"/>
+      <w:bookmarkEnd w:id="29"/>
       <w:r>
-        <w:lastRenderedPageBreak/>
         <w:t>Story ID: Admin Control Panel</w:t>
       </w:r>
     </w:p>
@@ -6375,8 +6609,13 @@
               <w:cnfStyle w:val="000000000000" w:firstRow="0" w:lastRow="0" w:firstColumn="0" w:lastColumn="0" w:oddVBand="0" w:evenVBand="0" w:oddHBand="0" w:evenHBand="0" w:firstRowFirstColumn="0" w:firstRowLastColumn="0" w:lastRowFirstColumn="0" w:lastRowLastColumn="0"/>
             </w:pPr>
             <w:r>
-              <w:t>1 hr</w:t>
-            </w:r>
+              <w:t xml:space="preserve">1 </w:t>
+            </w:r>
+            <w:proofErr w:type="spellStart"/>
+            <w:r>
+              <w:t>hr</w:t>
+            </w:r>
+            <w:proofErr w:type="spellEnd"/>
           </w:p>
         </w:tc>
       </w:tr>
@@ -6690,8 +6929,13 @@
               <w:cnfStyle w:val="000000000000" w:firstRow="0" w:lastRow="0" w:firstColumn="0" w:lastColumn="0" w:oddVBand="0" w:evenVBand="0" w:oddHBand="0" w:evenHBand="0" w:firstRowFirstColumn="0" w:firstRowLastColumn="0" w:lastRowFirstColumn="0" w:lastRowLastColumn="0"/>
             </w:pPr>
             <w:r>
-              <w:t>1.5 hr</w:t>
-            </w:r>
+              <w:t xml:space="preserve">1.5 </w:t>
+            </w:r>
+            <w:proofErr w:type="spellStart"/>
+            <w:r>
+              <w:t>hr</w:t>
+            </w:r>
+            <w:proofErr w:type="spellEnd"/>
           </w:p>
         </w:tc>
       </w:tr>
@@ -6719,7 +6963,15 @@
               <w:cnfStyle w:val="000000100000" w:firstRow="0" w:lastRow="0" w:firstColumn="0" w:lastColumn="0" w:oddVBand="0" w:evenVBand="0" w:oddHBand="1" w:evenHBand="0" w:firstRowFirstColumn="0" w:firstRowLastColumn="0" w:lastRowFirstColumn="0" w:lastRowLastColumn="0"/>
             </w:pPr>
             <w:r>
-              <w:t>Create Django functionality for pages</w:t>
+              <w:t xml:space="preserve">Create </w:t>
+            </w:r>
+            <w:proofErr w:type="spellStart"/>
+            <w:r>
+              <w:t>Django</w:t>
+            </w:r>
+            <w:proofErr w:type="spellEnd"/>
+            <w:r>
+              <w:t xml:space="preserve"> functionality for pages</w:t>
             </w:r>
           </w:p>
         </w:tc>
@@ -6751,8 +7003,13 @@
               <w:t>4</w:t>
             </w:r>
             <w:r>
-              <w:t>.5 hr</w:t>
-            </w:r>
+              <w:t xml:space="preserve">.5 </w:t>
+            </w:r>
+            <w:proofErr w:type="spellStart"/>
+            <w:r>
+              <w:t>hr</w:t>
+            </w:r>
+            <w:proofErr w:type="spellEnd"/>
           </w:p>
         </w:tc>
       </w:tr>
@@ -6864,8 +7121,13 @@
               <w:cnfStyle w:val="000000100000" w:firstRow="0" w:lastRow="0" w:firstColumn="0" w:lastColumn="0" w:oddVBand="0" w:evenVBand="0" w:oddHBand="1" w:evenHBand="0" w:firstRowFirstColumn="0" w:firstRowLastColumn="0" w:lastRowFirstColumn="0" w:lastRowLastColumn="0"/>
             </w:pPr>
             <w:r>
-              <w:t>7 hrs</w:t>
-            </w:r>
+              <w:t xml:space="preserve">7 </w:t>
+            </w:r>
+            <w:proofErr w:type="spellStart"/>
+            <w:r>
+              <w:t>hrs</w:t>
+            </w:r>
+            <w:proofErr w:type="spellEnd"/>
           </w:p>
         </w:tc>
       </w:tr>
@@ -7130,7 +7392,15 @@
               <w:cnfStyle w:val="000000100000" w:firstRow="0" w:lastRow="0" w:firstColumn="0" w:lastColumn="0" w:oddVBand="0" w:evenVBand="0" w:oddHBand="1" w:evenHBand="0" w:firstRowFirstColumn="0" w:firstRowLastColumn="0" w:lastRowFirstColumn="0" w:lastRowLastColumn="0"/>
             </w:pPr>
             <w:r>
-              <w:t xml:space="preserve">Create Django functionality </w:t>
+              <w:t xml:space="preserve">Create </w:t>
+            </w:r>
+            <w:proofErr w:type="spellStart"/>
+            <w:r>
+              <w:t>Django</w:t>
+            </w:r>
+            <w:proofErr w:type="spellEnd"/>
+            <w:r>
+              <w:t xml:space="preserve"> functionality </w:t>
             </w:r>
             <w:r>
               <w:t>to display populated fields from database</w:t>
@@ -7187,7 +7457,15 @@
               <w:cnfStyle w:val="000000000000" w:firstRow="0" w:lastRow="0" w:firstColumn="0" w:lastColumn="0" w:oddVBand="0" w:evenVBand="0" w:oddHBand="0" w:evenHBand="0" w:firstRowFirstColumn="0" w:firstRowLastColumn="0" w:lastRowFirstColumn="0" w:lastRowLastColumn="0"/>
             </w:pPr>
             <w:r>
-              <w:t>Create code in Django to update model information</w:t>
+              <w:t xml:space="preserve">Create code in </w:t>
+            </w:r>
+            <w:proofErr w:type="spellStart"/>
+            <w:r>
+              <w:t>Django</w:t>
+            </w:r>
+            <w:proofErr w:type="spellEnd"/>
+            <w:r>
+              <w:t xml:space="preserve"> to update model information</w:t>
             </w:r>
           </w:p>
         </w:tc>
@@ -7329,8 +7607,13 @@
               <w:t>7</w:t>
             </w:r>
             <w:r>
-              <w:t xml:space="preserve"> hrs</w:t>
-            </w:r>
+              <w:t xml:space="preserve"> </w:t>
+            </w:r>
+            <w:proofErr w:type="spellStart"/>
+            <w:r>
+              <w:t>hrs</w:t>
+            </w:r>
+            <w:proofErr w:type="spellEnd"/>
           </w:p>
         </w:tc>
       </w:tr>
@@ -7720,8 +8003,13 @@
               <w:cnfStyle w:val="000000000000" w:firstRow="0" w:lastRow="0" w:firstColumn="0" w:lastColumn="0" w:oddVBand="0" w:evenVBand="0" w:oddHBand="0" w:evenHBand="0" w:firstRowFirstColumn="0" w:firstRowLastColumn="0" w:lastRowFirstColumn="0" w:lastRowLastColumn="0"/>
             </w:pPr>
             <w:r>
-              <w:t>1 hr</w:t>
-            </w:r>
+              <w:t xml:space="preserve">1 </w:t>
+            </w:r>
+            <w:proofErr w:type="spellStart"/>
+            <w:r>
+              <w:t>hr</w:t>
+            </w:r>
+            <w:proofErr w:type="spellEnd"/>
           </w:p>
         </w:tc>
         <w:tc>
@@ -7760,8 +8048,6 @@
             <w:r>
               <w:t>Story Points: 4</w:t>
             </w:r>
-            <w:bookmarkStart w:id="29" w:name="_GoBack"/>
-            <w:bookmarkEnd w:id="29"/>
             <w:r>
               <w:tab/>
               <w:t>Total Hours:</w:t>
@@ -7961,7 +8247,6 @@
           </w:tcPr>
           <w:p>
             <w:r>
-              <w:lastRenderedPageBreak/>
               <w:t>33</w:t>
             </w:r>
           </w:p>
@@ -8273,7 +8558,7 @@
       <w:rPr>
         <w:noProof/>
       </w:rPr>
-      <w:t>10</w:t>
+      <w:t>6</w:t>
     </w:r>
     <w:r>
       <w:fldChar w:fldCharType="end"/>
@@ -13497,7 +13782,7 @@
   <a:extraClrSchemeLst/>
   <a:extLst>
     <a:ext uri="{05A4C25C-085E-4340-85A3-A5531E510DB2}">
-      <thm15:themeFamily xmlns:thm15="http://schemas.microsoft.com/office/thememl/2012/main" xmlns="" name="Office Theme" id="{62F939B6-93AF-4DB8-9C6B-D6C7DFDC589F}" vid="{4A3C46E8-61CC-4603-A589-7422A47A8E4A}"/>
+      <thm15:themeFamily xmlns="" xmlns:thm15="http://schemas.microsoft.com/office/thememl/2012/main" name="Office Theme" id="{62F939B6-93AF-4DB8-9C6B-D6C7DFDC589F}" vid="{4A3C46E8-61CC-4603-A589-7422A47A8E4A}"/>
     </a:ext>
   </a:extLst>
 </a:theme>

</xml_diff>

<commit_message>
saved places, pagination sprint plan update
</commit_message>
<xml_diff>
--- a/Release and Sprint 1 Plan.docx
+++ b/Release and Sprint 1 Plan.docx
@@ -1,6 +1,6 @@
 
 <file path=word/document.xml><?xml version="1.0" encoding="utf-8"?>
-<w:document xmlns:wpc="http://schemas.microsoft.com/office/word/2010/wordprocessingCanvas" xmlns:mo="http://schemas.microsoft.com/office/mac/office/2008/main" xmlns:mc="http://schemas.openxmlformats.org/markup-compatibility/2006" xmlns:mv="urn:schemas-microsoft-com:mac:vml" xmlns:o="urn:schemas-microsoft-com:office:office" xmlns:r="http://schemas.openxmlformats.org/officeDocument/2006/relationships" xmlns:m="http://schemas.openxmlformats.org/officeDocument/2006/math" xmlns:v="urn:schemas-microsoft-com:vml" xmlns:wp14="http://schemas.microsoft.com/office/word/2010/wordprocessingDrawing" xmlns:wp="http://schemas.openxmlformats.org/drawingml/2006/wordprocessingDrawing" xmlns:w10="urn:schemas-microsoft-com:office:word" xmlns:w="http://schemas.openxmlformats.org/wordprocessingml/2006/main" xmlns:w14="http://schemas.microsoft.com/office/word/2010/wordml" xmlns:wpg="http://schemas.microsoft.com/office/word/2010/wordprocessingGroup" xmlns:wpi="http://schemas.microsoft.com/office/word/2010/wordprocessingInk" xmlns:wne="http://schemas.microsoft.com/office/word/2006/wordml" xmlns:wps="http://schemas.microsoft.com/office/word/2010/wordprocessingShape" mc:Ignorable="w14 wp14">
+<w:document xmlns:wpc="http://schemas.microsoft.com/office/word/2010/wordprocessingCanvas" xmlns:cx="http://schemas.microsoft.com/office/drawing/2014/chartex" xmlns:cx1="http://schemas.microsoft.com/office/drawing/2015/9/8/chartex" xmlns:cx2="http://schemas.microsoft.com/office/drawing/2015/10/21/chartex" xmlns:cx3="http://schemas.microsoft.com/office/drawing/2016/5/9/chartex" xmlns:cx4="http://schemas.microsoft.com/office/drawing/2016/5/10/chartex" xmlns:cx5="http://schemas.microsoft.com/office/drawing/2016/5/11/chartex" xmlns:mc="http://schemas.openxmlformats.org/markup-compatibility/2006" xmlns:o="urn:schemas-microsoft-com:office:office" xmlns:r="http://schemas.openxmlformats.org/officeDocument/2006/relationships" xmlns:m="http://schemas.openxmlformats.org/officeDocument/2006/math" xmlns:v="urn:schemas-microsoft-com:vml" xmlns:wp14="http://schemas.microsoft.com/office/word/2010/wordprocessingDrawing" xmlns:wp="http://schemas.openxmlformats.org/drawingml/2006/wordprocessingDrawing" xmlns:w10="urn:schemas-microsoft-com:office:word" xmlns:w="http://schemas.openxmlformats.org/wordprocessingml/2006/main" xmlns:w14="http://schemas.microsoft.com/office/word/2010/wordml" xmlns:w15="http://schemas.microsoft.com/office/word/2012/wordml" xmlns:w16se="http://schemas.microsoft.com/office/word/2015/wordml/symex" xmlns:wpg="http://schemas.microsoft.com/office/word/2010/wordprocessingGroup" xmlns:wpi="http://schemas.microsoft.com/office/word/2010/wordprocessingInk" xmlns:wne="http://schemas.microsoft.com/office/word/2006/wordml" xmlns:wps="http://schemas.microsoft.com/office/word/2010/wordprocessingShape" mc:Ignorable="w14 w15 w16se wp14">
   <w:body>
     <w:p>
       <w:pPr>
@@ -835,7 +835,7 @@
         <w:widowControl w:val="0"/>
         <w:spacing w:after="0"/>
         <w:sectPr>
-          <w:footerReference w:type="default" r:id="rId7"/>
+          <w:footerReference w:type="default" r:id="rId6"/>
           <w:pgSz w:w="11906" w:h="16838"/>
           <w:pgMar w:top="1440" w:right="1440" w:bottom="1440" w:left="1440" w:header="0" w:footer="720" w:gutter="0"/>
           <w:pgNumType w:start="1"/>
@@ -7451,7 +7451,7 @@
           </w:tcPr>
           <w:p>
             <w:r>
-              <w:t>32</w:t>
+              <w:t>36</w:t>
             </w:r>
           </w:p>
         </w:tc>
@@ -7489,6 +7489,9 @@
             <w:pPr>
               <w:cnfStyle w:val="000000100000" w:firstRow="0" w:lastRow="0" w:firstColumn="0" w:lastColumn="0" w:oddVBand="0" w:evenVBand="0" w:oddHBand="1" w:evenHBand="0" w:firstRowFirstColumn="0" w:firstRowLastColumn="0" w:lastRowFirstColumn="0" w:lastRowLastColumn="0"/>
             </w:pPr>
+            <w:r>
+              <w:t>10min</w:t>
+            </w:r>
           </w:p>
         </w:tc>
       </w:tr>
@@ -7500,7 +7503,7 @@
           </w:tcPr>
           <w:p>
             <w:r>
-              <w:t>33</w:t>
+              <w:t>37</w:t>
             </w:r>
           </w:p>
         </w:tc>
@@ -7538,6 +7541,9 @@
             <w:pPr>
               <w:cnfStyle w:val="000000000000" w:firstRow="0" w:lastRow="0" w:firstColumn="0" w:lastColumn="0" w:oddVBand="0" w:evenVBand="0" w:oddHBand="0" w:evenHBand="0" w:firstRowFirstColumn="0" w:firstRowLastColumn="0" w:lastRowFirstColumn="0" w:lastRowLastColumn="0"/>
             </w:pPr>
+            <w:r>
+              <w:t>10min</w:t>
+            </w:r>
           </w:p>
         </w:tc>
       </w:tr>
@@ -7552,7 +7558,7 @@
           </w:tcPr>
           <w:p>
             <w:r>
-              <w:t>34</w:t>
+              <w:t>38</w:t>
             </w:r>
           </w:p>
         </w:tc>
@@ -7565,7 +7571,10 @@
               <w:cnfStyle w:val="000000100000" w:firstRow="0" w:lastRow="0" w:firstColumn="0" w:lastColumn="0" w:oddVBand="0" w:evenVBand="0" w:oddHBand="1" w:evenHBand="0" w:firstRowFirstColumn="0" w:firstRowLastColumn="0" w:lastRowFirstColumn="0" w:lastRowLastColumn="0"/>
             </w:pPr>
             <w:r>
-              <w:t>Save location ID to the user database with user ID</w:t>
+              <w:t xml:space="preserve">Save </w:t>
+            </w:r>
+            <w:r>
+              <w:t>a new row into SavedPlace model</w:t>
             </w:r>
           </w:p>
         </w:tc>
@@ -7590,6 +7599,9 @@
             <w:pPr>
               <w:cnfStyle w:val="000000100000" w:firstRow="0" w:lastRow="0" w:firstColumn="0" w:lastColumn="0" w:oddVBand="0" w:evenVBand="0" w:oddHBand="1" w:evenHBand="0" w:firstRowFirstColumn="0" w:firstRowLastColumn="0" w:lastRowFirstColumn="0" w:lastRowLastColumn="0"/>
             </w:pPr>
+            <w:r>
+              <w:t>30min</w:t>
+            </w:r>
           </w:p>
         </w:tc>
       </w:tr>
@@ -7601,7 +7613,7 @@
           </w:tcPr>
           <w:p>
             <w:r>
-              <w:t>35</w:t>
+              <w:t>39</w:t>
             </w:r>
           </w:p>
         </w:tc>
@@ -7639,6 +7651,9 @@
             <w:pPr>
               <w:cnfStyle w:val="000000000000" w:firstRow="0" w:lastRow="0" w:firstColumn="0" w:lastColumn="0" w:oddVBand="0" w:evenVBand="0" w:oddHBand="0" w:evenHBand="0" w:firstRowFirstColumn="0" w:firstRowLastColumn="0" w:lastRowFirstColumn="0" w:lastRowLastColumn="0"/>
             </w:pPr>
+            <w:r>
+              <w:t>10min</w:t>
+            </w:r>
           </w:p>
         </w:tc>
       </w:tr>
@@ -7651,7 +7666,11 @@
             <w:cnfStyle w:val="001000000000" w:firstRow="0" w:lastRow="0" w:firstColumn="1" w:lastColumn="0" w:oddVBand="0" w:evenVBand="0" w:oddHBand="0" w:evenHBand="0" w:firstRowFirstColumn="0" w:firstRowLastColumn="0" w:lastRowFirstColumn="0" w:lastRowLastColumn="0"/>
             <w:tcW w:w="903" w:type="dxa"/>
           </w:tcPr>
-          <w:p/>
+          <w:p>
+            <w:r>
+              <w:t>40</w:t>
+            </w:r>
+          </w:p>
         </w:tc>
         <w:tc>
           <w:tcPr>
@@ -7662,7 +7681,10 @@
               <w:cnfStyle w:val="000000100000" w:firstRow="0" w:lastRow="0" w:firstColumn="0" w:lastColumn="0" w:oddVBand="0" w:evenVBand="0" w:oddHBand="1" w:evenHBand="0" w:firstRowFirstColumn="0" w:firstRowLastColumn="0" w:lastRowFirstColumn="0" w:lastRowLastColumn="0"/>
             </w:pPr>
             <w:r>
-              <w:t>Create and format a .html page for saved places</w:t>
+              <w:t xml:space="preserve">Create </w:t>
+            </w:r>
+            <w:r>
+              <w:t>a html page</w:t>
             </w:r>
           </w:p>
         </w:tc>
@@ -7675,7 +7697,10 @@
               <w:cnfStyle w:val="000000100000" w:firstRow="0" w:lastRow="0" w:firstColumn="0" w:lastColumn="0" w:oddVBand="0" w:evenVBand="0" w:oddHBand="1" w:evenHBand="0" w:firstRowFirstColumn="0" w:firstRowLastColumn="0" w:lastRowFirstColumn="0" w:lastRowLastColumn="0"/>
             </w:pPr>
             <w:r>
-              <w:t>2hr</w:t>
+              <w:t>3</w:t>
+            </w:r>
+            <w:r>
+              <w:t>0min</w:t>
             </w:r>
           </w:p>
         </w:tc>
@@ -7687,6 +7712,9 @@
             <w:pPr>
               <w:cnfStyle w:val="000000100000" w:firstRow="0" w:lastRow="0" w:firstColumn="0" w:lastColumn="0" w:oddVBand="0" w:evenVBand="0" w:oddHBand="1" w:evenHBand="0" w:firstRowFirstColumn="0" w:firstRowLastColumn="0" w:lastRowFirstColumn="0" w:lastRowLastColumn="0"/>
             </w:pPr>
+            <w:r>
+              <w:t>10min</w:t>
+            </w:r>
           </w:p>
         </w:tc>
       </w:tr>
@@ -7696,7 +7724,11 @@
             <w:cnfStyle w:val="001000000000" w:firstRow="0" w:lastRow="0" w:firstColumn="1" w:lastColumn="0" w:oddVBand="0" w:evenVBand="0" w:oddHBand="0" w:evenHBand="0" w:firstRowFirstColumn="0" w:firstRowLastColumn="0" w:lastRowFirstColumn="0" w:lastRowLastColumn="0"/>
             <w:tcW w:w="903" w:type="dxa"/>
           </w:tcPr>
-          <w:p/>
+          <w:p>
+            <w:r>
+              <w:t>41</w:t>
+            </w:r>
+          </w:p>
         </w:tc>
         <w:tc>
           <w:tcPr>
@@ -7720,7 +7752,10 @@
               <w:cnfStyle w:val="000000000000" w:firstRow="0" w:lastRow="0" w:firstColumn="0" w:lastColumn="0" w:oddVBand="0" w:evenVBand="0" w:oddHBand="0" w:evenHBand="0" w:firstRowFirstColumn="0" w:firstRowLastColumn="0" w:lastRowFirstColumn="0" w:lastRowLastColumn="0"/>
             </w:pPr>
             <w:r>
-              <w:t>1 hr</w:t>
+              <w:t>3</w:t>
+            </w:r>
+            <w:r>
+              <w:t>0min</w:t>
             </w:r>
           </w:p>
         </w:tc>
@@ -7732,6 +7767,9 @@
             <w:pPr>
               <w:cnfStyle w:val="000000000000" w:firstRow="0" w:lastRow="0" w:firstColumn="0" w:lastColumn="0" w:oddVBand="0" w:evenVBand="0" w:oddHBand="0" w:evenHBand="0" w:firstRowFirstColumn="0" w:firstRowLastColumn="0" w:lastRowFirstColumn="0" w:lastRowLastColumn="0"/>
             </w:pPr>
+            <w:r>
+              <w:t>10min</w:t>
+            </w:r>
           </w:p>
         </w:tc>
       </w:tr>
@@ -7744,6 +7782,58 @@
             <w:cnfStyle w:val="001000000000" w:firstRow="0" w:lastRow="0" w:firstColumn="1" w:lastColumn="0" w:oddVBand="0" w:evenVBand="0" w:oddHBand="0" w:evenHBand="0" w:firstRowFirstColumn="0" w:firstRowLastColumn="0" w:lastRowFirstColumn="0" w:lastRowLastColumn="0"/>
             <w:tcW w:w="903" w:type="dxa"/>
           </w:tcPr>
+          <w:p>
+            <w:r>
+              <w:t>42</w:t>
+            </w:r>
+          </w:p>
+        </w:tc>
+        <w:tc>
+          <w:tcPr>
+            <w:tcW w:w="6300" w:type="dxa"/>
+          </w:tcPr>
+          <w:p>
+            <w:pPr>
+              <w:cnfStyle w:val="000000100000" w:firstRow="0" w:lastRow="0" w:firstColumn="0" w:lastColumn="0" w:oddVBand="0" w:evenVBand="0" w:oddHBand="1" w:evenHBand="0" w:firstRowFirstColumn="0" w:firstRowLastColumn="0" w:lastRowFirstColumn="0" w:lastRowLastColumn="0"/>
+            </w:pPr>
+            <w:r>
+              <w:t>Add view function to add and remove Saved Place</w:t>
+            </w:r>
+          </w:p>
+        </w:tc>
+        <w:tc>
+          <w:tcPr>
+            <w:tcW w:w="1095" w:type="dxa"/>
+          </w:tcPr>
+          <w:p>
+            <w:pPr>
+              <w:cnfStyle w:val="000000100000" w:firstRow="0" w:lastRow="0" w:firstColumn="0" w:lastColumn="0" w:oddVBand="0" w:evenVBand="0" w:oddHBand="1" w:evenHBand="0" w:firstRowFirstColumn="0" w:firstRowLastColumn="0" w:lastRowFirstColumn="0" w:lastRowLastColumn="0"/>
+            </w:pPr>
+            <w:r>
+              <w:t>1hr</w:t>
+            </w:r>
+          </w:p>
+        </w:tc>
+        <w:tc>
+          <w:tcPr>
+            <w:tcW w:w="885" w:type="dxa"/>
+          </w:tcPr>
+          <w:p>
+            <w:pPr>
+              <w:cnfStyle w:val="000000100000" w:firstRow="0" w:lastRow="0" w:firstColumn="0" w:lastColumn="0" w:oddVBand="0" w:evenVBand="0" w:oddHBand="1" w:evenHBand="0" w:firstRowFirstColumn="0" w:firstRowLastColumn="0" w:lastRowFirstColumn="0" w:lastRowLastColumn="0"/>
+            </w:pPr>
+            <w:r>
+              <w:t>30min</w:t>
+            </w:r>
+          </w:p>
+        </w:tc>
+      </w:tr>
+      <w:tr>
+        <w:tc>
+          <w:tcPr>
+            <w:cnfStyle w:val="001000000000" w:firstRow="0" w:lastRow="0" w:firstColumn="1" w:lastColumn="0" w:oddVBand="0" w:evenVBand="0" w:oddHBand="0" w:evenHBand="0" w:firstRowFirstColumn="0" w:firstRowLastColumn="0" w:lastRowFirstColumn="0" w:lastRowLastColumn="0"/>
+            <w:tcW w:w="903" w:type="dxa"/>
+          </w:tcPr>
           <w:p/>
         </w:tc>
         <w:tc>
@@ -7755,33 +7845,33 @@
               <w:tabs>
                 <w:tab w:val="right" w:pos="6219"/>
               </w:tabs>
-              <w:cnfStyle w:val="000000100000" w:firstRow="0" w:lastRow="0" w:firstColumn="0" w:lastColumn="0" w:oddVBand="0" w:evenVBand="0" w:oddHBand="1" w:evenHBand="0" w:firstRowFirstColumn="0" w:firstRowLastColumn="0" w:lastRowFirstColumn="0" w:lastRowLastColumn="0"/>
+              <w:cnfStyle w:val="000000000000" w:firstRow="0" w:lastRow="0" w:firstColumn="0" w:lastColumn="0" w:oddVBand="0" w:evenVBand="0" w:oddHBand="0" w:evenHBand="0" w:firstRowFirstColumn="0" w:firstRowLastColumn="0" w:lastRowFirstColumn="0" w:lastRowLastColumn="0"/>
             </w:pPr>
             <w:r>
               <w:t>Story Points: 4</w:t>
+            </w:r>
+            <w:r>
+              <w:tab/>
+              <w:t>Total Hours:</w:t>
+            </w:r>
+          </w:p>
+        </w:tc>
+        <w:tc>
+          <w:tcPr>
+            <w:tcW w:w="1095" w:type="dxa"/>
+          </w:tcPr>
+          <w:p>
+            <w:pPr>
+              <w:cnfStyle w:val="000000000000" w:firstRow="0" w:lastRow="0" w:firstColumn="0" w:lastColumn="0" w:oddVBand="0" w:evenVBand="0" w:oddHBand="0" w:evenHBand="0" w:firstRowFirstColumn="0" w:firstRowLastColumn="0" w:lastRowFirstColumn="0" w:lastRowLastColumn="0"/>
+            </w:pPr>
+            <w:r>
+              <w:t>3</w:t>
+            </w:r>
+            <w:r>
+              <w:t xml:space="preserve">hr </w:t>
             </w:r>
             <w:bookmarkStart w:id="29" w:name="_GoBack"/>
             <w:bookmarkEnd w:id="29"/>
-            <w:r>
-              <w:tab/>
-              <w:t>Total Hours:</w:t>
-            </w:r>
-          </w:p>
-        </w:tc>
-        <w:tc>
-          <w:tcPr>
-            <w:tcW w:w="1095" w:type="dxa"/>
-          </w:tcPr>
-          <w:p>
-            <w:pPr>
-              <w:cnfStyle w:val="000000100000" w:firstRow="0" w:lastRow="0" w:firstColumn="0" w:lastColumn="0" w:oddVBand="0" w:evenVBand="0" w:oddHBand="1" w:evenHBand="0" w:firstRowFirstColumn="0" w:firstRowLastColumn="0" w:lastRowFirstColumn="0" w:lastRowLastColumn="0"/>
-            </w:pPr>
-            <w:r>
-              <w:t>4</w:t>
-            </w:r>
-            <w:r>
-              <w:t>hr</w:t>
-            </w:r>
           </w:p>
         </w:tc>
         <w:tc>
@@ -7790,8 +7880,11 @@
           </w:tcPr>
           <w:p>
             <w:pPr>
-              <w:cnfStyle w:val="000000100000" w:firstRow="0" w:lastRow="0" w:firstColumn="0" w:lastColumn="0" w:oddVBand="0" w:evenVBand="0" w:oddHBand="1" w:evenHBand="0" w:firstRowFirstColumn="0" w:firstRowLastColumn="0" w:lastRowFirstColumn="0" w:lastRowLastColumn="0"/>
-            </w:pPr>
+              <w:cnfStyle w:val="000000000000" w:firstRow="0" w:lastRow="0" w:firstColumn="0" w:lastColumn="0" w:oddVBand="0" w:evenVBand="0" w:oddHBand="0" w:evenHBand="0" w:firstRowFirstColumn="0" w:firstRowLastColumn="0" w:lastRowFirstColumn="0" w:lastRowLastColumn="0"/>
+            </w:pPr>
+            <w:r>
+              <w:t>1hr 50min</w:t>
+            </w:r>
           </w:p>
         </w:tc>
       </w:tr>
@@ -7912,7 +8005,7 @@
           </w:tcPr>
           <w:p>
             <w:r>
-              <w:t>32</w:t>
+              <w:t>43</w:t>
             </w:r>
           </w:p>
         </w:tc>
@@ -7925,7 +8018,7 @@
               <w:cnfStyle w:val="000000100000" w:firstRow="0" w:lastRow="0" w:firstColumn="0" w:lastColumn="0" w:oddVBand="0" w:evenVBand="0" w:oddHBand="1" w:evenHBand="0" w:firstRowFirstColumn="0" w:firstRowLastColumn="0" w:lastRowFirstColumn="0" w:lastRowLastColumn="0"/>
             </w:pPr>
             <w:r>
-              <w:t>Write code to determine the number of results found matching the query and how many have been shown on the current page</w:t>
+              <w:t>Add server side code to enable pagination</w:t>
             </w:r>
           </w:p>
         </w:tc>
@@ -7938,7 +8031,7 @@
               <w:cnfStyle w:val="000000100000" w:firstRow="0" w:lastRow="0" w:firstColumn="0" w:lastColumn="0" w:oddVBand="0" w:evenVBand="0" w:oddHBand="1" w:evenHBand="0" w:firstRowFirstColumn="0" w:firstRowLastColumn="0" w:lastRowFirstColumn="0" w:lastRowLastColumn="0"/>
             </w:pPr>
             <w:r>
-              <w:t>3hr</w:t>
+              <w:t>10min</w:t>
             </w:r>
           </w:p>
         </w:tc>
@@ -7950,205 +8043,9 @@
             <w:pPr>
               <w:cnfStyle w:val="000000100000" w:firstRow="0" w:lastRow="0" w:firstColumn="0" w:lastColumn="0" w:oddVBand="0" w:evenVBand="0" w:oddHBand="1" w:evenHBand="0" w:firstRowFirstColumn="0" w:firstRowLastColumn="0" w:lastRowFirstColumn="0" w:lastRowLastColumn="0"/>
             </w:pPr>
-          </w:p>
-        </w:tc>
-      </w:tr>
-      <w:tr>
-        <w:tc>
-          <w:tcPr>
-            <w:cnfStyle w:val="001000000000" w:firstRow="0" w:lastRow="0" w:firstColumn="1" w:lastColumn="0" w:oddVBand="0" w:evenVBand="0" w:oddHBand="0" w:evenHBand="0" w:firstRowFirstColumn="0" w:firstRowLastColumn="0" w:lastRowFirstColumn="0" w:lastRowLastColumn="0"/>
-            <w:tcW w:w="903" w:type="dxa"/>
-          </w:tcPr>
-          <w:p>
-            <w:r>
-              <w:lastRenderedPageBreak/>
-              <w:t>33</w:t>
-            </w:r>
-          </w:p>
-        </w:tc>
-        <w:tc>
-          <w:tcPr>
-            <w:tcW w:w="6300" w:type="dxa"/>
-          </w:tcPr>
-          <w:p>
-            <w:pPr>
-              <w:cnfStyle w:val="000000000000" w:firstRow="0" w:lastRow="0" w:firstColumn="0" w:lastColumn="0" w:oddVBand="0" w:evenVBand="0" w:oddHBand="0" w:evenHBand="0" w:firstRowFirstColumn="0" w:firstRowLastColumn="0" w:lastRowFirstColumn="0" w:lastRowLastColumn="0"/>
-            </w:pPr>
-            <w:r>
-              <w:t>Calculate the number of pages to display 20 results per page</w:t>
-            </w:r>
-          </w:p>
-        </w:tc>
-        <w:tc>
-          <w:tcPr>
-            <w:tcW w:w="1095" w:type="dxa"/>
-          </w:tcPr>
-          <w:p>
-            <w:pPr>
-              <w:cnfStyle w:val="000000000000" w:firstRow="0" w:lastRow="0" w:firstColumn="0" w:lastColumn="0" w:oddVBand="0" w:evenVBand="0" w:oddHBand="0" w:evenHBand="0" w:firstRowFirstColumn="0" w:firstRowLastColumn="0" w:lastRowFirstColumn="0" w:lastRowLastColumn="0"/>
-            </w:pPr>
-            <w:r>
-              <w:t>1hr</w:t>
-            </w:r>
-          </w:p>
-        </w:tc>
-        <w:tc>
-          <w:tcPr>
-            <w:tcW w:w="885" w:type="dxa"/>
-          </w:tcPr>
-          <w:p>
-            <w:pPr>
-              <w:cnfStyle w:val="000000000000" w:firstRow="0" w:lastRow="0" w:firstColumn="0" w:lastColumn="0" w:oddVBand="0" w:evenVBand="0" w:oddHBand="0" w:evenHBand="0" w:firstRowFirstColumn="0" w:firstRowLastColumn="0" w:lastRowFirstColumn="0" w:lastRowLastColumn="0"/>
-            </w:pPr>
-          </w:p>
-        </w:tc>
-      </w:tr>
-      <w:tr>
-        <w:trPr>
-          <w:cnfStyle w:val="000000100000" w:firstRow="0" w:lastRow="0" w:firstColumn="0" w:lastColumn="0" w:oddVBand="0" w:evenVBand="0" w:oddHBand="1" w:evenHBand="0" w:firstRowFirstColumn="0" w:firstRowLastColumn="0" w:lastRowFirstColumn="0" w:lastRowLastColumn="0"/>
-        </w:trPr>
-        <w:tc>
-          <w:tcPr>
-            <w:cnfStyle w:val="001000000000" w:firstRow="0" w:lastRow="0" w:firstColumn="1" w:lastColumn="0" w:oddVBand="0" w:evenVBand="0" w:oddHBand="0" w:evenHBand="0" w:firstRowFirstColumn="0" w:firstRowLastColumn="0" w:lastRowFirstColumn="0" w:lastRowLastColumn="0"/>
-            <w:tcW w:w="903" w:type="dxa"/>
-          </w:tcPr>
-          <w:p>
-            <w:r>
-              <w:t>34</w:t>
-            </w:r>
-          </w:p>
-        </w:tc>
-        <w:tc>
-          <w:tcPr>
-            <w:tcW w:w="6300" w:type="dxa"/>
-          </w:tcPr>
-          <w:p>
-            <w:pPr>
-              <w:cnfStyle w:val="000000100000" w:firstRow="0" w:lastRow="0" w:firstColumn="0" w:lastColumn="0" w:oddVBand="0" w:evenVBand="0" w:oddHBand="1" w:evenHBand="0" w:firstRowFirstColumn="0" w:firstRowLastColumn="0" w:lastRowFirstColumn="0" w:lastRowLastColumn="0"/>
-            </w:pPr>
-            <w:r>
-              <w:t>Add buttons with page numbers and link to the respective search pages</w:t>
-            </w:r>
-          </w:p>
-        </w:tc>
-        <w:tc>
-          <w:tcPr>
-            <w:tcW w:w="1095" w:type="dxa"/>
-          </w:tcPr>
-          <w:p>
-            <w:pPr>
-              <w:cnfStyle w:val="000000100000" w:firstRow="0" w:lastRow="0" w:firstColumn="0" w:lastColumn="0" w:oddVBand="0" w:evenVBand="0" w:oddHBand="1" w:evenHBand="0" w:firstRowFirstColumn="0" w:firstRowLastColumn="0" w:lastRowFirstColumn="0" w:lastRowLastColumn="0"/>
-            </w:pPr>
-            <w:r>
-              <w:t>1hr</w:t>
-            </w:r>
-          </w:p>
-        </w:tc>
-        <w:tc>
-          <w:tcPr>
-            <w:tcW w:w="885" w:type="dxa"/>
-          </w:tcPr>
-          <w:p>
-            <w:pPr>
-              <w:cnfStyle w:val="000000100000" w:firstRow="0" w:lastRow="0" w:firstColumn="0" w:lastColumn="0" w:oddVBand="0" w:evenVBand="0" w:oddHBand="1" w:evenHBand="0" w:firstRowFirstColumn="0" w:firstRowLastColumn="0" w:lastRowFirstColumn="0" w:lastRowLastColumn="0"/>
-            </w:pPr>
-          </w:p>
-        </w:tc>
-      </w:tr>
-      <w:tr>
-        <w:tc>
-          <w:tcPr>
-            <w:cnfStyle w:val="001000000000" w:firstRow="0" w:lastRow="0" w:firstColumn="1" w:lastColumn="0" w:oddVBand="0" w:evenVBand="0" w:oddHBand="0" w:evenHBand="0" w:firstRowFirstColumn="0" w:firstRowLastColumn="0" w:lastRowFirstColumn="0" w:lastRowLastColumn="0"/>
-            <w:tcW w:w="903" w:type="dxa"/>
-          </w:tcPr>
-          <w:p>
-            <w:r>
-              <w:t>35</w:t>
-            </w:r>
-          </w:p>
-        </w:tc>
-        <w:tc>
-          <w:tcPr>
-            <w:tcW w:w="6300" w:type="dxa"/>
-          </w:tcPr>
-          <w:p>
-            <w:pPr>
-              <w:cnfStyle w:val="000000000000" w:firstRow="0" w:lastRow="0" w:firstColumn="0" w:lastColumn="0" w:oddVBand="0" w:evenVBand="0" w:oddHBand="0" w:evenHBand="0" w:firstRowFirstColumn="0" w:firstRowLastColumn="0" w:lastRowFirstColumn="0" w:lastRowLastColumn="0"/>
-            </w:pPr>
-            <w:r>
-              <w:t>Create next and previous buttons with links</w:t>
-            </w:r>
-          </w:p>
-        </w:tc>
-        <w:tc>
-          <w:tcPr>
-            <w:tcW w:w="1095" w:type="dxa"/>
-          </w:tcPr>
-          <w:p>
-            <w:pPr>
-              <w:cnfStyle w:val="000000000000" w:firstRow="0" w:lastRow="0" w:firstColumn="0" w:lastColumn="0" w:oddVBand="0" w:evenVBand="0" w:oddHBand="0" w:evenHBand="0" w:firstRowFirstColumn="0" w:firstRowLastColumn="0" w:lastRowFirstColumn="0" w:lastRowLastColumn="0"/>
-            </w:pPr>
-            <w:r>
-              <w:t>20min</w:t>
-            </w:r>
-          </w:p>
-        </w:tc>
-        <w:tc>
-          <w:tcPr>
-            <w:tcW w:w="885" w:type="dxa"/>
-          </w:tcPr>
-          <w:p>
-            <w:pPr>
-              <w:cnfStyle w:val="000000000000" w:firstRow="0" w:lastRow="0" w:firstColumn="0" w:lastColumn="0" w:oddVBand="0" w:evenVBand="0" w:oddHBand="0" w:evenHBand="0" w:firstRowFirstColumn="0" w:firstRowLastColumn="0" w:lastRowFirstColumn="0" w:lastRowLastColumn="0"/>
-            </w:pPr>
-          </w:p>
-        </w:tc>
-      </w:tr>
-      <w:tr>
-        <w:trPr>
-          <w:cnfStyle w:val="000000100000" w:firstRow="0" w:lastRow="0" w:firstColumn="0" w:lastColumn="0" w:oddVBand="0" w:evenVBand="0" w:oddHBand="1" w:evenHBand="0" w:firstRowFirstColumn="0" w:firstRowLastColumn="0" w:lastRowFirstColumn="0" w:lastRowLastColumn="0"/>
-        </w:trPr>
-        <w:tc>
-          <w:tcPr>
-            <w:cnfStyle w:val="001000000000" w:firstRow="0" w:lastRow="0" w:firstColumn="1" w:lastColumn="0" w:oddVBand="0" w:evenVBand="0" w:oddHBand="0" w:evenHBand="0" w:firstRowFirstColumn="0" w:firstRowLastColumn="0" w:lastRowFirstColumn="0" w:lastRowLastColumn="0"/>
-            <w:tcW w:w="903" w:type="dxa"/>
-          </w:tcPr>
-          <w:p/>
-        </w:tc>
-        <w:tc>
-          <w:tcPr>
-            <w:tcW w:w="6300" w:type="dxa"/>
-          </w:tcPr>
-          <w:p>
-            <w:pPr>
-              <w:cnfStyle w:val="000000100000" w:firstRow="0" w:lastRow="0" w:firstColumn="0" w:lastColumn="0" w:oddVBand="0" w:evenVBand="0" w:oddHBand="1" w:evenHBand="0" w:firstRowFirstColumn="0" w:firstRowLastColumn="0" w:lastRowFirstColumn="0" w:lastRowLastColumn="0"/>
-            </w:pPr>
-            <w:r>
-              <w:t>Add search and page information details to session for continuity between pages</w:t>
-            </w:r>
-          </w:p>
-        </w:tc>
-        <w:tc>
-          <w:tcPr>
-            <w:tcW w:w="1095" w:type="dxa"/>
-          </w:tcPr>
-          <w:p>
-            <w:pPr>
-              <w:cnfStyle w:val="000000100000" w:firstRow="0" w:lastRow="0" w:firstColumn="0" w:lastColumn="0" w:oddVBand="0" w:evenVBand="0" w:oddHBand="1" w:evenHBand="0" w:firstRowFirstColumn="0" w:firstRowLastColumn="0" w:lastRowFirstColumn="0" w:lastRowLastColumn="0"/>
-            </w:pPr>
-            <w:r>
-              <w:t>2hr</w:t>
-            </w:r>
-          </w:p>
-        </w:tc>
-        <w:tc>
-          <w:tcPr>
-            <w:tcW w:w="885" w:type="dxa"/>
-          </w:tcPr>
-          <w:p>
-            <w:pPr>
-              <w:cnfStyle w:val="000000100000" w:firstRow="0" w:lastRow="0" w:firstColumn="0" w:lastColumn="0" w:oddVBand="0" w:evenVBand="0" w:oddHBand="1" w:evenHBand="0" w:firstRowFirstColumn="0" w:firstRowLastColumn="0" w:lastRowFirstColumn="0" w:lastRowLastColumn="0"/>
-            </w:pPr>
+            <w:r>
+              <w:t>10min</w:t>
+            </w:r>
           </w:p>
         </w:tc>
       </w:tr>
@@ -8188,6 +8085,9 @@
             <w:pPr>
               <w:cnfStyle w:val="000000000000" w:firstRow="0" w:lastRow="0" w:firstColumn="0" w:lastColumn="0" w:oddVBand="0" w:evenVBand="0" w:oddHBand="0" w:evenHBand="0" w:firstRowFirstColumn="0" w:firstRowLastColumn="0" w:lastRowFirstColumn="0" w:lastRowLastColumn="0"/>
             </w:pPr>
+            <w:r>
+              <w:t>10min</w:t>
+            </w:r>
           </w:p>
         </w:tc>
         <w:tc>
@@ -8198,6 +8098,9 @@
             <w:pPr>
               <w:cnfStyle w:val="000000000000" w:firstRow="0" w:lastRow="0" w:firstColumn="0" w:lastColumn="0" w:oddVBand="0" w:evenVBand="0" w:oddHBand="0" w:evenHBand="0" w:firstRowFirstColumn="0" w:firstRowLastColumn="0" w:lastRowFirstColumn="0" w:lastRowLastColumn="0"/>
             </w:pPr>
+            <w:r>
+              <w:t>10min</w:t>
+            </w:r>
           </w:p>
         </w:tc>
       </w:tr>
@@ -8225,7 +8128,7 @@
 </file>
 
 <file path=word/endnotes.xml><?xml version="1.0" encoding="utf-8"?>
-<w:endnotes xmlns:wpc="http://schemas.microsoft.com/office/word/2010/wordprocessingCanvas" xmlns:mo="http://schemas.microsoft.com/office/mac/office/2008/main" xmlns:mc="http://schemas.openxmlformats.org/markup-compatibility/2006" xmlns:mv="urn:schemas-microsoft-com:mac:vml" xmlns:o="urn:schemas-microsoft-com:office:office" xmlns:r="http://schemas.openxmlformats.org/officeDocument/2006/relationships" xmlns:m="http://schemas.openxmlformats.org/officeDocument/2006/math" xmlns:v="urn:schemas-microsoft-com:vml" xmlns:wp14="http://schemas.microsoft.com/office/word/2010/wordprocessingDrawing" xmlns:wp="http://schemas.openxmlformats.org/drawingml/2006/wordprocessingDrawing" xmlns:w10="urn:schemas-microsoft-com:office:word" xmlns:w="http://schemas.openxmlformats.org/wordprocessingml/2006/main" xmlns:w14="http://schemas.microsoft.com/office/word/2010/wordml" xmlns:wpg="http://schemas.microsoft.com/office/word/2010/wordprocessingGroup" xmlns:wpi="http://schemas.microsoft.com/office/word/2010/wordprocessingInk" xmlns:wne="http://schemas.microsoft.com/office/word/2006/wordml" xmlns:wps="http://schemas.microsoft.com/office/word/2010/wordprocessingShape" mc:Ignorable="w14 wp14">
+<w:endnotes xmlns:wpc="http://schemas.microsoft.com/office/word/2010/wordprocessingCanvas" xmlns:cx="http://schemas.microsoft.com/office/drawing/2014/chartex" xmlns:cx1="http://schemas.microsoft.com/office/drawing/2015/9/8/chartex" xmlns:cx2="http://schemas.microsoft.com/office/drawing/2015/10/21/chartex" xmlns:cx3="http://schemas.microsoft.com/office/drawing/2016/5/9/chartex" xmlns:cx4="http://schemas.microsoft.com/office/drawing/2016/5/10/chartex" xmlns:cx5="http://schemas.microsoft.com/office/drawing/2016/5/11/chartex" xmlns:mc="http://schemas.openxmlformats.org/markup-compatibility/2006" xmlns:o="urn:schemas-microsoft-com:office:office" xmlns:r="http://schemas.openxmlformats.org/officeDocument/2006/relationships" xmlns:m="http://schemas.openxmlformats.org/officeDocument/2006/math" xmlns:v="urn:schemas-microsoft-com:vml" xmlns:wp14="http://schemas.microsoft.com/office/word/2010/wordprocessingDrawing" xmlns:wp="http://schemas.openxmlformats.org/drawingml/2006/wordprocessingDrawing" xmlns:w10="urn:schemas-microsoft-com:office:word" xmlns:w="http://schemas.openxmlformats.org/wordprocessingml/2006/main" xmlns:w14="http://schemas.microsoft.com/office/word/2010/wordml" xmlns:w15="http://schemas.microsoft.com/office/word/2012/wordml" xmlns:w16se="http://schemas.microsoft.com/office/word/2015/wordml/symex" xmlns:wpg="http://schemas.microsoft.com/office/word/2010/wordprocessingGroup" xmlns:wpi="http://schemas.microsoft.com/office/word/2010/wordprocessingInk" xmlns:wne="http://schemas.microsoft.com/office/word/2006/wordml" xmlns:wps="http://schemas.microsoft.com/office/word/2010/wordprocessingShape" mc:Ignorable="w14 w15 w16se wp14">
   <w:endnote w:type="separator" w:id="-1">
     <w:p>
       <w:pPr>
@@ -8250,7 +8153,7 @@
 </file>
 
 <file path=word/footer1.xml><?xml version="1.0" encoding="utf-8"?>
-<w:ftr xmlns:wpc="http://schemas.microsoft.com/office/word/2010/wordprocessingCanvas" xmlns:mo="http://schemas.microsoft.com/office/mac/office/2008/main" xmlns:mc="http://schemas.openxmlformats.org/markup-compatibility/2006" xmlns:mv="urn:schemas-microsoft-com:mac:vml" xmlns:o="urn:schemas-microsoft-com:office:office" xmlns:r="http://schemas.openxmlformats.org/officeDocument/2006/relationships" xmlns:m="http://schemas.openxmlformats.org/officeDocument/2006/math" xmlns:v="urn:schemas-microsoft-com:vml" xmlns:wp14="http://schemas.microsoft.com/office/word/2010/wordprocessingDrawing" xmlns:wp="http://schemas.openxmlformats.org/drawingml/2006/wordprocessingDrawing" xmlns:w10="urn:schemas-microsoft-com:office:word" xmlns:w="http://schemas.openxmlformats.org/wordprocessingml/2006/main" xmlns:w14="http://schemas.microsoft.com/office/word/2010/wordml" xmlns:wpg="http://schemas.microsoft.com/office/word/2010/wordprocessingGroup" xmlns:wpi="http://schemas.microsoft.com/office/word/2010/wordprocessingInk" xmlns:wne="http://schemas.microsoft.com/office/word/2006/wordml" xmlns:wps="http://schemas.microsoft.com/office/word/2010/wordprocessingShape" mc:Ignorable="w14 wp14">
+<w:ftr xmlns:wpc="http://schemas.microsoft.com/office/word/2010/wordprocessingCanvas" xmlns:cx="http://schemas.microsoft.com/office/drawing/2014/chartex" xmlns:cx1="http://schemas.microsoft.com/office/drawing/2015/9/8/chartex" xmlns:cx2="http://schemas.microsoft.com/office/drawing/2015/10/21/chartex" xmlns:cx3="http://schemas.microsoft.com/office/drawing/2016/5/9/chartex" xmlns:cx4="http://schemas.microsoft.com/office/drawing/2016/5/10/chartex" xmlns:cx5="http://schemas.microsoft.com/office/drawing/2016/5/11/chartex" xmlns:mc="http://schemas.openxmlformats.org/markup-compatibility/2006" xmlns:o="urn:schemas-microsoft-com:office:office" xmlns:r="http://schemas.openxmlformats.org/officeDocument/2006/relationships" xmlns:m="http://schemas.openxmlformats.org/officeDocument/2006/math" xmlns:v="urn:schemas-microsoft-com:vml" xmlns:wp14="http://schemas.microsoft.com/office/word/2010/wordprocessingDrawing" xmlns:wp="http://schemas.openxmlformats.org/drawingml/2006/wordprocessingDrawing" xmlns:w10="urn:schemas-microsoft-com:office:word" xmlns:w="http://schemas.openxmlformats.org/wordprocessingml/2006/main" xmlns:w14="http://schemas.microsoft.com/office/word/2010/wordml" xmlns:w15="http://schemas.microsoft.com/office/word/2012/wordml" xmlns:w16se="http://schemas.microsoft.com/office/word/2015/wordml/symex" xmlns:wpg="http://schemas.microsoft.com/office/word/2010/wordprocessingGroup" xmlns:wpi="http://schemas.microsoft.com/office/word/2010/wordprocessingInk" xmlns:wne="http://schemas.microsoft.com/office/word/2006/wordml" xmlns:wps="http://schemas.microsoft.com/office/word/2010/wordprocessingShape" mc:Ignorable="w14 w15 w16se wp14">
   <w:p>
     <w:pPr>
       <w:tabs>
@@ -8292,7 +8195,7 @@
 </file>
 
 <file path=word/footnotes.xml><?xml version="1.0" encoding="utf-8"?>
-<w:footnotes xmlns:wpc="http://schemas.microsoft.com/office/word/2010/wordprocessingCanvas" xmlns:mo="http://schemas.microsoft.com/office/mac/office/2008/main" xmlns:mc="http://schemas.openxmlformats.org/markup-compatibility/2006" xmlns:mv="urn:schemas-microsoft-com:mac:vml" xmlns:o="urn:schemas-microsoft-com:office:office" xmlns:r="http://schemas.openxmlformats.org/officeDocument/2006/relationships" xmlns:m="http://schemas.openxmlformats.org/officeDocument/2006/math" xmlns:v="urn:schemas-microsoft-com:vml" xmlns:wp14="http://schemas.microsoft.com/office/word/2010/wordprocessingDrawing" xmlns:wp="http://schemas.openxmlformats.org/drawingml/2006/wordprocessingDrawing" xmlns:w10="urn:schemas-microsoft-com:office:word" xmlns:w="http://schemas.openxmlformats.org/wordprocessingml/2006/main" xmlns:w14="http://schemas.microsoft.com/office/word/2010/wordml" xmlns:wpg="http://schemas.microsoft.com/office/word/2010/wordprocessingGroup" xmlns:wpi="http://schemas.microsoft.com/office/word/2010/wordprocessingInk" xmlns:wne="http://schemas.microsoft.com/office/word/2006/wordml" xmlns:wps="http://schemas.microsoft.com/office/word/2010/wordprocessingShape" mc:Ignorable="w14 wp14">
+<w:footnotes xmlns:wpc="http://schemas.microsoft.com/office/word/2010/wordprocessingCanvas" xmlns:cx="http://schemas.microsoft.com/office/drawing/2014/chartex" xmlns:cx1="http://schemas.microsoft.com/office/drawing/2015/9/8/chartex" xmlns:cx2="http://schemas.microsoft.com/office/drawing/2015/10/21/chartex" xmlns:cx3="http://schemas.microsoft.com/office/drawing/2016/5/9/chartex" xmlns:cx4="http://schemas.microsoft.com/office/drawing/2016/5/10/chartex" xmlns:cx5="http://schemas.microsoft.com/office/drawing/2016/5/11/chartex" xmlns:mc="http://schemas.openxmlformats.org/markup-compatibility/2006" xmlns:o="urn:schemas-microsoft-com:office:office" xmlns:r="http://schemas.openxmlformats.org/officeDocument/2006/relationships" xmlns:m="http://schemas.openxmlformats.org/officeDocument/2006/math" xmlns:v="urn:schemas-microsoft-com:vml" xmlns:wp14="http://schemas.microsoft.com/office/word/2010/wordprocessingDrawing" xmlns:wp="http://schemas.openxmlformats.org/drawingml/2006/wordprocessingDrawing" xmlns:w10="urn:schemas-microsoft-com:office:word" xmlns:w="http://schemas.openxmlformats.org/wordprocessingml/2006/main" xmlns:w14="http://schemas.microsoft.com/office/word/2010/wordml" xmlns:w15="http://schemas.microsoft.com/office/word/2012/wordml" xmlns:w16se="http://schemas.microsoft.com/office/word/2015/wordml/symex" xmlns:wpg="http://schemas.microsoft.com/office/word/2010/wordprocessingGroup" xmlns:wpi="http://schemas.microsoft.com/office/word/2010/wordprocessingInk" xmlns:wne="http://schemas.microsoft.com/office/word/2006/wordml" xmlns:wps="http://schemas.microsoft.com/office/word/2010/wordprocessingShape" mc:Ignorable="w14 w15 w16se wp14">
   <w:footnote w:type="separator" w:id="-1">
     <w:p>
       <w:pPr>
@@ -8317,7 +8220,7 @@
 </file>
 
 <file path=word/styles.xml><?xml version="1.0" encoding="utf-8"?>
-<w:styles xmlns:mc="http://schemas.openxmlformats.org/markup-compatibility/2006" xmlns:r="http://schemas.openxmlformats.org/officeDocument/2006/relationships" xmlns:w="http://schemas.openxmlformats.org/wordprocessingml/2006/main" xmlns:w14="http://schemas.microsoft.com/office/word/2010/wordml" mc:Ignorable="w14">
+<w:styles xmlns:mc="http://schemas.openxmlformats.org/markup-compatibility/2006" xmlns:r="http://schemas.openxmlformats.org/officeDocument/2006/relationships" xmlns:w="http://schemas.openxmlformats.org/wordprocessingml/2006/main" xmlns:w14="http://schemas.microsoft.com/office/word/2010/wordml" xmlns:w15="http://schemas.microsoft.com/office/word/2012/wordml" xmlns:w16se="http://schemas.microsoft.com/office/word/2015/wordml/symex" mc:Ignorable="w14 w15 w16se">
   <w:docDefaults>
     <w:rPrDefault>
       <w:rPr>
@@ -8341,156 +8244,375 @@
       </w:pPr>
     </w:pPrDefault>
   </w:docDefaults>
-  <w:latentStyles w:defLockedState="0" w:defUIPriority="99" w:defSemiHidden="1" w:defUnhideWhenUsed="1" w:defQFormat="0" w:count="276">
-    <w:lsdException w:name="Normal" w:semiHidden="0" w:uiPriority="0" w:unhideWhenUsed="0" w:qFormat="1"/>
-    <w:lsdException w:name="heading 1" w:semiHidden="0" w:uiPriority="9" w:unhideWhenUsed="0" w:qFormat="1"/>
-    <w:lsdException w:name="heading 2" w:uiPriority="9" w:qFormat="1"/>
-    <w:lsdException w:name="heading 3" w:uiPriority="9" w:qFormat="1"/>
-    <w:lsdException w:name="heading 4" w:uiPriority="9" w:qFormat="1"/>
-    <w:lsdException w:name="heading 5" w:uiPriority="9" w:qFormat="1"/>
-    <w:lsdException w:name="heading 6" w:uiPriority="9" w:qFormat="1"/>
-    <w:lsdException w:name="heading 7" w:uiPriority="9" w:qFormat="1"/>
-    <w:lsdException w:name="heading 8" w:uiPriority="9" w:qFormat="1"/>
-    <w:lsdException w:name="heading 9" w:uiPriority="9" w:qFormat="1"/>
-    <w:lsdException w:name="toc 1" w:uiPriority="39"/>
-    <w:lsdException w:name="toc 2" w:uiPriority="39"/>
-    <w:lsdException w:name="toc 3" w:uiPriority="39"/>
-    <w:lsdException w:name="toc 4" w:uiPriority="39"/>
-    <w:lsdException w:name="toc 5" w:uiPriority="39"/>
-    <w:lsdException w:name="toc 6" w:uiPriority="39"/>
-    <w:lsdException w:name="toc 7" w:uiPriority="39"/>
-    <w:lsdException w:name="toc 8" w:uiPriority="39"/>
-    <w:lsdException w:name="toc 9" w:uiPriority="39"/>
-    <w:lsdException w:name="caption" w:uiPriority="35" w:qFormat="1"/>
-    <w:lsdException w:name="Title" w:semiHidden="0" w:uiPriority="10" w:unhideWhenUsed="0" w:qFormat="1"/>
-    <w:lsdException w:name="Default Paragraph Font" w:uiPriority="1"/>
-    <w:lsdException w:name="Subtitle" w:semiHidden="0" w:uiPriority="11" w:unhideWhenUsed="0" w:qFormat="1"/>
-    <w:lsdException w:name="Strong" w:semiHidden="0" w:uiPriority="22" w:unhideWhenUsed="0" w:qFormat="1"/>
-    <w:lsdException w:name="Emphasis" w:semiHidden="0" w:uiPriority="20" w:unhideWhenUsed="0" w:qFormat="1"/>
-    <w:lsdException w:name="Normal Table" w:semiHidden="0" w:unhideWhenUsed="0"/>
-    <w:lsdException w:name="Table Web 3" w:semiHidden="0" w:unhideWhenUsed="0"/>
-    <w:lsdException w:name="Table Grid" w:semiHidden="0" w:uiPriority="39" w:unhideWhenUsed="0"/>
-    <w:lsdException w:name="Table Theme" w:semiHidden="0" w:unhideWhenUsed="0"/>
-    <w:lsdException w:name="Note Level 1" w:semiHidden="0" w:unhideWhenUsed="0"/>
-    <w:lsdException w:name="Note Level 2" w:semiHidden="0" w:unhideWhenUsed="0"/>
-    <w:lsdException w:name="Note Level 3" w:semiHidden="0" w:unhideWhenUsed="0"/>
-    <w:lsdException w:name="Note Level 4" w:semiHidden="0" w:unhideWhenUsed="0"/>
-    <w:lsdException w:name="Note Level 5" w:semiHidden="0" w:unhideWhenUsed="0"/>
-    <w:lsdException w:name="Note Level 6" w:semiHidden="0" w:unhideWhenUsed="0"/>
-    <w:lsdException w:name="Note Level 7" w:semiHidden="0" w:unhideWhenUsed="0"/>
-    <w:lsdException w:name="Note Level 8" w:semiHidden="0" w:unhideWhenUsed="0"/>
-    <w:lsdException w:name="Note Level 9" w:semiHidden="0" w:unhideWhenUsed="0"/>
-    <w:lsdException w:name="Placeholder Text" w:unhideWhenUsed="0"/>
-    <w:lsdException w:name="No Spacing" w:semiHidden="0" w:uiPriority="1" w:unhideWhenUsed="0" w:qFormat="1"/>
-    <w:lsdException w:name="Light Shading" w:semiHidden="0" w:uiPriority="60" w:unhideWhenUsed="0"/>
-    <w:lsdException w:name="Light List" w:semiHidden="0" w:uiPriority="61" w:unhideWhenUsed="0"/>
-    <w:lsdException w:name="Light Grid" w:semiHidden="0" w:uiPriority="62" w:unhideWhenUsed="0"/>
-    <w:lsdException w:name="Medium Shading 1" w:semiHidden="0" w:uiPriority="63" w:unhideWhenUsed="0"/>
-    <w:lsdException w:name="Medium Shading 2" w:semiHidden="0" w:uiPriority="64" w:unhideWhenUsed="0"/>
-    <w:lsdException w:name="Medium List 1" w:semiHidden="0" w:uiPriority="65" w:unhideWhenUsed="0"/>
-    <w:lsdException w:name="Medium List 2" w:semiHidden="0" w:uiPriority="66" w:unhideWhenUsed="0"/>
-    <w:lsdException w:name="Medium Grid 1" w:semiHidden="0" w:uiPriority="67" w:unhideWhenUsed="0"/>
-    <w:lsdException w:name="Medium Grid 2" w:semiHidden="0" w:uiPriority="68" w:unhideWhenUsed="0"/>
-    <w:lsdException w:name="Medium Grid 3" w:semiHidden="0" w:uiPriority="69" w:unhideWhenUsed="0"/>
-    <w:lsdException w:name="Dark List" w:semiHidden="0" w:uiPriority="70" w:unhideWhenUsed="0"/>
-    <w:lsdException w:name="Colorful Shading" w:semiHidden="0" w:uiPriority="71" w:unhideWhenUsed="0"/>
-    <w:lsdException w:name="Colorful List" w:semiHidden="0" w:uiPriority="72" w:unhideWhenUsed="0"/>
-    <w:lsdException w:name="Colorful Grid" w:semiHidden="0" w:uiPriority="73" w:unhideWhenUsed="0"/>
-    <w:lsdException w:name="Light Shading Accent 1" w:semiHidden="0" w:uiPriority="60" w:unhideWhenUsed="0"/>
-    <w:lsdException w:name="Light List Accent 1" w:semiHidden="0" w:uiPriority="61" w:unhideWhenUsed="0"/>
-    <w:lsdException w:name="Light Grid Accent 1" w:semiHidden="0" w:uiPriority="62" w:unhideWhenUsed="0"/>
-    <w:lsdException w:name="Medium Shading 1 Accent 1" w:semiHidden="0" w:uiPriority="63" w:unhideWhenUsed="0"/>
-    <w:lsdException w:name="Medium Shading 2 Accent 1" w:semiHidden="0" w:uiPriority="64" w:unhideWhenUsed="0"/>
-    <w:lsdException w:name="Medium List 1 Accent 1" w:semiHidden="0" w:uiPriority="65" w:unhideWhenUsed="0"/>
-    <w:lsdException w:name="Revision" w:unhideWhenUsed="0"/>
-    <w:lsdException w:name="List Paragraph" w:semiHidden="0" w:uiPriority="34" w:unhideWhenUsed="0" w:qFormat="1"/>
-    <w:lsdException w:name="Quote" w:semiHidden="0" w:uiPriority="29" w:unhideWhenUsed="0" w:qFormat="1"/>
-    <w:lsdException w:name="Intense Quote" w:semiHidden="0" w:uiPriority="30" w:unhideWhenUsed="0" w:qFormat="1"/>
-    <w:lsdException w:name="Medium List 2 Accent 1" w:semiHidden="0" w:uiPriority="66" w:unhideWhenUsed="0"/>
-    <w:lsdException w:name="Medium Grid 1 Accent 1" w:semiHidden="0" w:uiPriority="67" w:unhideWhenUsed="0"/>
-    <w:lsdException w:name="Medium Grid 2 Accent 1" w:semiHidden="0" w:uiPriority="68" w:unhideWhenUsed="0"/>
-    <w:lsdException w:name="Medium Grid 3 Accent 1" w:semiHidden="0" w:uiPriority="69" w:unhideWhenUsed="0"/>
-    <w:lsdException w:name="Dark List Accent 1" w:semiHidden="0" w:uiPriority="70" w:unhideWhenUsed="0"/>
-    <w:lsdException w:name="Colorful Shading Accent 1" w:semiHidden="0" w:uiPriority="71" w:unhideWhenUsed="0"/>
-    <w:lsdException w:name="Colorful List Accent 1" w:semiHidden="0" w:uiPriority="72" w:unhideWhenUsed="0"/>
-    <w:lsdException w:name="Colorful Grid Accent 1" w:semiHidden="0" w:uiPriority="73" w:unhideWhenUsed="0"/>
-    <w:lsdException w:name="Light Shading Accent 2" w:semiHidden="0" w:uiPriority="60" w:unhideWhenUsed="0"/>
-    <w:lsdException w:name="Light List Accent 2" w:semiHidden="0" w:uiPriority="61" w:unhideWhenUsed="0"/>
-    <w:lsdException w:name="Light Grid Accent 2" w:semiHidden="0" w:uiPriority="62" w:unhideWhenUsed="0"/>
-    <w:lsdException w:name="Medium Shading 1 Accent 2" w:semiHidden="0" w:uiPriority="63" w:unhideWhenUsed="0"/>
-    <w:lsdException w:name="Medium Shading 2 Accent 2" w:semiHidden="0" w:uiPriority="64" w:unhideWhenUsed="0"/>
-    <w:lsdException w:name="Medium List 1 Accent 2" w:semiHidden="0" w:uiPriority="65" w:unhideWhenUsed="0"/>
-    <w:lsdException w:name="Medium List 2 Accent 2" w:semiHidden="0" w:uiPriority="66" w:unhideWhenUsed="0"/>
-    <w:lsdException w:name="Medium Grid 1 Accent 2" w:semiHidden="0" w:uiPriority="67" w:unhideWhenUsed="0"/>
-    <w:lsdException w:name="Medium Grid 2 Accent 2" w:semiHidden="0" w:uiPriority="68" w:unhideWhenUsed="0"/>
-    <w:lsdException w:name="Medium Grid 3 Accent 2" w:semiHidden="0" w:uiPriority="69" w:unhideWhenUsed="0"/>
-    <w:lsdException w:name="Dark List Accent 2" w:semiHidden="0" w:uiPriority="70" w:unhideWhenUsed="0"/>
-    <w:lsdException w:name="Colorful Shading Accent 2" w:semiHidden="0" w:uiPriority="71" w:unhideWhenUsed="0"/>
-    <w:lsdException w:name="Colorful List Accent 2" w:semiHidden="0" w:uiPriority="72" w:unhideWhenUsed="0"/>
-    <w:lsdException w:name="Colorful Grid Accent 2" w:semiHidden="0" w:uiPriority="73" w:unhideWhenUsed="0"/>
-    <w:lsdException w:name="Light Shading Accent 3" w:semiHidden="0" w:uiPriority="60" w:unhideWhenUsed="0"/>
-    <w:lsdException w:name="Light List Accent 3" w:semiHidden="0" w:uiPriority="61" w:unhideWhenUsed="0"/>
-    <w:lsdException w:name="Light Grid Accent 3" w:semiHidden="0" w:uiPriority="62" w:unhideWhenUsed="0"/>
-    <w:lsdException w:name="Medium Shading 1 Accent 3" w:semiHidden="0" w:uiPriority="63" w:unhideWhenUsed="0"/>
-    <w:lsdException w:name="Medium Shading 2 Accent 3" w:semiHidden="0" w:uiPriority="64" w:unhideWhenUsed="0"/>
-    <w:lsdException w:name="Medium List 1 Accent 3" w:semiHidden="0" w:uiPriority="65" w:unhideWhenUsed="0"/>
-    <w:lsdException w:name="Medium List 2 Accent 3" w:semiHidden="0" w:uiPriority="66" w:unhideWhenUsed="0"/>
-    <w:lsdException w:name="Medium Grid 1 Accent 3" w:semiHidden="0" w:uiPriority="67" w:unhideWhenUsed="0"/>
-    <w:lsdException w:name="Medium Grid 2 Accent 3" w:semiHidden="0" w:uiPriority="68" w:unhideWhenUsed="0"/>
-    <w:lsdException w:name="Medium Grid 3 Accent 3" w:semiHidden="0" w:uiPriority="69" w:unhideWhenUsed="0"/>
-    <w:lsdException w:name="Dark List Accent 3" w:semiHidden="0" w:uiPriority="70" w:unhideWhenUsed="0"/>
-    <w:lsdException w:name="Colorful Shading Accent 3" w:semiHidden="0" w:uiPriority="71" w:unhideWhenUsed="0"/>
-    <w:lsdException w:name="Colorful List Accent 3" w:semiHidden="0" w:uiPriority="72" w:unhideWhenUsed="0"/>
-    <w:lsdException w:name="Colorful Grid Accent 3" w:semiHidden="0" w:uiPriority="73" w:unhideWhenUsed="0"/>
-    <w:lsdException w:name="Light Shading Accent 4" w:semiHidden="0" w:uiPriority="60" w:unhideWhenUsed="0"/>
-    <w:lsdException w:name="Light List Accent 4" w:semiHidden="0" w:uiPriority="61" w:unhideWhenUsed="0"/>
-    <w:lsdException w:name="Light Grid Accent 4" w:semiHidden="0" w:uiPriority="62" w:unhideWhenUsed="0"/>
-    <w:lsdException w:name="Medium Shading 1 Accent 4" w:semiHidden="0" w:uiPriority="63" w:unhideWhenUsed="0"/>
-    <w:lsdException w:name="Medium Shading 2 Accent 4" w:semiHidden="0" w:uiPriority="64" w:unhideWhenUsed="0"/>
-    <w:lsdException w:name="Medium List 1 Accent 4" w:semiHidden="0" w:uiPriority="65" w:unhideWhenUsed="0"/>
-    <w:lsdException w:name="Medium List 2 Accent 4" w:semiHidden="0" w:uiPriority="66" w:unhideWhenUsed="0"/>
-    <w:lsdException w:name="Medium Grid 1 Accent 4" w:semiHidden="0" w:uiPriority="67" w:unhideWhenUsed="0"/>
-    <w:lsdException w:name="Medium Grid 2 Accent 4" w:semiHidden="0" w:uiPriority="68" w:unhideWhenUsed="0"/>
-    <w:lsdException w:name="Medium Grid 3 Accent 4" w:semiHidden="0" w:uiPriority="69" w:unhideWhenUsed="0"/>
-    <w:lsdException w:name="Dark List Accent 4" w:semiHidden="0" w:uiPriority="70" w:unhideWhenUsed="0"/>
-    <w:lsdException w:name="Colorful Shading Accent 4" w:semiHidden="0" w:uiPriority="71" w:unhideWhenUsed="0"/>
-    <w:lsdException w:name="Colorful List Accent 4" w:semiHidden="0" w:uiPriority="72" w:unhideWhenUsed="0"/>
-    <w:lsdException w:name="Colorful Grid Accent 4" w:semiHidden="0" w:uiPriority="73" w:unhideWhenUsed="0"/>
-    <w:lsdException w:name="Light Shading Accent 5" w:semiHidden="0" w:uiPriority="60" w:unhideWhenUsed="0"/>
-    <w:lsdException w:name="Light List Accent 5" w:semiHidden="0" w:uiPriority="61" w:unhideWhenUsed="0"/>
-    <w:lsdException w:name="Light Grid Accent 5" w:semiHidden="0" w:uiPriority="62" w:unhideWhenUsed="0"/>
-    <w:lsdException w:name="Medium Shading 1 Accent 5" w:semiHidden="0" w:uiPriority="63" w:unhideWhenUsed="0"/>
-    <w:lsdException w:name="Medium Shading 2 Accent 5" w:semiHidden="0" w:uiPriority="64" w:unhideWhenUsed="0"/>
-    <w:lsdException w:name="Medium List 1 Accent 5" w:semiHidden="0" w:uiPriority="65" w:unhideWhenUsed="0"/>
-    <w:lsdException w:name="Medium List 2 Accent 5" w:semiHidden="0" w:uiPriority="66" w:unhideWhenUsed="0"/>
-    <w:lsdException w:name="Medium Grid 1 Accent 5" w:semiHidden="0" w:uiPriority="67" w:unhideWhenUsed="0"/>
-    <w:lsdException w:name="Medium Grid 2 Accent 5" w:semiHidden="0" w:uiPriority="68" w:unhideWhenUsed="0"/>
-    <w:lsdException w:name="Medium Grid 3 Accent 5" w:semiHidden="0" w:uiPriority="69" w:unhideWhenUsed="0"/>
-    <w:lsdException w:name="Dark List Accent 5" w:semiHidden="0" w:uiPriority="70" w:unhideWhenUsed="0"/>
-    <w:lsdException w:name="Colorful Shading Accent 5" w:semiHidden="0" w:uiPriority="71" w:unhideWhenUsed="0"/>
-    <w:lsdException w:name="Colorful List Accent 5" w:semiHidden="0" w:uiPriority="72" w:unhideWhenUsed="0"/>
-    <w:lsdException w:name="Colorful Grid Accent 5" w:semiHidden="0" w:uiPriority="73" w:unhideWhenUsed="0"/>
-    <w:lsdException w:name="Light Shading Accent 6" w:semiHidden="0" w:uiPriority="60" w:unhideWhenUsed="0"/>
-    <w:lsdException w:name="Light List Accent 6" w:semiHidden="0" w:uiPriority="61" w:unhideWhenUsed="0"/>
-    <w:lsdException w:name="Light Grid Accent 6" w:semiHidden="0" w:uiPriority="62" w:unhideWhenUsed="0"/>
-    <w:lsdException w:name="Medium Shading 1 Accent 6" w:semiHidden="0" w:uiPriority="63" w:unhideWhenUsed="0"/>
-    <w:lsdException w:name="Medium Shading 2 Accent 6" w:semiHidden="0" w:uiPriority="64" w:unhideWhenUsed="0"/>
-    <w:lsdException w:name="Medium List 1 Accent 6" w:semiHidden="0" w:uiPriority="65" w:unhideWhenUsed="0"/>
-    <w:lsdException w:name="Medium List 2 Accent 6" w:semiHidden="0" w:uiPriority="66" w:unhideWhenUsed="0"/>
-    <w:lsdException w:name="Medium Grid 1 Accent 6" w:semiHidden="0" w:uiPriority="67" w:unhideWhenUsed="0"/>
-    <w:lsdException w:name="Medium Grid 2 Accent 6" w:semiHidden="0" w:uiPriority="68" w:unhideWhenUsed="0"/>
-    <w:lsdException w:name="Medium Grid 3 Accent 6" w:semiHidden="0" w:uiPriority="69" w:unhideWhenUsed="0"/>
-    <w:lsdException w:name="Dark List Accent 6" w:semiHidden="0" w:uiPriority="70" w:unhideWhenUsed="0"/>
-    <w:lsdException w:name="Colorful Shading Accent 6" w:semiHidden="0" w:uiPriority="71" w:unhideWhenUsed="0"/>
-    <w:lsdException w:name="Colorful List Accent 6" w:semiHidden="0" w:uiPriority="72" w:unhideWhenUsed="0"/>
-    <w:lsdException w:name="Colorful Grid Accent 6" w:semiHidden="0" w:uiPriority="73" w:unhideWhenUsed="0"/>
-    <w:lsdException w:name="Subtle Emphasis" w:semiHidden="0" w:uiPriority="19" w:unhideWhenUsed="0" w:qFormat="1"/>
-    <w:lsdException w:name="Intense Emphasis" w:semiHidden="0" w:uiPriority="21" w:unhideWhenUsed="0" w:qFormat="1"/>
-    <w:lsdException w:name="Subtle Reference" w:semiHidden="0" w:uiPriority="31" w:unhideWhenUsed="0" w:qFormat="1"/>
-    <w:lsdException w:name="Intense Reference" w:semiHidden="0" w:uiPriority="32" w:unhideWhenUsed="0" w:qFormat="1"/>
-    <w:lsdException w:name="Book Title" w:semiHidden="0" w:uiPriority="33" w:unhideWhenUsed="0" w:qFormat="1"/>
-    <w:lsdException w:name="Bibliography" w:uiPriority="37"/>
-    <w:lsdException w:name="TOC Heading" w:uiPriority="39" w:qFormat="1"/>
+  <w:latentStyles w:defLockedState="0" w:defUIPriority="99" w:defSemiHidden="0" w:defUnhideWhenUsed="0" w:defQFormat="0" w:count="374">
+    <w:lsdException w:name="Normal" w:uiPriority="0" w:qFormat="1"/>
+    <w:lsdException w:name="heading 1" w:uiPriority="9" w:qFormat="1"/>
+    <w:lsdException w:name="heading 2" w:semiHidden="1" w:uiPriority="9" w:unhideWhenUsed="1" w:qFormat="1"/>
+    <w:lsdException w:name="heading 3" w:semiHidden="1" w:uiPriority="9" w:unhideWhenUsed="1" w:qFormat="1"/>
+    <w:lsdException w:name="heading 4" w:semiHidden="1" w:uiPriority="9" w:unhideWhenUsed="1" w:qFormat="1"/>
+    <w:lsdException w:name="heading 5" w:semiHidden="1" w:uiPriority="9" w:unhideWhenUsed="1" w:qFormat="1"/>
+    <w:lsdException w:name="heading 6" w:semiHidden="1" w:uiPriority="9" w:unhideWhenUsed="1" w:qFormat="1"/>
+    <w:lsdException w:name="heading 7" w:semiHidden="1" w:uiPriority="9" w:unhideWhenUsed="1" w:qFormat="1"/>
+    <w:lsdException w:name="heading 8" w:semiHidden="1" w:uiPriority="9" w:unhideWhenUsed="1" w:qFormat="1"/>
+    <w:lsdException w:name="heading 9" w:semiHidden="1" w:uiPriority="9" w:unhideWhenUsed="1" w:qFormat="1"/>
+    <w:lsdException w:name="index 1" w:semiHidden="1" w:unhideWhenUsed="1"/>
+    <w:lsdException w:name="index 2" w:semiHidden="1" w:unhideWhenUsed="1"/>
+    <w:lsdException w:name="index 3" w:semiHidden="1" w:unhideWhenUsed="1"/>
+    <w:lsdException w:name="index 4" w:semiHidden="1" w:unhideWhenUsed="1"/>
+    <w:lsdException w:name="index 5" w:semiHidden="1" w:unhideWhenUsed="1"/>
+    <w:lsdException w:name="index 6" w:semiHidden="1" w:unhideWhenUsed="1"/>
+    <w:lsdException w:name="index 7" w:semiHidden="1" w:unhideWhenUsed="1"/>
+    <w:lsdException w:name="index 8" w:semiHidden="1" w:unhideWhenUsed="1"/>
+    <w:lsdException w:name="index 9" w:semiHidden="1" w:unhideWhenUsed="1"/>
+    <w:lsdException w:name="toc 1" w:semiHidden="1" w:uiPriority="39" w:unhideWhenUsed="1"/>
+    <w:lsdException w:name="toc 2" w:semiHidden="1" w:uiPriority="39" w:unhideWhenUsed="1"/>
+    <w:lsdException w:name="toc 3" w:semiHidden="1" w:uiPriority="39" w:unhideWhenUsed="1"/>
+    <w:lsdException w:name="toc 4" w:semiHidden="1" w:uiPriority="39" w:unhideWhenUsed="1"/>
+    <w:lsdException w:name="toc 5" w:semiHidden="1" w:uiPriority="39" w:unhideWhenUsed="1"/>
+    <w:lsdException w:name="toc 6" w:semiHidden="1" w:uiPriority="39" w:unhideWhenUsed="1"/>
+    <w:lsdException w:name="toc 7" w:semiHidden="1" w:uiPriority="39" w:unhideWhenUsed="1"/>
+    <w:lsdException w:name="toc 8" w:semiHidden="1" w:uiPriority="39" w:unhideWhenUsed="1"/>
+    <w:lsdException w:name="toc 9" w:semiHidden="1" w:uiPriority="39" w:unhideWhenUsed="1"/>
+    <w:lsdException w:name="Normal Indent" w:semiHidden="1" w:unhideWhenUsed="1"/>
+    <w:lsdException w:name="footnote text" w:semiHidden="1" w:unhideWhenUsed="1"/>
+    <w:lsdException w:name="annotation text" w:semiHidden="1" w:unhideWhenUsed="1"/>
+    <w:lsdException w:name="header" w:semiHidden="1" w:unhideWhenUsed="1"/>
+    <w:lsdException w:name="footer" w:semiHidden="1" w:unhideWhenUsed="1"/>
+    <w:lsdException w:name="index heading" w:semiHidden="1" w:unhideWhenUsed="1"/>
+    <w:lsdException w:name="caption" w:semiHidden="1" w:uiPriority="35" w:unhideWhenUsed="1" w:qFormat="1"/>
+    <w:lsdException w:name="table of figures" w:semiHidden="1" w:unhideWhenUsed="1"/>
+    <w:lsdException w:name="envelope address" w:semiHidden="1" w:unhideWhenUsed="1"/>
+    <w:lsdException w:name="envelope return" w:semiHidden="1" w:unhideWhenUsed="1"/>
+    <w:lsdException w:name="footnote reference" w:semiHidden="1" w:unhideWhenUsed="1"/>
+    <w:lsdException w:name="annotation reference" w:semiHidden="1" w:unhideWhenUsed="1"/>
+    <w:lsdException w:name="line number" w:semiHidden="1" w:unhideWhenUsed="1"/>
+    <w:lsdException w:name="page number" w:semiHidden="1" w:unhideWhenUsed="1"/>
+    <w:lsdException w:name="endnote reference" w:semiHidden="1" w:unhideWhenUsed="1"/>
+    <w:lsdException w:name="endnote text" w:semiHidden="1" w:unhideWhenUsed="1"/>
+    <w:lsdException w:name="table of authorities" w:semiHidden="1" w:unhideWhenUsed="1"/>
+    <w:lsdException w:name="macro" w:semiHidden="1" w:unhideWhenUsed="1"/>
+    <w:lsdException w:name="toa heading" w:semiHidden="1" w:unhideWhenUsed="1"/>
+    <w:lsdException w:name="List" w:semiHidden="1" w:unhideWhenUsed="1"/>
+    <w:lsdException w:name="List Bullet" w:semiHidden="1" w:unhideWhenUsed="1"/>
+    <w:lsdException w:name="List Number" w:semiHidden="1" w:unhideWhenUsed="1"/>
+    <w:lsdException w:name="List 2" w:semiHidden="1" w:unhideWhenUsed="1"/>
+    <w:lsdException w:name="List 3" w:semiHidden="1" w:unhideWhenUsed="1"/>
+    <w:lsdException w:name="List 4" w:semiHidden="1" w:unhideWhenUsed="1"/>
+    <w:lsdException w:name="List 5" w:semiHidden="1" w:unhideWhenUsed="1"/>
+    <w:lsdException w:name="List Bullet 2" w:semiHidden="1" w:unhideWhenUsed="1"/>
+    <w:lsdException w:name="List Bullet 3" w:semiHidden="1" w:unhideWhenUsed="1"/>
+    <w:lsdException w:name="List Bullet 4" w:semiHidden="1" w:unhideWhenUsed="1"/>
+    <w:lsdException w:name="List Bullet 5" w:semiHidden="1" w:unhideWhenUsed="1"/>
+    <w:lsdException w:name="List Number 2" w:semiHidden="1" w:unhideWhenUsed="1"/>
+    <w:lsdException w:name="List Number 3" w:semiHidden="1" w:unhideWhenUsed="1"/>
+    <w:lsdException w:name="List Number 4" w:semiHidden="1" w:unhideWhenUsed="1"/>
+    <w:lsdException w:name="List Number 5" w:semiHidden="1" w:unhideWhenUsed="1"/>
+    <w:lsdException w:name="Title" w:uiPriority="10" w:qFormat="1"/>
+    <w:lsdException w:name="Closing" w:semiHidden="1" w:unhideWhenUsed="1"/>
+    <w:lsdException w:name="Signature" w:semiHidden="1" w:unhideWhenUsed="1"/>
+    <w:lsdException w:name="Default Paragraph Font" w:semiHidden="1" w:uiPriority="1" w:unhideWhenUsed="1"/>
+    <w:lsdException w:name="Body Text" w:semiHidden="1" w:unhideWhenUsed="1"/>
+    <w:lsdException w:name="Body Text Indent" w:semiHidden="1" w:unhideWhenUsed="1"/>
+    <w:lsdException w:name="List Continue" w:semiHidden="1" w:unhideWhenUsed="1"/>
+    <w:lsdException w:name="List Continue 2" w:semiHidden="1" w:unhideWhenUsed="1"/>
+    <w:lsdException w:name="List Continue 3" w:semiHidden="1" w:unhideWhenUsed="1"/>
+    <w:lsdException w:name="List Continue 4" w:semiHidden="1" w:unhideWhenUsed="1"/>
+    <w:lsdException w:name="List Continue 5" w:semiHidden="1" w:unhideWhenUsed="1"/>
+    <w:lsdException w:name="Message Header" w:semiHidden="1" w:unhideWhenUsed="1"/>
+    <w:lsdException w:name="Subtitle" w:uiPriority="11" w:qFormat="1"/>
+    <w:lsdException w:name="Salutation" w:semiHidden="1" w:unhideWhenUsed="1"/>
+    <w:lsdException w:name="Date" w:semiHidden="1" w:unhideWhenUsed="1"/>
+    <w:lsdException w:name="Body Text First Indent" w:semiHidden="1" w:unhideWhenUsed="1"/>
+    <w:lsdException w:name="Body Text First Indent 2" w:semiHidden="1" w:unhideWhenUsed="1"/>
+    <w:lsdException w:name="Note Heading" w:semiHidden="1" w:unhideWhenUsed="1"/>
+    <w:lsdException w:name="Body Text 2" w:semiHidden="1" w:unhideWhenUsed="1"/>
+    <w:lsdException w:name="Body Text 3" w:semiHidden="1" w:unhideWhenUsed="1"/>
+    <w:lsdException w:name="Body Text Indent 2" w:semiHidden="1" w:unhideWhenUsed="1"/>
+    <w:lsdException w:name="Body Text Indent 3" w:semiHidden="1" w:unhideWhenUsed="1"/>
+    <w:lsdException w:name="Block Text" w:semiHidden="1" w:unhideWhenUsed="1"/>
+    <w:lsdException w:name="Hyperlink" w:semiHidden="1" w:unhideWhenUsed="1"/>
+    <w:lsdException w:name="FollowedHyperlink" w:semiHidden="1" w:unhideWhenUsed="1"/>
+    <w:lsdException w:name="Strong" w:uiPriority="22" w:qFormat="1"/>
+    <w:lsdException w:name="Emphasis" w:uiPriority="20" w:qFormat="1"/>
+    <w:lsdException w:name="Document Map" w:semiHidden="1" w:unhideWhenUsed="1"/>
+    <w:lsdException w:name="Plain Text" w:semiHidden="1" w:unhideWhenUsed="1"/>
+    <w:lsdException w:name="E-mail Signature" w:semiHidden="1" w:unhideWhenUsed="1"/>
+    <w:lsdException w:name="HTML Top of Form" w:semiHidden="1" w:unhideWhenUsed="1"/>
+    <w:lsdException w:name="HTML Bottom of Form" w:semiHidden="1" w:unhideWhenUsed="1"/>
+    <w:lsdException w:name="Normal (Web)" w:semiHidden="1" w:unhideWhenUsed="1"/>
+    <w:lsdException w:name="HTML Acronym" w:semiHidden="1" w:unhideWhenUsed="1"/>
+    <w:lsdException w:name="HTML Address" w:semiHidden="1" w:unhideWhenUsed="1"/>
+    <w:lsdException w:name="HTML Cite" w:semiHidden="1" w:unhideWhenUsed="1"/>
+    <w:lsdException w:name="HTML Code" w:semiHidden="1" w:unhideWhenUsed="1"/>
+    <w:lsdException w:name="HTML Definition" w:semiHidden="1" w:unhideWhenUsed="1"/>
+    <w:lsdException w:name="HTML Keyboard" w:semiHidden="1" w:unhideWhenUsed="1"/>
+    <w:lsdException w:name="HTML Preformatted" w:semiHidden="1" w:unhideWhenUsed="1"/>
+    <w:lsdException w:name="HTML Sample" w:semiHidden="1" w:unhideWhenUsed="1"/>
+    <w:lsdException w:name="HTML Typewriter" w:semiHidden="1" w:unhideWhenUsed="1"/>
+    <w:lsdException w:name="HTML Variable" w:semiHidden="1" w:unhideWhenUsed="1"/>
+    <w:lsdException w:name="Normal Table" w:semiHidden="1" w:unhideWhenUsed="1"/>
+    <w:lsdException w:name="annotation subject" w:semiHidden="1" w:unhideWhenUsed="1"/>
+    <w:lsdException w:name="No List" w:semiHidden="1" w:unhideWhenUsed="1"/>
+    <w:lsdException w:name="Outline List 1" w:semiHidden="1" w:unhideWhenUsed="1"/>
+    <w:lsdException w:name="Outline List 2" w:semiHidden="1" w:unhideWhenUsed="1"/>
+    <w:lsdException w:name="Outline List 3" w:semiHidden="1" w:unhideWhenUsed="1"/>
+    <w:lsdException w:name="Table Simple 1" w:semiHidden="1" w:unhideWhenUsed="1"/>
+    <w:lsdException w:name="Table Simple 2" w:semiHidden="1" w:unhideWhenUsed="1"/>
+    <w:lsdException w:name="Table Simple 3" w:semiHidden="1" w:unhideWhenUsed="1"/>
+    <w:lsdException w:name="Table Classic 1" w:semiHidden="1" w:unhideWhenUsed="1"/>
+    <w:lsdException w:name="Table Classic 2" w:semiHidden="1" w:unhideWhenUsed="1"/>
+    <w:lsdException w:name="Table Classic 3" w:semiHidden="1" w:unhideWhenUsed="1"/>
+    <w:lsdException w:name="Table Classic 4" w:semiHidden="1" w:unhideWhenUsed="1"/>
+    <w:lsdException w:name="Table Colorful 1" w:semiHidden="1" w:unhideWhenUsed="1"/>
+    <w:lsdException w:name="Table Colorful 2" w:semiHidden="1" w:unhideWhenUsed="1"/>
+    <w:lsdException w:name="Table Colorful 3" w:semiHidden="1" w:unhideWhenUsed="1"/>
+    <w:lsdException w:name="Table Columns 1" w:semiHidden="1" w:unhideWhenUsed="1"/>
+    <w:lsdException w:name="Table Columns 2" w:semiHidden="1" w:unhideWhenUsed="1"/>
+    <w:lsdException w:name="Table Columns 3" w:semiHidden="1" w:unhideWhenUsed="1"/>
+    <w:lsdException w:name="Table Columns 4" w:semiHidden="1" w:unhideWhenUsed="1"/>
+    <w:lsdException w:name="Table Columns 5" w:semiHidden="1" w:unhideWhenUsed="1"/>
+    <w:lsdException w:name="Table Grid 1" w:semiHidden="1" w:unhideWhenUsed="1"/>
+    <w:lsdException w:name="Table Grid 2" w:semiHidden="1" w:unhideWhenUsed="1"/>
+    <w:lsdException w:name="Table Grid 3" w:semiHidden="1" w:unhideWhenUsed="1"/>
+    <w:lsdException w:name="Table Grid 4" w:semiHidden="1" w:unhideWhenUsed="1"/>
+    <w:lsdException w:name="Table Grid 5" w:semiHidden="1" w:unhideWhenUsed="1"/>
+    <w:lsdException w:name="Table Grid 6" w:semiHidden="1" w:unhideWhenUsed="1"/>
+    <w:lsdException w:name="Table Grid 7" w:semiHidden="1" w:unhideWhenUsed="1"/>
+    <w:lsdException w:name="Table Grid 8" w:semiHidden="1" w:unhideWhenUsed="1"/>
+    <w:lsdException w:name="Table List 1" w:semiHidden="1" w:unhideWhenUsed="1"/>
+    <w:lsdException w:name="Table List 2" w:semiHidden="1" w:unhideWhenUsed="1"/>
+    <w:lsdException w:name="Table List 3" w:semiHidden="1" w:unhideWhenUsed="1"/>
+    <w:lsdException w:name="Table List 4" w:semiHidden="1" w:unhideWhenUsed="1"/>
+    <w:lsdException w:name="Table List 5" w:semiHidden="1" w:unhideWhenUsed="1"/>
+    <w:lsdException w:name="Table List 6" w:semiHidden="1" w:unhideWhenUsed="1"/>
+    <w:lsdException w:name="Table List 7" w:semiHidden="1" w:unhideWhenUsed="1"/>
+    <w:lsdException w:name="Table List 8" w:semiHidden="1" w:unhideWhenUsed="1"/>
+    <w:lsdException w:name="Table 3D effects 1" w:semiHidden="1" w:unhideWhenUsed="1"/>
+    <w:lsdException w:name="Table 3D effects 2" w:semiHidden="1" w:unhideWhenUsed="1"/>
+    <w:lsdException w:name="Table 3D effects 3" w:semiHidden="1" w:unhideWhenUsed="1"/>
+    <w:lsdException w:name="Table Contemporary" w:semiHidden="1" w:unhideWhenUsed="1"/>
+    <w:lsdException w:name="Table Elegant" w:semiHidden="1" w:unhideWhenUsed="1"/>
+    <w:lsdException w:name="Table Professional" w:semiHidden="1" w:unhideWhenUsed="1"/>
+    <w:lsdException w:name="Table Subtle 1" w:semiHidden="1" w:unhideWhenUsed="1"/>
+    <w:lsdException w:name="Table Subtle 2" w:semiHidden="1" w:unhideWhenUsed="1"/>
+    <w:lsdException w:name="Table Web 1" w:semiHidden="1" w:unhideWhenUsed="1"/>
+    <w:lsdException w:name="Table Web 2" w:semiHidden="1" w:unhideWhenUsed="1"/>
+    <w:lsdException w:name="Table Web 3" w:semiHidden="1" w:unhideWhenUsed="1"/>
+    <w:lsdException w:name="Balloon Text" w:semiHidden="1" w:unhideWhenUsed="1"/>
+    <w:lsdException w:name="Table Grid" w:uiPriority="39"/>
+    <w:lsdException w:name="Table Theme" w:semiHidden="1" w:unhideWhenUsed="1"/>
+    <w:lsdException w:name="Placeholder Text" w:semiHidden="1"/>
+    <w:lsdException w:name="No Spacing" w:uiPriority="1" w:qFormat="1"/>
+    <w:lsdException w:name="Light Shading" w:uiPriority="60"/>
+    <w:lsdException w:name="Light List" w:uiPriority="61"/>
+    <w:lsdException w:name="Light Grid" w:uiPriority="62"/>
+    <w:lsdException w:name="Medium Shading 1" w:uiPriority="63"/>
+    <w:lsdException w:name="Medium Shading 2" w:uiPriority="64"/>
+    <w:lsdException w:name="Medium List 1" w:uiPriority="65"/>
+    <w:lsdException w:name="Medium List 2" w:uiPriority="66"/>
+    <w:lsdException w:name="Medium Grid 1" w:uiPriority="67"/>
+    <w:lsdException w:name="Medium Grid 2" w:uiPriority="68"/>
+    <w:lsdException w:name="Medium Grid 3" w:uiPriority="69"/>
+    <w:lsdException w:name="Dark List" w:uiPriority="70"/>
+    <w:lsdException w:name="Colorful Shading" w:uiPriority="71"/>
+    <w:lsdException w:name="Colorful List" w:uiPriority="72"/>
+    <w:lsdException w:name="Colorful Grid" w:uiPriority="73"/>
+    <w:lsdException w:name="Light Shading Accent 1" w:uiPriority="60"/>
+    <w:lsdException w:name="Light List Accent 1" w:uiPriority="61"/>
+    <w:lsdException w:name="Light Grid Accent 1" w:uiPriority="62"/>
+    <w:lsdException w:name="Medium Shading 1 Accent 1" w:uiPriority="63"/>
+    <w:lsdException w:name="Medium Shading 2 Accent 1" w:uiPriority="64"/>
+    <w:lsdException w:name="Medium List 1 Accent 1" w:uiPriority="65"/>
+    <w:lsdException w:name="Revision" w:semiHidden="1"/>
+    <w:lsdException w:name="List Paragraph" w:uiPriority="34" w:qFormat="1"/>
+    <w:lsdException w:name="Quote" w:uiPriority="29" w:qFormat="1"/>
+    <w:lsdException w:name="Intense Quote" w:uiPriority="30" w:qFormat="1"/>
+    <w:lsdException w:name="Medium List 2 Accent 1" w:uiPriority="66"/>
+    <w:lsdException w:name="Medium Grid 1 Accent 1" w:uiPriority="67"/>
+    <w:lsdException w:name="Medium Grid 2 Accent 1" w:uiPriority="68"/>
+    <w:lsdException w:name="Medium Grid 3 Accent 1" w:uiPriority="69"/>
+    <w:lsdException w:name="Dark List Accent 1" w:uiPriority="70"/>
+    <w:lsdException w:name="Colorful Shading Accent 1" w:uiPriority="71"/>
+    <w:lsdException w:name="Colorful List Accent 1" w:uiPriority="72"/>
+    <w:lsdException w:name="Colorful Grid Accent 1" w:uiPriority="73"/>
+    <w:lsdException w:name="Light Shading Accent 2" w:uiPriority="60"/>
+    <w:lsdException w:name="Light List Accent 2" w:uiPriority="61"/>
+    <w:lsdException w:name="Light Grid Accent 2" w:uiPriority="62"/>
+    <w:lsdException w:name="Medium Shading 1 Accent 2" w:uiPriority="63"/>
+    <w:lsdException w:name="Medium Shading 2 Accent 2" w:uiPriority="64"/>
+    <w:lsdException w:name="Medium List 1 Accent 2" w:uiPriority="65"/>
+    <w:lsdException w:name="Medium List 2 Accent 2" w:uiPriority="66"/>
+    <w:lsdException w:name="Medium Grid 1 Accent 2" w:uiPriority="67"/>
+    <w:lsdException w:name="Medium Grid 2 Accent 2" w:uiPriority="68"/>
+    <w:lsdException w:name="Medium Grid 3 Accent 2" w:uiPriority="69"/>
+    <w:lsdException w:name="Dark List Accent 2" w:uiPriority="70"/>
+    <w:lsdException w:name="Colorful Shading Accent 2" w:uiPriority="71"/>
+    <w:lsdException w:name="Colorful List Accent 2" w:uiPriority="72"/>
+    <w:lsdException w:name="Colorful Grid Accent 2" w:uiPriority="73"/>
+    <w:lsdException w:name="Light Shading Accent 3" w:uiPriority="60"/>
+    <w:lsdException w:name="Light List Accent 3" w:uiPriority="61"/>
+    <w:lsdException w:name="Light Grid Accent 3" w:uiPriority="62"/>
+    <w:lsdException w:name="Medium Shading 1 Accent 3" w:uiPriority="63"/>
+    <w:lsdException w:name="Medium Shading 2 Accent 3" w:uiPriority="64"/>
+    <w:lsdException w:name="Medium List 1 Accent 3" w:uiPriority="65"/>
+    <w:lsdException w:name="Medium List 2 Accent 3" w:uiPriority="66"/>
+    <w:lsdException w:name="Medium Grid 1 Accent 3" w:uiPriority="67"/>
+    <w:lsdException w:name="Medium Grid 2 Accent 3" w:uiPriority="68"/>
+    <w:lsdException w:name="Medium Grid 3 Accent 3" w:uiPriority="69"/>
+    <w:lsdException w:name="Dark List Accent 3" w:uiPriority="70"/>
+    <w:lsdException w:name="Colorful Shading Accent 3" w:uiPriority="71"/>
+    <w:lsdException w:name="Colorful List Accent 3" w:uiPriority="72"/>
+    <w:lsdException w:name="Colorful Grid Accent 3" w:uiPriority="73"/>
+    <w:lsdException w:name="Light Shading Accent 4" w:uiPriority="60"/>
+    <w:lsdException w:name="Light List Accent 4" w:uiPriority="61"/>
+    <w:lsdException w:name="Light Grid Accent 4" w:uiPriority="62"/>
+    <w:lsdException w:name="Medium Shading 1 Accent 4" w:uiPriority="63"/>
+    <w:lsdException w:name="Medium Shading 2 Accent 4" w:uiPriority="64"/>
+    <w:lsdException w:name="Medium List 1 Accent 4" w:uiPriority="65"/>
+    <w:lsdException w:name="Medium List 2 Accent 4" w:uiPriority="66"/>
+    <w:lsdException w:name="Medium Grid 1 Accent 4" w:uiPriority="67"/>
+    <w:lsdException w:name="Medium Grid 2 Accent 4" w:uiPriority="68"/>
+    <w:lsdException w:name="Medium Grid 3 Accent 4" w:uiPriority="69"/>
+    <w:lsdException w:name="Dark List Accent 4" w:uiPriority="70"/>
+    <w:lsdException w:name="Colorful Shading Accent 4" w:uiPriority="71"/>
+    <w:lsdException w:name="Colorful List Accent 4" w:uiPriority="72"/>
+    <w:lsdException w:name="Colorful Grid Accent 4" w:uiPriority="73"/>
+    <w:lsdException w:name="Light Shading Accent 5" w:uiPriority="60"/>
+    <w:lsdException w:name="Light List Accent 5" w:uiPriority="61"/>
+    <w:lsdException w:name="Light Grid Accent 5" w:uiPriority="62"/>
+    <w:lsdException w:name="Medium Shading 1 Accent 5" w:uiPriority="63"/>
+    <w:lsdException w:name="Medium Shading 2 Accent 5" w:uiPriority="64"/>
+    <w:lsdException w:name="Medium List 1 Accent 5" w:uiPriority="65"/>
+    <w:lsdException w:name="Medium List 2 Accent 5" w:uiPriority="66"/>
+    <w:lsdException w:name="Medium Grid 1 Accent 5" w:uiPriority="67"/>
+    <w:lsdException w:name="Medium Grid 2 Accent 5" w:uiPriority="68"/>
+    <w:lsdException w:name="Medium Grid 3 Accent 5" w:uiPriority="69"/>
+    <w:lsdException w:name="Dark List Accent 5" w:uiPriority="70"/>
+    <w:lsdException w:name="Colorful Shading Accent 5" w:uiPriority="71"/>
+    <w:lsdException w:name="Colorful List Accent 5" w:uiPriority="72"/>
+    <w:lsdException w:name="Colorful Grid Accent 5" w:uiPriority="73"/>
+    <w:lsdException w:name="Light Shading Accent 6" w:uiPriority="60"/>
+    <w:lsdException w:name="Light List Accent 6" w:uiPriority="61"/>
+    <w:lsdException w:name="Light Grid Accent 6" w:uiPriority="62"/>
+    <w:lsdException w:name="Medium Shading 1 Accent 6" w:uiPriority="63"/>
+    <w:lsdException w:name="Medium Shading 2 Accent 6" w:uiPriority="64"/>
+    <w:lsdException w:name="Medium List 1 Accent 6" w:uiPriority="65"/>
+    <w:lsdException w:name="Medium List 2 Accent 6" w:uiPriority="66"/>
+    <w:lsdException w:name="Medium Grid 1 Accent 6" w:uiPriority="67"/>
+    <w:lsdException w:name="Medium Grid 2 Accent 6" w:uiPriority="68"/>
+    <w:lsdException w:name="Medium Grid 3 Accent 6" w:uiPriority="69"/>
+    <w:lsdException w:name="Dark List Accent 6" w:uiPriority="70"/>
+    <w:lsdException w:name="Colorful Shading Accent 6" w:uiPriority="71"/>
+    <w:lsdException w:name="Colorful List Accent 6" w:uiPriority="72"/>
+    <w:lsdException w:name="Colorful Grid Accent 6" w:uiPriority="73"/>
+    <w:lsdException w:name="Subtle Emphasis" w:uiPriority="19" w:qFormat="1"/>
+    <w:lsdException w:name="Intense Emphasis" w:uiPriority="21" w:qFormat="1"/>
+    <w:lsdException w:name="Subtle Reference" w:uiPriority="31" w:qFormat="1"/>
+    <w:lsdException w:name="Intense Reference" w:uiPriority="32" w:qFormat="1"/>
+    <w:lsdException w:name="Book Title" w:uiPriority="33" w:qFormat="1"/>
+    <w:lsdException w:name="Bibliography" w:semiHidden="1" w:uiPriority="37" w:unhideWhenUsed="1"/>
+    <w:lsdException w:name="TOC Heading" w:semiHidden="1" w:uiPriority="39" w:unhideWhenUsed="1" w:qFormat="1"/>
+    <w:lsdException w:name="Grid Table 1 Light" w:semiHidden="1" w:unhideWhenUsed="1"/>
+    <w:lsdException w:name="Grid Table 2" w:semiHidden="1" w:unhideWhenUsed="1"/>
+    <w:lsdException w:name="Grid Table 3" w:semiHidden="1" w:unhideWhenUsed="1"/>
+    <w:lsdException w:name="Grid Table 4" w:uiPriority="49"/>
+    <w:lsdException w:name="Grid Table 5 Dark" w:uiPriority="50"/>
+    <w:lsdException w:name="Grid Table 6 Colorful" w:uiPriority="51"/>
+    <w:lsdException w:name="Grid Table 7 Colorful" w:uiPriority="52"/>
+    <w:lsdException w:name="Grid Table 1 Light Accent 1" w:uiPriority="46"/>
+    <w:lsdException w:name="Grid Table 2 Accent 1" w:uiPriority="47"/>
+    <w:lsdException w:name="Grid Table 3 Accent 1" w:uiPriority="48"/>
+    <w:lsdException w:name="Grid Table 4 Accent 1" w:uiPriority="49"/>
+    <w:lsdException w:name="Grid Table 5 Dark Accent 1" w:uiPriority="50"/>
+    <w:lsdException w:name="Grid Table 6 Colorful Accent 1" w:uiPriority="51"/>
+    <w:lsdException w:name="Grid Table 7 Colorful Accent 1" w:uiPriority="52"/>
+    <w:lsdException w:name="Grid Table 1 Light Accent 2" w:uiPriority="46"/>
+    <w:lsdException w:name="Grid Table 2 Accent 2" w:uiPriority="47"/>
+    <w:lsdException w:name="Grid Table 3 Accent 2" w:uiPriority="48"/>
+    <w:lsdException w:name="Grid Table 4 Accent 2" w:uiPriority="49"/>
+    <w:lsdException w:name="Grid Table 5 Dark Accent 2" w:uiPriority="50"/>
+    <w:lsdException w:name="Grid Table 6 Colorful Accent 2" w:uiPriority="51"/>
+    <w:lsdException w:name="Grid Table 7 Colorful Accent 2" w:uiPriority="52"/>
+    <w:lsdException w:name="Grid Table 1 Light Accent 3" w:uiPriority="46"/>
+    <w:lsdException w:name="Grid Table 2 Accent 3" w:uiPriority="47"/>
+    <w:lsdException w:name="Grid Table 3 Accent 3" w:uiPriority="48"/>
+    <w:lsdException w:name="Grid Table 4 Accent 3" w:uiPriority="49"/>
+    <w:lsdException w:name="Grid Table 5 Dark Accent 3" w:uiPriority="50"/>
+    <w:lsdException w:name="Grid Table 6 Colorful Accent 3" w:uiPriority="51"/>
+    <w:lsdException w:name="Grid Table 7 Colorful Accent 3" w:uiPriority="52"/>
+    <w:lsdException w:name="Grid Table 1 Light Accent 4" w:uiPriority="46"/>
+    <w:lsdException w:name="Grid Table 2 Accent 4" w:uiPriority="47"/>
+    <w:lsdException w:name="Grid Table 3 Accent 4" w:uiPriority="48"/>
+    <w:lsdException w:name="Grid Table 4 Accent 4" w:uiPriority="49"/>
+    <w:lsdException w:name="Grid Table 5 Dark Accent 4" w:uiPriority="50"/>
+    <w:lsdException w:name="Grid Table 6 Colorful Accent 4" w:uiPriority="51"/>
+    <w:lsdException w:name="Grid Table 7 Colorful Accent 4" w:uiPriority="52"/>
+    <w:lsdException w:name="Grid Table 1 Light Accent 5" w:uiPriority="46"/>
+    <w:lsdException w:name="Grid Table 2 Accent 5" w:uiPriority="47"/>
+    <w:lsdException w:name="Grid Table 3 Accent 5" w:uiPriority="48"/>
+    <w:lsdException w:name="Grid Table 4 Accent 5" w:uiPriority="49"/>
+    <w:lsdException w:name="Grid Table 5 Dark Accent 5" w:uiPriority="50"/>
+    <w:lsdException w:name="Grid Table 6 Colorful Accent 5" w:uiPriority="51"/>
+    <w:lsdException w:name="Grid Table 7 Colorful Accent 5" w:uiPriority="52"/>
+    <w:lsdException w:name="Grid Table 1 Light Accent 6" w:uiPriority="46"/>
+    <w:lsdException w:name="Grid Table 2 Accent 6" w:uiPriority="47"/>
+    <w:lsdException w:name="Grid Table 3 Accent 6" w:uiPriority="48"/>
+    <w:lsdException w:name="Grid Table 4 Accent 6" w:uiPriority="49"/>
+    <w:lsdException w:name="Grid Table 5 Dark Accent 6" w:uiPriority="50"/>
+    <w:lsdException w:name="Grid Table 6 Colorful Accent 6" w:uiPriority="51"/>
+    <w:lsdException w:name="Grid Table 7 Colorful Accent 6" w:uiPriority="52"/>
+    <w:lsdException w:name="List Table 1 Light" w:uiPriority="46"/>
+    <w:lsdException w:name="List Table 2" w:uiPriority="47"/>
+    <w:lsdException w:name="List Table 3" w:uiPriority="48"/>
+    <w:lsdException w:name="List Table 4" w:uiPriority="49"/>
+    <w:lsdException w:name="List Table 5 Dark" w:uiPriority="50"/>
+    <w:lsdException w:name="List Table 6 Colorful" w:uiPriority="51"/>
+    <w:lsdException w:name="List Table 7 Colorful" w:uiPriority="52"/>
+    <w:lsdException w:name="List Table 1 Light Accent 1" w:uiPriority="46"/>
+    <w:lsdException w:name="List Table 2 Accent 1" w:uiPriority="47"/>
+    <w:lsdException w:name="List Table 3 Accent 1" w:uiPriority="48"/>
+    <w:lsdException w:name="List Table 4 Accent 1" w:uiPriority="49"/>
+    <w:lsdException w:name="List Table 5 Dark Accent 1" w:uiPriority="50"/>
+    <w:lsdException w:name="List Table 6 Colorful Accent 1" w:uiPriority="51"/>
+    <w:lsdException w:name="List Table 7 Colorful Accent 1" w:uiPriority="52"/>
+    <w:lsdException w:name="List Table 1 Light Accent 2" w:uiPriority="46"/>
+    <w:lsdException w:name="List Table 2 Accent 2" w:uiPriority="47"/>
+    <w:lsdException w:name="List Table 3 Accent 2" w:uiPriority="48"/>
+    <w:lsdException w:name="List Table 4 Accent 2" w:uiPriority="49"/>
+    <w:lsdException w:name="List Table 5 Dark Accent 2" w:uiPriority="50"/>
+    <w:lsdException w:name="List Table 6 Colorful Accent 2" w:uiPriority="51"/>
+    <w:lsdException w:name="List Table 7 Colorful Accent 2" w:uiPriority="52"/>
+    <w:lsdException w:name="List Table 1 Light Accent 3" w:uiPriority="46"/>
+    <w:lsdException w:name="List Table 2 Accent 3" w:uiPriority="47"/>
+    <w:lsdException w:name="List Table 3 Accent 3" w:uiPriority="48"/>
+    <w:lsdException w:name="List Table 4 Accent 3" w:uiPriority="49"/>
+    <w:lsdException w:name="List Table 5 Dark Accent 3" w:uiPriority="50"/>
+    <w:lsdException w:name="List Table 6 Colorful Accent 3" w:uiPriority="51"/>
+    <w:lsdException w:name="List Table 7 Colorful Accent 3" w:uiPriority="52"/>
+    <w:lsdException w:name="List Table 1 Light Accent 4" w:uiPriority="46"/>
+    <w:lsdException w:name="List Table 2 Accent 4" w:uiPriority="47"/>
+    <w:lsdException w:name="List Table 3 Accent 4" w:uiPriority="48"/>
+    <w:lsdException w:name="List Table 4 Accent 4" w:uiPriority="49"/>
+    <w:lsdException w:name="List Table 5 Dark Accent 4" w:uiPriority="50"/>
+    <w:lsdException w:name="List Table 6 Colorful Accent 4" w:uiPriority="51"/>
+    <w:lsdException w:name="List Table 7 Colorful Accent 4" w:uiPriority="52"/>
+    <w:lsdException w:name="List Table 1 Light Accent 5" w:uiPriority="46"/>
+    <w:lsdException w:name="List Table 2 Accent 5" w:uiPriority="47"/>
+    <w:lsdException w:name="List Table 3 Accent 5" w:uiPriority="48"/>
+    <w:lsdException w:name="List Table 4 Accent 5" w:uiPriority="49"/>
+    <w:lsdException w:name="List Table 5 Dark Accent 5" w:uiPriority="50"/>
+    <w:lsdException w:name="List Table 6 Colorful Accent 5" w:uiPriority="51"/>
+    <w:lsdException w:name="List Table 7 Colorful Accent 5" w:uiPriority="52"/>
+    <w:lsdException w:name="List Table 1 Light Accent 6" w:uiPriority="46"/>
+    <w:lsdException w:name="List Table 2 Accent 6" w:uiPriority="47"/>
+    <w:lsdException w:name="List Table 3 Accent 6" w:uiPriority="48"/>
+    <w:lsdException w:name="List Table 4 Accent 6" w:uiPriority="49"/>
+    <w:lsdException w:name="List Table 5 Dark Accent 6" w:uiPriority="50"/>
+    <w:lsdException w:name="List Table 6 Colorful Accent 6" w:uiPriority="51"/>
+    <w:lsdException w:name="List Table 7 Colorful Accent 6" w:uiPriority="52"/>
+    <w:lsdException w:name="Mention" w:semiHidden="1" w:unhideWhenUsed="1"/>
+    <w:lsdException w:name="Smart Hyperlink" w:semiHidden="1" w:unhideWhenUsed="1"/>
+    <w:lsdException w:name="Hashtag" w:semiHidden="1" w:unhideWhenUsed="1"/>
   </w:latentStyles>
   <w:style w:type="paragraph" w:default="1" w:styleId="Normal">
     <w:name w:val="Normal"/>
@@ -8659,11 +8781,8 @@
     <w:tblPr>
       <w:tblStyleRowBandSize w:val="1"/>
       <w:tblStyleColBandSize w:val="1"/>
-      <w:tblInd w:w="0" w:type="dxa"/>
       <w:tblCellMar>
-        <w:top w:w="0" w:type="dxa"/>
         <w:left w:w="115" w:type="dxa"/>
-        <w:bottom w:w="0" w:type="dxa"/>
         <w:right w:w="115" w:type="dxa"/>
       </w:tblCellMar>
     </w:tblPr>
@@ -8676,11 +8795,8 @@
     <w:tblPr>
       <w:tblStyleRowBandSize w:val="1"/>
       <w:tblStyleColBandSize w:val="1"/>
-      <w:tblInd w:w="0" w:type="dxa"/>
       <w:tblCellMar>
-        <w:top w:w="0" w:type="dxa"/>
         <w:left w:w="115" w:type="dxa"/>
-        <w:bottom w:w="0" w:type="dxa"/>
         <w:right w:w="115" w:type="dxa"/>
       </w:tblCellMar>
     </w:tblPr>
@@ -8797,11 +8913,8 @@
     <w:tblPr>
       <w:tblStyleRowBandSize w:val="1"/>
       <w:tblStyleColBandSize w:val="1"/>
-      <w:tblInd w:w="0" w:type="dxa"/>
       <w:tblCellMar>
-        <w:top w:w="0" w:type="dxa"/>
         <w:left w:w="115" w:type="dxa"/>
-        <w:bottom w:w="0" w:type="dxa"/>
         <w:right w:w="115" w:type="dxa"/>
       </w:tblCellMar>
     </w:tblPr>
@@ -8918,11 +9031,8 @@
     <w:tblPr>
       <w:tblStyleRowBandSize w:val="1"/>
       <w:tblStyleColBandSize w:val="1"/>
-      <w:tblInd w:w="0" w:type="dxa"/>
       <w:tblCellMar>
-        <w:top w:w="0" w:type="dxa"/>
         <w:left w:w="115" w:type="dxa"/>
-        <w:bottom w:w="0" w:type="dxa"/>
         <w:right w:w="115" w:type="dxa"/>
       </w:tblCellMar>
     </w:tblPr>
@@ -9039,11 +9149,8 @@
     <w:tblPr>
       <w:tblStyleRowBandSize w:val="1"/>
       <w:tblStyleColBandSize w:val="1"/>
-      <w:tblInd w:w="0" w:type="dxa"/>
       <w:tblCellMar>
-        <w:top w:w="0" w:type="dxa"/>
         <w:left w:w="115" w:type="dxa"/>
-        <w:bottom w:w="0" w:type="dxa"/>
         <w:right w:w="115" w:type="dxa"/>
       </w:tblCellMar>
     </w:tblPr>
@@ -9160,11 +9267,8 @@
     <w:tblPr>
       <w:tblStyleRowBandSize w:val="1"/>
       <w:tblStyleColBandSize w:val="1"/>
-      <w:tblInd w:w="0" w:type="dxa"/>
       <w:tblCellMar>
-        <w:top w:w="0" w:type="dxa"/>
         <w:left w:w="115" w:type="dxa"/>
-        <w:bottom w:w="0" w:type="dxa"/>
         <w:right w:w="115" w:type="dxa"/>
       </w:tblCellMar>
     </w:tblPr>
@@ -9281,11 +9385,8 @@
     <w:tblPr>
       <w:tblStyleRowBandSize w:val="1"/>
       <w:tblStyleColBandSize w:val="1"/>
-      <w:tblInd w:w="0" w:type="dxa"/>
       <w:tblCellMar>
-        <w:top w:w="0" w:type="dxa"/>
         <w:left w:w="115" w:type="dxa"/>
-        <w:bottom w:w="0" w:type="dxa"/>
         <w:right w:w="115" w:type="dxa"/>
       </w:tblCellMar>
     </w:tblPr>
@@ -9402,11 +9503,8 @@
     <w:tblPr>
       <w:tblStyleRowBandSize w:val="1"/>
       <w:tblStyleColBandSize w:val="1"/>
-      <w:tblInd w:w="0" w:type="dxa"/>
       <w:tblCellMar>
-        <w:top w:w="0" w:type="dxa"/>
         <w:left w:w="115" w:type="dxa"/>
-        <w:bottom w:w="0" w:type="dxa"/>
         <w:right w:w="115" w:type="dxa"/>
       </w:tblCellMar>
     </w:tblPr>
@@ -9523,11 +9621,8 @@
     <w:tblPr>
       <w:tblStyleRowBandSize w:val="1"/>
       <w:tblStyleColBandSize w:val="1"/>
-      <w:tblInd w:w="0" w:type="dxa"/>
       <w:tblCellMar>
-        <w:top w:w="0" w:type="dxa"/>
         <w:left w:w="115" w:type="dxa"/>
-        <w:bottom w:w="0" w:type="dxa"/>
         <w:right w:w="115" w:type="dxa"/>
       </w:tblCellMar>
     </w:tblPr>
@@ -9644,11 +9739,8 @@
     <w:tblPr>
       <w:tblStyleRowBandSize w:val="1"/>
       <w:tblStyleColBandSize w:val="1"/>
-      <w:tblInd w:w="0" w:type="dxa"/>
       <w:tblCellMar>
-        <w:top w:w="0" w:type="dxa"/>
         <w:left w:w="85" w:type="dxa"/>
-        <w:bottom w:w="0" w:type="dxa"/>
         <w:right w:w="85" w:type="dxa"/>
       </w:tblCellMar>
     </w:tblPr>
@@ -9661,11 +9753,8 @@
     <w:tblPr>
       <w:tblStyleRowBandSize w:val="1"/>
       <w:tblStyleColBandSize w:val="1"/>
-      <w:tblInd w:w="0" w:type="dxa"/>
       <w:tblCellMar>
-        <w:top w:w="0" w:type="dxa"/>
         <w:left w:w="115" w:type="dxa"/>
-        <w:bottom w:w="0" w:type="dxa"/>
         <w:right w:w="115" w:type="dxa"/>
       </w:tblCellMar>
     </w:tblPr>
@@ -9678,11 +9767,8 @@
     <w:tblPr>
       <w:tblStyleRowBandSize w:val="1"/>
       <w:tblStyleColBandSize w:val="1"/>
-      <w:tblInd w:w="0" w:type="dxa"/>
       <w:tblCellMar>
-        <w:top w:w="0" w:type="dxa"/>
         <w:left w:w="115" w:type="dxa"/>
-        <w:bottom w:w="0" w:type="dxa"/>
         <w:right w:w="115" w:type="dxa"/>
       </w:tblCellMar>
     </w:tblPr>
@@ -9799,11 +9885,8 @@
     <w:tblPr>
       <w:tblStyleRowBandSize w:val="1"/>
       <w:tblStyleColBandSize w:val="1"/>
-      <w:tblInd w:w="0" w:type="dxa"/>
       <w:tblCellMar>
-        <w:top w:w="0" w:type="dxa"/>
         <w:left w:w="115" w:type="dxa"/>
-        <w:bottom w:w="0" w:type="dxa"/>
         <w:right w:w="115" w:type="dxa"/>
       </w:tblCellMar>
     </w:tblPr>
@@ -9920,11 +10003,8 @@
     <w:tblPr>
       <w:tblStyleRowBandSize w:val="1"/>
       <w:tblStyleColBandSize w:val="1"/>
-      <w:tblInd w:w="0" w:type="dxa"/>
       <w:tblCellMar>
-        <w:top w:w="0" w:type="dxa"/>
         <w:left w:w="115" w:type="dxa"/>
-        <w:bottom w:w="0" w:type="dxa"/>
         <w:right w:w="115" w:type="dxa"/>
       </w:tblCellMar>
     </w:tblPr>
@@ -10041,11 +10121,8 @@
     <w:tblPr>
       <w:tblStyleRowBandSize w:val="1"/>
       <w:tblStyleColBandSize w:val="1"/>
-      <w:tblInd w:w="0" w:type="dxa"/>
       <w:tblCellMar>
-        <w:top w:w="0" w:type="dxa"/>
         <w:left w:w="115" w:type="dxa"/>
-        <w:bottom w:w="0" w:type="dxa"/>
         <w:right w:w="115" w:type="dxa"/>
       </w:tblCellMar>
     </w:tblPr>
@@ -10162,11 +10239,8 @@
     <w:tblPr>
       <w:tblStyleRowBandSize w:val="1"/>
       <w:tblStyleColBandSize w:val="1"/>
-      <w:tblInd w:w="0" w:type="dxa"/>
       <w:tblCellMar>
-        <w:top w:w="0" w:type="dxa"/>
         <w:left w:w="115" w:type="dxa"/>
-        <w:bottom w:w="0" w:type="dxa"/>
         <w:right w:w="115" w:type="dxa"/>
       </w:tblCellMar>
     </w:tblPr>
@@ -10283,11 +10357,8 @@
     <w:tblPr>
       <w:tblStyleRowBandSize w:val="1"/>
       <w:tblStyleColBandSize w:val="1"/>
-      <w:tblInd w:w="0" w:type="dxa"/>
       <w:tblCellMar>
-        <w:top w:w="0" w:type="dxa"/>
         <w:left w:w="115" w:type="dxa"/>
-        <w:bottom w:w="0" w:type="dxa"/>
         <w:right w:w="115" w:type="dxa"/>
       </w:tblCellMar>
     </w:tblPr>
@@ -10404,11 +10475,8 @@
     <w:tblPr>
       <w:tblStyleRowBandSize w:val="1"/>
       <w:tblStyleColBandSize w:val="1"/>
-      <w:tblInd w:w="0" w:type="dxa"/>
       <w:tblCellMar>
-        <w:top w:w="0" w:type="dxa"/>
         <w:left w:w="115" w:type="dxa"/>
-        <w:bottom w:w="0" w:type="dxa"/>
         <w:right w:w="115" w:type="dxa"/>
       </w:tblCellMar>
     </w:tblPr>
@@ -10525,11 +10593,8 @@
     <w:tblPr>
       <w:tblStyleRowBandSize w:val="1"/>
       <w:tblStyleColBandSize w:val="1"/>
-      <w:tblInd w:w="0" w:type="dxa"/>
       <w:tblCellMar>
-        <w:top w:w="0" w:type="dxa"/>
         <w:left w:w="115" w:type="dxa"/>
-        <w:bottom w:w="0" w:type="dxa"/>
         <w:right w:w="115" w:type="dxa"/>
       </w:tblCellMar>
     </w:tblPr>
@@ -10646,2457 +10711,8 @@
     <w:tblPr>
       <w:tblStyleRowBandSize w:val="1"/>
       <w:tblStyleColBandSize w:val="1"/>
-      <w:tblInd w:w="0" w:type="dxa"/>
       <w:tblCellMar>
-        <w:top w:w="0" w:type="dxa"/>
         <w:left w:w="115" w:type="dxa"/>
-        <w:bottom w:w="0" w:type="dxa"/>
-        <w:right w:w="115" w:type="dxa"/>
-      </w:tblCellMar>
-    </w:tblPr>
-    <w:tblStylePr w:type="firstRow">
-      <w:pPr>
-        <w:spacing w:before="0" w:after="0" w:line="240" w:lineRule="auto"/>
-      </w:pPr>
-      <w:rPr>
-        <w:b/>
-        <w:color w:val="FFFFFF"/>
-      </w:rPr>
-      <w:tblPr/>
-      <w:tcPr>
-        <w:shd w:val="clear" w:color="auto" w:fill="8064A2"/>
-        <w:tcMar>
-          <w:top w:w="0" w:type="dxa"/>
-          <w:left w:w="115" w:type="dxa"/>
-          <w:bottom w:w="0" w:type="dxa"/>
-          <w:right w:w="115" w:type="dxa"/>
-        </w:tcMar>
-      </w:tcPr>
-    </w:tblStylePr>
-    <w:tblStylePr w:type="lastRow">
-      <w:pPr>
-        <w:spacing w:before="0" w:after="0" w:line="240" w:lineRule="auto"/>
-      </w:pPr>
-      <w:rPr>
-        <w:b/>
-      </w:rPr>
-      <w:tblPr/>
-      <w:tcPr>
-        <w:tcBorders>
-          <w:top w:val="single" w:sz="6" w:space="0" w:color="8064A2"/>
-          <w:left w:val="single" w:sz="8" w:space="0" w:color="8064A2"/>
-          <w:bottom w:val="single" w:sz="8" w:space="0" w:color="8064A2"/>
-          <w:right w:val="single" w:sz="8" w:space="0" w:color="8064A2"/>
-        </w:tcBorders>
-        <w:tcMar>
-          <w:top w:w="0" w:type="dxa"/>
-          <w:left w:w="115" w:type="dxa"/>
-          <w:bottom w:w="0" w:type="dxa"/>
-          <w:right w:w="115" w:type="dxa"/>
-        </w:tcMar>
-      </w:tcPr>
-    </w:tblStylePr>
-    <w:tblStylePr w:type="firstCol">
-      <w:rPr>
-        <w:b/>
-      </w:rPr>
-      <w:tblPr/>
-      <w:tcPr>
-        <w:tcMar>
-          <w:top w:w="0" w:type="dxa"/>
-          <w:left w:w="115" w:type="dxa"/>
-          <w:bottom w:w="0" w:type="dxa"/>
-          <w:right w:w="115" w:type="dxa"/>
-        </w:tcMar>
-      </w:tcPr>
-    </w:tblStylePr>
-    <w:tblStylePr w:type="lastCol">
-      <w:rPr>
-        <w:b/>
-      </w:rPr>
-      <w:tblPr/>
-      <w:tcPr>
-        <w:tcMar>
-          <w:top w:w="0" w:type="dxa"/>
-          <w:left w:w="115" w:type="dxa"/>
-          <w:bottom w:w="0" w:type="dxa"/>
-          <w:right w:w="115" w:type="dxa"/>
-        </w:tcMar>
-      </w:tcPr>
-    </w:tblStylePr>
-    <w:tblStylePr w:type="band1Vert">
-      <w:tblPr/>
-      <w:tcPr>
-        <w:tcBorders>
-          <w:top w:val="single" w:sz="8" w:space="0" w:color="8064A2"/>
-          <w:left w:val="single" w:sz="8" w:space="0" w:color="8064A2"/>
-          <w:bottom w:val="single" w:sz="8" w:space="0" w:color="8064A2"/>
-          <w:right w:val="single" w:sz="8" w:space="0" w:color="8064A2"/>
-        </w:tcBorders>
-        <w:tcMar>
-          <w:top w:w="0" w:type="dxa"/>
-          <w:left w:w="115" w:type="dxa"/>
-          <w:bottom w:w="0" w:type="dxa"/>
-          <w:right w:w="115" w:type="dxa"/>
-        </w:tcMar>
-      </w:tcPr>
-    </w:tblStylePr>
-    <w:tblStylePr w:type="band1Horz">
-      <w:tblPr/>
-      <w:tcPr>
-        <w:tcBorders>
-          <w:top w:val="single" w:sz="8" w:space="0" w:color="8064A2"/>
-          <w:left w:val="single" w:sz="8" w:space="0" w:color="8064A2"/>
-          <w:bottom w:val="single" w:sz="8" w:space="0" w:color="8064A2"/>
-          <w:right w:val="single" w:sz="8" w:space="0" w:color="8064A2"/>
-        </w:tcBorders>
-        <w:tcMar>
-          <w:top w:w="0" w:type="dxa"/>
-          <w:left w:w="115" w:type="dxa"/>
-          <w:bottom w:w="0" w:type="dxa"/>
-          <w:right w:w="115" w:type="dxa"/>
-        </w:tcMar>
-      </w:tcPr>
-    </w:tblStylePr>
-  </w:style>
-</w:styles>
-</file>
-
-<file path=word/stylesWithEffects.xml><?xml version="1.0" encoding="utf-8"?>
-<w:styles xmlns:wpc="http://schemas.microsoft.com/office/word/2010/wordprocessingCanvas" xmlns:mo="http://schemas.microsoft.com/office/mac/office/2008/main" xmlns:mc="http://schemas.openxmlformats.org/markup-compatibility/2006" xmlns:mv="urn:schemas-microsoft-com:mac:vml" xmlns:o="urn:schemas-microsoft-com:office:office" xmlns:r="http://schemas.openxmlformats.org/officeDocument/2006/relationships" xmlns:m="http://schemas.openxmlformats.org/officeDocument/2006/math" xmlns:v="urn:schemas-microsoft-com:vml" xmlns:wp14="http://schemas.microsoft.com/office/word/2010/wordprocessingDrawing" xmlns:wp="http://schemas.openxmlformats.org/drawingml/2006/wordprocessingDrawing" xmlns:w10="urn:schemas-microsoft-com:office:word" xmlns:w="http://schemas.openxmlformats.org/wordprocessingml/2006/main" xmlns:w14="http://schemas.microsoft.com/office/word/2010/wordml" xmlns:wpg="http://schemas.microsoft.com/office/word/2010/wordprocessingGroup" xmlns:wpi="http://schemas.microsoft.com/office/word/2010/wordprocessingInk" xmlns:wne="http://schemas.microsoft.com/office/word/2006/wordml" xmlns:wps="http://schemas.microsoft.com/office/word/2010/wordprocessingShape" mc:Ignorable="w14 wp14">
-  <w:docDefaults>
-    <w:rPrDefault>
-      <w:rPr>
-        <w:rFonts w:ascii="Calibri" w:eastAsia="Calibri" w:hAnsi="Calibri" w:cs="Calibri"/>
-        <w:color w:val="000000"/>
-        <w:sz w:val="22"/>
-        <w:szCs w:val="22"/>
-        <w:lang w:val="en-AU" w:eastAsia="en-AU" w:bidi="ar-SA"/>
-      </w:rPr>
-    </w:rPrDefault>
-    <w:pPrDefault>
-      <w:pPr>
-        <w:pBdr>
-          <w:top w:val="nil"/>
-          <w:left w:val="nil"/>
-          <w:bottom w:val="nil"/>
-          <w:right w:val="nil"/>
-          <w:between w:val="nil"/>
-        </w:pBdr>
-        <w:spacing w:after="200" w:line="276" w:lineRule="auto"/>
-      </w:pPr>
-    </w:pPrDefault>
-  </w:docDefaults>
-  <w:latentStyles w:defLockedState="0" w:defUIPriority="99" w:defSemiHidden="1" w:defUnhideWhenUsed="1" w:defQFormat="0" w:count="276">
-    <w:lsdException w:name="Normal" w:semiHidden="0" w:uiPriority="0" w:unhideWhenUsed="0" w:qFormat="1"/>
-    <w:lsdException w:name="heading 1" w:semiHidden="0" w:uiPriority="9" w:unhideWhenUsed="0" w:qFormat="1"/>
-    <w:lsdException w:name="heading 2" w:uiPriority="9" w:qFormat="1"/>
-    <w:lsdException w:name="heading 3" w:uiPriority="9" w:qFormat="1"/>
-    <w:lsdException w:name="heading 4" w:uiPriority="9" w:qFormat="1"/>
-    <w:lsdException w:name="heading 5" w:uiPriority="9" w:qFormat="1"/>
-    <w:lsdException w:name="heading 6" w:uiPriority="9" w:qFormat="1"/>
-    <w:lsdException w:name="heading 7" w:uiPriority="9" w:qFormat="1"/>
-    <w:lsdException w:name="heading 8" w:uiPriority="9" w:qFormat="1"/>
-    <w:lsdException w:name="heading 9" w:uiPriority="9" w:qFormat="1"/>
-    <w:lsdException w:name="toc 1" w:uiPriority="39"/>
-    <w:lsdException w:name="toc 2" w:uiPriority="39"/>
-    <w:lsdException w:name="toc 3" w:uiPriority="39"/>
-    <w:lsdException w:name="toc 4" w:uiPriority="39"/>
-    <w:lsdException w:name="toc 5" w:uiPriority="39"/>
-    <w:lsdException w:name="toc 6" w:uiPriority="39"/>
-    <w:lsdException w:name="toc 7" w:uiPriority="39"/>
-    <w:lsdException w:name="toc 8" w:uiPriority="39"/>
-    <w:lsdException w:name="toc 9" w:uiPriority="39"/>
-    <w:lsdException w:name="caption" w:uiPriority="35" w:qFormat="1"/>
-    <w:lsdException w:name="Title" w:semiHidden="0" w:uiPriority="10" w:unhideWhenUsed="0" w:qFormat="1"/>
-    <w:lsdException w:name="Default Paragraph Font" w:uiPriority="1"/>
-    <w:lsdException w:name="Subtitle" w:semiHidden="0" w:uiPriority="11" w:unhideWhenUsed="0" w:qFormat="1"/>
-    <w:lsdException w:name="Strong" w:semiHidden="0" w:uiPriority="22" w:unhideWhenUsed="0" w:qFormat="1"/>
-    <w:lsdException w:name="Emphasis" w:semiHidden="0" w:uiPriority="20" w:unhideWhenUsed="0" w:qFormat="1"/>
-    <w:lsdException w:name="Normal Table" w:semiHidden="0" w:unhideWhenUsed="0"/>
-    <w:lsdException w:name="Table Web 3" w:semiHidden="0" w:unhideWhenUsed="0"/>
-    <w:lsdException w:name="Table Grid" w:semiHidden="0" w:uiPriority="39" w:unhideWhenUsed="0"/>
-    <w:lsdException w:name="Table Theme" w:semiHidden="0" w:unhideWhenUsed="0"/>
-    <w:lsdException w:name="Note Level 1" w:semiHidden="0" w:unhideWhenUsed="0"/>
-    <w:lsdException w:name="Note Level 2" w:semiHidden="0" w:unhideWhenUsed="0"/>
-    <w:lsdException w:name="Note Level 3" w:semiHidden="0" w:unhideWhenUsed="0"/>
-    <w:lsdException w:name="Note Level 4" w:semiHidden="0" w:unhideWhenUsed="0"/>
-    <w:lsdException w:name="Note Level 5" w:semiHidden="0" w:unhideWhenUsed="0"/>
-    <w:lsdException w:name="Note Level 6" w:semiHidden="0" w:unhideWhenUsed="0"/>
-    <w:lsdException w:name="Note Level 7" w:semiHidden="0" w:unhideWhenUsed="0"/>
-    <w:lsdException w:name="Note Level 8" w:semiHidden="0" w:unhideWhenUsed="0"/>
-    <w:lsdException w:name="Note Level 9" w:semiHidden="0" w:unhideWhenUsed="0"/>
-    <w:lsdException w:name="Placeholder Text" w:unhideWhenUsed="0"/>
-    <w:lsdException w:name="No Spacing" w:semiHidden="0" w:uiPriority="1" w:unhideWhenUsed="0" w:qFormat="1"/>
-    <w:lsdException w:name="Light Shading" w:semiHidden="0" w:uiPriority="60" w:unhideWhenUsed="0"/>
-    <w:lsdException w:name="Light List" w:semiHidden="0" w:uiPriority="61" w:unhideWhenUsed="0"/>
-    <w:lsdException w:name="Light Grid" w:semiHidden="0" w:uiPriority="62" w:unhideWhenUsed="0"/>
-    <w:lsdException w:name="Medium Shading 1" w:semiHidden="0" w:uiPriority="63" w:unhideWhenUsed="0"/>
-    <w:lsdException w:name="Medium Shading 2" w:semiHidden="0" w:uiPriority="64" w:unhideWhenUsed="0"/>
-    <w:lsdException w:name="Medium List 1" w:semiHidden="0" w:uiPriority="65" w:unhideWhenUsed="0"/>
-    <w:lsdException w:name="Medium List 2" w:semiHidden="0" w:uiPriority="66" w:unhideWhenUsed="0"/>
-    <w:lsdException w:name="Medium Grid 1" w:semiHidden="0" w:uiPriority="67" w:unhideWhenUsed="0"/>
-    <w:lsdException w:name="Medium Grid 2" w:semiHidden="0" w:uiPriority="68" w:unhideWhenUsed="0"/>
-    <w:lsdException w:name="Medium Grid 3" w:semiHidden="0" w:uiPriority="69" w:unhideWhenUsed="0"/>
-    <w:lsdException w:name="Dark List" w:semiHidden="0" w:uiPriority="70" w:unhideWhenUsed="0"/>
-    <w:lsdException w:name="Colorful Shading" w:semiHidden="0" w:uiPriority="71" w:unhideWhenUsed="0"/>
-    <w:lsdException w:name="Colorful List" w:semiHidden="0" w:uiPriority="72" w:unhideWhenUsed="0"/>
-    <w:lsdException w:name="Colorful Grid" w:semiHidden="0" w:uiPriority="73" w:unhideWhenUsed="0"/>
-    <w:lsdException w:name="Light Shading Accent 1" w:semiHidden="0" w:uiPriority="60" w:unhideWhenUsed="0"/>
-    <w:lsdException w:name="Light List Accent 1" w:semiHidden="0" w:uiPriority="61" w:unhideWhenUsed="0"/>
-    <w:lsdException w:name="Light Grid Accent 1" w:semiHidden="0" w:uiPriority="62" w:unhideWhenUsed="0"/>
-    <w:lsdException w:name="Medium Shading 1 Accent 1" w:semiHidden="0" w:uiPriority="63" w:unhideWhenUsed="0"/>
-    <w:lsdException w:name="Medium Shading 2 Accent 1" w:semiHidden="0" w:uiPriority="64" w:unhideWhenUsed="0"/>
-    <w:lsdException w:name="Medium List 1 Accent 1" w:semiHidden="0" w:uiPriority="65" w:unhideWhenUsed="0"/>
-    <w:lsdException w:name="Revision" w:unhideWhenUsed="0"/>
-    <w:lsdException w:name="List Paragraph" w:semiHidden="0" w:uiPriority="34" w:unhideWhenUsed="0" w:qFormat="1"/>
-    <w:lsdException w:name="Quote" w:semiHidden="0" w:uiPriority="29" w:unhideWhenUsed="0" w:qFormat="1"/>
-    <w:lsdException w:name="Intense Quote" w:semiHidden="0" w:uiPriority="30" w:unhideWhenUsed="0" w:qFormat="1"/>
-    <w:lsdException w:name="Medium List 2 Accent 1" w:semiHidden="0" w:uiPriority="66" w:unhideWhenUsed="0"/>
-    <w:lsdException w:name="Medium Grid 1 Accent 1" w:semiHidden="0" w:uiPriority="67" w:unhideWhenUsed="0"/>
-    <w:lsdException w:name="Medium Grid 2 Accent 1" w:semiHidden="0" w:uiPriority="68" w:unhideWhenUsed="0"/>
-    <w:lsdException w:name="Medium Grid 3 Accent 1" w:semiHidden="0" w:uiPriority="69" w:unhideWhenUsed="0"/>
-    <w:lsdException w:name="Dark List Accent 1" w:semiHidden="0" w:uiPriority="70" w:unhideWhenUsed="0"/>
-    <w:lsdException w:name="Colorful Shading Accent 1" w:semiHidden="0" w:uiPriority="71" w:unhideWhenUsed="0"/>
-    <w:lsdException w:name="Colorful List Accent 1" w:semiHidden="0" w:uiPriority="72" w:unhideWhenUsed="0"/>
-    <w:lsdException w:name="Colorful Grid Accent 1" w:semiHidden="0" w:uiPriority="73" w:unhideWhenUsed="0"/>
-    <w:lsdException w:name="Light Shading Accent 2" w:semiHidden="0" w:uiPriority="60" w:unhideWhenUsed="0"/>
-    <w:lsdException w:name="Light List Accent 2" w:semiHidden="0" w:uiPriority="61" w:unhideWhenUsed="0"/>
-    <w:lsdException w:name="Light Grid Accent 2" w:semiHidden="0" w:uiPriority="62" w:unhideWhenUsed="0"/>
-    <w:lsdException w:name="Medium Shading 1 Accent 2" w:semiHidden="0" w:uiPriority="63" w:unhideWhenUsed="0"/>
-    <w:lsdException w:name="Medium Shading 2 Accent 2" w:semiHidden="0" w:uiPriority="64" w:unhideWhenUsed="0"/>
-    <w:lsdException w:name="Medium List 1 Accent 2" w:semiHidden="0" w:uiPriority="65" w:unhideWhenUsed="0"/>
-    <w:lsdException w:name="Medium List 2 Accent 2" w:semiHidden="0" w:uiPriority="66" w:unhideWhenUsed="0"/>
-    <w:lsdException w:name="Medium Grid 1 Accent 2" w:semiHidden="0" w:uiPriority="67" w:unhideWhenUsed="0"/>
-    <w:lsdException w:name="Medium Grid 2 Accent 2" w:semiHidden="0" w:uiPriority="68" w:unhideWhenUsed="0"/>
-    <w:lsdException w:name="Medium Grid 3 Accent 2" w:semiHidden="0" w:uiPriority="69" w:unhideWhenUsed="0"/>
-    <w:lsdException w:name="Dark List Accent 2" w:semiHidden="0" w:uiPriority="70" w:unhideWhenUsed="0"/>
-    <w:lsdException w:name="Colorful Shading Accent 2" w:semiHidden="0" w:uiPriority="71" w:unhideWhenUsed="0"/>
-    <w:lsdException w:name="Colorful List Accent 2" w:semiHidden="0" w:uiPriority="72" w:unhideWhenUsed="0"/>
-    <w:lsdException w:name="Colorful Grid Accent 2" w:semiHidden="0" w:uiPriority="73" w:unhideWhenUsed="0"/>
-    <w:lsdException w:name="Light Shading Accent 3" w:semiHidden="0" w:uiPriority="60" w:unhideWhenUsed="0"/>
-    <w:lsdException w:name="Light List Accent 3" w:semiHidden="0" w:uiPriority="61" w:unhideWhenUsed="0"/>
-    <w:lsdException w:name="Light Grid Accent 3" w:semiHidden="0" w:uiPriority="62" w:unhideWhenUsed="0"/>
-    <w:lsdException w:name="Medium Shading 1 Accent 3" w:semiHidden="0" w:uiPriority="63" w:unhideWhenUsed="0"/>
-    <w:lsdException w:name="Medium Shading 2 Accent 3" w:semiHidden="0" w:uiPriority="64" w:unhideWhenUsed="0"/>
-    <w:lsdException w:name="Medium List 1 Accent 3" w:semiHidden="0" w:uiPriority="65" w:unhideWhenUsed="0"/>
-    <w:lsdException w:name="Medium List 2 Accent 3" w:semiHidden="0" w:uiPriority="66" w:unhideWhenUsed="0"/>
-    <w:lsdException w:name="Medium Grid 1 Accent 3" w:semiHidden="0" w:uiPriority="67" w:unhideWhenUsed="0"/>
-    <w:lsdException w:name="Medium Grid 2 Accent 3" w:semiHidden="0" w:uiPriority="68" w:unhideWhenUsed="0"/>
-    <w:lsdException w:name="Medium Grid 3 Accent 3" w:semiHidden="0" w:uiPriority="69" w:unhideWhenUsed="0"/>
-    <w:lsdException w:name="Dark List Accent 3" w:semiHidden="0" w:uiPriority="70" w:unhideWhenUsed="0"/>
-    <w:lsdException w:name="Colorful Shading Accent 3" w:semiHidden="0" w:uiPriority="71" w:unhideWhenUsed="0"/>
-    <w:lsdException w:name="Colorful List Accent 3" w:semiHidden="0" w:uiPriority="72" w:unhideWhenUsed="0"/>
-    <w:lsdException w:name="Colorful Grid Accent 3" w:semiHidden="0" w:uiPriority="73" w:unhideWhenUsed="0"/>
-    <w:lsdException w:name="Light Shading Accent 4" w:semiHidden="0" w:uiPriority="60" w:unhideWhenUsed="0"/>
-    <w:lsdException w:name="Light List Accent 4" w:semiHidden="0" w:uiPriority="61" w:unhideWhenUsed="0"/>
-    <w:lsdException w:name="Light Grid Accent 4" w:semiHidden="0" w:uiPriority="62" w:unhideWhenUsed="0"/>
-    <w:lsdException w:name="Medium Shading 1 Accent 4" w:semiHidden="0" w:uiPriority="63" w:unhideWhenUsed="0"/>
-    <w:lsdException w:name="Medium Shading 2 Accent 4" w:semiHidden="0" w:uiPriority="64" w:unhideWhenUsed="0"/>
-    <w:lsdException w:name="Medium List 1 Accent 4" w:semiHidden="0" w:uiPriority="65" w:unhideWhenUsed="0"/>
-    <w:lsdException w:name="Medium List 2 Accent 4" w:semiHidden="0" w:uiPriority="66" w:unhideWhenUsed="0"/>
-    <w:lsdException w:name="Medium Grid 1 Accent 4" w:semiHidden="0" w:uiPriority="67" w:unhideWhenUsed="0"/>
-    <w:lsdException w:name="Medium Grid 2 Accent 4" w:semiHidden="0" w:uiPriority="68" w:unhideWhenUsed="0"/>
-    <w:lsdException w:name="Medium Grid 3 Accent 4" w:semiHidden="0" w:uiPriority="69" w:unhideWhenUsed="0"/>
-    <w:lsdException w:name="Dark List Accent 4" w:semiHidden="0" w:uiPriority="70" w:unhideWhenUsed="0"/>
-    <w:lsdException w:name="Colorful Shading Accent 4" w:semiHidden="0" w:uiPriority="71" w:unhideWhenUsed="0"/>
-    <w:lsdException w:name="Colorful List Accent 4" w:semiHidden="0" w:uiPriority="72" w:unhideWhenUsed="0"/>
-    <w:lsdException w:name="Colorful Grid Accent 4" w:semiHidden="0" w:uiPriority="73" w:unhideWhenUsed="0"/>
-    <w:lsdException w:name="Light Shading Accent 5" w:semiHidden="0" w:uiPriority="60" w:unhideWhenUsed="0"/>
-    <w:lsdException w:name="Light List Accent 5" w:semiHidden="0" w:uiPriority="61" w:unhideWhenUsed="0"/>
-    <w:lsdException w:name="Light Grid Accent 5" w:semiHidden="0" w:uiPriority="62" w:unhideWhenUsed="0"/>
-    <w:lsdException w:name="Medium Shading 1 Accent 5" w:semiHidden="0" w:uiPriority="63" w:unhideWhenUsed="0"/>
-    <w:lsdException w:name="Medium Shading 2 Accent 5" w:semiHidden="0" w:uiPriority="64" w:unhideWhenUsed="0"/>
-    <w:lsdException w:name="Medium List 1 Accent 5" w:semiHidden="0" w:uiPriority="65" w:unhideWhenUsed="0"/>
-    <w:lsdException w:name="Medium List 2 Accent 5" w:semiHidden="0" w:uiPriority="66" w:unhideWhenUsed="0"/>
-    <w:lsdException w:name="Medium Grid 1 Accent 5" w:semiHidden="0" w:uiPriority="67" w:unhideWhenUsed="0"/>
-    <w:lsdException w:name="Medium Grid 2 Accent 5" w:semiHidden="0" w:uiPriority="68" w:unhideWhenUsed="0"/>
-    <w:lsdException w:name="Medium Grid 3 Accent 5" w:semiHidden="0" w:uiPriority="69" w:unhideWhenUsed="0"/>
-    <w:lsdException w:name="Dark List Accent 5" w:semiHidden="0" w:uiPriority="70" w:unhideWhenUsed="0"/>
-    <w:lsdException w:name="Colorful Shading Accent 5" w:semiHidden="0" w:uiPriority="71" w:unhideWhenUsed="0"/>
-    <w:lsdException w:name="Colorful List Accent 5" w:semiHidden="0" w:uiPriority="72" w:unhideWhenUsed="0"/>
-    <w:lsdException w:name="Colorful Grid Accent 5" w:semiHidden="0" w:uiPriority="73" w:unhideWhenUsed="0"/>
-    <w:lsdException w:name="Light Shading Accent 6" w:semiHidden="0" w:uiPriority="60" w:unhideWhenUsed="0"/>
-    <w:lsdException w:name="Light List Accent 6" w:semiHidden="0" w:uiPriority="61" w:unhideWhenUsed="0"/>
-    <w:lsdException w:name="Light Grid Accent 6" w:semiHidden="0" w:uiPriority="62" w:unhideWhenUsed="0"/>
-    <w:lsdException w:name="Medium Shading 1 Accent 6" w:semiHidden="0" w:uiPriority="63" w:unhideWhenUsed="0"/>
-    <w:lsdException w:name="Medium Shading 2 Accent 6" w:semiHidden="0" w:uiPriority="64" w:unhideWhenUsed="0"/>
-    <w:lsdException w:name="Medium List 1 Accent 6" w:semiHidden="0" w:uiPriority="65" w:unhideWhenUsed="0"/>
-    <w:lsdException w:name="Medium List 2 Accent 6" w:semiHidden="0" w:uiPriority="66" w:unhideWhenUsed="0"/>
-    <w:lsdException w:name="Medium Grid 1 Accent 6" w:semiHidden="0" w:uiPriority="67" w:unhideWhenUsed="0"/>
-    <w:lsdException w:name="Medium Grid 2 Accent 6" w:semiHidden="0" w:uiPriority="68" w:unhideWhenUsed="0"/>
-    <w:lsdException w:name="Medium Grid 3 Accent 6" w:semiHidden="0" w:uiPriority="69" w:unhideWhenUsed="0"/>
-    <w:lsdException w:name="Dark List Accent 6" w:semiHidden="0" w:uiPriority="70" w:unhideWhenUsed="0"/>
-    <w:lsdException w:name="Colorful Shading Accent 6" w:semiHidden="0" w:uiPriority="71" w:unhideWhenUsed="0"/>
-    <w:lsdException w:name="Colorful List Accent 6" w:semiHidden="0" w:uiPriority="72" w:unhideWhenUsed="0"/>
-    <w:lsdException w:name="Colorful Grid Accent 6" w:semiHidden="0" w:uiPriority="73" w:unhideWhenUsed="0"/>
-    <w:lsdException w:name="Subtle Emphasis" w:semiHidden="0" w:uiPriority="19" w:unhideWhenUsed="0" w:qFormat="1"/>
-    <w:lsdException w:name="Intense Emphasis" w:semiHidden="0" w:uiPriority="21" w:unhideWhenUsed="0" w:qFormat="1"/>
-    <w:lsdException w:name="Subtle Reference" w:semiHidden="0" w:uiPriority="31" w:unhideWhenUsed="0" w:qFormat="1"/>
-    <w:lsdException w:name="Intense Reference" w:semiHidden="0" w:uiPriority="32" w:unhideWhenUsed="0" w:qFormat="1"/>
-    <w:lsdException w:name="Book Title" w:semiHidden="0" w:uiPriority="33" w:unhideWhenUsed="0" w:qFormat="1"/>
-    <w:lsdException w:name="Bibliography" w:uiPriority="37"/>
-    <w:lsdException w:name="TOC Heading" w:uiPriority="39" w:qFormat="1"/>
-  </w:latentStyles>
-  <w:style w:type="paragraph" w:default="1" w:styleId="Normal">
-    <w:name w:val="Normal"/>
-  </w:style>
-  <w:style w:type="paragraph" w:styleId="Heading1">
-    <w:name w:val="heading 1"/>
-    <w:basedOn w:val="Normal"/>
-    <w:next w:val="Normal"/>
-    <w:pPr>
-      <w:keepNext/>
-      <w:tabs>
-        <w:tab w:val="right" w:pos="9026"/>
-      </w:tabs>
-      <w:spacing w:before="480" w:after="120" w:line="240" w:lineRule="auto"/>
-      <w:outlineLvl w:val="0"/>
-    </w:pPr>
-    <w:rPr>
-      <w:b/>
-      <w:sz w:val="28"/>
-      <w:szCs w:val="28"/>
-    </w:rPr>
-  </w:style>
-  <w:style w:type="paragraph" w:styleId="Heading2">
-    <w:name w:val="heading 2"/>
-    <w:basedOn w:val="Normal"/>
-    <w:next w:val="Normal"/>
-    <w:pPr>
-      <w:keepNext/>
-      <w:tabs>
-        <w:tab w:val="right" w:pos="9026"/>
-      </w:tabs>
-      <w:spacing w:before="240" w:after="120" w:line="240" w:lineRule="auto"/>
-      <w:outlineLvl w:val="1"/>
-    </w:pPr>
-    <w:rPr>
-      <w:b/>
-      <w:sz w:val="24"/>
-      <w:szCs w:val="24"/>
-    </w:rPr>
-  </w:style>
-  <w:style w:type="paragraph" w:styleId="Heading3">
-    <w:name w:val="heading 3"/>
-    <w:basedOn w:val="Normal"/>
-    <w:next w:val="Normal"/>
-    <w:pPr>
-      <w:keepNext/>
-      <w:keepLines/>
-      <w:spacing w:before="200" w:after="0"/>
-      <w:outlineLvl w:val="2"/>
-    </w:pPr>
-    <w:rPr>
-      <w:rFonts w:ascii="Cambria" w:eastAsia="Cambria" w:hAnsi="Cambria" w:cs="Cambria"/>
-      <w:b/>
-      <w:color w:val="4F81BD"/>
-    </w:rPr>
-  </w:style>
-  <w:style w:type="paragraph" w:styleId="Heading4">
-    <w:name w:val="heading 4"/>
-    <w:basedOn w:val="Normal"/>
-    <w:next w:val="Normal"/>
-    <w:pPr>
-      <w:keepNext/>
-      <w:keepLines/>
-      <w:spacing w:before="240" w:after="40"/>
-      <w:outlineLvl w:val="3"/>
-    </w:pPr>
-    <w:rPr>
-      <w:b/>
-      <w:sz w:val="24"/>
-      <w:szCs w:val="24"/>
-    </w:rPr>
-  </w:style>
-  <w:style w:type="paragraph" w:styleId="Heading5">
-    <w:name w:val="heading 5"/>
-    <w:basedOn w:val="Normal"/>
-    <w:next w:val="Normal"/>
-    <w:pPr>
-      <w:keepNext/>
-      <w:keepLines/>
-      <w:spacing w:before="220" w:after="40"/>
-      <w:outlineLvl w:val="4"/>
-    </w:pPr>
-    <w:rPr>
-      <w:b/>
-    </w:rPr>
-  </w:style>
-  <w:style w:type="paragraph" w:styleId="Heading6">
-    <w:name w:val="heading 6"/>
-    <w:basedOn w:val="Normal"/>
-    <w:next w:val="Normal"/>
-    <w:pPr>
-      <w:keepNext/>
-      <w:keepLines/>
-      <w:spacing w:before="200" w:after="40"/>
-      <w:outlineLvl w:val="5"/>
-    </w:pPr>
-    <w:rPr>
-      <w:b/>
-      <w:sz w:val="20"/>
-      <w:szCs w:val="20"/>
-    </w:rPr>
-  </w:style>
-  <w:style w:type="character" w:default="1" w:styleId="DefaultParagraphFont">
-    <w:name w:val="Default Paragraph Font"/>
-    <w:uiPriority w:val="1"/>
-    <w:semiHidden/>
-    <w:unhideWhenUsed/>
-  </w:style>
-  <w:style w:type="table" w:default="1" w:styleId="TableNormal">
-    <w:name w:val="Normal Table"/>
-    <w:uiPriority w:val="99"/>
-    <w:semiHidden/>
-    <w:unhideWhenUsed/>
-    <w:tblPr>
-      <w:tblInd w:w="0" w:type="dxa"/>
-      <w:tblCellMar>
-        <w:top w:w="0" w:type="dxa"/>
-        <w:left w:w="108" w:type="dxa"/>
-        <w:bottom w:w="0" w:type="dxa"/>
-        <w:right w:w="108" w:type="dxa"/>
-      </w:tblCellMar>
-    </w:tblPr>
-  </w:style>
-  <w:style w:type="numbering" w:default="1" w:styleId="NoList">
-    <w:name w:val="No List"/>
-    <w:uiPriority w:val="99"/>
-    <w:semiHidden/>
-    <w:unhideWhenUsed/>
-  </w:style>
-  <w:style w:type="paragraph" w:styleId="Title">
-    <w:name w:val="Title"/>
-    <w:basedOn w:val="Normal"/>
-    <w:next w:val="Normal"/>
-    <w:pPr>
-      <w:spacing w:after="480" w:line="240" w:lineRule="auto"/>
-      <w:jc w:val="center"/>
-    </w:pPr>
-    <w:rPr>
-      <w:b/>
-      <w:sz w:val="36"/>
-      <w:szCs w:val="36"/>
-    </w:rPr>
-  </w:style>
-  <w:style w:type="paragraph" w:styleId="Subtitle">
-    <w:name w:val="Subtitle"/>
-    <w:basedOn w:val="Normal"/>
-    <w:next w:val="Normal"/>
-    <w:pPr>
-      <w:keepNext/>
-      <w:keepLines/>
-      <w:spacing w:before="360" w:after="80"/>
-    </w:pPr>
-    <w:rPr>
-      <w:rFonts w:ascii="Georgia" w:eastAsia="Georgia" w:hAnsi="Georgia" w:cs="Georgia"/>
-      <w:i/>
-      <w:color w:val="666666"/>
-      <w:sz w:val="48"/>
-      <w:szCs w:val="48"/>
-    </w:rPr>
-  </w:style>
-  <w:style w:type="table" w:customStyle="1" w:styleId="a">
-    <w:basedOn w:val="TableNormal"/>
-    <w:pPr>
-      <w:spacing w:after="0" w:line="240" w:lineRule="auto"/>
-    </w:pPr>
-    <w:tblPr>
-      <w:tblStyleRowBandSize w:val="1"/>
-      <w:tblStyleColBandSize w:val="1"/>
-      <w:tblInd w:w="0" w:type="dxa"/>
-      <w:tblCellMar>
-        <w:top w:w="0" w:type="dxa"/>
-        <w:left w:w="115" w:type="dxa"/>
-        <w:bottom w:w="0" w:type="dxa"/>
-        <w:right w:w="115" w:type="dxa"/>
-      </w:tblCellMar>
-    </w:tblPr>
-  </w:style>
-  <w:style w:type="table" w:customStyle="1" w:styleId="a0">
-    <w:basedOn w:val="TableNormal"/>
-    <w:pPr>
-      <w:spacing w:after="0" w:line="240" w:lineRule="auto"/>
-    </w:pPr>
-    <w:tblPr>
-      <w:tblStyleRowBandSize w:val="1"/>
-      <w:tblStyleColBandSize w:val="1"/>
-      <w:tblInd w:w="0" w:type="dxa"/>
-      <w:tblCellMar>
-        <w:top w:w="0" w:type="dxa"/>
-        <w:left w:w="115" w:type="dxa"/>
-        <w:bottom w:w="0" w:type="dxa"/>
-        <w:right w:w="115" w:type="dxa"/>
-      </w:tblCellMar>
-    </w:tblPr>
-    <w:tblStylePr w:type="firstRow">
-      <w:pPr>
-        <w:spacing w:before="0" w:after="0" w:line="240" w:lineRule="auto"/>
-      </w:pPr>
-      <w:rPr>
-        <w:b/>
-        <w:color w:val="FFFFFF"/>
-      </w:rPr>
-      <w:tblPr/>
-      <w:tcPr>
-        <w:shd w:val="clear" w:color="auto" w:fill="4F81BD"/>
-        <w:tcMar>
-          <w:top w:w="0" w:type="dxa"/>
-          <w:left w:w="115" w:type="dxa"/>
-          <w:bottom w:w="0" w:type="dxa"/>
-          <w:right w:w="115" w:type="dxa"/>
-        </w:tcMar>
-      </w:tcPr>
-    </w:tblStylePr>
-    <w:tblStylePr w:type="lastRow">
-      <w:pPr>
-        <w:spacing w:before="0" w:after="0" w:line="240" w:lineRule="auto"/>
-      </w:pPr>
-      <w:rPr>
-        <w:b/>
-      </w:rPr>
-      <w:tblPr/>
-      <w:tcPr>
-        <w:tcBorders>
-          <w:top w:val="single" w:sz="6" w:space="0" w:color="4F81BD"/>
-          <w:left w:val="single" w:sz="8" w:space="0" w:color="4F81BD"/>
-          <w:bottom w:val="single" w:sz="8" w:space="0" w:color="4F81BD"/>
-          <w:right w:val="single" w:sz="8" w:space="0" w:color="4F81BD"/>
-        </w:tcBorders>
-        <w:tcMar>
-          <w:top w:w="0" w:type="dxa"/>
-          <w:left w:w="115" w:type="dxa"/>
-          <w:bottom w:w="0" w:type="dxa"/>
-          <w:right w:w="115" w:type="dxa"/>
-        </w:tcMar>
-      </w:tcPr>
-    </w:tblStylePr>
-    <w:tblStylePr w:type="firstCol">
-      <w:rPr>
-        <w:b/>
-      </w:rPr>
-      <w:tblPr/>
-      <w:tcPr>
-        <w:tcMar>
-          <w:top w:w="0" w:type="dxa"/>
-          <w:left w:w="115" w:type="dxa"/>
-          <w:bottom w:w="0" w:type="dxa"/>
-          <w:right w:w="115" w:type="dxa"/>
-        </w:tcMar>
-      </w:tcPr>
-    </w:tblStylePr>
-    <w:tblStylePr w:type="lastCol">
-      <w:rPr>
-        <w:b/>
-      </w:rPr>
-      <w:tblPr/>
-      <w:tcPr>
-        <w:tcMar>
-          <w:top w:w="0" w:type="dxa"/>
-          <w:left w:w="115" w:type="dxa"/>
-          <w:bottom w:w="0" w:type="dxa"/>
-          <w:right w:w="115" w:type="dxa"/>
-        </w:tcMar>
-      </w:tcPr>
-    </w:tblStylePr>
-    <w:tblStylePr w:type="band1Vert">
-      <w:tblPr/>
-      <w:tcPr>
-        <w:tcBorders>
-          <w:top w:val="single" w:sz="8" w:space="0" w:color="4F81BD"/>
-          <w:left w:val="single" w:sz="8" w:space="0" w:color="4F81BD"/>
-          <w:bottom w:val="single" w:sz="8" w:space="0" w:color="4F81BD"/>
-          <w:right w:val="single" w:sz="8" w:space="0" w:color="4F81BD"/>
-        </w:tcBorders>
-        <w:tcMar>
-          <w:top w:w="0" w:type="dxa"/>
-          <w:left w:w="115" w:type="dxa"/>
-          <w:bottom w:w="0" w:type="dxa"/>
-          <w:right w:w="115" w:type="dxa"/>
-        </w:tcMar>
-      </w:tcPr>
-    </w:tblStylePr>
-    <w:tblStylePr w:type="band1Horz">
-      <w:tblPr/>
-      <w:tcPr>
-        <w:tcBorders>
-          <w:top w:val="single" w:sz="8" w:space="0" w:color="4F81BD"/>
-          <w:left w:val="single" w:sz="8" w:space="0" w:color="4F81BD"/>
-          <w:bottom w:val="single" w:sz="8" w:space="0" w:color="4F81BD"/>
-          <w:right w:val="single" w:sz="8" w:space="0" w:color="4F81BD"/>
-        </w:tcBorders>
-        <w:tcMar>
-          <w:top w:w="0" w:type="dxa"/>
-          <w:left w:w="115" w:type="dxa"/>
-          <w:bottom w:w="0" w:type="dxa"/>
-          <w:right w:w="115" w:type="dxa"/>
-        </w:tcMar>
-      </w:tcPr>
-    </w:tblStylePr>
-  </w:style>
-  <w:style w:type="table" w:customStyle="1" w:styleId="a1">
-    <w:basedOn w:val="TableNormal"/>
-    <w:pPr>
-      <w:spacing w:after="0" w:line="240" w:lineRule="auto"/>
-    </w:pPr>
-    <w:tblPr>
-      <w:tblStyleRowBandSize w:val="1"/>
-      <w:tblStyleColBandSize w:val="1"/>
-      <w:tblInd w:w="0" w:type="dxa"/>
-      <w:tblCellMar>
-        <w:top w:w="0" w:type="dxa"/>
-        <w:left w:w="115" w:type="dxa"/>
-        <w:bottom w:w="0" w:type="dxa"/>
-        <w:right w:w="115" w:type="dxa"/>
-      </w:tblCellMar>
-    </w:tblPr>
-    <w:tblStylePr w:type="firstRow">
-      <w:pPr>
-        <w:spacing w:before="0" w:after="0" w:line="240" w:lineRule="auto"/>
-      </w:pPr>
-      <w:rPr>
-        <w:b/>
-        <w:color w:val="FFFFFF"/>
-      </w:rPr>
-      <w:tblPr/>
-      <w:tcPr>
-        <w:shd w:val="clear" w:color="auto" w:fill="4F81BD"/>
-        <w:tcMar>
-          <w:top w:w="0" w:type="dxa"/>
-          <w:left w:w="115" w:type="dxa"/>
-          <w:bottom w:w="0" w:type="dxa"/>
-          <w:right w:w="115" w:type="dxa"/>
-        </w:tcMar>
-      </w:tcPr>
-    </w:tblStylePr>
-    <w:tblStylePr w:type="lastRow">
-      <w:pPr>
-        <w:spacing w:before="0" w:after="0" w:line="240" w:lineRule="auto"/>
-      </w:pPr>
-      <w:rPr>
-        <w:b/>
-      </w:rPr>
-      <w:tblPr/>
-      <w:tcPr>
-        <w:tcBorders>
-          <w:top w:val="single" w:sz="6" w:space="0" w:color="4F81BD"/>
-          <w:left w:val="single" w:sz="8" w:space="0" w:color="4F81BD"/>
-          <w:bottom w:val="single" w:sz="8" w:space="0" w:color="4F81BD"/>
-          <w:right w:val="single" w:sz="8" w:space="0" w:color="4F81BD"/>
-        </w:tcBorders>
-        <w:tcMar>
-          <w:top w:w="0" w:type="dxa"/>
-          <w:left w:w="115" w:type="dxa"/>
-          <w:bottom w:w="0" w:type="dxa"/>
-          <w:right w:w="115" w:type="dxa"/>
-        </w:tcMar>
-      </w:tcPr>
-    </w:tblStylePr>
-    <w:tblStylePr w:type="firstCol">
-      <w:rPr>
-        <w:b/>
-      </w:rPr>
-      <w:tblPr/>
-      <w:tcPr>
-        <w:tcMar>
-          <w:top w:w="0" w:type="dxa"/>
-          <w:left w:w="115" w:type="dxa"/>
-          <w:bottom w:w="0" w:type="dxa"/>
-          <w:right w:w="115" w:type="dxa"/>
-        </w:tcMar>
-      </w:tcPr>
-    </w:tblStylePr>
-    <w:tblStylePr w:type="lastCol">
-      <w:rPr>
-        <w:b/>
-      </w:rPr>
-      <w:tblPr/>
-      <w:tcPr>
-        <w:tcMar>
-          <w:top w:w="0" w:type="dxa"/>
-          <w:left w:w="115" w:type="dxa"/>
-          <w:bottom w:w="0" w:type="dxa"/>
-          <w:right w:w="115" w:type="dxa"/>
-        </w:tcMar>
-      </w:tcPr>
-    </w:tblStylePr>
-    <w:tblStylePr w:type="band1Vert">
-      <w:tblPr/>
-      <w:tcPr>
-        <w:tcBorders>
-          <w:top w:val="single" w:sz="8" w:space="0" w:color="4F81BD"/>
-          <w:left w:val="single" w:sz="8" w:space="0" w:color="4F81BD"/>
-          <w:bottom w:val="single" w:sz="8" w:space="0" w:color="4F81BD"/>
-          <w:right w:val="single" w:sz="8" w:space="0" w:color="4F81BD"/>
-        </w:tcBorders>
-        <w:tcMar>
-          <w:top w:w="0" w:type="dxa"/>
-          <w:left w:w="115" w:type="dxa"/>
-          <w:bottom w:w="0" w:type="dxa"/>
-          <w:right w:w="115" w:type="dxa"/>
-        </w:tcMar>
-      </w:tcPr>
-    </w:tblStylePr>
-    <w:tblStylePr w:type="band1Horz">
-      <w:tblPr/>
-      <w:tcPr>
-        <w:tcBorders>
-          <w:top w:val="single" w:sz="8" w:space="0" w:color="4F81BD"/>
-          <w:left w:val="single" w:sz="8" w:space="0" w:color="4F81BD"/>
-          <w:bottom w:val="single" w:sz="8" w:space="0" w:color="4F81BD"/>
-          <w:right w:val="single" w:sz="8" w:space="0" w:color="4F81BD"/>
-        </w:tcBorders>
-        <w:tcMar>
-          <w:top w:w="0" w:type="dxa"/>
-          <w:left w:w="115" w:type="dxa"/>
-          <w:bottom w:w="0" w:type="dxa"/>
-          <w:right w:w="115" w:type="dxa"/>
-        </w:tcMar>
-      </w:tcPr>
-    </w:tblStylePr>
-  </w:style>
-  <w:style w:type="table" w:customStyle="1" w:styleId="a2">
-    <w:basedOn w:val="TableNormal"/>
-    <w:pPr>
-      <w:spacing w:after="0" w:line="240" w:lineRule="auto"/>
-    </w:pPr>
-    <w:tblPr>
-      <w:tblStyleRowBandSize w:val="1"/>
-      <w:tblStyleColBandSize w:val="1"/>
-      <w:tblInd w:w="0" w:type="dxa"/>
-      <w:tblCellMar>
-        <w:top w:w="0" w:type="dxa"/>
-        <w:left w:w="115" w:type="dxa"/>
-        <w:bottom w:w="0" w:type="dxa"/>
-        <w:right w:w="115" w:type="dxa"/>
-      </w:tblCellMar>
-    </w:tblPr>
-    <w:tblStylePr w:type="firstRow">
-      <w:pPr>
-        <w:spacing w:before="0" w:after="0" w:line="240" w:lineRule="auto"/>
-      </w:pPr>
-      <w:rPr>
-        <w:b/>
-        <w:color w:val="FFFFFF"/>
-      </w:rPr>
-      <w:tblPr/>
-      <w:tcPr>
-        <w:shd w:val="clear" w:color="auto" w:fill="4F81BD"/>
-        <w:tcMar>
-          <w:top w:w="0" w:type="dxa"/>
-          <w:left w:w="115" w:type="dxa"/>
-          <w:bottom w:w="0" w:type="dxa"/>
-          <w:right w:w="115" w:type="dxa"/>
-        </w:tcMar>
-      </w:tcPr>
-    </w:tblStylePr>
-    <w:tblStylePr w:type="lastRow">
-      <w:pPr>
-        <w:spacing w:before="0" w:after="0" w:line="240" w:lineRule="auto"/>
-      </w:pPr>
-      <w:rPr>
-        <w:b/>
-      </w:rPr>
-      <w:tblPr/>
-      <w:tcPr>
-        <w:tcBorders>
-          <w:top w:val="single" w:sz="6" w:space="0" w:color="4F81BD"/>
-          <w:left w:val="single" w:sz="8" w:space="0" w:color="4F81BD"/>
-          <w:bottom w:val="single" w:sz="8" w:space="0" w:color="4F81BD"/>
-          <w:right w:val="single" w:sz="8" w:space="0" w:color="4F81BD"/>
-        </w:tcBorders>
-        <w:tcMar>
-          <w:top w:w="0" w:type="dxa"/>
-          <w:left w:w="115" w:type="dxa"/>
-          <w:bottom w:w="0" w:type="dxa"/>
-          <w:right w:w="115" w:type="dxa"/>
-        </w:tcMar>
-      </w:tcPr>
-    </w:tblStylePr>
-    <w:tblStylePr w:type="firstCol">
-      <w:rPr>
-        <w:b/>
-      </w:rPr>
-      <w:tblPr/>
-      <w:tcPr>
-        <w:tcMar>
-          <w:top w:w="0" w:type="dxa"/>
-          <w:left w:w="115" w:type="dxa"/>
-          <w:bottom w:w="0" w:type="dxa"/>
-          <w:right w:w="115" w:type="dxa"/>
-        </w:tcMar>
-      </w:tcPr>
-    </w:tblStylePr>
-    <w:tblStylePr w:type="lastCol">
-      <w:rPr>
-        <w:b/>
-      </w:rPr>
-      <w:tblPr/>
-      <w:tcPr>
-        <w:tcMar>
-          <w:top w:w="0" w:type="dxa"/>
-          <w:left w:w="115" w:type="dxa"/>
-          <w:bottom w:w="0" w:type="dxa"/>
-          <w:right w:w="115" w:type="dxa"/>
-        </w:tcMar>
-      </w:tcPr>
-    </w:tblStylePr>
-    <w:tblStylePr w:type="band1Vert">
-      <w:tblPr/>
-      <w:tcPr>
-        <w:tcBorders>
-          <w:top w:val="single" w:sz="8" w:space="0" w:color="4F81BD"/>
-          <w:left w:val="single" w:sz="8" w:space="0" w:color="4F81BD"/>
-          <w:bottom w:val="single" w:sz="8" w:space="0" w:color="4F81BD"/>
-          <w:right w:val="single" w:sz="8" w:space="0" w:color="4F81BD"/>
-        </w:tcBorders>
-        <w:tcMar>
-          <w:top w:w="0" w:type="dxa"/>
-          <w:left w:w="115" w:type="dxa"/>
-          <w:bottom w:w="0" w:type="dxa"/>
-          <w:right w:w="115" w:type="dxa"/>
-        </w:tcMar>
-      </w:tcPr>
-    </w:tblStylePr>
-    <w:tblStylePr w:type="band1Horz">
-      <w:tblPr/>
-      <w:tcPr>
-        <w:tcBorders>
-          <w:top w:val="single" w:sz="8" w:space="0" w:color="4F81BD"/>
-          <w:left w:val="single" w:sz="8" w:space="0" w:color="4F81BD"/>
-          <w:bottom w:val="single" w:sz="8" w:space="0" w:color="4F81BD"/>
-          <w:right w:val="single" w:sz="8" w:space="0" w:color="4F81BD"/>
-        </w:tcBorders>
-        <w:tcMar>
-          <w:top w:w="0" w:type="dxa"/>
-          <w:left w:w="115" w:type="dxa"/>
-          <w:bottom w:w="0" w:type="dxa"/>
-          <w:right w:w="115" w:type="dxa"/>
-        </w:tcMar>
-      </w:tcPr>
-    </w:tblStylePr>
-  </w:style>
-  <w:style w:type="table" w:customStyle="1" w:styleId="a3">
-    <w:basedOn w:val="TableNormal"/>
-    <w:pPr>
-      <w:spacing w:after="0" w:line="240" w:lineRule="auto"/>
-    </w:pPr>
-    <w:tblPr>
-      <w:tblStyleRowBandSize w:val="1"/>
-      <w:tblStyleColBandSize w:val="1"/>
-      <w:tblInd w:w="0" w:type="dxa"/>
-      <w:tblCellMar>
-        <w:top w:w="0" w:type="dxa"/>
-        <w:left w:w="115" w:type="dxa"/>
-        <w:bottom w:w="0" w:type="dxa"/>
-        <w:right w:w="115" w:type="dxa"/>
-      </w:tblCellMar>
-    </w:tblPr>
-    <w:tblStylePr w:type="firstRow">
-      <w:pPr>
-        <w:spacing w:before="0" w:after="0" w:line="240" w:lineRule="auto"/>
-      </w:pPr>
-      <w:rPr>
-        <w:b/>
-        <w:color w:val="FFFFFF"/>
-      </w:rPr>
-      <w:tblPr/>
-      <w:tcPr>
-        <w:shd w:val="clear" w:color="auto" w:fill="4F81BD"/>
-        <w:tcMar>
-          <w:top w:w="0" w:type="dxa"/>
-          <w:left w:w="115" w:type="dxa"/>
-          <w:bottom w:w="0" w:type="dxa"/>
-          <w:right w:w="115" w:type="dxa"/>
-        </w:tcMar>
-      </w:tcPr>
-    </w:tblStylePr>
-    <w:tblStylePr w:type="lastRow">
-      <w:pPr>
-        <w:spacing w:before="0" w:after="0" w:line="240" w:lineRule="auto"/>
-      </w:pPr>
-      <w:rPr>
-        <w:b/>
-      </w:rPr>
-      <w:tblPr/>
-      <w:tcPr>
-        <w:tcBorders>
-          <w:top w:val="single" w:sz="6" w:space="0" w:color="4F81BD"/>
-          <w:left w:val="single" w:sz="8" w:space="0" w:color="4F81BD"/>
-          <w:bottom w:val="single" w:sz="8" w:space="0" w:color="4F81BD"/>
-          <w:right w:val="single" w:sz="8" w:space="0" w:color="4F81BD"/>
-        </w:tcBorders>
-        <w:tcMar>
-          <w:top w:w="0" w:type="dxa"/>
-          <w:left w:w="115" w:type="dxa"/>
-          <w:bottom w:w="0" w:type="dxa"/>
-          <w:right w:w="115" w:type="dxa"/>
-        </w:tcMar>
-      </w:tcPr>
-    </w:tblStylePr>
-    <w:tblStylePr w:type="firstCol">
-      <w:rPr>
-        <w:b/>
-      </w:rPr>
-      <w:tblPr/>
-      <w:tcPr>
-        <w:tcMar>
-          <w:top w:w="0" w:type="dxa"/>
-          <w:left w:w="115" w:type="dxa"/>
-          <w:bottom w:w="0" w:type="dxa"/>
-          <w:right w:w="115" w:type="dxa"/>
-        </w:tcMar>
-      </w:tcPr>
-    </w:tblStylePr>
-    <w:tblStylePr w:type="lastCol">
-      <w:rPr>
-        <w:b/>
-      </w:rPr>
-      <w:tblPr/>
-      <w:tcPr>
-        <w:tcMar>
-          <w:top w:w="0" w:type="dxa"/>
-          <w:left w:w="115" w:type="dxa"/>
-          <w:bottom w:w="0" w:type="dxa"/>
-          <w:right w:w="115" w:type="dxa"/>
-        </w:tcMar>
-      </w:tcPr>
-    </w:tblStylePr>
-    <w:tblStylePr w:type="band1Vert">
-      <w:tblPr/>
-      <w:tcPr>
-        <w:tcBorders>
-          <w:top w:val="single" w:sz="8" w:space="0" w:color="4F81BD"/>
-          <w:left w:val="single" w:sz="8" w:space="0" w:color="4F81BD"/>
-          <w:bottom w:val="single" w:sz="8" w:space="0" w:color="4F81BD"/>
-          <w:right w:val="single" w:sz="8" w:space="0" w:color="4F81BD"/>
-        </w:tcBorders>
-        <w:tcMar>
-          <w:top w:w="0" w:type="dxa"/>
-          <w:left w:w="115" w:type="dxa"/>
-          <w:bottom w:w="0" w:type="dxa"/>
-          <w:right w:w="115" w:type="dxa"/>
-        </w:tcMar>
-      </w:tcPr>
-    </w:tblStylePr>
-    <w:tblStylePr w:type="band1Horz">
-      <w:tblPr/>
-      <w:tcPr>
-        <w:tcBorders>
-          <w:top w:val="single" w:sz="8" w:space="0" w:color="4F81BD"/>
-          <w:left w:val="single" w:sz="8" w:space="0" w:color="4F81BD"/>
-          <w:bottom w:val="single" w:sz="8" w:space="0" w:color="4F81BD"/>
-          <w:right w:val="single" w:sz="8" w:space="0" w:color="4F81BD"/>
-        </w:tcBorders>
-        <w:tcMar>
-          <w:top w:w="0" w:type="dxa"/>
-          <w:left w:w="115" w:type="dxa"/>
-          <w:bottom w:w="0" w:type="dxa"/>
-          <w:right w:w="115" w:type="dxa"/>
-        </w:tcMar>
-      </w:tcPr>
-    </w:tblStylePr>
-  </w:style>
-  <w:style w:type="table" w:customStyle="1" w:styleId="a4">
-    <w:basedOn w:val="TableNormal"/>
-    <w:pPr>
-      <w:spacing w:after="0" w:line="240" w:lineRule="auto"/>
-    </w:pPr>
-    <w:tblPr>
-      <w:tblStyleRowBandSize w:val="1"/>
-      <w:tblStyleColBandSize w:val="1"/>
-      <w:tblInd w:w="0" w:type="dxa"/>
-      <w:tblCellMar>
-        <w:top w:w="0" w:type="dxa"/>
-        <w:left w:w="115" w:type="dxa"/>
-        <w:bottom w:w="0" w:type="dxa"/>
-        <w:right w:w="115" w:type="dxa"/>
-      </w:tblCellMar>
-    </w:tblPr>
-    <w:tblStylePr w:type="firstRow">
-      <w:pPr>
-        <w:spacing w:before="0" w:after="0" w:line="240" w:lineRule="auto"/>
-      </w:pPr>
-      <w:rPr>
-        <w:b/>
-        <w:color w:val="FFFFFF"/>
-      </w:rPr>
-      <w:tblPr/>
-      <w:tcPr>
-        <w:shd w:val="clear" w:color="auto" w:fill="4F81BD"/>
-        <w:tcMar>
-          <w:top w:w="0" w:type="dxa"/>
-          <w:left w:w="115" w:type="dxa"/>
-          <w:bottom w:w="0" w:type="dxa"/>
-          <w:right w:w="115" w:type="dxa"/>
-        </w:tcMar>
-      </w:tcPr>
-    </w:tblStylePr>
-    <w:tblStylePr w:type="lastRow">
-      <w:pPr>
-        <w:spacing w:before="0" w:after="0" w:line="240" w:lineRule="auto"/>
-      </w:pPr>
-      <w:rPr>
-        <w:b/>
-      </w:rPr>
-      <w:tblPr/>
-      <w:tcPr>
-        <w:tcBorders>
-          <w:top w:val="single" w:sz="6" w:space="0" w:color="4F81BD"/>
-          <w:left w:val="single" w:sz="8" w:space="0" w:color="4F81BD"/>
-          <w:bottom w:val="single" w:sz="8" w:space="0" w:color="4F81BD"/>
-          <w:right w:val="single" w:sz="8" w:space="0" w:color="4F81BD"/>
-        </w:tcBorders>
-        <w:tcMar>
-          <w:top w:w="0" w:type="dxa"/>
-          <w:left w:w="115" w:type="dxa"/>
-          <w:bottom w:w="0" w:type="dxa"/>
-          <w:right w:w="115" w:type="dxa"/>
-        </w:tcMar>
-      </w:tcPr>
-    </w:tblStylePr>
-    <w:tblStylePr w:type="firstCol">
-      <w:rPr>
-        <w:b/>
-      </w:rPr>
-      <w:tblPr/>
-      <w:tcPr>
-        <w:tcMar>
-          <w:top w:w="0" w:type="dxa"/>
-          <w:left w:w="115" w:type="dxa"/>
-          <w:bottom w:w="0" w:type="dxa"/>
-          <w:right w:w="115" w:type="dxa"/>
-        </w:tcMar>
-      </w:tcPr>
-    </w:tblStylePr>
-    <w:tblStylePr w:type="lastCol">
-      <w:rPr>
-        <w:b/>
-      </w:rPr>
-      <w:tblPr/>
-      <w:tcPr>
-        <w:tcMar>
-          <w:top w:w="0" w:type="dxa"/>
-          <w:left w:w="115" w:type="dxa"/>
-          <w:bottom w:w="0" w:type="dxa"/>
-          <w:right w:w="115" w:type="dxa"/>
-        </w:tcMar>
-      </w:tcPr>
-    </w:tblStylePr>
-    <w:tblStylePr w:type="band1Vert">
-      <w:tblPr/>
-      <w:tcPr>
-        <w:tcBorders>
-          <w:top w:val="single" w:sz="8" w:space="0" w:color="4F81BD"/>
-          <w:left w:val="single" w:sz="8" w:space="0" w:color="4F81BD"/>
-          <w:bottom w:val="single" w:sz="8" w:space="0" w:color="4F81BD"/>
-          <w:right w:val="single" w:sz="8" w:space="0" w:color="4F81BD"/>
-        </w:tcBorders>
-        <w:tcMar>
-          <w:top w:w="0" w:type="dxa"/>
-          <w:left w:w="115" w:type="dxa"/>
-          <w:bottom w:w="0" w:type="dxa"/>
-          <w:right w:w="115" w:type="dxa"/>
-        </w:tcMar>
-      </w:tcPr>
-    </w:tblStylePr>
-    <w:tblStylePr w:type="band1Horz">
-      <w:tblPr/>
-      <w:tcPr>
-        <w:tcBorders>
-          <w:top w:val="single" w:sz="8" w:space="0" w:color="4F81BD"/>
-          <w:left w:val="single" w:sz="8" w:space="0" w:color="4F81BD"/>
-          <w:bottom w:val="single" w:sz="8" w:space="0" w:color="4F81BD"/>
-          <w:right w:val="single" w:sz="8" w:space="0" w:color="4F81BD"/>
-        </w:tcBorders>
-        <w:tcMar>
-          <w:top w:w="0" w:type="dxa"/>
-          <w:left w:w="115" w:type="dxa"/>
-          <w:bottom w:w="0" w:type="dxa"/>
-          <w:right w:w="115" w:type="dxa"/>
-        </w:tcMar>
-      </w:tcPr>
-    </w:tblStylePr>
-  </w:style>
-  <w:style w:type="table" w:customStyle="1" w:styleId="a5">
-    <w:basedOn w:val="TableNormal"/>
-    <w:pPr>
-      <w:spacing w:after="0" w:line="240" w:lineRule="auto"/>
-    </w:pPr>
-    <w:tblPr>
-      <w:tblStyleRowBandSize w:val="1"/>
-      <w:tblStyleColBandSize w:val="1"/>
-      <w:tblInd w:w="0" w:type="dxa"/>
-      <w:tblCellMar>
-        <w:top w:w="0" w:type="dxa"/>
-        <w:left w:w="115" w:type="dxa"/>
-        <w:bottom w:w="0" w:type="dxa"/>
-        <w:right w:w="115" w:type="dxa"/>
-      </w:tblCellMar>
-    </w:tblPr>
-    <w:tblStylePr w:type="firstRow">
-      <w:pPr>
-        <w:spacing w:before="0" w:after="0" w:line="240" w:lineRule="auto"/>
-      </w:pPr>
-      <w:rPr>
-        <w:b/>
-        <w:color w:val="FFFFFF"/>
-      </w:rPr>
-      <w:tblPr/>
-      <w:tcPr>
-        <w:shd w:val="clear" w:color="auto" w:fill="4F81BD"/>
-        <w:tcMar>
-          <w:top w:w="0" w:type="dxa"/>
-          <w:left w:w="115" w:type="dxa"/>
-          <w:bottom w:w="0" w:type="dxa"/>
-          <w:right w:w="115" w:type="dxa"/>
-        </w:tcMar>
-      </w:tcPr>
-    </w:tblStylePr>
-    <w:tblStylePr w:type="lastRow">
-      <w:pPr>
-        <w:spacing w:before="0" w:after="0" w:line="240" w:lineRule="auto"/>
-      </w:pPr>
-      <w:rPr>
-        <w:b/>
-      </w:rPr>
-      <w:tblPr/>
-      <w:tcPr>
-        <w:tcBorders>
-          <w:top w:val="single" w:sz="6" w:space="0" w:color="4F81BD"/>
-          <w:left w:val="single" w:sz="8" w:space="0" w:color="4F81BD"/>
-          <w:bottom w:val="single" w:sz="8" w:space="0" w:color="4F81BD"/>
-          <w:right w:val="single" w:sz="8" w:space="0" w:color="4F81BD"/>
-        </w:tcBorders>
-        <w:tcMar>
-          <w:top w:w="0" w:type="dxa"/>
-          <w:left w:w="115" w:type="dxa"/>
-          <w:bottom w:w="0" w:type="dxa"/>
-          <w:right w:w="115" w:type="dxa"/>
-        </w:tcMar>
-      </w:tcPr>
-    </w:tblStylePr>
-    <w:tblStylePr w:type="firstCol">
-      <w:rPr>
-        <w:b/>
-      </w:rPr>
-      <w:tblPr/>
-      <w:tcPr>
-        <w:tcMar>
-          <w:top w:w="0" w:type="dxa"/>
-          <w:left w:w="115" w:type="dxa"/>
-          <w:bottom w:w="0" w:type="dxa"/>
-          <w:right w:w="115" w:type="dxa"/>
-        </w:tcMar>
-      </w:tcPr>
-    </w:tblStylePr>
-    <w:tblStylePr w:type="lastCol">
-      <w:rPr>
-        <w:b/>
-      </w:rPr>
-      <w:tblPr/>
-      <w:tcPr>
-        <w:tcMar>
-          <w:top w:w="0" w:type="dxa"/>
-          <w:left w:w="115" w:type="dxa"/>
-          <w:bottom w:w="0" w:type="dxa"/>
-          <w:right w:w="115" w:type="dxa"/>
-        </w:tcMar>
-      </w:tcPr>
-    </w:tblStylePr>
-    <w:tblStylePr w:type="band1Vert">
-      <w:tblPr/>
-      <w:tcPr>
-        <w:tcBorders>
-          <w:top w:val="single" w:sz="8" w:space="0" w:color="4F81BD"/>
-          <w:left w:val="single" w:sz="8" w:space="0" w:color="4F81BD"/>
-          <w:bottom w:val="single" w:sz="8" w:space="0" w:color="4F81BD"/>
-          <w:right w:val="single" w:sz="8" w:space="0" w:color="4F81BD"/>
-        </w:tcBorders>
-        <w:tcMar>
-          <w:top w:w="0" w:type="dxa"/>
-          <w:left w:w="115" w:type="dxa"/>
-          <w:bottom w:w="0" w:type="dxa"/>
-          <w:right w:w="115" w:type="dxa"/>
-        </w:tcMar>
-      </w:tcPr>
-    </w:tblStylePr>
-    <w:tblStylePr w:type="band1Horz">
-      <w:tblPr/>
-      <w:tcPr>
-        <w:tcBorders>
-          <w:top w:val="single" w:sz="8" w:space="0" w:color="4F81BD"/>
-          <w:left w:val="single" w:sz="8" w:space="0" w:color="4F81BD"/>
-          <w:bottom w:val="single" w:sz="8" w:space="0" w:color="4F81BD"/>
-          <w:right w:val="single" w:sz="8" w:space="0" w:color="4F81BD"/>
-        </w:tcBorders>
-        <w:tcMar>
-          <w:top w:w="0" w:type="dxa"/>
-          <w:left w:w="115" w:type="dxa"/>
-          <w:bottom w:w="0" w:type="dxa"/>
-          <w:right w:w="115" w:type="dxa"/>
-        </w:tcMar>
-      </w:tcPr>
-    </w:tblStylePr>
-  </w:style>
-  <w:style w:type="table" w:customStyle="1" w:styleId="a6">
-    <w:basedOn w:val="TableNormal"/>
-    <w:pPr>
-      <w:spacing w:after="0" w:line="240" w:lineRule="auto"/>
-    </w:pPr>
-    <w:tblPr>
-      <w:tblStyleRowBandSize w:val="1"/>
-      <w:tblStyleColBandSize w:val="1"/>
-      <w:tblInd w:w="0" w:type="dxa"/>
-      <w:tblCellMar>
-        <w:top w:w="0" w:type="dxa"/>
-        <w:left w:w="115" w:type="dxa"/>
-        <w:bottom w:w="0" w:type="dxa"/>
-        <w:right w:w="115" w:type="dxa"/>
-      </w:tblCellMar>
-    </w:tblPr>
-    <w:tblStylePr w:type="firstRow">
-      <w:pPr>
-        <w:spacing w:before="0" w:after="0" w:line="240" w:lineRule="auto"/>
-      </w:pPr>
-      <w:rPr>
-        <w:b/>
-        <w:color w:val="FFFFFF"/>
-      </w:rPr>
-      <w:tblPr/>
-      <w:tcPr>
-        <w:shd w:val="clear" w:color="auto" w:fill="4F81BD"/>
-        <w:tcMar>
-          <w:top w:w="0" w:type="dxa"/>
-          <w:left w:w="115" w:type="dxa"/>
-          <w:bottom w:w="0" w:type="dxa"/>
-          <w:right w:w="115" w:type="dxa"/>
-        </w:tcMar>
-      </w:tcPr>
-    </w:tblStylePr>
-    <w:tblStylePr w:type="lastRow">
-      <w:pPr>
-        <w:spacing w:before="0" w:after="0" w:line="240" w:lineRule="auto"/>
-      </w:pPr>
-      <w:rPr>
-        <w:b/>
-      </w:rPr>
-      <w:tblPr/>
-      <w:tcPr>
-        <w:tcBorders>
-          <w:top w:val="single" w:sz="6" w:space="0" w:color="4F81BD"/>
-          <w:left w:val="single" w:sz="8" w:space="0" w:color="4F81BD"/>
-          <w:bottom w:val="single" w:sz="8" w:space="0" w:color="4F81BD"/>
-          <w:right w:val="single" w:sz="8" w:space="0" w:color="4F81BD"/>
-        </w:tcBorders>
-        <w:tcMar>
-          <w:top w:w="0" w:type="dxa"/>
-          <w:left w:w="115" w:type="dxa"/>
-          <w:bottom w:w="0" w:type="dxa"/>
-          <w:right w:w="115" w:type="dxa"/>
-        </w:tcMar>
-      </w:tcPr>
-    </w:tblStylePr>
-    <w:tblStylePr w:type="firstCol">
-      <w:rPr>
-        <w:b/>
-      </w:rPr>
-      <w:tblPr/>
-      <w:tcPr>
-        <w:tcMar>
-          <w:top w:w="0" w:type="dxa"/>
-          <w:left w:w="115" w:type="dxa"/>
-          <w:bottom w:w="0" w:type="dxa"/>
-          <w:right w:w="115" w:type="dxa"/>
-        </w:tcMar>
-      </w:tcPr>
-    </w:tblStylePr>
-    <w:tblStylePr w:type="lastCol">
-      <w:rPr>
-        <w:b/>
-      </w:rPr>
-      <w:tblPr/>
-      <w:tcPr>
-        <w:tcMar>
-          <w:top w:w="0" w:type="dxa"/>
-          <w:left w:w="115" w:type="dxa"/>
-          <w:bottom w:w="0" w:type="dxa"/>
-          <w:right w:w="115" w:type="dxa"/>
-        </w:tcMar>
-      </w:tcPr>
-    </w:tblStylePr>
-    <w:tblStylePr w:type="band1Vert">
-      <w:tblPr/>
-      <w:tcPr>
-        <w:tcBorders>
-          <w:top w:val="single" w:sz="8" w:space="0" w:color="4F81BD"/>
-          <w:left w:val="single" w:sz="8" w:space="0" w:color="4F81BD"/>
-          <w:bottom w:val="single" w:sz="8" w:space="0" w:color="4F81BD"/>
-          <w:right w:val="single" w:sz="8" w:space="0" w:color="4F81BD"/>
-        </w:tcBorders>
-        <w:tcMar>
-          <w:top w:w="0" w:type="dxa"/>
-          <w:left w:w="115" w:type="dxa"/>
-          <w:bottom w:w="0" w:type="dxa"/>
-          <w:right w:w="115" w:type="dxa"/>
-        </w:tcMar>
-      </w:tcPr>
-    </w:tblStylePr>
-    <w:tblStylePr w:type="band1Horz">
-      <w:tblPr/>
-      <w:tcPr>
-        <w:tcBorders>
-          <w:top w:val="single" w:sz="8" w:space="0" w:color="4F81BD"/>
-          <w:left w:val="single" w:sz="8" w:space="0" w:color="4F81BD"/>
-          <w:bottom w:val="single" w:sz="8" w:space="0" w:color="4F81BD"/>
-          <w:right w:val="single" w:sz="8" w:space="0" w:color="4F81BD"/>
-        </w:tcBorders>
-        <w:tcMar>
-          <w:top w:w="0" w:type="dxa"/>
-          <w:left w:w="115" w:type="dxa"/>
-          <w:bottom w:w="0" w:type="dxa"/>
-          <w:right w:w="115" w:type="dxa"/>
-        </w:tcMar>
-      </w:tcPr>
-    </w:tblStylePr>
-  </w:style>
-  <w:style w:type="table" w:customStyle="1" w:styleId="a7">
-    <w:basedOn w:val="TableNormal"/>
-    <w:pPr>
-      <w:spacing w:after="0" w:line="240" w:lineRule="auto"/>
-    </w:pPr>
-    <w:tblPr>
-      <w:tblStyleRowBandSize w:val="1"/>
-      <w:tblStyleColBandSize w:val="1"/>
-      <w:tblInd w:w="0" w:type="dxa"/>
-      <w:tblCellMar>
-        <w:top w:w="0" w:type="dxa"/>
-        <w:left w:w="115" w:type="dxa"/>
-        <w:bottom w:w="0" w:type="dxa"/>
-        <w:right w:w="115" w:type="dxa"/>
-      </w:tblCellMar>
-    </w:tblPr>
-    <w:tblStylePr w:type="firstRow">
-      <w:pPr>
-        <w:spacing w:before="0" w:after="0" w:line="240" w:lineRule="auto"/>
-      </w:pPr>
-      <w:rPr>
-        <w:b/>
-        <w:color w:val="FFFFFF"/>
-      </w:rPr>
-      <w:tblPr/>
-      <w:tcPr>
-        <w:shd w:val="clear" w:color="auto" w:fill="4F81BD"/>
-        <w:tcMar>
-          <w:top w:w="0" w:type="dxa"/>
-          <w:left w:w="115" w:type="dxa"/>
-          <w:bottom w:w="0" w:type="dxa"/>
-          <w:right w:w="115" w:type="dxa"/>
-        </w:tcMar>
-      </w:tcPr>
-    </w:tblStylePr>
-    <w:tblStylePr w:type="lastRow">
-      <w:pPr>
-        <w:spacing w:before="0" w:after="0" w:line="240" w:lineRule="auto"/>
-      </w:pPr>
-      <w:rPr>
-        <w:b/>
-      </w:rPr>
-      <w:tblPr/>
-      <w:tcPr>
-        <w:tcBorders>
-          <w:top w:val="single" w:sz="6" w:space="0" w:color="4F81BD"/>
-          <w:left w:val="single" w:sz="8" w:space="0" w:color="4F81BD"/>
-          <w:bottom w:val="single" w:sz="8" w:space="0" w:color="4F81BD"/>
-          <w:right w:val="single" w:sz="8" w:space="0" w:color="4F81BD"/>
-        </w:tcBorders>
-        <w:tcMar>
-          <w:top w:w="0" w:type="dxa"/>
-          <w:left w:w="115" w:type="dxa"/>
-          <w:bottom w:w="0" w:type="dxa"/>
-          <w:right w:w="115" w:type="dxa"/>
-        </w:tcMar>
-      </w:tcPr>
-    </w:tblStylePr>
-    <w:tblStylePr w:type="firstCol">
-      <w:rPr>
-        <w:b/>
-      </w:rPr>
-      <w:tblPr/>
-      <w:tcPr>
-        <w:tcMar>
-          <w:top w:w="0" w:type="dxa"/>
-          <w:left w:w="115" w:type="dxa"/>
-          <w:bottom w:w="0" w:type="dxa"/>
-          <w:right w:w="115" w:type="dxa"/>
-        </w:tcMar>
-      </w:tcPr>
-    </w:tblStylePr>
-    <w:tblStylePr w:type="lastCol">
-      <w:rPr>
-        <w:b/>
-      </w:rPr>
-      <w:tblPr/>
-      <w:tcPr>
-        <w:tcMar>
-          <w:top w:w="0" w:type="dxa"/>
-          <w:left w:w="115" w:type="dxa"/>
-          <w:bottom w:w="0" w:type="dxa"/>
-          <w:right w:w="115" w:type="dxa"/>
-        </w:tcMar>
-      </w:tcPr>
-    </w:tblStylePr>
-    <w:tblStylePr w:type="band1Vert">
-      <w:tblPr/>
-      <w:tcPr>
-        <w:tcBorders>
-          <w:top w:val="single" w:sz="8" w:space="0" w:color="4F81BD"/>
-          <w:left w:val="single" w:sz="8" w:space="0" w:color="4F81BD"/>
-          <w:bottom w:val="single" w:sz="8" w:space="0" w:color="4F81BD"/>
-          <w:right w:val="single" w:sz="8" w:space="0" w:color="4F81BD"/>
-        </w:tcBorders>
-        <w:tcMar>
-          <w:top w:w="0" w:type="dxa"/>
-          <w:left w:w="115" w:type="dxa"/>
-          <w:bottom w:w="0" w:type="dxa"/>
-          <w:right w:w="115" w:type="dxa"/>
-        </w:tcMar>
-      </w:tcPr>
-    </w:tblStylePr>
-    <w:tblStylePr w:type="band1Horz">
-      <w:tblPr/>
-      <w:tcPr>
-        <w:tcBorders>
-          <w:top w:val="single" w:sz="8" w:space="0" w:color="4F81BD"/>
-          <w:left w:val="single" w:sz="8" w:space="0" w:color="4F81BD"/>
-          <w:bottom w:val="single" w:sz="8" w:space="0" w:color="4F81BD"/>
-          <w:right w:val="single" w:sz="8" w:space="0" w:color="4F81BD"/>
-        </w:tcBorders>
-        <w:tcMar>
-          <w:top w:w="0" w:type="dxa"/>
-          <w:left w:w="115" w:type="dxa"/>
-          <w:bottom w:w="0" w:type="dxa"/>
-          <w:right w:w="115" w:type="dxa"/>
-        </w:tcMar>
-      </w:tcPr>
-    </w:tblStylePr>
-  </w:style>
-  <w:style w:type="table" w:customStyle="1" w:styleId="a8">
-    <w:basedOn w:val="TableNormal"/>
-    <w:pPr>
-      <w:spacing w:after="0" w:line="240" w:lineRule="auto"/>
-    </w:pPr>
-    <w:tblPr>
-      <w:tblStyleRowBandSize w:val="1"/>
-      <w:tblStyleColBandSize w:val="1"/>
-      <w:tblInd w:w="0" w:type="dxa"/>
-      <w:tblCellMar>
-        <w:top w:w="0" w:type="dxa"/>
-        <w:left w:w="85" w:type="dxa"/>
-        <w:bottom w:w="0" w:type="dxa"/>
-        <w:right w:w="85" w:type="dxa"/>
-      </w:tblCellMar>
-    </w:tblPr>
-  </w:style>
-  <w:style w:type="table" w:customStyle="1" w:styleId="a9">
-    <w:basedOn w:val="TableNormal"/>
-    <w:pPr>
-      <w:spacing w:after="0" w:line="240" w:lineRule="auto"/>
-    </w:pPr>
-    <w:tblPr>
-      <w:tblStyleRowBandSize w:val="1"/>
-      <w:tblStyleColBandSize w:val="1"/>
-      <w:tblInd w:w="0" w:type="dxa"/>
-      <w:tblCellMar>
-        <w:top w:w="0" w:type="dxa"/>
-        <w:left w:w="115" w:type="dxa"/>
-        <w:bottom w:w="0" w:type="dxa"/>
-        <w:right w:w="115" w:type="dxa"/>
-      </w:tblCellMar>
-    </w:tblPr>
-  </w:style>
-  <w:style w:type="table" w:customStyle="1" w:styleId="aa">
-    <w:basedOn w:val="TableNormal"/>
-    <w:pPr>
-      <w:spacing w:after="0" w:line="240" w:lineRule="auto"/>
-    </w:pPr>
-    <w:tblPr>
-      <w:tblStyleRowBandSize w:val="1"/>
-      <w:tblStyleColBandSize w:val="1"/>
-      <w:tblInd w:w="0" w:type="dxa"/>
-      <w:tblCellMar>
-        <w:top w:w="0" w:type="dxa"/>
-        <w:left w:w="115" w:type="dxa"/>
-        <w:bottom w:w="0" w:type="dxa"/>
-        <w:right w:w="115" w:type="dxa"/>
-      </w:tblCellMar>
-    </w:tblPr>
-    <w:tblStylePr w:type="firstRow">
-      <w:pPr>
-        <w:spacing w:before="0" w:after="0" w:line="240" w:lineRule="auto"/>
-      </w:pPr>
-      <w:rPr>
-        <w:b/>
-        <w:color w:val="FFFFFF"/>
-      </w:rPr>
-      <w:tblPr/>
-      <w:tcPr>
-        <w:shd w:val="clear" w:color="auto" w:fill="8064A2"/>
-        <w:tcMar>
-          <w:top w:w="0" w:type="dxa"/>
-          <w:left w:w="115" w:type="dxa"/>
-          <w:bottom w:w="0" w:type="dxa"/>
-          <w:right w:w="115" w:type="dxa"/>
-        </w:tcMar>
-      </w:tcPr>
-    </w:tblStylePr>
-    <w:tblStylePr w:type="lastRow">
-      <w:pPr>
-        <w:spacing w:before="0" w:after="0" w:line="240" w:lineRule="auto"/>
-      </w:pPr>
-      <w:rPr>
-        <w:b/>
-      </w:rPr>
-      <w:tblPr/>
-      <w:tcPr>
-        <w:tcBorders>
-          <w:top w:val="single" w:sz="6" w:space="0" w:color="8064A2"/>
-          <w:left w:val="single" w:sz="8" w:space="0" w:color="8064A2"/>
-          <w:bottom w:val="single" w:sz="8" w:space="0" w:color="8064A2"/>
-          <w:right w:val="single" w:sz="8" w:space="0" w:color="8064A2"/>
-        </w:tcBorders>
-        <w:tcMar>
-          <w:top w:w="0" w:type="dxa"/>
-          <w:left w:w="115" w:type="dxa"/>
-          <w:bottom w:w="0" w:type="dxa"/>
-          <w:right w:w="115" w:type="dxa"/>
-        </w:tcMar>
-      </w:tcPr>
-    </w:tblStylePr>
-    <w:tblStylePr w:type="firstCol">
-      <w:rPr>
-        <w:b/>
-      </w:rPr>
-      <w:tblPr/>
-      <w:tcPr>
-        <w:tcMar>
-          <w:top w:w="0" w:type="dxa"/>
-          <w:left w:w="115" w:type="dxa"/>
-          <w:bottom w:w="0" w:type="dxa"/>
-          <w:right w:w="115" w:type="dxa"/>
-        </w:tcMar>
-      </w:tcPr>
-    </w:tblStylePr>
-    <w:tblStylePr w:type="lastCol">
-      <w:rPr>
-        <w:b/>
-      </w:rPr>
-      <w:tblPr/>
-      <w:tcPr>
-        <w:tcMar>
-          <w:top w:w="0" w:type="dxa"/>
-          <w:left w:w="115" w:type="dxa"/>
-          <w:bottom w:w="0" w:type="dxa"/>
-          <w:right w:w="115" w:type="dxa"/>
-        </w:tcMar>
-      </w:tcPr>
-    </w:tblStylePr>
-    <w:tblStylePr w:type="band1Vert">
-      <w:tblPr/>
-      <w:tcPr>
-        <w:tcBorders>
-          <w:top w:val="single" w:sz="8" w:space="0" w:color="8064A2"/>
-          <w:left w:val="single" w:sz="8" w:space="0" w:color="8064A2"/>
-          <w:bottom w:val="single" w:sz="8" w:space="0" w:color="8064A2"/>
-          <w:right w:val="single" w:sz="8" w:space="0" w:color="8064A2"/>
-        </w:tcBorders>
-        <w:tcMar>
-          <w:top w:w="0" w:type="dxa"/>
-          <w:left w:w="115" w:type="dxa"/>
-          <w:bottom w:w="0" w:type="dxa"/>
-          <w:right w:w="115" w:type="dxa"/>
-        </w:tcMar>
-      </w:tcPr>
-    </w:tblStylePr>
-    <w:tblStylePr w:type="band1Horz">
-      <w:tblPr/>
-      <w:tcPr>
-        <w:tcBorders>
-          <w:top w:val="single" w:sz="8" w:space="0" w:color="8064A2"/>
-          <w:left w:val="single" w:sz="8" w:space="0" w:color="8064A2"/>
-          <w:bottom w:val="single" w:sz="8" w:space="0" w:color="8064A2"/>
-          <w:right w:val="single" w:sz="8" w:space="0" w:color="8064A2"/>
-        </w:tcBorders>
-        <w:tcMar>
-          <w:top w:w="0" w:type="dxa"/>
-          <w:left w:w="115" w:type="dxa"/>
-          <w:bottom w:w="0" w:type="dxa"/>
-          <w:right w:w="115" w:type="dxa"/>
-        </w:tcMar>
-      </w:tcPr>
-    </w:tblStylePr>
-  </w:style>
-  <w:style w:type="table" w:customStyle="1" w:styleId="ab">
-    <w:basedOn w:val="TableNormal"/>
-    <w:pPr>
-      <w:spacing w:after="0" w:line="240" w:lineRule="auto"/>
-    </w:pPr>
-    <w:tblPr>
-      <w:tblStyleRowBandSize w:val="1"/>
-      <w:tblStyleColBandSize w:val="1"/>
-      <w:tblInd w:w="0" w:type="dxa"/>
-      <w:tblCellMar>
-        <w:top w:w="0" w:type="dxa"/>
-        <w:left w:w="115" w:type="dxa"/>
-        <w:bottom w:w="0" w:type="dxa"/>
-        <w:right w:w="115" w:type="dxa"/>
-      </w:tblCellMar>
-    </w:tblPr>
-    <w:tblStylePr w:type="firstRow">
-      <w:pPr>
-        <w:spacing w:before="0" w:after="0" w:line="240" w:lineRule="auto"/>
-      </w:pPr>
-      <w:rPr>
-        <w:b/>
-        <w:color w:val="FFFFFF"/>
-      </w:rPr>
-      <w:tblPr/>
-      <w:tcPr>
-        <w:shd w:val="clear" w:color="auto" w:fill="8064A2"/>
-        <w:tcMar>
-          <w:top w:w="0" w:type="dxa"/>
-          <w:left w:w="115" w:type="dxa"/>
-          <w:bottom w:w="0" w:type="dxa"/>
-          <w:right w:w="115" w:type="dxa"/>
-        </w:tcMar>
-      </w:tcPr>
-    </w:tblStylePr>
-    <w:tblStylePr w:type="lastRow">
-      <w:pPr>
-        <w:spacing w:before="0" w:after="0" w:line="240" w:lineRule="auto"/>
-      </w:pPr>
-      <w:rPr>
-        <w:b/>
-      </w:rPr>
-      <w:tblPr/>
-      <w:tcPr>
-        <w:tcBorders>
-          <w:top w:val="single" w:sz="6" w:space="0" w:color="8064A2"/>
-          <w:left w:val="single" w:sz="8" w:space="0" w:color="8064A2"/>
-          <w:bottom w:val="single" w:sz="8" w:space="0" w:color="8064A2"/>
-          <w:right w:val="single" w:sz="8" w:space="0" w:color="8064A2"/>
-        </w:tcBorders>
-        <w:tcMar>
-          <w:top w:w="0" w:type="dxa"/>
-          <w:left w:w="115" w:type="dxa"/>
-          <w:bottom w:w="0" w:type="dxa"/>
-          <w:right w:w="115" w:type="dxa"/>
-        </w:tcMar>
-      </w:tcPr>
-    </w:tblStylePr>
-    <w:tblStylePr w:type="firstCol">
-      <w:rPr>
-        <w:b/>
-      </w:rPr>
-      <w:tblPr/>
-      <w:tcPr>
-        <w:tcMar>
-          <w:top w:w="0" w:type="dxa"/>
-          <w:left w:w="115" w:type="dxa"/>
-          <w:bottom w:w="0" w:type="dxa"/>
-          <w:right w:w="115" w:type="dxa"/>
-        </w:tcMar>
-      </w:tcPr>
-    </w:tblStylePr>
-    <w:tblStylePr w:type="lastCol">
-      <w:rPr>
-        <w:b/>
-      </w:rPr>
-      <w:tblPr/>
-      <w:tcPr>
-        <w:tcMar>
-          <w:top w:w="0" w:type="dxa"/>
-          <w:left w:w="115" w:type="dxa"/>
-          <w:bottom w:w="0" w:type="dxa"/>
-          <w:right w:w="115" w:type="dxa"/>
-        </w:tcMar>
-      </w:tcPr>
-    </w:tblStylePr>
-    <w:tblStylePr w:type="band1Vert">
-      <w:tblPr/>
-      <w:tcPr>
-        <w:tcBorders>
-          <w:top w:val="single" w:sz="8" w:space="0" w:color="8064A2"/>
-          <w:left w:val="single" w:sz="8" w:space="0" w:color="8064A2"/>
-          <w:bottom w:val="single" w:sz="8" w:space="0" w:color="8064A2"/>
-          <w:right w:val="single" w:sz="8" w:space="0" w:color="8064A2"/>
-        </w:tcBorders>
-        <w:tcMar>
-          <w:top w:w="0" w:type="dxa"/>
-          <w:left w:w="115" w:type="dxa"/>
-          <w:bottom w:w="0" w:type="dxa"/>
-          <w:right w:w="115" w:type="dxa"/>
-        </w:tcMar>
-      </w:tcPr>
-    </w:tblStylePr>
-    <w:tblStylePr w:type="band1Horz">
-      <w:tblPr/>
-      <w:tcPr>
-        <w:tcBorders>
-          <w:top w:val="single" w:sz="8" w:space="0" w:color="8064A2"/>
-          <w:left w:val="single" w:sz="8" w:space="0" w:color="8064A2"/>
-          <w:bottom w:val="single" w:sz="8" w:space="0" w:color="8064A2"/>
-          <w:right w:val="single" w:sz="8" w:space="0" w:color="8064A2"/>
-        </w:tcBorders>
-        <w:tcMar>
-          <w:top w:w="0" w:type="dxa"/>
-          <w:left w:w="115" w:type="dxa"/>
-          <w:bottom w:w="0" w:type="dxa"/>
-          <w:right w:w="115" w:type="dxa"/>
-        </w:tcMar>
-      </w:tcPr>
-    </w:tblStylePr>
-  </w:style>
-  <w:style w:type="table" w:customStyle="1" w:styleId="ac">
-    <w:basedOn w:val="TableNormal"/>
-    <w:pPr>
-      <w:spacing w:after="0" w:line="240" w:lineRule="auto"/>
-    </w:pPr>
-    <w:tblPr>
-      <w:tblStyleRowBandSize w:val="1"/>
-      <w:tblStyleColBandSize w:val="1"/>
-      <w:tblInd w:w="0" w:type="dxa"/>
-      <w:tblCellMar>
-        <w:top w:w="0" w:type="dxa"/>
-        <w:left w:w="115" w:type="dxa"/>
-        <w:bottom w:w="0" w:type="dxa"/>
-        <w:right w:w="115" w:type="dxa"/>
-      </w:tblCellMar>
-    </w:tblPr>
-    <w:tblStylePr w:type="firstRow">
-      <w:pPr>
-        <w:spacing w:before="0" w:after="0" w:line="240" w:lineRule="auto"/>
-      </w:pPr>
-      <w:rPr>
-        <w:b/>
-        <w:color w:val="FFFFFF"/>
-      </w:rPr>
-      <w:tblPr/>
-      <w:tcPr>
-        <w:shd w:val="clear" w:color="auto" w:fill="8064A2"/>
-        <w:tcMar>
-          <w:top w:w="0" w:type="dxa"/>
-          <w:left w:w="115" w:type="dxa"/>
-          <w:bottom w:w="0" w:type="dxa"/>
-          <w:right w:w="115" w:type="dxa"/>
-        </w:tcMar>
-      </w:tcPr>
-    </w:tblStylePr>
-    <w:tblStylePr w:type="lastRow">
-      <w:pPr>
-        <w:spacing w:before="0" w:after="0" w:line="240" w:lineRule="auto"/>
-      </w:pPr>
-      <w:rPr>
-        <w:b/>
-      </w:rPr>
-      <w:tblPr/>
-      <w:tcPr>
-        <w:tcBorders>
-          <w:top w:val="single" w:sz="6" w:space="0" w:color="8064A2"/>
-          <w:left w:val="single" w:sz="8" w:space="0" w:color="8064A2"/>
-          <w:bottom w:val="single" w:sz="8" w:space="0" w:color="8064A2"/>
-          <w:right w:val="single" w:sz="8" w:space="0" w:color="8064A2"/>
-        </w:tcBorders>
-        <w:tcMar>
-          <w:top w:w="0" w:type="dxa"/>
-          <w:left w:w="115" w:type="dxa"/>
-          <w:bottom w:w="0" w:type="dxa"/>
-          <w:right w:w="115" w:type="dxa"/>
-        </w:tcMar>
-      </w:tcPr>
-    </w:tblStylePr>
-    <w:tblStylePr w:type="firstCol">
-      <w:rPr>
-        <w:b/>
-      </w:rPr>
-      <w:tblPr/>
-      <w:tcPr>
-        <w:tcMar>
-          <w:top w:w="0" w:type="dxa"/>
-          <w:left w:w="115" w:type="dxa"/>
-          <w:bottom w:w="0" w:type="dxa"/>
-          <w:right w:w="115" w:type="dxa"/>
-        </w:tcMar>
-      </w:tcPr>
-    </w:tblStylePr>
-    <w:tblStylePr w:type="lastCol">
-      <w:rPr>
-        <w:b/>
-      </w:rPr>
-      <w:tblPr/>
-      <w:tcPr>
-        <w:tcMar>
-          <w:top w:w="0" w:type="dxa"/>
-          <w:left w:w="115" w:type="dxa"/>
-          <w:bottom w:w="0" w:type="dxa"/>
-          <w:right w:w="115" w:type="dxa"/>
-        </w:tcMar>
-      </w:tcPr>
-    </w:tblStylePr>
-    <w:tblStylePr w:type="band1Vert">
-      <w:tblPr/>
-      <w:tcPr>
-        <w:tcBorders>
-          <w:top w:val="single" w:sz="8" w:space="0" w:color="8064A2"/>
-          <w:left w:val="single" w:sz="8" w:space="0" w:color="8064A2"/>
-          <w:bottom w:val="single" w:sz="8" w:space="0" w:color="8064A2"/>
-          <w:right w:val="single" w:sz="8" w:space="0" w:color="8064A2"/>
-        </w:tcBorders>
-        <w:tcMar>
-          <w:top w:w="0" w:type="dxa"/>
-          <w:left w:w="115" w:type="dxa"/>
-          <w:bottom w:w="0" w:type="dxa"/>
-          <w:right w:w="115" w:type="dxa"/>
-        </w:tcMar>
-      </w:tcPr>
-    </w:tblStylePr>
-    <w:tblStylePr w:type="band1Horz">
-      <w:tblPr/>
-      <w:tcPr>
-        <w:tcBorders>
-          <w:top w:val="single" w:sz="8" w:space="0" w:color="8064A2"/>
-          <w:left w:val="single" w:sz="8" w:space="0" w:color="8064A2"/>
-          <w:bottom w:val="single" w:sz="8" w:space="0" w:color="8064A2"/>
-          <w:right w:val="single" w:sz="8" w:space="0" w:color="8064A2"/>
-        </w:tcBorders>
-        <w:tcMar>
-          <w:top w:w="0" w:type="dxa"/>
-          <w:left w:w="115" w:type="dxa"/>
-          <w:bottom w:w="0" w:type="dxa"/>
-          <w:right w:w="115" w:type="dxa"/>
-        </w:tcMar>
-      </w:tcPr>
-    </w:tblStylePr>
-  </w:style>
-  <w:style w:type="table" w:customStyle="1" w:styleId="ad">
-    <w:basedOn w:val="TableNormal"/>
-    <w:pPr>
-      <w:spacing w:after="0" w:line="240" w:lineRule="auto"/>
-    </w:pPr>
-    <w:tblPr>
-      <w:tblStyleRowBandSize w:val="1"/>
-      <w:tblStyleColBandSize w:val="1"/>
-      <w:tblInd w:w="0" w:type="dxa"/>
-      <w:tblCellMar>
-        <w:top w:w="0" w:type="dxa"/>
-        <w:left w:w="115" w:type="dxa"/>
-        <w:bottom w:w="0" w:type="dxa"/>
-        <w:right w:w="115" w:type="dxa"/>
-      </w:tblCellMar>
-    </w:tblPr>
-    <w:tblStylePr w:type="firstRow">
-      <w:pPr>
-        <w:spacing w:before="0" w:after="0" w:line="240" w:lineRule="auto"/>
-      </w:pPr>
-      <w:rPr>
-        <w:b/>
-        <w:color w:val="FFFFFF"/>
-      </w:rPr>
-      <w:tblPr/>
-      <w:tcPr>
-        <w:shd w:val="clear" w:color="auto" w:fill="8064A2"/>
-        <w:tcMar>
-          <w:top w:w="0" w:type="dxa"/>
-          <w:left w:w="115" w:type="dxa"/>
-          <w:bottom w:w="0" w:type="dxa"/>
-          <w:right w:w="115" w:type="dxa"/>
-        </w:tcMar>
-      </w:tcPr>
-    </w:tblStylePr>
-    <w:tblStylePr w:type="lastRow">
-      <w:pPr>
-        <w:spacing w:before="0" w:after="0" w:line="240" w:lineRule="auto"/>
-      </w:pPr>
-      <w:rPr>
-        <w:b/>
-      </w:rPr>
-      <w:tblPr/>
-      <w:tcPr>
-        <w:tcBorders>
-          <w:top w:val="single" w:sz="6" w:space="0" w:color="8064A2"/>
-          <w:left w:val="single" w:sz="8" w:space="0" w:color="8064A2"/>
-          <w:bottom w:val="single" w:sz="8" w:space="0" w:color="8064A2"/>
-          <w:right w:val="single" w:sz="8" w:space="0" w:color="8064A2"/>
-        </w:tcBorders>
-        <w:tcMar>
-          <w:top w:w="0" w:type="dxa"/>
-          <w:left w:w="115" w:type="dxa"/>
-          <w:bottom w:w="0" w:type="dxa"/>
-          <w:right w:w="115" w:type="dxa"/>
-        </w:tcMar>
-      </w:tcPr>
-    </w:tblStylePr>
-    <w:tblStylePr w:type="firstCol">
-      <w:rPr>
-        <w:b/>
-      </w:rPr>
-      <w:tblPr/>
-      <w:tcPr>
-        <w:tcMar>
-          <w:top w:w="0" w:type="dxa"/>
-          <w:left w:w="115" w:type="dxa"/>
-          <w:bottom w:w="0" w:type="dxa"/>
-          <w:right w:w="115" w:type="dxa"/>
-        </w:tcMar>
-      </w:tcPr>
-    </w:tblStylePr>
-    <w:tblStylePr w:type="lastCol">
-      <w:rPr>
-        <w:b/>
-      </w:rPr>
-      <w:tblPr/>
-      <w:tcPr>
-        <w:tcMar>
-          <w:top w:w="0" w:type="dxa"/>
-          <w:left w:w="115" w:type="dxa"/>
-          <w:bottom w:w="0" w:type="dxa"/>
-          <w:right w:w="115" w:type="dxa"/>
-        </w:tcMar>
-      </w:tcPr>
-    </w:tblStylePr>
-    <w:tblStylePr w:type="band1Vert">
-      <w:tblPr/>
-      <w:tcPr>
-        <w:tcBorders>
-          <w:top w:val="single" w:sz="8" w:space="0" w:color="8064A2"/>
-          <w:left w:val="single" w:sz="8" w:space="0" w:color="8064A2"/>
-          <w:bottom w:val="single" w:sz="8" w:space="0" w:color="8064A2"/>
-          <w:right w:val="single" w:sz="8" w:space="0" w:color="8064A2"/>
-        </w:tcBorders>
-        <w:tcMar>
-          <w:top w:w="0" w:type="dxa"/>
-          <w:left w:w="115" w:type="dxa"/>
-          <w:bottom w:w="0" w:type="dxa"/>
-          <w:right w:w="115" w:type="dxa"/>
-        </w:tcMar>
-      </w:tcPr>
-    </w:tblStylePr>
-    <w:tblStylePr w:type="band1Horz">
-      <w:tblPr/>
-      <w:tcPr>
-        <w:tcBorders>
-          <w:top w:val="single" w:sz="8" w:space="0" w:color="8064A2"/>
-          <w:left w:val="single" w:sz="8" w:space="0" w:color="8064A2"/>
-          <w:bottom w:val="single" w:sz="8" w:space="0" w:color="8064A2"/>
-          <w:right w:val="single" w:sz="8" w:space="0" w:color="8064A2"/>
-        </w:tcBorders>
-        <w:tcMar>
-          <w:top w:w="0" w:type="dxa"/>
-          <w:left w:w="115" w:type="dxa"/>
-          <w:bottom w:w="0" w:type="dxa"/>
-          <w:right w:w="115" w:type="dxa"/>
-        </w:tcMar>
-      </w:tcPr>
-    </w:tblStylePr>
-  </w:style>
-  <w:style w:type="table" w:customStyle="1" w:styleId="ae">
-    <w:basedOn w:val="TableNormal"/>
-    <w:pPr>
-      <w:spacing w:after="0" w:line="240" w:lineRule="auto"/>
-    </w:pPr>
-    <w:tblPr>
-      <w:tblStyleRowBandSize w:val="1"/>
-      <w:tblStyleColBandSize w:val="1"/>
-      <w:tblInd w:w="0" w:type="dxa"/>
-      <w:tblCellMar>
-        <w:top w:w="0" w:type="dxa"/>
-        <w:left w:w="115" w:type="dxa"/>
-        <w:bottom w:w="0" w:type="dxa"/>
-        <w:right w:w="115" w:type="dxa"/>
-      </w:tblCellMar>
-    </w:tblPr>
-    <w:tblStylePr w:type="firstRow">
-      <w:pPr>
-        <w:spacing w:before="0" w:after="0" w:line="240" w:lineRule="auto"/>
-      </w:pPr>
-      <w:rPr>
-        <w:b/>
-        <w:color w:val="FFFFFF"/>
-      </w:rPr>
-      <w:tblPr/>
-      <w:tcPr>
-        <w:shd w:val="clear" w:color="auto" w:fill="8064A2"/>
-        <w:tcMar>
-          <w:top w:w="0" w:type="dxa"/>
-          <w:left w:w="115" w:type="dxa"/>
-          <w:bottom w:w="0" w:type="dxa"/>
-          <w:right w:w="115" w:type="dxa"/>
-        </w:tcMar>
-      </w:tcPr>
-    </w:tblStylePr>
-    <w:tblStylePr w:type="lastRow">
-      <w:pPr>
-        <w:spacing w:before="0" w:after="0" w:line="240" w:lineRule="auto"/>
-      </w:pPr>
-      <w:rPr>
-        <w:b/>
-      </w:rPr>
-      <w:tblPr/>
-      <w:tcPr>
-        <w:tcBorders>
-          <w:top w:val="single" w:sz="6" w:space="0" w:color="8064A2"/>
-          <w:left w:val="single" w:sz="8" w:space="0" w:color="8064A2"/>
-          <w:bottom w:val="single" w:sz="8" w:space="0" w:color="8064A2"/>
-          <w:right w:val="single" w:sz="8" w:space="0" w:color="8064A2"/>
-        </w:tcBorders>
-        <w:tcMar>
-          <w:top w:w="0" w:type="dxa"/>
-          <w:left w:w="115" w:type="dxa"/>
-          <w:bottom w:w="0" w:type="dxa"/>
-          <w:right w:w="115" w:type="dxa"/>
-        </w:tcMar>
-      </w:tcPr>
-    </w:tblStylePr>
-    <w:tblStylePr w:type="firstCol">
-      <w:rPr>
-        <w:b/>
-      </w:rPr>
-      <w:tblPr/>
-      <w:tcPr>
-        <w:tcMar>
-          <w:top w:w="0" w:type="dxa"/>
-          <w:left w:w="115" w:type="dxa"/>
-          <w:bottom w:w="0" w:type="dxa"/>
-          <w:right w:w="115" w:type="dxa"/>
-        </w:tcMar>
-      </w:tcPr>
-    </w:tblStylePr>
-    <w:tblStylePr w:type="lastCol">
-      <w:rPr>
-        <w:b/>
-      </w:rPr>
-      <w:tblPr/>
-      <w:tcPr>
-        <w:tcMar>
-          <w:top w:w="0" w:type="dxa"/>
-          <w:left w:w="115" w:type="dxa"/>
-          <w:bottom w:w="0" w:type="dxa"/>
-          <w:right w:w="115" w:type="dxa"/>
-        </w:tcMar>
-      </w:tcPr>
-    </w:tblStylePr>
-    <w:tblStylePr w:type="band1Vert">
-      <w:tblPr/>
-      <w:tcPr>
-        <w:tcBorders>
-          <w:top w:val="single" w:sz="8" w:space="0" w:color="8064A2"/>
-          <w:left w:val="single" w:sz="8" w:space="0" w:color="8064A2"/>
-          <w:bottom w:val="single" w:sz="8" w:space="0" w:color="8064A2"/>
-          <w:right w:val="single" w:sz="8" w:space="0" w:color="8064A2"/>
-        </w:tcBorders>
-        <w:tcMar>
-          <w:top w:w="0" w:type="dxa"/>
-          <w:left w:w="115" w:type="dxa"/>
-          <w:bottom w:w="0" w:type="dxa"/>
-          <w:right w:w="115" w:type="dxa"/>
-        </w:tcMar>
-      </w:tcPr>
-    </w:tblStylePr>
-    <w:tblStylePr w:type="band1Horz">
-      <w:tblPr/>
-      <w:tcPr>
-        <w:tcBorders>
-          <w:top w:val="single" w:sz="8" w:space="0" w:color="8064A2"/>
-          <w:left w:val="single" w:sz="8" w:space="0" w:color="8064A2"/>
-          <w:bottom w:val="single" w:sz="8" w:space="0" w:color="8064A2"/>
-          <w:right w:val="single" w:sz="8" w:space="0" w:color="8064A2"/>
-        </w:tcBorders>
-        <w:tcMar>
-          <w:top w:w="0" w:type="dxa"/>
-          <w:left w:w="115" w:type="dxa"/>
-          <w:bottom w:w="0" w:type="dxa"/>
-          <w:right w:w="115" w:type="dxa"/>
-        </w:tcMar>
-      </w:tcPr>
-    </w:tblStylePr>
-  </w:style>
-  <w:style w:type="table" w:customStyle="1" w:styleId="af">
-    <w:basedOn w:val="TableNormal"/>
-    <w:pPr>
-      <w:spacing w:after="0" w:line="240" w:lineRule="auto"/>
-    </w:pPr>
-    <w:tblPr>
-      <w:tblStyleRowBandSize w:val="1"/>
-      <w:tblStyleColBandSize w:val="1"/>
-      <w:tblInd w:w="0" w:type="dxa"/>
-      <w:tblCellMar>
-        <w:top w:w="0" w:type="dxa"/>
-        <w:left w:w="115" w:type="dxa"/>
-        <w:bottom w:w="0" w:type="dxa"/>
-        <w:right w:w="115" w:type="dxa"/>
-      </w:tblCellMar>
-    </w:tblPr>
-    <w:tblStylePr w:type="firstRow">
-      <w:pPr>
-        <w:spacing w:before="0" w:after="0" w:line="240" w:lineRule="auto"/>
-      </w:pPr>
-      <w:rPr>
-        <w:b/>
-        <w:color w:val="FFFFFF"/>
-      </w:rPr>
-      <w:tblPr/>
-      <w:tcPr>
-        <w:shd w:val="clear" w:color="auto" w:fill="8064A2"/>
-        <w:tcMar>
-          <w:top w:w="0" w:type="dxa"/>
-          <w:left w:w="115" w:type="dxa"/>
-          <w:bottom w:w="0" w:type="dxa"/>
-          <w:right w:w="115" w:type="dxa"/>
-        </w:tcMar>
-      </w:tcPr>
-    </w:tblStylePr>
-    <w:tblStylePr w:type="lastRow">
-      <w:pPr>
-        <w:spacing w:before="0" w:after="0" w:line="240" w:lineRule="auto"/>
-      </w:pPr>
-      <w:rPr>
-        <w:b/>
-      </w:rPr>
-      <w:tblPr/>
-      <w:tcPr>
-        <w:tcBorders>
-          <w:top w:val="single" w:sz="6" w:space="0" w:color="8064A2"/>
-          <w:left w:val="single" w:sz="8" w:space="0" w:color="8064A2"/>
-          <w:bottom w:val="single" w:sz="8" w:space="0" w:color="8064A2"/>
-          <w:right w:val="single" w:sz="8" w:space="0" w:color="8064A2"/>
-        </w:tcBorders>
-        <w:tcMar>
-          <w:top w:w="0" w:type="dxa"/>
-          <w:left w:w="115" w:type="dxa"/>
-          <w:bottom w:w="0" w:type="dxa"/>
-          <w:right w:w="115" w:type="dxa"/>
-        </w:tcMar>
-      </w:tcPr>
-    </w:tblStylePr>
-    <w:tblStylePr w:type="firstCol">
-      <w:rPr>
-        <w:b/>
-      </w:rPr>
-      <w:tblPr/>
-      <w:tcPr>
-        <w:tcMar>
-          <w:top w:w="0" w:type="dxa"/>
-          <w:left w:w="115" w:type="dxa"/>
-          <w:bottom w:w="0" w:type="dxa"/>
-          <w:right w:w="115" w:type="dxa"/>
-        </w:tcMar>
-      </w:tcPr>
-    </w:tblStylePr>
-    <w:tblStylePr w:type="lastCol">
-      <w:rPr>
-        <w:b/>
-      </w:rPr>
-      <w:tblPr/>
-      <w:tcPr>
-        <w:tcMar>
-          <w:top w:w="0" w:type="dxa"/>
-          <w:left w:w="115" w:type="dxa"/>
-          <w:bottom w:w="0" w:type="dxa"/>
-          <w:right w:w="115" w:type="dxa"/>
-        </w:tcMar>
-      </w:tcPr>
-    </w:tblStylePr>
-    <w:tblStylePr w:type="band1Vert">
-      <w:tblPr/>
-      <w:tcPr>
-        <w:tcBorders>
-          <w:top w:val="single" w:sz="8" w:space="0" w:color="8064A2"/>
-          <w:left w:val="single" w:sz="8" w:space="0" w:color="8064A2"/>
-          <w:bottom w:val="single" w:sz="8" w:space="0" w:color="8064A2"/>
-          <w:right w:val="single" w:sz="8" w:space="0" w:color="8064A2"/>
-        </w:tcBorders>
-        <w:tcMar>
-          <w:top w:w="0" w:type="dxa"/>
-          <w:left w:w="115" w:type="dxa"/>
-          <w:bottom w:w="0" w:type="dxa"/>
-          <w:right w:w="115" w:type="dxa"/>
-        </w:tcMar>
-      </w:tcPr>
-    </w:tblStylePr>
-    <w:tblStylePr w:type="band1Horz">
-      <w:tblPr/>
-      <w:tcPr>
-        <w:tcBorders>
-          <w:top w:val="single" w:sz="8" w:space="0" w:color="8064A2"/>
-          <w:left w:val="single" w:sz="8" w:space="0" w:color="8064A2"/>
-          <w:bottom w:val="single" w:sz="8" w:space="0" w:color="8064A2"/>
-          <w:right w:val="single" w:sz="8" w:space="0" w:color="8064A2"/>
-        </w:tcBorders>
-        <w:tcMar>
-          <w:top w:w="0" w:type="dxa"/>
-          <w:left w:w="115" w:type="dxa"/>
-          <w:bottom w:w="0" w:type="dxa"/>
-          <w:right w:w="115" w:type="dxa"/>
-        </w:tcMar>
-      </w:tcPr>
-    </w:tblStylePr>
-  </w:style>
-  <w:style w:type="table" w:customStyle="1" w:styleId="af0">
-    <w:basedOn w:val="TableNormal"/>
-    <w:pPr>
-      <w:spacing w:after="0" w:line="240" w:lineRule="auto"/>
-    </w:pPr>
-    <w:tblPr>
-      <w:tblStyleRowBandSize w:val="1"/>
-      <w:tblStyleColBandSize w:val="1"/>
-      <w:tblInd w:w="0" w:type="dxa"/>
-      <w:tblCellMar>
-        <w:top w:w="0" w:type="dxa"/>
-        <w:left w:w="115" w:type="dxa"/>
-        <w:bottom w:w="0" w:type="dxa"/>
-        <w:right w:w="115" w:type="dxa"/>
-      </w:tblCellMar>
-    </w:tblPr>
-    <w:tblStylePr w:type="firstRow">
-      <w:pPr>
-        <w:spacing w:before="0" w:after="0" w:line="240" w:lineRule="auto"/>
-      </w:pPr>
-      <w:rPr>
-        <w:b/>
-        <w:color w:val="FFFFFF"/>
-      </w:rPr>
-      <w:tblPr/>
-      <w:tcPr>
-        <w:shd w:val="clear" w:color="auto" w:fill="8064A2"/>
-        <w:tcMar>
-          <w:top w:w="0" w:type="dxa"/>
-          <w:left w:w="115" w:type="dxa"/>
-          <w:bottom w:w="0" w:type="dxa"/>
-          <w:right w:w="115" w:type="dxa"/>
-        </w:tcMar>
-      </w:tcPr>
-    </w:tblStylePr>
-    <w:tblStylePr w:type="lastRow">
-      <w:pPr>
-        <w:spacing w:before="0" w:after="0" w:line="240" w:lineRule="auto"/>
-      </w:pPr>
-      <w:rPr>
-        <w:b/>
-      </w:rPr>
-      <w:tblPr/>
-      <w:tcPr>
-        <w:tcBorders>
-          <w:top w:val="single" w:sz="6" w:space="0" w:color="8064A2"/>
-          <w:left w:val="single" w:sz="8" w:space="0" w:color="8064A2"/>
-          <w:bottom w:val="single" w:sz="8" w:space="0" w:color="8064A2"/>
-          <w:right w:val="single" w:sz="8" w:space="0" w:color="8064A2"/>
-        </w:tcBorders>
-        <w:tcMar>
-          <w:top w:w="0" w:type="dxa"/>
-          <w:left w:w="115" w:type="dxa"/>
-          <w:bottom w:w="0" w:type="dxa"/>
-          <w:right w:w="115" w:type="dxa"/>
-        </w:tcMar>
-      </w:tcPr>
-    </w:tblStylePr>
-    <w:tblStylePr w:type="firstCol">
-      <w:rPr>
-        <w:b/>
-      </w:rPr>
-      <w:tblPr/>
-      <w:tcPr>
-        <w:tcMar>
-          <w:top w:w="0" w:type="dxa"/>
-          <w:left w:w="115" w:type="dxa"/>
-          <w:bottom w:w="0" w:type="dxa"/>
-          <w:right w:w="115" w:type="dxa"/>
-        </w:tcMar>
-      </w:tcPr>
-    </w:tblStylePr>
-    <w:tblStylePr w:type="lastCol">
-      <w:rPr>
-        <w:b/>
-      </w:rPr>
-      <w:tblPr/>
-      <w:tcPr>
-        <w:tcMar>
-          <w:top w:w="0" w:type="dxa"/>
-          <w:left w:w="115" w:type="dxa"/>
-          <w:bottom w:w="0" w:type="dxa"/>
-          <w:right w:w="115" w:type="dxa"/>
-        </w:tcMar>
-      </w:tcPr>
-    </w:tblStylePr>
-    <w:tblStylePr w:type="band1Vert">
-      <w:tblPr/>
-      <w:tcPr>
-        <w:tcBorders>
-          <w:top w:val="single" w:sz="8" w:space="0" w:color="8064A2"/>
-          <w:left w:val="single" w:sz="8" w:space="0" w:color="8064A2"/>
-          <w:bottom w:val="single" w:sz="8" w:space="0" w:color="8064A2"/>
-          <w:right w:val="single" w:sz="8" w:space="0" w:color="8064A2"/>
-        </w:tcBorders>
-        <w:tcMar>
-          <w:top w:w="0" w:type="dxa"/>
-          <w:left w:w="115" w:type="dxa"/>
-          <w:bottom w:w="0" w:type="dxa"/>
-          <w:right w:w="115" w:type="dxa"/>
-        </w:tcMar>
-      </w:tcPr>
-    </w:tblStylePr>
-    <w:tblStylePr w:type="band1Horz">
-      <w:tblPr/>
-      <w:tcPr>
-        <w:tcBorders>
-          <w:top w:val="single" w:sz="8" w:space="0" w:color="8064A2"/>
-          <w:left w:val="single" w:sz="8" w:space="0" w:color="8064A2"/>
-          <w:bottom w:val="single" w:sz="8" w:space="0" w:color="8064A2"/>
-          <w:right w:val="single" w:sz="8" w:space="0" w:color="8064A2"/>
-        </w:tcBorders>
-        <w:tcMar>
-          <w:top w:w="0" w:type="dxa"/>
-          <w:left w:w="115" w:type="dxa"/>
-          <w:bottom w:w="0" w:type="dxa"/>
-          <w:right w:w="115" w:type="dxa"/>
-        </w:tcMar>
-      </w:tcPr>
-    </w:tblStylePr>
-  </w:style>
-  <w:style w:type="table" w:customStyle="1" w:styleId="af1">
-    <w:basedOn w:val="TableNormal"/>
-    <w:pPr>
-      <w:spacing w:after="0" w:line="240" w:lineRule="auto"/>
-    </w:pPr>
-    <w:tblPr>
-      <w:tblStyleRowBandSize w:val="1"/>
-      <w:tblStyleColBandSize w:val="1"/>
-      <w:tblInd w:w="0" w:type="dxa"/>
-      <w:tblCellMar>
-        <w:top w:w="0" w:type="dxa"/>
-        <w:left w:w="115" w:type="dxa"/>
-        <w:bottom w:w="0" w:type="dxa"/>
-        <w:right w:w="115" w:type="dxa"/>
-      </w:tblCellMar>
-    </w:tblPr>
-    <w:tblStylePr w:type="firstRow">
-      <w:pPr>
-        <w:spacing w:before="0" w:after="0" w:line="240" w:lineRule="auto"/>
-      </w:pPr>
-      <w:rPr>
-        <w:b/>
-        <w:color w:val="FFFFFF"/>
-      </w:rPr>
-      <w:tblPr/>
-      <w:tcPr>
-        <w:shd w:val="clear" w:color="auto" w:fill="8064A2"/>
-        <w:tcMar>
-          <w:top w:w="0" w:type="dxa"/>
-          <w:left w:w="115" w:type="dxa"/>
-          <w:bottom w:w="0" w:type="dxa"/>
-          <w:right w:w="115" w:type="dxa"/>
-        </w:tcMar>
-      </w:tcPr>
-    </w:tblStylePr>
-    <w:tblStylePr w:type="lastRow">
-      <w:pPr>
-        <w:spacing w:before="0" w:after="0" w:line="240" w:lineRule="auto"/>
-      </w:pPr>
-      <w:rPr>
-        <w:b/>
-      </w:rPr>
-      <w:tblPr/>
-      <w:tcPr>
-        <w:tcBorders>
-          <w:top w:val="single" w:sz="6" w:space="0" w:color="8064A2"/>
-          <w:left w:val="single" w:sz="8" w:space="0" w:color="8064A2"/>
-          <w:bottom w:val="single" w:sz="8" w:space="0" w:color="8064A2"/>
-          <w:right w:val="single" w:sz="8" w:space="0" w:color="8064A2"/>
-        </w:tcBorders>
-        <w:tcMar>
-          <w:top w:w="0" w:type="dxa"/>
-          <w:left w:w="115" w:type="dxa"/>
-          <w:bottom w:w="0" w:type="dxa"/>
-          <w:right w:w="115" w:type="dxa"/>
-        </w:tcMar>
-      </w:tcPr>
-    </w:tblStylePr>
-    <w:tblStylePr w:type="firstCol">
-      <w:rPr>
-        <w:b/>
-      </w:rPr>
-      <w:tblPr/>
-      <w:tcPr>
-        <w:tcMar>
-          <w:top w:w="0" w:type="dxa"/>
-          <w:left w:w="115" w:type="dxa"/>
-          <w:bottom w:w="0" w:type="dxa"/>
-          <w:right w:w="115" w:type="dxa"/>
-        </w:tcMar>
-      </w:tcPr>
-    </w:tblStylePr>
-    <w:tblStylePr w:type="lastCol">
-      <w:rPr>
-        <w:b/>
-      </w:rPr>
-      <w:tblPr/>
-      <w:tcPr>
-        <w:tcMar>
-          <w:top w:w="0" w:type="dxa"/>
-          <w:left w:w="115" w:type="dxa"/>
-          <w:bottom w:w="0" w:type="dxa"/>
-          <w:right w:w="115" w:type="dxa"/>
-        </w:tcMar>
-      </w:tcPr>
-    </w:tblStylePr>
-    <w:tblStylePr w:type="band1Vert">
-      <w:tblPr/>
-      <w:tcPr>
-        <w:tcBorders>
-          <w:top w:val="single" w:sz="8" w:space="0" w:color="8064A2"/>
-          <w:left w:val="single" w:sz="8" w:space="0" w:color="8064A2"/>
-          <w:bottom w:val="single" w:sz="8" w:space="0" w:color="8064A2"/>
-          <w:right w:val="single" w:sz="8" w:space="0" w:color="8064A2"/>
-        </w:tcBorders>
-        <w:tcMar>
-          <w:top w:w="0" w:type="dxa"/>
-          <w:left w:w="115" w:type="dxa"/>
-          <w:bottom w:w="0" w:type="dxa"/>
-          <w:right w:w="115" w:type="dxa"/>
-        </w:tcMar>
-      </w:tcPr>
-    </w:tblStylePr>
-    <w:tblStylePr w:type="band1Horz">
-      <w:tblPr/>
-      <w:tcPr>
-        <w:tcBorders>
-          <w:top w:val="single" w:sz="8" w:space="0" w:color="8064A2"/>
-          <w:left w:val="single" w:sz="8" w:space="0" w:color="8064A2"/>
-          <w:bottom w:val="single" w:sz="8" w:space="0" w:color="8064A2"/>
-          <w:right w:val="single" w:sz="8" w:space="0" w:color="8064A2"/>
-        </w:tcBorders>
-        <w:tcMar>
-          <w:top w:w="0" w:type="dxa"/>
-          <w:left w:w="115" w:type="dxa"/>
-          <w:bottom w:w="0" w:type="dxa"/>
-          <w:right w:w="115" w:type="dxa"/>
-        </w:tcMar>
-      </w:tcPr>
-    </w:tblStylePr>
-  </w:style>
-  <w:style w:type="table" w:customStyle="1" w:styleId="af2">
-    <w:basedOn w:val="TableNormal"/>
-    <w:pPr>
-      <w:spacing w:after="0" w:line="240" w:lineRule="auto"/>
-    </w:pPr>
-    <w:tblPr>
-      <w:tblStyleRowBandSize w:val="1"/>
-      <w:tblStyleColBandSize w:val="1"/>
-      <w:tblInd w:w="0" w:type="dxa"/>
-      <w:tblCellMar>
-        <w:top w:w="0" w:type="dxa"/>
-        <w:left w:w="115" w:type="dxa"/>
-        <w:bottom w:w="0" w:type="dxa"/>
         <w:right w:w="115" w:type="dxa"/>
       </w:tblCellMar>
     </w:tblPr>
@@ -13497,7 +11113,7 @@
   <a:extraClrSchemeLst/>
   <a:extLst>
     <a:ext uri="{05A4C25C-085E-4340-85A3-A5531E510DB2}">
-      <thm15:themeFamily xmlns:thm15="http://schemas.microsoft.com/office/thememl/2012/main" xmlns="" name="Office Theme" id="{62F939B6-93AF-4DB8-9C6B-D6C7DFDC589F}" vid="{4A3C46E8-61CC-4603-A589-7422A47A8E4A}"/>
+      <thm15:themeFamily xmlns:thm15="http://schemas.microsoft.com/office/thememl/2012/main" name="Office Theme" id="{62F939B6-93AF-4DB8-9C6B-D6C7DFDC589F}" vid="{4A3C46E8-61CC-4603-A589-7422A47A8E4A}"/>
     </a:ext>
   </a:extLst>
 </a:theme>

</xml_diff>

<commit_message>
Updated | New Stories and general formatting
</commit_message>
<xml_diff>
--- a/Release and Sprint 1 Plan.docx
+++ b/Release and Sprint 1 Plan.docx
@@ -891,7 +891,7 @@
         </w:r>
       </w:hyperlink>
       <w:r>
-        <w:t>10</w:t>
+        <w:t>11</w:t>
       </w:r>
     </w:p>
     <w:p>
@@ -910,7 +910,7 @@
       </w:r>
       <w:r>
         <w:tab/>
-        <w:t>10</w:t>
+        <w:t>11</w:t>
       </w:r>
     </w:p>
     <w:p>
@@ -922,16 +922,11 @@
         <w:ind w:left="440"/>
       </w:pPr>
       <w:r>
-        <w:t xml:space="preserve">Story ID: </w:t>
-      </w:r>
-      <w:r>
-        <w:t>Write User Reviews</w:t>
+        <w:t>Story ID: Website Appearance</w:t>
       </w:r>
       <w:r>
         <w:tab/>
-      </w:r>
-      <w:r>
-        <w:t>10</w:t>
+        <w:t>11</w:t>
       </w:r>
     </w:p>
     <w:p>
@@ -943,10 +938,10 @@
         <w:ind w:left="440"/>
       </w:pPr>
       <w:r>
-        <w:t xml:space="preserve">Story ID: </w:t>
-      </w:r>
-      <w:r>
-        <w:t>Show User Reviews</w:t>
+        <w:t>Stor</w:t>
+      </w:r>
+      <w:r>
+        <w:t>y ID: Mobile Friendly Website</w:t>
       </w:r>
       <w:r>
         <w:tab/>
@@ -962,10 +957,15 @@
         <w:ind w:left="440"/>
       </w:pPr>
       <w:r>
-        <w:t>Story ID: Forgot Password</w:t>
+        <w:t xml:space="preserve">Story ID: </w:t>
+      </w:r>
+      <w:r>
+        <w:t>Write User Reviews</w:t>
       </w:r>
       <w:r>
         <w:tab/>
+      </w:r>
+      <w:r>
         <w:t>11</w:t>
       </w:r>
     </w:p>
@@ -978,11 +978,14 @@
         <w:ind w:left="440"/>
       </w:pPr>
       <w:r>
-        <w:t>Story ID: Sort Search Results</w:t>
+        <w:t xml:space="preserve">Story ID: </w:t>
+      </w:r>
+      <w:r>
+        <w:t>Show User Reviews</w:t>
       </w:r>
       <w:r>
         <w:tab/>
-        <w:t>11</w:t>
+        <w:t>12</w:t>
       </w:r>
     </w:p>
     <w:p>
@@ -994,14 +997,84 @@
         <w:ind w:left="440"/>
       </w:pPr>
       <w:r>
-        <w:t>Story ID: Remove Password</w:t>
-      </w:r>
-      <w:r>
-        <w:tab/>
-        <w:t>11</w:t>
+        <w:t>Story ID: Weather API</w:t>
       </w:r>
       <w:bookmarkStart w:id="0" w:name="_GoBack"/>
       <w:bookmarkEnd w:id="0"/>
+      <w:r>
+        <w:tab/>
+        <w:t>12</w:t>
+      </w:r>
+    </w:p>
+    <w:p>
+      <w:pPr>
+        <w:tabs>
+          <w:tab w:val="right" w:pos="9016"/>
+        </w:tabs>
+        <w:spacing w:after="100"/>
+        <w:ind w:left="440"/>
+      </w:pPr>
+      <w:r>
+        <w:t>Story ID: Sort Search Results</w:t>
+      </w:r>
+      <w:r>
+        <w:tab/>
+        <w:t>12</w:t>
+      </w:r>
+    </w:p>
+    <w:p>
+      <w:pPr>
+        <w:tabs>
+          <w:tab w:val="right" w:pos="9016"/>
+        </w:tabs>
+        <w:spacing w:after="100"/>
+        <w:ind w:left="440"/>
+      </w:pPr>
+      <w:r>
+        <w:t>Story ID: Remove Password</w:t>
+      </w:r>
+      <w:r>
+        <w:tab/>
+        <w:t>12</w:t>
+      </w:r>
+    </w:p>
+    <w:p>
+      <w:pPr>
+        <w:tabs>
+          <w:tab w:val="right" w:pos="9016"/>
+        </w:tabs>
+        <w:spacing w:after="100"/>
+        <w:ind w:left="440"/>
+      </w:pPr>
+      <w:r>
+        <w:t xml:space="preserve">Story ID: Forgot Password </w:t>
+      </w:r>
+      <w:r>
+        <w:tab/>
+        <w:t>12</w:t>
+      </w:r>
+    </w:p>
+    <w:p>
+      <w:pPr>
+        <w:tabs>
+          <w:tab w:val="right" w:pos="9016"/>
+        </w:tabs>
+        <w:spacing w:after="100"/>
+        <w:ind w:left="440"/>
+      </w:pPr>
+      <w:r>
+        <w:t>Story ID: Contact Details</w:t>
+      </w:r>
+      <w:r>
+        <w:tab/>
+        <w:t>13</w:t>
+      </w:r>
+      <w:r>
+        <w:tab/>
+      </w:r>
+      <w:r>
+        <w:tab/>
+      </w:r>
       <w:r>
         <w:tab/>
       </w:r>
@@ -2432,6 +2505,7 @@
         <w:rPr>
           <w:sz w:val="24"/>
           <w:szCs w:val="24"/>
+          <w:highlight w:val="yellow"/>
         </w:rPr>
         <w:t>Delivery date: To be</w:t>
       </w:r>
@@ -2439,6 +2513,7 @@
         <w:rPr>
           <w:sz w:val="24"/>
           <w:szCs w:val="24"/>
+          <w:highlight w:val="yellow"/>
         </w:rPr>
         <w:t xml:space="preserve"> decided.</w:t>
       </w:r>
@@ -2448,7 +2523,14 @@
           <w:szCs w:val="24"/>
         </w:rPr>
         <w:tab/>
-        <w:t>Total Story Points: 13</w:t>
+      </w:r>
+      <w:r>
+        <w:rPr>
+          <w:sz w:val="24"/>
+          <w:szCs w:val="24"/>
+          <w:highlight w:val="yellow"/>
+        </w:rPr>
+        <w:t>Total Story Points: 44</w:t>
       </w:r>
     </w:p>
     <w:p>
@@ -2457,7 +2539,10 @@
         <w:spacing w:after="120" w:line="240" w:lineRule="auto"/>
       </w:pPr>
       <w:r>
-        <w:t>This release builds off of the first release items and provides extra functionality on the web-service for the user.</w:t>
+        <w:t>This release builds off</w:t>
+      </w:r>
+      <w:r>
+        <w:t xml:space="preserve"> the first release items and provides extra functionality on the web-service for the user.</w:t>
       </w:r>
     </w:p>
     <w:p>
@@ -2476,6 +2561,9 @@
         <w:spacing w:after="120" w:line="240" w:lineRule="auto"/>
       </w:pPr>
       <w:r>
+        <w:rPr>
+          <w:highlight w:val="yellow"/>
+        </w:rPr>
         <w:t>Short paragraph summarising this feature and its business value.</w:t>
       </w:r>
     </w:p>
@@ -2684,6 +2772,9 @@
         <w:spacing w:after="120" w:line="240" w:lineRule="auto"/>
       </w:pPr>
       <w:r>
+        <w:rPr>
+          <w:highlight w:val="yellow"/>
+        </w:rPr>
         <w:t>Short paragraph summarising this feature and its business value.</w:t>
       </w:r>
     </w:p>
@@ -2800,7 +2891,7 @@
           </w:tcPr>
           <w:p>
             <w:r>
-              <w:t>40</w:t>
+              <w:t>16</w:t>
             </w:r>
           </w:p>
         </w:tc>
@@ -2813,7 +2904,7 @@
               <w:cnfStyle w:val="000000000000" w:firstRow="0" w:lastRow="0" w:firstColumn="0" w:lastColumn="0" w:oddVBand="0" w:evenVBand="0" w:oddHBand="0" w:evenHBand="0" w:firstRowFirstColumn="0" w:firstRowLastColumn="0" w:lastRowFirstColumn="0" w:lastRowLastColumn="0"/>
             </w:pPr>
             <w:r>
-              <w:t>Integrated Maps</w:t>
+              <w:t>Sort Search Results</w:t>
             </w:r>
           </w:p>
         </w:tc>
@@ -2826,7 +2917,7 @@
               <w:cnfStyle w:val="000000000000" w:firstRow="0" w:lastRow="0" w:firstColumn="0" w:lastColumn="0" w:oddVBand="0" w:evenVBand="0" w:oddHBand="0" w:evenHBand="0" w:firstRowFirstColumn="0" w:firstRowLastColumn="0" w:lastRowFirstColumn="0" w:lastRowLastColumn="0"/>
             </w:pPr>
             <w:r>
-              <w:t>2</w:t>
+              <w:t>3</w:t>
             </w:r>
           </w:p>
         </w:tc>
@@ -2843,7 +2934,7 @@
           <w:p>
             <w:r>
               <w:lastRenderedPageBreak/>
-              <w:t>16</w:t>
+              <w:t>36</w:t>
             </w:r>
           </w:p>
         </w:tc>
@@ -2856,7 +2947,7 @@
               <w:cnfStyle w:val="000000100000" w:firstRow="0" w:lastRow="0" w:firstColumn="0" w:lastColumn="0" w:oddVBand="0" w:evenVBand="0" w:oddHBand="1" w:evenHBand="0" w:firstRowFirstColumn="0" w:firstRowLastColumn="0" w:lastRowFirstColumn="0" w:lastRowLastColumn="0"/>
             </w:pPr>
             <w:r>
-              <w:t>Sort Search Results</w:t>
+              <w:t>Forgot Password</w:t>
             </w:r>
           </w:p>
         </w:tc>
@@ -2869,7 +2960,7 @@
               <w:cnfStyle w:val="000000100000" w:firstRow="0" w:lastRow="0" w:firstColumn="0" w:lastColumn="0" w:oddVBand="0" w:evenVBand="0" w:oddHBand="1" w:evenHBand="0" w:firstRowFirstColumn="0" w:firstRowLastColumn="0" w:lastRowFirstColumn="0" w:lastRowLastColumn="0"/>
             </w:pPr>
             <w:r>
-              <w:t>3</w:t>
+              <w:t>9</w:t>
             </w:r>
           </w:p>
         </w:tc>
@@ -2880,11 +2971,7 @@
             <w:cnfStyle w:val="001000000000" w:firstRow="0" w:lastRow="0" w:firstColumn="1" w:lastColumn="0" w:oddVBand="0" w:evenVBand="0" w:oddHBand="0" w:evenHBand="0" w:firstRowFirstColumn="0" w:firstRowLastColumn="0" w:lastRowFirstColumn="0" w:lastRowLastColumn="0"/>
             <w:tcW w:w="959" w:type="dxa"/>
           </w:tcPr>
-          <w:p>
-            <w:r>
-              <w:t>36</w:t>
-            </w:r>
-          </w:p>
+          <w:p/>
         </w:tc>
         <w:tc>
           <w:tcPr>
@@ -2892,10 +2979,11 @@
           </w:tcPr>
           <w:p>
             <w:pPr>
-              <w:cnfStyle w:val="000000000000" w:firstRow="0" w:lastRow="0" w:firstColumn="0" w:lastColumn="0" w:oddVBand="0" w:evenVBand="0" w:oddHBand="0" w:evenHBand="0" w:firstRowFirstColumn="0" w:firstRowLastColumn="0" w:lastRowFirstColumn="0" w:lastRowLastColumn="0"/>
-            </w:pPr>
-            <w:r>
-              <w:t>Forgot Password</w:t>
+              <w:jc w:val="right"/>
+              <w:cnfStyle w:val="000000000000" w:firstRow="0" w:lastRow="0" w:firstColumn="0" w:lastColumn="0" w:oddVBand="0" w:evenVBand="0" w:oddHBand="0" w:evenHBand="0" w:firstRowFirstColumn="0" w:firstRowLastColumn="0" w:lastRowFirstColumn="0" w:lastRowLastColumn="0"/>
+            </w:pPr>
+            <w:r>
+              <w:t>Story Point Sub-Total:</w:t>
             </w:r>
           </w:p>
         </w:tc>
@@ -2908,7 +2996,95 @@
               <w:cnfStyle w:val="000000000000" w:firstRow="0" w:lastRow="0" w:firstColumn="0" w:lastColumn="0" w:oddVBand="0" w:evenVBand="0" w:oddHBand="0" w:evenHBand="0" w:firstRowFirstColumn="0" w:firstRowLastColumn="0" w:lastRowFirstColumn="0" w:lastRowLastColumn="0"/>
             </w:pPr>
             <w:r>
-              <w:t>1</w:t>
+              <w:t>13</w:t>
+            </w:r>
+          </w:p>
+        </w:tc>
+      </w:tr>
+    </w:tbl>
+    <w:p>
+      <w:pPr>
+        <w:pStyle w:val="Heading2"/>
+      </w:pPr>
+      <w:bookmarkStart w:id="13" w:name="_f8wdab1xuv2" w:colFirst="0" w:colLast="0"/>
+      <w:bookmarkStart w:id="14" w:name="_gtebgsbagt61" w:colFirst="0" w:colLast="0"/>
+      <w:bookmarkEnd w:id="13"/>
+      <w:bookmarkEnd w:id="14"/>
+      <w:r>
+        <w:t>More Information</w:t>
+      </w:r>
+    </w:p>
+    <w:p>
+      <w:pPr>
+        <w:keepNext/>
+        <w:spacing w:after="120" w:line="240" w:lineRule="auto"/>
+      </w:pPr>
+      <w:r>
+        <w:rPr>
+          <w:highlight w:val="yellow"/>
+        </w:rPr>
+        <w:t>Short paragraph summarising this feature and its business value.</w:t>
+      </w:r>
+    </w:p>
+    <w:tbl>
+      <w:tblPr>
+        <w:tblStyle w:val="a5"/>
+        <w:tblW w:w="9073" w:type="dxa"/>
+        <w:tblInd w:w="108" w:type="dxa"/>
+        <w:tblBorders>
+          <w:top w:val="single" w:sz="8" w:space="0" w:color="8064A2"/>
+          <w:left w:val="single" w:sz="8" w:space="0" w:color="8064A2"/>
+          <w:bottom w:val="single" w:sz="8" w:space="0" w:color="8064A2"/>
+          <w:right w:val="single" w:sz="8" w:space="0" w:color="8064A2"/>
+          <w:insideH w:val="single" w:sz="4" w:space="0" w:color="000000"/>
+          <w:insideV w:val="single" w:sz="4" w:space="0" w:color="000000"/>
+        </w:tblBorders>
+        <w:tblLayout w:type="fixed"/>
+        <w:tblLook w:val="04A0" w:firstRow="1" w:lastRow="0" w:firstColumn="1" w:lastColumn="0" w:noHBand="0" w:noVBand="1"/>
+      </w:tblPr>
+      <w:tblGrid>
+        <w:gridCol w:w="959"/>
+        <w:gridCol w:w="6696"/>
+        <w:gridCol w:w="1418"/>
+      </w:tblGrid>
+      <w:tr>
+        <w:trPr>
+          <w:cnfStyle w:val="100000000000" w:firstRow="1" w:lastRow="0" w:firstColumn="0" w:lastColumn="0" w:oddVBand="0" w:evenVBand="0" w:oddHBand="0" w:evenHBand="0" w:firstRowFirstColumn="0" w:firstRowLastColumn="0" w:lastRowFirstColumn="0" w:lastRowLastColumn="0"/>
+        </w:trPr>
+        <w:tc>
+          <w:tcPr>
+            <w:cnfStyle w:val="001000000000" w:firstRow="0" w:lastRow="0" w:firstColumn="1" w:lastColumn="0" w:oddVBand="0" w:evenVBand="0" w:oddHBand="0" w:evenHBand="0" w:firstRowFirstColumn="0" w:firstRowLastColumn="0" w:lastRowFirstColumn="0" w:lastRowLastColumn="0"/>
+            <w:tcW w:w="959" w:type="dxa"/>
+          </w:tcPr>
+          <w:p>
+            <w:r>
+              <w:t>Story ID</w:t>
+            </w:r>
+          </w:p>
+        </w:tc>
+        <w:tc>
+          <w:tcPr>
+            <w:tcW w:w="6696" w:type="dxa"/>
+          </w:tcPr>
+          <w:p>
+            <w:pPr>
+              <w:cnfStyle w:val="100000000000" w:firstRow="1" w:lastRow="0" w:firstColumn="0" w:lastColumn="0" w:oddVBand="0" w:evenVBand="0" w:oddHBand="0" w:evenHBand="0" w:firstRowFirstColumn="0" w:firstRowLastColumn="0" w:lastRowFirstColumn="0" w:lastRowLastColumn="0"/>
+            </w:pPr>
+            <w:r>
+              <w:t>Story Title</w:t>
+            </w:r>
+          </w:p>
+        </w:tc>
+        <w:tc>
+          <w:tcPr>
+            <w:tcW w:w="1418" w:type="dxa"/>
+          </w:tcPr>
+          <w:p>
+            <w:pPr>
+              <w:cnfStyle w:val="100000000000" w:firstRow="1" w:lastRow="0" w:firstColumn="0" w:lastColumn="0" w:oddVBand="0" w:evenVBand="0" w:oddHBand="0" w:evenHBand="0" w:firstRowFirstColumn="0" w:firstRowLastColumn="0" w:lastRowFirstColumn="0" w:lastRowLastColumn="0"/>
+            </w:pPr>
+            <w:r>
+              <w:t>Story Points</w:t>
             </w:r>
           </w:p>
         </w:tc>
@@ -2922,6 +3098,126 @@
             <w:cnfStyle w:val="001000000000" w:firstRow="0" w:lastRow="0" w:firstColumn="1" w:lastColumn="0" w:oddVBand="0" w:evenVBand="0" w:oddHBand="0" w:evenHBand="0" w:firstRowFirstColumn="0" w:firstRowLastColumn="0" w:lastRowFirstColumn="0" w:lastRowLastColumn="0"/>
             <w:tcW w:w="959" w:type="dxa"/>
           </w:tcPr>
+          <w:p>
+            <w:r>
+              <w:t>42</w:t>
+            </w:r>
+          </w:p>
+        </w:tc>
+        <w:tc>
+          <w:tcPr>
+            <w:tcW w:w="6696" w:type="dxa"/>
+          </w:tcPr>
+          <w:p>
+            <w:pPr>
+              <w:cnfStyle w:val="000000100000" w:firstRow="0" w:lastRow="0" w:firstColumn="0" w:lastColumn="0" w:oddVBand="0" w:evenVBand="0" w:oddHBand="1" w:evenHBand="0" w:firstRowFirstColumn="0" w:firstRowLastColumn="0" w:lastRowFirstColumn="0" w:lastRowLastColumn="0"/>
+            </w:pPr>
+            <w:r>
+              <w:t>Weather API</w:t>
+            </w:r>
+          </w:p>
+        </w:tc>
+        <w:tc>
+          <w:tcPr>
+            <w:tcW w:w="1418" w:type="dxa"/>
+          </w:tcPr>
+          <w:p>
+            <w:pPr>
+              <w:cnfStyle w:val="000000100000" w:firstRow="0" w:lastRow="0" w:firstColumn="0" w:lastColumn="0" w:oddVBand="0" w:evenVBand="0" w:oddHBand="1" w:evenHBand="0" w:firstRowFirstColumn="0" w:firstRowLastColumn="0" w:lastRowFirstColumn="0" w:lastRowLastColumn="0"/>
+            </w:pPr>
+            <w:r>
+              <w:t>3</w:t>
+            </w:r>
+          </w:p>
+        </w:tc>
+      </w:tr>
+      <w:tr>
+        <w:tc>
+          <w:tcPr>
+            <w:cnfStyle w:val="001000000000" w:firstRow="0" w:lastRow="0" w:firstColumn="1" w:lastColumn="0" w:oddVBand="0" w:evenVBand="0" w:oddHBand="0" w:evenHBand="0" w:firstRowFirstColumn="0" w:firstRowLastColumn="0" w:lastRowFirstColumn="0" w:lastRowLastColumn="0"/>
+            <w:tcW w:w="959" w:type="dxa"/>
+          </w:tcPr>
+          <w:p>
+            <w:r>
+              <w:t>45</w:t>
+            </w:r>
+          </w:p>
+        </w:tc>
+        <w:tc>
+          <w:tcPr>
+            <w:tcW w:w="6696" w:type="dxa"/>
+          </w:tcPr>
+          <w:p>
+            <w:pPr>
+              <w:cnfStyle w:val="000000000000" w:firstRow="0" w:lastRow="0" w:firstColumn="0" w:lastColumn="0" w:oddVBand="0" w:evenVBand="0" w:oddHBand="0" w:evenHBand="0" w:firstRowFirstColumn="0" w:firstRowLastColumn="0" w:lastRowFirstColumn="0" w:lastRowLastColumn="0"/>
+            </w:pPr>
+            <w:r>
+              <w:t>Contact Details</w:t>
+            </w:r>
+          </w:p>
+        </w:tc>
+        <w:tc>
+          <w:tcPr>
+            <w:tcW w:w="1418" w:type="dxa"/>
+          </w:tcPr>
+          <w:p>
+            <w:pPr>
+              <w:cnfStyle w:val="000000000000" w:firstRow="0" w:lastRow="0" w:firstColumn="0" w:lastColumn="0" w:oddVBand="0" w:evenVBand="0" w:oddHBand="0" w:evenHBand="0" w:firstRowFirstColumn="0" w:firstRowLastColumn="0" w:lastRowFirstColumn="0" w:lastRowLastColumn="0"/>
+            </w:pPr>
+            <w:r>
+              <w:t>1</w:t>
+            </w:r>
+          </w:p>
+        </w:tc>
+      </w:tr>
+      <w:tr>
+        <w:trPr>
+          <w:cnfStyle w:val="000000100000" w:firstRow="0" w:lastRow="0" w:firstColumn="0" w:lastColumn="0" w:oddVBand="0" w:evenVBand="0" w:oddHBand="1" w:evenHBand="0" w:firstRowFirstColumn="0" w:firstRowLastColumn="0" w:lastRowFirstColumn="0" w:lastRowLastColumn="0"/>
+        </w:trPr>
+        <w:tc>
+          <w:tcPr>
+            <w:cnfStyle w:val="001000000000" w:firstRow="0" w:lastRow="0" w:firstColumn="1" w:lastColumn="0" w:oddVBand="0" w:evenVBand="0" w:oddHBand="0" w:evenHBand="0" w:firstRowFirstColumn="0" w:firstRowLastColumn="0" w:lastRowFirstColumn="0" w:lastRowLastColumn="0"/>
+            <w:tcW w:w="959" w:type="dxa"/>
+          </w:tcPr>
+          <w:p>
+            <w:r>
+              <w:t>40</w:t>
+            </w:r>
+          </w:p>
+        </w:tc>
+        <w:tc>
+          <w:tcPr>
+            <w:tcW w:w="6696" w:type="dxa"/>
+          </w:tcPr>
+          <w:p>
+            <w:pPr>
+              <w:cnfStyle w:val="000000100000" w:firstRow="0" w:lastRow="0" w:firstColumn="0" w:lastColumn="0" w:oddVBand="0" w:evenVBand="0" w:oddHBand="1" w:evenHBand="0" w:firstRowFirstColumn="0" w:firstRowLastColumn="0" w:lastRowFirstColumn="0" w:lastRowLastColumn="0"/>
+            </w:pPr>
+            <w:r>
+              <w:t>Integrated Maps</w:t>
+            </w:r>
+          </w:p>
+        </w:tc>
+        <w:tc>
+          <w:tcPr>
+            <w:tcW w:w="1418" w:type="dxa"/>
+          </w:tcPr>
+          <w:p>
+            <w:pPr>
+              <w:cnfStyle w:val="000000100000" w:firstRow="0" w:lastRow="0" w:firstColumn="0" w:lastColumn="0" w:oddVBand="0" w:evenVBand="0" w:oddHBand="1" w:evenHBand="0" w:firstRowFirstColumn="0" w:firstRowLastColumn="0" w:lastRowFirstColumn="0" w:lastRowLastColumn="0"/>
+            </w:pPr>
+            <w:r>
+              <w:t>2</w:t>
+            </w:r>
+          </w:p>
+        </w:tc>
+      </w:tr>
+      <w:tr>
+        <w:tc>
+          <w:tcPr>
+            <w:cnfStyle w:val="001000000000" w:firstRow="0" w:lastRow="0" w:firstColumn="1" w:lastColumn="0" w:oddVBand="0" w:evenVBand="0" w:oddHBand="0" w:evenHBand="0" w:firstRowFirstColumn="0" w:firstRowLastColumn="0" w:lastRowFirstColumn="0" w:lastRowLastColumn="0"/>
+            <w:tcW w:w="959" w:type="dxa"/>
+          </w:tcPr>
           <w:p/>
         </w:tc>
         <w:tc>
@@ -2931,7 +3227,7 @@
           <w:p>
             <w:pPr>
               <w:jc w:val="right"/>
-              <w:cnfStyle w:val="000000100000" w:firstRow="0" w:lastRow="0" w:firstColumn="0" w:lastColumn="0" w:oddVBand="0" w:evenVBand="0" w:oddHBand="1" w:evenHBand="0" w:firstRowFirstColumn="0" w:firstRowLastColumn="0" w:lastRowFirstColumn="0" w:lastRowLastColumn="0"/>
+              <w:cnfStyle w:val="000000000000" w:firstRow="0" w:lastRow="0" w:firstColumn="0" w:lastColumn="0" w:oddVBand="0" w:evenVBand="0" w:oddHBand="0" w:evenHBand="0" w:firstRowFirstColumn="0" w:firstRowLastColumn="0" w:lastRowFirstColumn="0" w:lastRowLastColumn="0"/>
             </w:pPr>
             <w:r>
               <w:t>Story Point Sub-Total:</w:t>
@@ -2944,10 +3240,10 @@
           </w:tcPr>
           <w:p>
             <w:pPr>
-              <w:cnfStyle w:val="000000100000" w:firstRow="0" w:lastRow="0" w:firstColumn="0" w:lastColumn="0" w:oddVBand="0" w:evenVBand="0" w:oddHBand="1" w:evenHBand="0" w:firstRowFirstColumn="0" w:firstRowLastColumn="0" w:lastRowFirstColumn="0" w:lastRowLastColumn="0"/>
-            </w:pPr>
-            <w:r>
-              <w:t>7</w:t>
+              <w:cnfStyle w:val="000000000000" w:firstRow="0" w:lastRow="0" w:firstColumn="0" w:lastColumn="0" w:oddVBand="0" w:evenVBand="0" w:oddHBand="0" w:evenHBand="0" w:firstRowFirstColumn="0" w:firstRowLastColumn="0" w:lastRowFirstColumn="0" w:lastRowLastColumn="0"/>
+            </w:pPr>
+            <w:r>
+              <w:t>6</w:t>
             </w:r>
           </w:p>
         </w:tc>
@@ -2955,17 +3251,374 @@
     </w:tbl>
     <w:p>
       <w:pPr>
-        <w:pStyle w:val="Heading1"/>
-      </w:pPr>
-      <w:bookmarkStart w:id="13" w:name="_f8wdab1xuv2" w:colFirst="0" w:colLast="0"/>
-      <w:bookmarkEnd w:id="13"/>
+        <w:pStyle w:val="Heading2"/>
+      </w:pPr>
+      <w:r>
+        <w:t>Display</w:t>
+      </w:r>
     </w:p>
     <w:p>
       <w:pPr>
+        <w:keepNext/>
+        <w:spacing w:after="120" w:line="240" w:lineRule="auto"/>
+      </w:pPr>
+      <w:r>
+        <w:rPr>
+          <w:highlight w:val="yellow"/>
+        </w:rPr>
+        <w:t>Short paragraph summarising this feature and its business value.</w:t>
+      </w:r>
+    </w:p>
+    <w:tbl>
+      <w:tblPr>
+        <w:tblStyle w:val="a5"/>
+        <w:tblW w:w="9073" w:type="dxa"/>
+        <w:tblInd w:w="108" w:type="dxa"/>
+        <w:tblBorders>
+          <w:top w:val="single" w:sz="8" w:space="0" w:color="8064A2"/>
+          <w:left w:val="single" w:sz="8" w:space="0" w:color="8064A2"/>
+          <w:bottom w:val="single" w:sz="8" w:space="0" w:color="8064A2"/>
+          <w:right w:val="single" w:sz="8" w:space="0" w:color="8064A2"/>
+          <w:insideH w:val="single" w:sz="4" w:space="0" w:color="000000"/>
+          <w:insideV w:val="single" w:sz="4" w:space="0" w:color="000000"/>
+        </w:tblBorders>
+        <w:tblLayout w:type="fixed"/>
+        <w:tblLook w:val="04A0" w:firstRow="1" w:lastRow="0" w:firstColumn="1" w:lastColumn="0" w:noHBand="0" w:noVBand="1"/>
+      </w:tblPr>
+      <w:tblGrid>
+        <w:gridCol w:w="959"/>
+        <w:gridCol w:w="6696"/>
+        <w:gridCol w:w="1418"/>
+      </w:tblGrid>
+      <w:tr>
+        <w:trPr>
+          <w:cnfStyle w:val="100000000000" w:firstRow="1" w:lastRow="0" w:firstColumn="0" w:lastColumn="0" w:oddVBand="0" w:evenVBand="0" w:oddHBand="0" w:evenHBand="0" w:firstRowFirstColumn="0" w:firstRowLastColumn="0" w:lastRowFirstColumn="0" w:lastRowLastColumn="0"/>
+        </w:trPr>
+        <w:tc>
+          <w:tcPr>
+            <w:cnfStyle w:val="001000000000" w:firstRow="0" w:lastRow="0" w:firstColumn="1" w:lastColumn="0" w:oddVBand="0" w:evenVBand="0" w:oddHBand="0" w:evenHBand="0" w:firstRowFirstColumn="0" w:firstRowLastColumn="0" w:lastRowFirstColumn="0" w:lastRowLastColumn="0"/>
+            <w:tcW w:w="959" w:type="dxa"/>
+          </w:tcPr>
+          <w:p>
+            <w:r>
+              <w:t>Story ID</w:t>
+            </w:r>
+          </w:p>
+        </w:tc>
+        <w:tc>
+          <w:tcPr>
+            <w:tcW w:w="6696" w:type="dxa"/>
+          </w:tcPr>
+          <w:p>
+            <w:pPr>
+              <w:cnfStyle w:val="100000000000" w:firstRow="1" w:lastRow="0" w:firstColumn="0" w:lastColumn="0" w:oddVBand="0" w:evenVBand="0" w:oddHBand="0" w:evenHBand="0" w:firstRowFirstColumn="0" w:firstRowLastColumn="0" w:lastRowFirstColumn="0" w:lastRowLastColumn="0"/>
+            </w:pPr>
+            <w:r>
+              <w:t>Story Title</w:t>
+            </w:r>
+          </w:p>
+        </w:tc>
+        <w:tc>
+          <w:tcPr>
+            <w:tcW w:w="1418" w:type="dxa"/>
+          </w:tcPr>
+          <w:p>
+            <w:pPr>
+              <w:cnfStyle w:val="100000000000" w:firstRow="1" w:lastRow="0" w:firstColumn="0" w:lastColumn="0" w:oddVBand="0" w:evenVBand="0" w:oddHBand="0" w:evenHBand="0" w:firstRowFirstColumn="0" w:firstRowLastColumn="0" w:lastRowFirstColumn="0" w:lastRowLastColumn="0"/>
+            </w:pPr>
+            <w:r>
+              <w:t>Story Points</w:t>
+            </w:r>
+          </w:p>
+        </w:tc>
+      </w:tr>
+      <w:tr>
+        <w:trPr>
+          <w:cnfStyle w:val="000000100000" w:firstRow="0" w:lastRow="0" w:firstColumn="0" w:lastColumn="0" w:oddVBand="0" w:evenVBand="0" w:oddHBand="1" w:evenHBand="0" w:firstRowFirstColumn="0" w:firstRowLastColumn="0" w:lastRowFirstColumn="0" w:lastRowLastColumn="0"/>
+        </w:trPr>
+        <w:tc>
+          <w:tcPr>
+            <w:cnfStyle w:val="001000000000" w:firstRow="0" w:lastRow="0" w:firstColumn="1" w:lastColumn="0" w:oddVBand="0" w:evenVBand="0" w:oddHBand="0" w:evenHBand="0" w:firstRowFirstColumn="0" w:firstRowLastColumn="0" w:lastRowFirstColumn="0" w:lastRowLastColumn="0"/>
+            <w:tcW w:w="959" w:type="dxa"/>
+          </w:tcPr>
+          <w:p>
+            <w:r>
+              <w:t>44</w:t>
+            </w:r>
+          </w:p>
+        </w:tc>
+        <w:tc>
+          <w:tcPr>
+            <w:tcW w:w="6696" w:type="dxa"/>
+          </w:tcPr>
+          <w:p>
+            <w:pPr>
+              <w:cnfStyle w:val="000000100000" w:firstRow="0" w:lastRow="0" w:firstColumn="0" w:lastColumn="0" w:oddVBand="0" w:evenVBand="0" w:oddHBand="1" w:evenHBand="0" w:firstRowFirstColumn="0" w:firstRowLastColumn="0" w:lastRowFirstColumn="0" w:lastRowLastColumn="0"/>
+            </w:pPr>
+            <w:r>
+              <w:t>Website Appearance</w:t>
+            </w:r>
+          </w:p>
+        </w:tc>
+        <w:tc>
+          <w:tcPr>
+            <w:tcW w:w="1418" w:type="dxa"/>
+          </w:tcPr>
+          <w:p>
+            <w:pPr>
+              <w:cnfStyle w:val="000000100000" w:firstRow="0" w:lastRow="0" w:firstColumn="0" w:lastColumn="0" w:oddVBand="0" w:evenVBand="0" w:oddHBand="1" w:evenHBand="0" w:firstRowFirstColumn="0" w:firstRowLastColumn="0" w:lastRowFirstColumn="0" w:lastRowLastColumn="0"/>
+            </w:pPr>
+            <w:r>
+              <w:t>6</w:t>
+            </w:r>
+          </w:p>
+        </w:tc>
+      </w:tr>
+      <w:tr>
+        <w:tc>
+          <w:tcPr>
+            <w:cnfStyle w:val="001000000000" w:firstRow="0" w:lastRow="0" w:firstColumn="1" w:lastColumn="0" w:oddVBand="0" w:evenVBand="0" w:oddHBand="0" w:evenHBand="0" w:firstRowFirstColumn="0" w:firstRowLastColumn="0" w:lastRowFirstColumn="0" w:lastRowLastColumn="0"/>
+            <w:tcW w:w="959" w:type="dxa"/>
+          </w:tcPr>
+          <w:p>
+            <w:r>
+              <w:t>41</w:t>
+            </w:r>
+          </w:p>
+        </w:tc>
+        <w:tc>
+          <w:tcPr>
+            <w:tcW w:w="6696" w:type="dxa"/>
+          </w:tcPr>
+          <w:p>
+            <w:pPr>
+              <w:cnfStyle w:val="000000000000" w:firstRow="0" w:lastRow="0" w:firstColumn="0" w:lastColumn="0" w:oddVBand="0" w:evenVBand="0" w:oddHBand="0" w:evenHBand="0" w:firstRowFirstColumn="0" w:firstRowLastColumn="0" w:lastRowFirstColumn="0" w:lastRowLastColumn="0"/>
+            </w:pPr>
+            <w:r>
+              <w:t>Mobile Friendly Website</w:t>
+            </w:r>
+          </w:p>
+        </w:tc>
+        <w:tc>
+          <w:tcPr>
+            <w:tcW w:w="1418" w:type="dxa"/>
+          </w:tcPr>
+          <w:p>
+            <w:pPr>
+              <w:cnfStyle w:val="000000000000" w:firstRow="0" w:lastRow="0" w:firstColumn="0" w:lastColumn="0" w:oddVBand="0" w:evenVBand="0" w:oddHBand="0" w:evenHBand="0" w:firstRowFirstColumn="0" w:firstRowLastColumn="0" w:lastRowFirstColumn="0" w:lastRowLastColumn="0"/>
+            </w:pPr>
+            <w:r>
+              <w:t>6</w:t>
+            </w:r>
+          </w:p>
+        </w:tc>
+      </w:tr>
+      <w:tr>
+        <w:trPr>
+          <w:cnfStyle w:val="000000100000" w:firstRow="0" w:lastRow="0" w:firstColumn="0" w:lastColumn="0" w:oddVBand="0" w:evenVBand="0" w:oddHBand="1" w:evenHBand="0" w:firstRowFirstColumn="0" w:firstRowLastColumn="0" w:lastRowFirstColumn="0" w:lastRowLastColumn="0"/>
+        </w:trPr>
+        <w:tc>
+          <w:tcPr>
+            <w:cnfStyle w:val="001000000000" w:firstRow="0" w:lastRow="0" w:firstColumn="1" w:lastColumn="0" w:oddVBand="0" w:evenVBand="0" w:oddHBand="0" w:evenHBand="0" w:firstRowFirstColumn="0" w:firstRowLastColumn="0" w:lastRowFirstColumn="0" w:lastRowLastColumn="0"/>
+            <w:tcW w:w="959" w:type="dxa"/>
+          </w:tcPr>
+          <w:p/>
+        </w:tc>
+        <w:tc>
+          <w:tcPr>
+            <w:tcW w:w="6696" w:type="dxa"/>
+          </w:tcPr>
+          <w:p>
+            <w:pPr>
+              <w:jc w:val="right"/>
+              <w:cnfStyle w:val="000000100000" w:firstRow="0" w:lastRow="0" w:firstColumn="0" w:lastColumn="0" w:oddVBand="0" w:evenVBand="0" w:oddHBand="1" w:evenHBand="0" w:firstRowFirstColumn="0" w:firstRowLastColumn="0" w:lastRowFirstColumn="0" w:lastRowLastColumn="0"/>
+            </w:pPr>
+            <w:r>
+              <w:t>Story Point Sub-Total:</w:t>
+            </w:r>
+          </w:p>
+        </w:tc>
+        <w:tc>
+          <w:tcPr>
+            <w:tcW w:w="1418" w:type="dxa"/>
+          </w:tcPr>
+          <w:p>
+            <w:pPr>
+              <w:cnfStyle w:val="000000100000" w:firstRow="0" w:lastRow="0" w:firstColumn="0" w:lastColumn="0" w:oddVBand="0" w:evenVBand="0" w:oddHBand="1" w:evenHBand="0" w:firstRowFirstColumn="0" w:firstRowLastColumn="0" w:lastRowFirstColumn="0" w:lastRowLastColumn="0"/>
+            </w:pPr>
+            <w:r>
+              <w:t>12</w:t>
+            </w:r>
+          </w:p>
+        </w:tc>
+      </w:tr>
+    </w:tbl>
+    <w:p>
+      <w:pPr>
+        <w:pStyle w:val="Heading2"/>
+      </w:pPr>
+      <w:r>
+        <w:t>Accuracy</w:t>
+      </w:r>
+    </w:p>
+    <w:p>
+      <w:pPr>
+        <w:keepNext/>
+        <w:spacing w:after="120" w:line="240" w:lineRule="auto"/>
+      </w:pPr>
+      <w:r>
+        <w:rPr>
+          <w:highlight w:val="yellow"/>
+        </w:rPr>
+        <w:t>Short paragraph summarising this feature and its business value.</w:t>
+      </w:r>
+    </w:p>
+    <w:tbl>
+      <w:tblPr>
+        <w:tblStyle w:val="a5"/>
+        <w:tblW w:w="9073" w:type="dxa"/>
+        <w:tblInd w:w="108" w:type="dxa"/>
+        <w:tblBorders>
+          <w:top w:val="single" w:sz="8" w:space="0" w:color="8064A2"/>
+          <w:left w:val="single" w:sz="8" w:space="0" w:color="8064A2"/>
+          <w:bottom w:val="single" w:sz="8" w:space="0" w:color="8064A2"/>
+          <w:right w:val="single" w:sz="8" w:space="0" w:color="8064A2"/>
+          <w:insideH w:val="single" w:sz="4" w:space="0" w:color="000000"/>
+          <w:insideV w:val="single" w:sz="4" w:space="0" w:color="000000"/>
+        </w:tblBorders>
+        <w:tblLayout w:type="fixed"/>
+        <w:tblLook w:val="04A0" w:firstRow="1" w:lastRow="0" w:firstColumn="1" w:lastColumn="0" w:noHBand="0" w:noVBand="1"/>
+      </w:tblPr>
+      <w:tblGrid>
+        <w:gridCol w:w="959"/>
+        <w:gridCol w:w="6696"/>
+        <w:gridCol w:w="1418"/>
+      </w:tblGrid>
+      <w:tr>
+        <w:trPr>
+          <w:cnfStyle w:val="100000000000" w:firstRow="1" w:lastRow="0" w:firstColumn="0" w:lastColumn="0" w:oddVBand="0" w:evenVBand="0" w:oddHBand="0" w:evenHBand="0" w:firstRowFirstColumn="0" w:firstRowLastColumn="0" w:lastRowFirstColumn="0" w:lastRowLastColumn="0"/>
+        </w:trPr>
+        <w:tc>
+          <w:tcPr>
+            <w:cnfStyle w:val="001000000000" w:firstRow="0" w:lastRow="0" w:firstColumn="1" w:lastColumn="0" w:oddVBand="0" w:evenVBand="0" w:oddHBand="0" w:evenHBand="0" w:firstRowFirstColumn="0" w:firstRowLastColumn="0" w:lastRowFirstColumn="0" w:lastRowLastColumn="0"/>
+            <w:tcW w:w="959" w:type="dxa"/>
+          </w:tcPr>
+          <w:p>
+            <w:r>
+              <w:t>Story ID</w:t>
+            </w:r>
+          </w:p>
+        </w:tc>
+        <w:tc>
+          <w:tcPr>
+            <w:tcW w:w="6696" w:type="dxa"/>
+          </w:tcPr>
+          <w:p>
+            <w:pPr>
+              <w:cnfStyle w:val="100000000000" w:firstRow="1" w:lastRow="0" w:firstColumn="0" w:lastColumn="0" w:oddVBand="0" w:evenVBand="0" w:oddHBand="0" w:evenHBand="0" w:firstRowFirstColumn="0" w:firstRowLastColumn="0" w:lastRowFirstColumn="0" w:lastRowLastColumn="0"/>
+            </w:pPr>
+            <w:r>
+              <w:t>Story Title</w:t>
+            </w:r>
+          </w:p>
+        </w:tc>
+        <w:tc>
+          <w:tcPr>
+            <w:tcW w:w="1418" w:type="dxa"/>
+          </w:tcPr>
+          <w:p>
+            <w:pPr>
+              <w:cnfStyle w:val="100000000000" w:firstRow="1" w:lastRow="0" w:firstColumn="0" w:lastColumn="0" w:oddVBand="0" w:evenVBand="0" w:oddHBand="0" w:evenHBand="0" w:firstRowFirstColumn="0" w:firstRowLastColumn="0" w:lastRowFirstColumn="0" w:lastRowLastColumn="0"/>
+            </w:pPr>
+            <w:r>
+              <w:t>Story Points</w:t>
+            </w:r>
+          </w:p>
+        </w:tc>
+      </w:tr>
+      <w:tr>
+        <w:trPr>
+          <w:cnfStyle w:val="000000100000" w:firstRow="0" w:lastRow="0" w:firstColumn="0" w:lastColumn="0" w:oddVBand="0" w:evenVBand="0" w:oddHBand="1" w:evenHBand="0" w:firstRowFirstColumn="0" w:firstRowLastColumn="0" w:lastRowFirstColumn="0" w:lastRowLastColumn="0"/>
+        </w:trPr>
+        <w:tc>
+          <w:tcPr>
+            <w:cnfStyle w:val="001000000000" w:firstRow="0" w:lastRow="0" w:firstColumn="1" w:lastColumn="0" w:oddVBand="0" w:evenVBand="0" w:oddHBand="0" w:evenHBand="0" w:firstRowFirstColumn="0" w:firstRowLastColumn="0" w:lastRowFirstColumn="0" w:lastRowLastColumn="0"/>
+            <w:tcW w:w="959" w:type="dxa"/>
+          </w:tcPr>
+          <w:p>
+            <w:r>
+              <w:t>43</w:t>
+            </w:r>
+          </w:p>
+        </w:tc>
+        <w:tc>
+          <w:tcPr>
+            <w:tcW w:w="6696" w:type="dxa"/>
+          </w:tcPr>
+          <w:p>
+            <w:pPr>
+              <w:cnfStyle w:val="000000100000" w:firstRow="0" w:lastRow="0" w:firstColumn="0" w:lastColumn="0" w:oddVBand="0" w:evenVBand="0" w:oddHBand="1" w:evenHBand="0" w:firstRowFirstColumn="0" w:firstRowLastColumn="0" w:lastRowFirstColumn="0" w:lastRowLastColumn="0"/>
+            </w:pPr>
+            <w:r>
+              <w:t>Unit Tests</w:t>
+            </w:r>
+          </w:p>
+        </w:tc>
+        <w:tc>
+          <w:tcPr>
+            <w:tcW w:w="1418" w:type="dxa"/>
+          </w:tcPr>
+          <w:p>
+            <w:pPr>
+              <w:cnfStyle w:val="000000100000" w:firstRow="0" w:lastRow="0" w:firstColumn="0" w:lastColumn="0" w:oddVBand="0" w:evenVBand="0" w:oddHBand="1" w:evenHBand="0" w:firstRowFirstColumn="0" w:firstRowLastColumn="0" w:lastRowFirstColumn="0" w:lastRowLastColumn="0"/>
+            </w:pPr>
+            <w:r>
+              <w:t>7</w:t>
+            </w:r>
+          </w:p>
+        </w:tc>
+      </w:tr>
+      <w:tr>
+        <w:tc>
+          <w:tcPr>
+            <w:cnfStyle w:val="001000000000" w:firstRow="0" w:lastRow="0" w:firstColumn="1" w:lastColumn="0" w:oddVBand="0" w:evenVBand="0" w:oddHBand="0" w:evenHBand="0" w:firstRowFirstColumn="0" w:firstRowLastColumn="0" w:lastRowFirstColumn="0" w:lastRowLastColumn="0"/>
+            <w:tcW w:w="959" w:type="dxa"/>
+          </w:tcPr>
+          <w:p/>
+        </w:tc>
+        <w:tc>
+          <w:tcPr>
+            <w:tcW w:w="6696" w:type="dxa"/>
+          </w:tcPr>
+          <w:p>
+            <w:pPr>
+              <w:jc w:val="right"/>
+              <w:cnfStyle w:val="000000000000" w:firstRow="0" w:lastRow="0" w:firstColumn="0" w:lastColumn="0" w:oddVBand="0" w:evenVBand="0" w:oddHBand="0" w:evenHBand="0" w:firstRowFirstColumn="0" w:firstRowLastColumn="0" w:lastRowFirstColumn="0" w:lastRowLastColumn="0"/>
+            </w:pPr>
+            <w:r>
+              <w:t>Story Point Sub-Total:</w:t>
+            </w:r>
+          </w:p>
+        </w:tc>
+        <w:tc>
+          <w:tcPr>
+            <w:tcW w:w="1418" w:type="dxa"/>
+          </w:tcPr>
+          <w:p>
+            <w:pPr>
+              <w:cnfStyle w:val="000000000000" w:firstRow="0" w:lastRow="0" w:firstColumn="0" w:lastColumn="0" w:oddVBand="0" w:evenVBand="0" w:oddHBand="0" w:evenHBand="0" w:firstRowFirstColumn="0" w:firstRowLastColumn="0" w:lastRowFirstColumn="0" w:lastRowLastColumn="0"/>
+            </w:pPr>
+            <w:r>
+              <w:t>7</w:t>
+            </w:r>
+          </w:p>
+        </w:tc>
+      </w:tr>
+    </w:tbl>
+    <w:p>
+      <w:pPr>
         <w:pStyle w:val="Heading1"/>
       </w:pPr>
-      <w:bookmarkStart w:id="14" w:name="_gtebgsbagt61" w:colFirst="0" w:colLast="0"/>
-      <w:bookmarkEnd w:id="14"/>
     </w:p>
     <w:p>
       <w:pPr>
@@ -3439,33 +4092,68 @@
     <w:p>
       <w:pPr>
         <w:pStyle w:val="Title"/>
+        <w:rPr>
+          <w:u w:val="single"/>
+        </w:rPr>
       </w:pPr>
       <w:bookmarkStart w:id="18" w:name="_lnxbz9" w:colFirst="0" w:colLast="0"/>
       <w:bookmarkEnd w:id="18"/>
       <w:r>
+        <w:rPr>
+          <w:u w:val="single"/>
+        </w:rPr>
         <w:lastRenderedPageBreak/>
-        <w:t>Sprint Plan</w:t>
+        <w:t>SPRINT PLAN</w:t>
       </w:r>
     </w:p>
     <w:p>
       <w:pPr>
         <w:pStyle w:val="Heading1"/>
+        <w:pBdr>
+          <w:left w:val="single" w:sz="4" w:space="17" w:color="auto"/>
+        </w:pBdr>
+        <w:ind w:left="720"/>
+        <w:rPr>
+          <w:sz w:val="36"/>
+          <w:u w:val="single"/>
+        </w:rPr>
       </w:pPr>
       <w:bookmarkStart w:id="19" w:name="_35nkun2" w:colFirst="0" w:colLast="0"/>
       <w:bookmarkEnd w:id="19"/>
       <w:r>
-        <w:t>Sprint 1</w:t>
+        <w:rPr>
+          <w:sz w:val="36"/>
+          <w:u w:val="single"/>
+        </w:rPr>
+        <w:t>S</w:t>
+      </w:r>
+      <w:r>
+        <w:rPr>
+          <w:sz w:val="36"/>
+          <w:u w:val="single"/>
+        </w:rPr>
+        <w:t>PRINT</w:t>
+      </w:r>
+      <w:r>
+        <w:rPr>
+          <w:sz w:val="36"/>
+          <w:u w:val="single"/>
+        </w:rPr>
+        <w:t xml:space="preserve"> 1</w:t>
       </w:r>
     </w:p>
     <w:p>
       <w:pPr>
+        <w:pBdr>
+          <w:left w:val="single" w:sz="4" w:space="17" w:color="auto"/>
+        </w:pBdr>
         <w:tabs>
           <w:tab w:val="right" w:pos="9026"/>
         </w:tabs>
         <w:spacing w:after="0" w:line="240" w:lineRule="auto"/>
+        <w:ind w:left="720"/>
         <w:rPr>
-          <w:sz w:val="24"/>
-          <w:szCs w:val="24"/>
+          <w:b/>
         </w:rPr>
       </w:pPr>
       <w:r>
@@ -3480,23 +4168,25 @@
           <w:sz w:val="24"/>
           <w:szCs w:val="24"/>
         </w:rPr>
-        <w:tab/>
+        <w:br/>
+      </w:r>
+      <w:r>
+        <w:rPr>
+          <w:sz w:val="24"/>
+          <w:szCs w:val="24"/>
+        </w:rPr>
         <w:t>Total Hours: 34.5</w:t>
       </w:r>
-    </w:p>
-    <w:p>
-      <w:pPr>
-        <w:pStyle w:val="Heading2"/>
-        <w:rPr>
-          <w:b w:val="0"/>
-        </w:rPr>
-      </w:pPr>
       <w:bookmarkStart w:id="20" w:name="_1ksv4uv" w:colFirst="0" w:colLast="0"/>
       <w:bookmarkEnd w:id="20"/>
       <w:r>
         <w:rPr>
-          <w:b w:val="0"/>
+          <w:sz w:val="24"/>
+          <w:szCs w:val="24"/>
         </w:rPr>
+        <w:br/>
+      </w:r>
+      <w:r>
         <w:t>Current Velocity: Not defined</w:t>
       </w:r>
     </w:p>
@@ -8115,17 +8805,80 @@
     <w:p>
       <w:pPr>
         <w:pStyle w:val="Heading1"/>
-      </w:pPr>
-      <w:r>
-        <w:t>Sprint 2</w:t>
+        <w:pBdr>
+          <w:left w:val="none" w:sz="0" w:space="0" w:color="auto"/>
+        </w:pBdr>
+        <w:rPr>
+          <w:u w:val="single"/>
+        </w:rPr>
+      </w:pPr>
+    </w:p>
+    <w:p/>
+    <w:p/>
+    <w:p/>
+    <w:p/>
+    <w:p/>
+    <w:p/>
+    <w:p/>
+    <w:p/>
+    <w:p/>
+    <w:p/>
+    <w:p/>
+    <w:p/>
+    <w:p/>
+    <w:p/>
+    <w:p>
+      <w:pPr>
+        <w:pStyle w:val="Heading1"/>
+        <w:pBdr>
+          <w:left w:val="none" w:sz="0" w:space="0" w:color="auto"/>
+        </w:pBdr>
+        <w:rPr>
+          <w:u w:val="single"/>
+        </w:rPr>
+      </w:pPr>
+    </w:p>
+    <w:p/>
+    <w:p/>
+    <w:p/>
+    <w:p>
+      <w:pPr>
+        <w:pStyle w:val="Heading1"/>
+        <w:pBdr>
+          <w:left w:val="single" w:sz="4" w:space="11" w:color="auto"/>
+        </w:pBdr>
+        <w:ind w:left="720"/>
+        <w:rPr>
+          <w:sz w:val="40"/>
+          <w:u w:val="single"/>
+        </w:rPr>
+      </w:pPr>
+      <w:r>
+        <w:rPr>
+          <w:sz w:val="40"/>
+          <w:u w:val="single"/>
+        </w:rPr>
+        <w:lastRenderedPageBreak/>
+        <w:t>SPRINT</w:t>
+      </w:r>
+      <w:r>
+        <w:rPr>
+          <w:sz w:val="40"/>
+          <w:u w:val="single"/>
+        </w:rPr>
+        <w:t xml:space="preserve"> 2</w:t>
       </w:r>
     </w:p>
     <w:p>
       <w:pPr>
+        <w:pBdr>
+          <w:left w:val="single" w:sz="4" w:space="11" w:color="auto"/>
+        </w:pBdr>
         <w:tabs>
           <w:tab w:val="right" w:pos="9026"/>
         </w:tabs>
         <w:spacing w:after="0" w:line="240" w:lineRule="auto"/>
+        <w:ind w:left="720"/>
         <w:rPr>
           <w:sz w:val="24"/>
           <w:szCs w:val="24"/>
@@ -8143,43 +8896,66 @@
           <w:sz w:val="24"/>
           <w:szCs w:val="24"/>
         </w:rPr>
-        <w:t>16</w:t>
+        <w:t>28</w:t>
       </w:r>
       <w:r>
         <w:rPr>
           <w:sz w:val="24"/>
           <w:szCs w:val="24"/>
         </w:rPr>
-        <w:tab/>
-        <w:t xml:space="preserve">Total Hours: </w:t>
+        <w:br/>
       </w:r>
       <w:r>
         <w:rPr>
           <w:sz w:val="24"/>
           <w:szCs w:val="24"/>
         </w:rPr>
-        <w:t xml:space="preserve">13 </w:t>
+        <w:t xml:space="preserve">Total Hours: </w:t>
       </w:r>
       <w:r>
         <w:rPr>
           <w:sz w:val="24"/>
           <w:szCs w:val="24"/>
         </w:rPr>
-        <w:t>(and 20min)</w:t>
-      </w:r>
-    </w:p>
-    <w:p>
-      <w:pPr>
-        <w:pStyle w:val="Heading2"/>
+        <w:t>36</w:t>
+      </w:r>
+      <w:r>
         <w:rPr>
-          <w:b w:val="0"/>
+          <w:sz w:val="24"/>
+          <w:szCs w:val="24"/>
         </w:rPr>
-      </w:pPr>
+        <w:t xml:space="preserve"> </w:t>
+      </w:r>
       <w:r>
         <w:rPr>
-          <w:b w:val="0"/>
+          <w:sz w:val="24"/>
+          <w:szCs w:val="24"/>
         </w:rPr>
-        <w:t>Current Velocity: 30</w:t>
+        <w:t>(and 50</w:t>
+      </w:r>
+      <w:r>
+        <w:rPr>
+          <w:sz w:val="24"/>
+          <w:szCs w:val="24"/>
+        </w:rPr>
+        <w:t>min)</w:t>
+      </w:r>
+      <w:r>
+        <w:rPr>
+          <w:sz w:val="24"/>
+          <w:szCs w:val="24"/>
+        </w:rPr>
+        <w:br/>
+      </w:r>
+      <w:r>
+        <w:rPr>
+          <w:sz w:val="24"/>
+          <w:szCs w:val="24"/>
+        </w:rPr>
+        <w:t>C</w:t>
+      </w:r>
+      <w:r>
+        <w:t>urrent Velocity: 30</w:t>
       </w:r>
     </w:p>
     <w:p>
@@ -8363,7 +9139,13 @@
               <w:cnfStyle w:val="000000000000" w:firstRow="0" w:lastRow="0" w:firstColumn="0" w:lastColumn="0" w:oddVBand="0" w:evenVBand="0" w:oddHBand="0" w:evenHBand="0" w:firstRowFirstColumn="0" w:firstRowLastColumn="0" w:lastRowFirstColumn="0" w:lastRowLastColumn="0"/>
             </w:pPr>
             <w:r>
-              <w:t xml:space="preserve">Create new column in place model to input location longitude and latitude coordinates </w:t>
+              <w:t xml:space="preserve">Integrate </w:t>
+            </w:r>
+            <w:r>
+              <w:t xml:space="preserve">Google </w:t>
+            </w:r>
+            <w:r>
+              <w:t>Map API to individual item page</w:t>
             </w:r>
           </w:p>
         </w:tc>
@@ -8376,7 +9158,7 @@
               <w:cnfStyle w:val="000000000000" w:firstRow="0" w:lastRow="0" w:firstColumn="0" w:lastColumn="0" w:oddVBand="0" w:evenVBand="0" w:oddHBand="0" w:evenHBand="0" w:firstRowFirstColumn="0" w:firstRowLastColumn="0" w:lastRowFirstColumn="0" w:lastRowLastColumn="0"/>
             </w:pPr>
             <w:r>
-              <w:t>10min</w:t>
+              <w:t>2hr</w:t>
             </w:r>
           </w:p>
         </w:tc>
@@ -8400,115 +9182,7 @@
             <w:cnfStyle w:val="001000000000" w:firstRow="0" w:lastRow="0" w:firstColumn="1" w:lastColumn="0" w:oddVBand="0" w:evenVBand="0" w:oddHBand="0" w:evenHBand="0" w:firstRowFirstColumn="0" w:firstRowLastColumn="0" w:lastRowFirstColumn="0" w:lastRowLastColumn="0"/>
             <w:tcW w:w="903" w:type="dxa"/>
           </w:tcPr>
-          <w:p>
-            <w:r>
-              <w:t>3</w:t>
-            </w:r>
-          </w:p>
-        </w:tc>
-        <w:tc>
-          <w:tcPr>
-            <w:tcW w:w="6300" w:type="dxa"/>
-          </w:tcPr>
-          <w:p>
-            <w:pPr>
-              <w:cnfStyle w:val="000000100000" w:firstRow="0" w:lastRow="0" w:firstColumn="0" w:lastColumn="0" w:oddVBand="0" w:evenVBand="0" w:oddHBand="1" w:evenHBand="0" w:firstRowFirstColumn="0" w:firstRowLastColumn="0" w:lastRowFirstColumn="0" w:lastRowLastColumn="0"/>
-            </w:pPr>
-            <w:r>
-              <w:t>Create new view functionality and variables for longitude and latitude to pass onto template</w:t>
-            </w:r>
-          </w:p>
-        </w:tc>
-        <w:tc>
-          <w:tcPr>
-            <w:tcW w:w="1095" w:type="dxa"/>
-          </w:tcPr>
-          <w:p>
-            <w:pPr>
-              <w:cnfStyle w:val="000000100000" w:firstRow="0" w:lastRow="0" w:firstColumn="0" w:lastColumn="0" w:oddVBand="0" w:evenVBand="0" w:oddHBand="1" w:evenHBand="0" w:firstRowFirstColumn="0" w:firstRowLastColumn="0" w:lastRowFirstColumn="0" w:lastRowLastColumn="0"/>
-            </w:pPr>
-            <w:r>
-              <w:t>30</w:t>
-            </w:r>
-            <w:r>
-              <w:t>min</w:t>
-            </w:r>
-          </w:p>
-        </w:tc>
-        <w:tc>
-          <w:tcPr>
-            <w:tcW w:w="885" w:type="dxa"/>
-          </w:tcPr>
-          <w:p>
-            <w:pPr>
-              <w:cnfStyle w:val="000000100000" w:firstRow="0" w:lastRow="0" w:firstColumn="0" w:lastColumn="0" w:oddVBand="0" w:evenVBand="0" w:oddHBand="1" w:evenHBand="0" w:firstRowFirstColumn="0" w:firstRowLastColumn="0" w:lastRowFirstColumn="0" w:lastRowLastColumn="0"/>
-            </w:pPr>
-          </w:p>
-        </w:tc>
-      </w:tr>
-      <w:tr>
-        <w:tc>
-          <w:tcPr>
-            <w:cnfStyle w:val="001000000000" w:firstRow="0" w:lastRow="0" w:firstColumn="1" w:lastColumn="0" w:oddVBand="0" w:evenVBand="0" w:oddHBand="0" w:evenHBand="0" w:firstRowFirstColumn="0" w:firstRowLastColumn="0" w:lastRowFirstColumn="0" w:lastRowLastColumn="0"/>
-            <w:tcW w:w="903" w:type="dxa"/>
-          </w:tcPr>
-          <w:p>
-            <w:r>
-              <w:t>4</w:t>
-            </w:r>
-          </w:p>
-        </w:tc>
-        <w:tc>
-          <w:tcPr>
-            <w:tcW w:w="6300" w:type="dxa"/>
-          </w:tcPr>
-          <w:p>
-            <w:pPr>
-              <w:cnfStyle w:val="000000000000" w:firstRow="0" w:lastRow="0" w:firstColumn="0" w:lastColumn="0" w:oddVBand="0" w:evenVBand="0" w:oddHBand="0" w:evenHBand="0" w:firstRowFirstColumn="0" w:firstRowLastColumn="0" w:lastRowFirstColumn="0" w:lastRowLastColumn="0"/>
-            </w:pPr>
-            <w:r>
-              <w:t>Integrate variables from views.py to template for individual items to make dynamic maps</w:t>
-            </w:r>
-          </w:p>
-        </w:tc>
-        <w:tc>
-          <w:tcPr>
-            <w:tcW w:w="1095" w:type="dxa"/>
-          </w:tcPr>
-          <w:p>
-            <w:pPr>
-              <w:cnfStyle w:val="000000000000" w:firstRow="0" w:lastRow="0" w:firstColumn="0" w:lastColumn="0" w:oddVBand="0" w:evenVBand="0" w:oddHBand="0" w:evenHBand="0" w:firstRowFirstColumn="0" w:firstRowLastColumn="0" w:lastRowFirstColumn="0" w:lastRowLastColumn="0"/>
-            </w:pPr>
-            <w:r>
-              <w:t>30min</w:t>
-            </w:r>
-          </w:p>
-        </w:tc>
-        <w:tc>
-          <w:tcPr>
-            <w:tcW w:w="885" w:type="dxa"/>
-          </w:tcPr>
-          <w:p>
-            <w:pPr>
-              <w:cnfStyle w:val="000000000000" w:firstRow="0" w:lastRow="0" w:firstColumn="0" w:lastColumn="0" w:oddVBand="0" w:evenVBand="0" w:oddHBand="0" w:evenHBand="0" w:firstRowFirstColumn="0" w:firstRowLastColumn="0" w:lastRowFirstColumn="0" w:lastRowLastColumn="0"/>
-            </w:pPr>
-          </w:p>
-        </w:tc>
-      </w:tr>
-      <w:tr>
-        <w:trPr>
-          <w:cnfStyle w:val="000000100000" w:firstRow="0" w:lastRow="0" w:firstColumn="0" w:lastColumn="0" w:oddVBand="0" w:evenVBand="0" w:oddHBand="1" w:evenHBand="0" w:firstRowFirstColumn="0" w:firstRowLastColumn="0" w:lastRowFirstColumn="0" w:lastRowLastColumn="0"/>
-        </w:trPr>
-        <w:tc>
-          <w:tcPr>
-            <w:cnfStyle w:val="001000000000" w:firstRow="0" w:lastRow="0" w:firstColumn="1" w:lastColumn="0" w:oddVBand="0" w:evenVBand="0" w:oddHBand="0" w:evenHBand="0" w:firstRowFirstColumn="0" w:firstRowLastColumn="0" w:lastRowFirstColumn="0" w:lastRowLastColumn="0"/>
-            <w:tcW w:w="903" w:type="dxa"/>
-          </w:tcPr>
-          <w:p>
-            <w:r>
-              <w:t>5</w:t>
-            </w:r>
-          </w:p>
+          <w:p/>
         </w:tc>
         <w:tc>
           <w:tcPr>
@@ -8542,7 +9216,10 @@
               <w:cnfStyle w:val="000000100000" w:firstRow="0" w:lastRow="0" w:firstColumn="0" w:lastColumn="0" w:oddVBand="0" w:evenVBand="0" w:oddHBand="1" w:evenHBand="0" w:firstRowFirstColumn="0" w:firstRowLastColumn="0" w:lastRowFirstColumn="0" w:lastRowLastColumn="0"/>
             </w:pPr>
             <w:r>
-              <w:t>1hr 30</w:t>
+              <w:t>2hr 2</w:t>
+            </w:r>
+            <w:r>
+              <w:t>0</w:t>
             </w:r>
             <w:r>
               <w:t>min</w:t>
@@ -8587,7 +9264,7 @@
           <w:sz w:val="24"/>
           <w:szCs w:val="24"/>
         </w:rPr>
-        <w:t>Write User Reviews</w:t>
+        <w:t>Website Appearance</w:t>
       </w:r>
     </w:p>
     <w:tbl>
@@ -8677,7 +9354,7 @@
           </w:tcPr>
           <w:p>
             <w:r>
-              <w:t>6</w:t>
+              <w:t>3</w:t>
             </w:r>
           </w:p>
         </w:tc>
@@ -8690,10 +9367,7 @@
               <w:cnfStyle w:val="000000100000" w:firstRow="0" w:lastRow="0" w:firstColumn="0" w:lastColumn="0" w:oddVBand="0" w:evenVBand="0" w:oddHBand="1" w:evenHBand="0" w:firstRowFirstColumn="0" w:firstRowLastColumn="0" w:lastRowFirstColumn="0" w:lastRowLastColumn="0"/>
             </w:pPr>
             <w:r>
-              <w:t xml:space="preserve">Create a </w:t>
-            </w:r>
-            <w:r>
-              <w:t>new table/model called Reviews to store all written reviews, ratings and place name</w:t>
+              <w:t>Edit CSS file to incorporate common theme items for all web pages</w:t>
             </w:r>
           </w:p>
         </w:tc>
@@ -8706,7 +9380,7 @@
               <w:cnfStyle w:val="000000100000" w:firstRow="0" w:lastRow="0" w:firstColumn="0" w:lastColumn="0" w:oddVBand="0" w:evenVBand="0" w:oddHBand="1" w:evenHBand="0" w:firstRowFirstColumn="0" w:firstRowLastColumn="0" w:lastRowFirstColumn="0" w:lastRowLastColumn="0"/>
             </w:pPr>
             <w:r>
-              <w:t>10min</w:t>
+              <w:t>3hr</w:t>
             </w:r>
           </w:p>
         </w:tc>
@@ -8729,7 +9403,7 @@
           </w:tcPr>
           <w:p>
             <w:r>
-              <w:t>7</w:t>
+              <w:t>4</w:t>
             </w:r>
           </w:p>
         </w:tc>
@@ -8742,7 +9416,7 @@
               <w:cnfStyle w:val="000000000000" w:firstRow="0" w:lastRow="0" w:firstColumn="0" w:lastColumn="0" w:oddVBand="0" w:evenVBand="0" w:oddHBand="0" w:evenHBand="0" w:firstRowFirstColumn="0" w:firstRowLastColumn="0" w:lastRowFirstColumn="0" w:lastRowLastColumn="0"/>
             </w:pPr>
             <w:r>
-              <w:t>Create a button on an individual item page labelled “Write Review” with associated form</w:t>
+              <w:t>Edit all html pages to incorporate the CSS file classes/fields</w:t>
             </w:r>
           </w:p>
         </w:tc>
@@ -8755,7 +9429,7 @@
               <w:cnfStyle w:val="000000000000" w:firstRow="0" w:lastRow="0" w:firstColumn="0" w:lastColumn="0" w:oddVBand="0" w:evenVBand="0" w:oddHBand="0" w:evenHBand="0" w:firstRowFirstColumn="0" w:firstRowLastColumn="0" w:lastRowFirstColumn="0" w:lastRowLastColumn="0"/>
             </w:pPr>
             <w:r>
-              <w:t>10min</w:t>
+              <w:t>3hr</w:t>
             </w:r>
           </w:p>
         </w:tc>
@@ -8779,131 +9453,6 @@
             <w:cnfStyle w:val="001000000000" w:firstRow="0" w:lastRow="0" w:firstColumn="1" w:lastColumn="0" w:oddVBand="0" w:evenVBand="0" w:oddHBand="0" w:evenHBand="0" w:firstRowFirstColumn="0" w:firstRowLastColumn="0" w:lastRowFirstColumn="0" w:lastRowLastColumn="0"/>
             <w:tcW w:w="903" w:type="dxa"/>
           </w:tcPr>
-          <w:p>
-            <w:r>
-              <w:t>8</w:t>
-            </w:r>
-          </w:p>
-        </w:tc>
-        <w:tc>
-          <w:tcPr>
-            <w:tcW w:w="6300" w:type="dxa"/>
-          </w:tcPr>
-          <w:p>
-            <w:pPr>
-              <w:cnfStyle w:val="000000100000" w:firstRow="0" w:lastRow="0" w:firstColumn="0" w:lastColumn="0" w:oddVBand="0" w:evenVBand="0" w:oddHBand="1" w:evenHBand="0" w:firstRowFirstColumn="0" w:firstRowLastColumn="0" w:lastRowFirstColumn="0" w:lastRowLastColumn="0"/>
-            </w:pPr>
-            <w:r>
-              <w:t>Create view functionality to allow a new pop up window to appear</w:t>
-            </w:r>
-            <w:r>
-              <w:t xml:space="preserve"> once “Write Review” button is pressed</w:t>
-            </w:r>
-          </w:p>
-        </w:tc>
-        <w:tc>
-          <w:tcPr>
-            <w:tcW w:w="1095" w:type="dxa"/>
-          </w:tcPr>
-          <w:p>
-            <w:pPr>
-              <w:cnfStyle w:val="000000100000" w:firstRow="0" w:lastRow="0" w:firstColumn="0" w:lastColumn="0" w:oddVBand="0" w:evenVBand="0" w:oddHBand="1" w:evenHBand="0" w:firstRowFirstColumn="0" w:firstRowLastColumn="0" w:lastRowFirstColumn="0" w:lastRowLastColumn="0"/>
-            </w:pPr>
-            <w:r>
-              <w:t>1</w:t>
-            </w:r>
-            <w:r>
-              <w:t>.5</w:t>
-            </w:r>
-            <w:r>
-              <w:t xml:space="preserve">hr </w:t>
-            </w:r>
-          </w:p>
-        </w:tc>
-        <w:tc>
-          <w:tcPr>
-            <w:tcW w:w="885" w:type="dxa"/>
-          </w:tcPr>
-          <w:p>
-            <w:pPr>
-              <w:cnfStyle w:val="000000100000" w:firstRow="0" w:lastRow="0" w:firstColumn="0" w:lastColumn="0" w:oddVBand="0" w:evenVBand="0" w:oddHBand="1" w:evenHBand="0" w:firstRowFirstColumn="0" w:firstRowLastColumn="0" w:lastRowFirstColumn="0" w:lastRowLastColumn="0"/>
-            </w:pPr>
-          </w:p>
-        </w:tc>
-      </w:tr>
-      <w:tr>
-        <w:tc>
-          <w:tcPr>
-            <w:cnfStyle w:val="001000000000" w:firstRow="0" w:lastRow="0" w:firstColumn="1" w:lastColumn="0" w:oddVBand="0" w:evenVBand="0" w:oddHBand="0" w:evenHBand="0" w:firstRowFirstColumn="0" w:firstRowLastColumn="0" w:lastRowFirstColumn="0" w:lastRowLastColumn="0"/>
-            <w:tcW w:w="903" w:type="dxa"/>
-          </w:tcPr>
-          <w:p>
-            <w:r>
-              <w:t>9</w:t>
-            </w:r>
-          </w:p>
-        </w:tc>
-        <w:tc>
-          <w:tcPr>
-            <w:tcW w:w="6300" w:type="dxa"/>
-          </w:tcPr>
-          <w:p>
-            <w:pPr>
-              <w:cnfStyle w:val="000000000000" w:firstRow="0" w:lastRow="0" w:firstColumn="0" w:lastColumn="0" w:oddVBand="0" w:evenVBand="0" w:oddHBand="0" w:evenHBand="0" w:firstRowFirstColumn="0" w:firstRowLastColumn="0" w:lastRowFirstColumn="0" w:lastRowLastColumn="0"/>
-            </w:pPr>
-            <w:r>
-              <w:t xml:space="preserve">Create write review pop up window </w:t>
-            </w:r>
-            <w:r>
-              <w:sym w:font="Wingdings" w:char="F0E0"/>
-            </w:r>
-            <w:r>
-              <w:t xml:space="preserve"> html page which allows user input in a textbox to write their review, a drop down bar with an option of 0 – 5 to allow users to leave a rating, and a button labelled “Submit review”, and an option to exit or close the window with a button labelled “Close Window” </w:t>
-            </w:r>
-            <w:r>
-              <w:t>and associated form func</w:t>
-            </w:r>
-            <w:r>
-              <w:t>t</w:t>
-            </w:r>
-            <w:r>
-              <w:t>ionality</w:t>
-            </w:r>
-          </w:p>
-        </w:tc>
-        <w:tc>
-          <w:tcPr>
-            <w:tcW w:w="1095" w:type="dxa"/>
-          </w:tcPr>
-          <w:p>
-            <w:pPr>
-              <w:cnfStyle w:val="000000000000" w:firstRow="0" w:lastRow="0" w:firstColumn="0" w:lastColumn="0" w:oddVBand="0" w:evenVBand="0" w:oddHBand="0" w:evenHBand="0" w:firstRowFirstColumn="0" w:firstRowLastColumn="0" w:lastRowFirstColumn="0" w:lastRowLastColumn="0"/>
-            </w:pPr>
-            <w:r>
-              <w:t>1.5hr</w:t>
-            </w:r>
-          </w:p>
-        </w:tc>
-        <w:tc>
-          <w:tcPr>
-            <w:tcW w:w="885" w:type="dxa"/>
-          </w:tcPr>
-          <w:p>
-            <w:pPr>
-              <w:cnfStyle w:val="000000000000" w:firstRow="0" w:lastRow="0" w:firstColumn="0" w:lastColumn="0" w:oddVBand="0" w:evenVBand="0" w:oddHBand="0" w:evenHBand="0" w:firstRowFirstColumn="0" w:firstRowLastColumn="0" w:lastRowFirstColumn="0" w:lastRowLastColumn="0"/>
-            </w:pPr>
-          </w:p>
-        </w:tc>
-      </w:tr>
-      <w:tr>
-        <w:trPr>
-          <w:cnfStyle w:val="000000100000" w:firstRow="0" w:lastRow="0" w:firstColumn="0" w:lastColumn="0" w:oddVBand="0" w:evenVBand="0" w:oddHBand="1" w:evenHBand="0" w:firstRowFirstColumn="0" w:firstRowLastColumn="0" w:lastRowFirstColumn="0" w:lastRowLastColumn="0"/>
-        </w:trPr>
-        <w:tc>
-          <w:tcPr>
-            <w:cnfStyle w:val="001000000000" w:firstRow="0" w:lastRow="0" w:firstColumn="1" w:lastColumn="0" w:oddVBand="0" w:evenVBand="0" w:oddHBand="0" w:evenHBand="0" w:firstRowFirstColumn="0" w:firstRowLastColumn="0" w:lastRowFirstColumn="0" w:lastRowLastColumn="0"/>
-            <w:tcW w:w="903" w:type="dxa"/>
-          </w:tcPr>
           <w:p/>
         </w:tc>
         <w:tc>
@@ -8918,10 +9467,7 @@
               <w:cnfStyle w:val="000000100000" w:firstRow="0" w:lastRow="0" w:firstColumn="0" w:lastColumn="0" w:oddVBand="0" w:evenVBand="0" w:oddHBand="1" w:evenHBand="0" w:firstRowFirstColumn="0" w:firstRowLastColumn="0" w:lastRowFirstColumn="0" w:lastRowLastColumn="0"/>
             </w:pPr>
             <w:r>
-              <w:t xml:space="preserve">Story Points: </w:t>
-            </w:r>
-            <w:r>
-              <w:t>4</w:t>
+              <w:t>Story Points: 6</w:t>
             </w:r>
             <w:r>
               <w:tab/>
@@ -8938,16 +9484,7 @@
               <w:cnfStyle w:val="000000100000" w:firstRow="0" w:lastRow="0" w:firstColumn="0" w:lastColumn="0" w:oddVBand="0" w:evenVBand="0" w:oddHBand="1" w:evenHBand="0" w:firstRowFirstColumn="0" w:firstRowLastColumn="0" w:lastRowFirstColumn="0" w:lastRowLastColumn="0"/>
             </w:pPr>
             <w:r>
-              <w:t>3hr</w:t>
-            </w:r>
-            <w:r>
-              <w:t xml:space="preserve"> </w:t>
-            </w:r>
-            <w:r>
-              <w:t>2</w:t>
-            </w:r>
-            <w:r>
-              <w:t>0min</w:t>
+              <w:t>6hr</w:t>
             </w:r>
           </w:p>
         </w:tc>
@@ -8975,19 +9512,6 @@
           <w:szCs w:val="24"/>
         </w:rPr>
       </w:pPr>
-    </w:p>
-    <w:p>
-      <w:pPr>
-        <w:tabs>
-          <w:tab w:val="right" w:pos="9026"/>
-        </w:tabs>
-        <w:spacing w:before="240" w:after="120" w:line="240" w:lineRule="auto"/>
-        <w:rPr>
-          <w:b/>
-          <w:sz w:val="24"/>
-          <w:szCs w:val="24"/>
-        </w:rPr>
-      </w:pPr>
       <w:r>
         <w:rPr>
           <w:b/>
@@ -9002,7 +9526,7 @@
           <w:sz w:val="24"/>
           <w:szCs w:val="24"/>
         </w:rPr>
-        <w:t>Show User Reviews</w:t>
+        <w:t>Mobile Friendly Website</w:t>
       </w:r>
     </w:p>
     <w:tbl>
@@ -9092,7 +9616,7 @@
           </w:tcPr>
           <w:p>
             <w:r>
-              <w:t>10</w:t>
+              <w:t>5</w:t>
             </w:r>
           </w:p>
         </w:tc>
@@ -9105,10 +9629,7 @@
               <w:cnfStyle w:val="000000100000" w:firstRow="0" w:lastRow="0" w:firstColumn="0" w:lastColumn="0" w:oddVBand="0" w:evenVBand="0" w:oddHBand="1" w:evenHBand="0" w:firstRowFirstColumn="0" w:firstRowLastColumn="0" w:lastRowFirstColumn="0" w:lastRowLastColumn="0"/>
             </w:pPr>
             <w:r>
-              <w:t xml:space="preserve">Modify view functionality to </w:t>
-            </w:r>
-            <w:r>
-              <w:t>pass Review model variables into template</w:t>
+              <w:t>Using grid, bootstrap columns, and css, ensure all pages are responsive to device used to browse SmartCity</w:t>
             </w:r>
           </w:p>
         </w:tc>
@@ -9121,10 +9642,7 @@
               <w:cnfStyle w:val="000000100000" w:firstRow="0" w:lastRow="0" w:firstColumn="0" w:lastColumn="0" w:oddVBand="0" w:evenVBand="0" w:oddHBand="1" w:evenHBand="0" w:firstRowFirstColumn="0" w:firstRowLastColumn="0" w:lastRowFirstColumn="0" w:lastRowLastColumn="0"/>
             </w:pPr>
             <w:r>
-              <w:t>30</w:t>
-            </w:r>
-            <w:r>
-              <w:t>min</w:t>
+              <w:t>6hr</w:t>
             </w:r>
           </w:p>
         </w:tc>
@@ -9140,58 +9658,6 @@
         </w:tc>
       </w:tr>
       <w:tr>
-        <w:tc>
-          <w:tcPr>
-            <w:cnfStyle w:val="001000000000" w:firstRow="0" w:lastRow="0" w:firstColumn="1" w:lastColumn="0" w:oddVBand="0" w:evenVBand="0" w:oddHBand="0" w:evenHBand="0" w:firstRowFirstColumn="0" w:firstRowLastColumn="0" w:lastRowFirstColumn="0" w:lastRowLastColumn="0"/>
-            <w:tcW w:w="903" w:type="dxa"/>
-          </w:tcPr>
-          <w:p>
-            <w:r>
-              <w:t>11</w:t>
-            </w:r>
-          </w:p>
-        </w:tc>
-        <w:tc>
-          <w:tcPr>
-            <w:tcW w:w="6300" w:type="dxa"/>
-          </w:tcPr>
-          <w:p>
-            <w:pPr>
-              <w:cnfStyle w:val="000000000000" w:firstRow="0" w:lastRow="0" w:firstColumn="0" w:lastColumn="0" w:oddVBand="0" w:evenVBand="0" w:oddHBand="0" w:evenHBand="0" w:firstRowFirstColumn="0" w:firstRowLastColumn="0" w:lastRowFirstColumn="0" w:lastRowLastColumn="0"/>
-            </w:pPr>
-            <w:r>
-              <w:t>Modify individual item page template to display review functionality</w:t>
-            </w:r>
-          </w:p>
-        </w:tc>
-        <w:tc>
-          <w:tcPr>
-            <w:tcW w:w="1095" w:type="dxa"/>
-          </w:tcPr>
-          <w:p>
-            <w:pPr>
-              <w:cnfStyle w:val="000000000000" w:firstRow="0" w:lastRow="0" w:firstColumn="0" w:lastColumn="0" w:oddVBand="0" w:evenVBand="0" w:oddHBand="0" w:evenHBand="0" w:firstRowFirstColumn="0" w:firstRowLastColumn="0" w:lastRowFirstColumn="0" w:lastRowLastColumn="0"/>
-            </w:pPr>
-            <w:r>
-              <w:t>30min</w:t>
-            </w:r>
-          </w:p>
-        </w:tc>
-        <w:tc>
-          <w:tcPr>
-            <w:tcW w:w="885" w:type="dxa"/>
-          </w:tcPr>
-          <w:p>
-            <w:pPr>
-              <w:cnfStyle w:val="000000000000" w:firstRow="0" w:lastRow="0" w:firstColumn="0" w:lastColumn="0" w:oddVBand="0" w:evenVBand="0" w:oddHBand="0" w:evenHBand="0" w:firstRowFirstColumn="0" w:firstRowLastColumn="0" w:lastRowFirstColumn="0" w:lastRowLastColumn="0"/>
-            </w:pPr>
-          </w:p>
-        </w:tc>
-      </w:tr>
-      <w:tr>
-        <w:trPr>
-          <w:cnfStyle w:val="000000100000" w:firstRow="0" w:lastRow="0" w:firstColumn="0" w:lastColumn="0" w:oddVBand="0" w:evenVBand="0" w:oddHBand="1" w:evenHBand="0" w:firstRowFirstColumn="0" w:firstRowLastColumn="0" w:lastRowFirstColumn="0" w:lastRowLastColumn="0"/>
-        </w:trPr>
         <w:tc>
           <w:tcPr>
             <w:cnfStyle w:val="001000000000" w:firstRow="0" w:lastRow="0" w:firstColumn="1" w:lastColumn="0" w:oddVBand="0" w:evenVBand="0" w:oddHBand="0" w:evenHBand="0" w:firstRowFirstColumn="0" w:firstRowLastColumn="0" w:lastRowFirstColumn="0" w:lastRowLastColumn="0"/>
@@ -9208,13 +9674,10 @@
               <w:tabs>
                 <w:tab w:val="right" w:pos="6219"/>
               </w:tabs>
-              <w:cnfStyle w:val="000000100000" w:firstRow="0" w:lastRow="0" w:firstColumn="0" w:lastColumn="0" w:oddVBand="0" w:evenVBand="0" w:oddHBand="1" w:evenHBand="0" w:firstRowFirstColumn="0" w:firstRowLastColumn="0" w:lastRowFirstColumn="0" w:lastRowLastColumn="0"/>
-            </w:pPr>
-            <w:r>
-              <w:t xml:space="preserve">Story Points: </w:t>
-            </w:r>
-            <w:r>
-              <w:t>2</w:t>
+              <w:cnfStyle w:val="000000000000" w:firstRow="0" w:lastRow="0" w:firstColumn="0" w:lastColumn="0" w:oddVBand="0" w:evenVBand="0" w:oddHBand="0" w:evenHBand="0" w:firstRowFirstColumn="0" w:firstRowLastColumn="0" w:lastRowFirstColumn="0" w:lastRowLastColumn="0"/>
+            </w:pPr>
+            <w:r>
+              <w:t>Story Points: 4</w:t>
             </w:r>
             <w:r>
               <w:tab/>
@@ -9228,10 +9691,10 @@
           </w:tcPr>
           <w:p>
             <w:pPr>
-              <w:cnfStyle w:val="000000100000" w:firstRow="0" w:lastRow="0" w:firstColumn="0" w:lastColumn="0" w:oddVBand="0" w:evenVBand="0" w:oddHBand="1" w:evenHBand="0" w:firstRowFirstColumn="0" w:firstRowLastColumn="0" w:lastRowFirstColumn="0" w:lastRowLastColumn="0"/>
-            </w:pPr>
-            <w:r>
-              <w:t>1 hr</w:t>
+              <w:cnfStyle w:val="000000000000" w:firstRow="0" w:lastRow="0" w:firstColumn="0" w:lastColumn="0" w:oddVBand="0" w:evenVBand="0" w:oddHBand="0" w:evenHBand="0" w:firstRowFirstColumn="0" w:firstRowLastColumn="0" w:lastRowFirstColumn="0" w:lastRowLastColumn="0"/>
+            </w:pPr>
+            <w:r>
+              <w:t>6hr</w:t>
             </w:r>
           </w:p>
         </w:tc>
@@ -9241,7 +9704,7 @@
           </w:tcPr>
           <w:p>
             <w:pPr>
-              <w:cnfStyle w:val="000000100000" w:firstRow="0" w:lastRow="0" w:firstColumn="0" w:lastColumn="0" w:oddVBand="0" w:evenVBand="0" w:oddHBand="1" w:evenHBand="0" w:firstRowFirstColumn="0" w:firstRowLastColumn="0" w:lastRowFirstColumn="0" w:lastRowLastColumn="0"/>
+              <w:cnfStyle w:val="000000000000" w:firstRow="0" w:lastRow="0" w:firstColumn="0" w:lastColumn="0" w:oddVBand="0" w:evenVBand="0" w:oddHBand="0" w:evenHBand="0" w:firstRowFirstColumn="0" w:firstRowLastColumn="0" w:lastRowFirstColumn="0" w:lastRowLastColumn="0"/>
             </w:pPr>
           </w:p>
         </w:tc>
@@ -9273,7 +9736,7 @@
           <w:sz w:val="24"/>
           <w:szCs w:val="24"/>
         </w:rPr>
-        <w:t>Forgot Password</w:t>
+        <w:t>Write User Reviews</w:t>
       </w:r>
     </w:p>
     <w:tbl>
@@ -9363,7 +9826,7 @@
           </w:tcPr>
           <w:p>
             <w:r>
-              <w:t>12</w:t>
+              <w:t>6</w:t>
             </w:r>
           </w:p>
         </w:tc>
@@ -9376,7 +9839,10 @@
               <w:cnfStyle w:val="000000100000" w:firstRow="0" w:lastRow="0" w:firstColumn="0" w:lastColumn="0" w:oddVBand="0" w:evenVBand="0" w:oddHBand="1" w:evenHBand="0" w:firstRowFirstColumn="0" w:firstRowLastColumn="0" w:lastRowFirstColumn="0" w:lastRowLastColumn="0"/>
             </w:pPr>
             <w:r>
-              <w:t>Modify login template (user login form) to display a forgot password link</w:t>
+              <w:t xml:space="preserve">Create a </w:t>
+            </w:r>
+            <w:r>
+              <w:t>new table/model called Reviews to store all written reviews, ratings and place name</w:t>
             </w:r>
           </w:p>
         </w:tc>
@@ -9412,7 +9878,7 @@
           </w:tcPr>
           <w:p>
             <w:r>
-              <w:t>13</w:t>
+              <w:t>7</w:t>
             </w:r>
           </w:p>
         </w:tc>
@@ -9425,7 +9891,7 @@
               <w:cnfStyle w:val="000000000000" w:firstRow="0" w:lastRow="0" w:firstColumn="0" w:lastColumn="0" w:oddVBand="0" w:evenVBand="0" w:oddHBand="0" w:evenHBand="0" w:firstRowFirstColumn="0" w:firstRowLastColumn="0" w:lastRowFirstColumn="0" w:lastRowLastColumn="0"/>
             </w:pPr>
             <w:r>
-              <w:t>Create new html page named forgotPassword with a form which allows the user to submit their email address to review a link to reset their password</w:t>
+              <w:t>Create a button on an individual item page labelled “Write Review” with associated form</w:t>
             </w:r>
           </w:p>
         </w:tc>
@@ -9438,7 +9904,7 @@
               <w:cnfStyle w:val="000000000000" w:firstRow="0" w:lastRow="0" w:firstColumn="0" w:lastColumn="0" w:oddVBand="0" w:evenVBand="0" w:oddHBand="0" w:evenHBand="0" w:firstRowFirstColumn="0" w:firstRowLastColumn="0" w:lastRowFirstColumn="0" w:lastRowLastColumn="0"/>
             </w:pPr>
             <w:r>
-              <w:t>20min</w:t>
+              <w:t>10min</w:t>
             </w:r>
           </w:p>
         </w:tc>
@@ -9464,7 +9930,7 @@
           </w:tcPr>
           <w:p>
             <w:r>
-              <w:t>14</w:t>
+              <w:t>8</w:t>
             </w:r>
           </w:p>
         </w:tc>
@@ -9477,7 +9943,10 @@
               <w:cnfStyle w:val="000000100000" w:firstRow="0" w:lastRow="0" w:firstColumn="0" w:lastColumn="0" w:oddVBand="0" w:evenVBand="0" w:oddHBand="1" w:evenHBand="0" w:firstRowFirstColumn="0" w:firstRowLastColumn="0" w:lastRowFirstColumn="0" w:lastRowLastColumn="0"/>
             </w:pPr>
             <w:r>
-              <w:t xml:space="preserve">Create view functionality to obtain and process user’s input email and sent a reset link to their email. </w:t>
+              <w:t>Create view functionality to allow a new pop up window to appear</w:t>
+            </w:r>
+            <w:r>
+              <w:t xml:space="preserve"> once “Write Review” button is pressed</w:t>
             </w:r>
           </w:p>
         </w:tc>
@@ -9496,7 +9965,7 @@
               <w:t>.5</w:t>
             </w:r>
             <w:r>
-              <w:t>hr</w:t>
+              <w:t xml:space="preserve">hr </w:t>
             </w:r>
           </w:p>
         </w:tc>
@@ -9519,7 +9988,7 @@
           </w:tcPr>
           <w:p>
             <w:r>
-              <w:t>15</w:t>
+              <w:t>9</w:t>
             </w:r>
           </w:p>
         </w:tc>
@@ -9532,7 +10001,22 @@
               <w:cnfStyle w:val="000000000000" w:firstRow="0" w:lastRow="0" w:firstColumn="0" w:lastColumn="0" w:oddVBand="0" w:evenVBand="0" w:oddHBand="0" w:evenHBand="0" w:firstRowFirstColumn="0" w:firstRowLastColumn="0" w:lastRowFirstColumn="0" w:lastRowLastColumn="0"/>
             </w:pPr>
             <w:r>
-              <w:t>Create new html page called resetPassword with input fields for users to input their password, and another field for them to repeat their password. Create submit button at bottom of form</w:t>
+              <w:t xml:space="preserve">Create write review pop up window </w:t>
+            </w:r>
+            <w:r>
+              <w:sym w:font="Wingdings" w:char="F0E0"/>
+            </w:r>
+            <w:r>
+              <w:t xml:space="preserve"> html page which allows user input in a textbox to write their review, a drop down bar with an option of 0 – 5 to allow users to leave a rating, and a button labelled “Submit review”, and an option to exit or close the window with a button labelled “Close Window” </w:t>
+            </w:r>
+            <w:r>
+              <w:t>and associated form func</w:t>
+            </w:r>
+            <w:r>
+              <w:t>t</w:t>
+            </w:r>
+            <w:r>
+              <w:t>ionality</w:t>
             </w:r>
           </w:p>
         </w:tc>
@@ -9545,7 +10029,7 @@
               <w:cnfStyle w:val="000000000000" w:firstRow="0" w:lastRow="0" w:firstColumn="0" w:lastColumn="0" w:oddVBand="0" w:evenVBand="0" w:oddHBand="0" w:evenHBand="0" w:firstRowFirstColumn="0" w:firstRowLastColumn="0" w:lastRowFirstColumn="0" w:lastRowLastColumn="0"/>
             </w:pPr>
             <w:r>
-              <w:t>20min</w:t>
+              <w:t>1.5hr</w:t>
             </w:r>
           </w:p>
         </w:tc>
@@ -9569,55 +10053,6 @@
             <w:cnfStyle w:val="001000000000" w:firstRow="0" w:lastRow="0" w:firstColumn="1" w:lastColumn="0" w:oddVBand="0" w:evenVBand="0" w:oddHBand="0" w:evenHBand="0" w:firstRowFirstColumn="0" w:firstRowLastColumn="0" w:lastRowFirstColumn="0" w:lastRowLastColumn="0"/>
             <w:tcW w:w="903" w:type="dxa"/>
           </w:tcPr>
-          <w:p>
-            <w:r>
-              <w:t>16</w:t>
-            </w:r>
-          </w:p>
-        </w:tc>
-        <w:tc>
-          <w:tcPr>
-            <w:tcW w:w="6300" w:type="dxa"/>
-          </w:tcPr>
-          <w:p>
-            <w:pPr>
-              <w:cnfStyle w:val="000000100000" w:firstRow="0" w:lastRow="0" w:firstColumn="0" w:lastColumn="0" w:oddVBand="0" w:evenVBand="0" w:oddHBand="1" w:evenHBand="0" w:firstRowFirstColumn="0" w:firstRowLastColumn="0" w:lastRowFirstColumn="0" w:lastRowLastColumn="0"/>
-            </w:pPr>
-            <w:r>
-              <w:t>Create views functionality to reset password and update database for the user’s new password</w:t>
-            </w:r>
-          </w:p>
-        </w:tc>
-        <w:tc>
-          <w:tcPr>
-            <w:tcW w:w="1095" w:type="dxa"/>
-          </w:tcPr>
-          <w:p>
-            <w:pPr>
-              <w:cnfStyle w:val="000000100000" w:firstRow="0" w:lastRow="0" w:firstColumn="0" w:lastColumn="0" w:oddVBand="0" w:evenVBand="0" w:oddHBand="1" w:evenHBand="0" w:firstRowFirstColumn="0" w:firstRowLastColumn="0" w:lastRowFirstColumn="0" w:lastRowLastColumn="0"/>
-            </w:pPr>
-            <w:r>
-              <w:t>1.5hr</w:t>
-            </w:r>
-          </w:p>
-        </w:tc>
-        <w:tc>
-          <w:tcPr>
-            <w:tcW w:w="885" w:type="dxa"/>
-          </w:tcPr>
-          <w:p>
-            <w:pPr>
-              <w:cnfStyle w:val="000000100000" w:firstRow="0" w:lastRow="0" w:firstColumn="0" w:lastColumn="0" w:oddVBand="0" w:evenVBand="0" w:oddHBand="1" w:evenHBand="0" w:firstRowFirstColumn="0" w:firstRowLastColumn="0" w:lastRowFirstColumn="0" w:lastRowLastColumn="0"/>
-            </w:pPr>
-          </w:p>
-        </w:tc>
-      </w:tr>
-      <w:tr>
-        <w:tc>
-          <w:tcPr>
-            <w:cnfStyle w:val="001000000000" w:firstRow="0" w:lastRow="0" w:firstColumn="1" w:lastColumn="0" w:oddVBand="0" w:evenVBand="0" w:oddHBand="0" w:evenHBand="0" w:firstRowFirstColumn="0" w:firstRowLastColumn="0" w:lastRowFirstColumn="0" w:lastRowLastColumn="0"/>
-            <w:tcW w:w="903" w:type="dxa"/>
-          </w:tcPr>
           <w:p/>
         </w:tc>
         <w:tc>
@@ -9629,7 +10064,7 @@
               <w:tabs>
                 <w:tab w:val="right" w:pos="6219"/>
               </w:tabs>
-              <w:cnfStyle w:val="000000000000" w:firstRow="0" w:lastRow="0" w:firstColumn="0" w:lastColumn="0" w:oddVBand="0" w:evenVBand="0" w:oddHBand="0" w:evenHBand="0" w:firstRowFirstColumn="0" w:firstRowLastColumn="0" w:lastRowFirstColumn="0" w:lastRowLastColumn="0"/>
+              <w:cnfStyle w:val="000000100000" w:firstRow="0" w:lastRow="0" w:firstColumn="0" w:lastColumn="0" w:oddVBand="0" w:evenVBand="0" w:oddHBand="1" w:evenHBand="0" w:firstRowFirstColumn="0" w:firstRowLastColumn="0" w:lastRowFirstColumn="0" w:lastRowLastColumn="0"/>
             </w:pPr>
             <w:r>
               <w:t xml:space="preserve">Story Points: </w:t>
@@ -9649,10 +10084,19 @@
           </w:tcPr>
           <w:p>
             <w:pPr>
-              <w:cnfStyle w:val="000000000000" w:firstRow="0" w:lastRow="0" w:firstColumn="0" w:lastColumn="0" w:oddVBand="0" w:evenVBand="0" w:oddHBand="0" w:evenHBand="0" w:firstRowFirstColumn="0" w:firstRowLastColumn="0" w:lastRowFirstColumn="0" w:lastRowLastColumn="0"/>
-            </w:pPr>
-            <w:r>
-              <w:t>4hr</w:t>
+              <w:cnfStyle w:val="000000100000" w:firstRow="0" w:lastRow="0" w:firstColumn="0" w:lastColumn="0" w:oddVBand="0" w:evenVBand="0" w:oddHBand="1" w:evenHBand="0" w:firstRowFirstColumn="0" w:firstRowLastColumn="0" w:lastRowFirstColumn="0" w:lastRowLastColumn="0"/>
+            </w:pPr>
+            <w:r>
+              <w:t>3hr</w:t>
+            </w:r>
+            <w:r>
+              <w:t xml:space="preserve"> </w:t>
+            </w:r>
+            <w:r>
+              <w:t>2</w:t>
+            </w:r>
+            <w:r>
+              <w:t>0min</w:t>
             </w:r>
           </w:p>
         </w:tc>
@@ -9662,7 +10106,7 @@
           </w:tcPr>
           <w:p>
             <w:pPr>
-              <w:cnfStyle w:val="000000000000" w:firstRow="0" w:lastRow="0" w:firstColumn="0" w:lastColumn="0" w:oddVBand="0" w:evenVBand="0" w:oddHBand="0" w:evenHBand="0" w:firstRowFirstColumn="0" w:firstRowLastColumn="0" w:lastRowFirstColumn="0" w:lastRowLastColumn="0"/>
+              <w:cnfStyle w:val="000000100000" w:firstRow="0" w:lastRow="0" w:firstColumn="0" w:lastColumn="0" w:oddVBand="0" w:evenVBand="0" w:oddHBand="1" w:evenHBand="0" w:firstRowFirstColumn="0" w:firstRowLastColumn="0" w:lastRowFirstColumn="0" w:lastRowLastColumn="0"/>
             </w:pPr>
           </w:p>
         </w:tc>
@@ -9680,21 +10124,48 @@
           <w:szCs w:val="24"/>
         </w:rPr>
       </w:pPr>
-      <w:r>
+    </w:p>
+    <w:p>
+      <w:pPr>
+        <w:tabs>
+          <w:tab w:val="right" w:pos="9026"/>
+        </w:tabs>
+        <w:spacing w:before="240" w:after="120" w:line="240" w:lineRule="auto"/>
         <w:rPr>
           <w:b/>
           <w:sz w:val="24"/>
           <w:szCs w:val="24"/>
         </w:rPr>
-        <w:t xml:space="preserve">Story ID: </w:t>
-      </w:r>
-      <w:r>
+      </w:pPr>
+    </w:p>
+    <w:p>
+      <w:pPr>
+        <w:tabs>
+          <w:tab w:val="right" w:pos="9026"/>
+        </w:tabs>
+        <w:spacing w:before="240" w:after="120" w:line="240" w:lineRule="auto"/>
         <w:rPr>
           <w:b/>
           <w:sz w:val="24"/>
           <w:szCs w:val="24"/>
         </w:rPr>
-        <w:t>Sort Search Results</w:t>
+      </w:pPr>
+      <w:r>
+        <w:rPr>
+          <w:b/>
+          <w:sz w:val="24"/>
+          <w:szCs w:val="24"/>
+        </w:rPr>
+        <w:lastRenderedPageBreak/>
+        <w:t xml:space="preserve">Story ID: </w:t>
+      </w:r>
+      <w:r>
+        <w:rPr>
+          <w:b/>
+          <w:sz w:val="24"/>
+          <w:szCs w:val="24"/>
+        </w:rPr>
+        <w:t>Show User Reviews</w:t>
       </w:r>
     </w:p>
     <w:tbl>
@@ -9784,7 +10255,7 @@
           </w:tcPr>
           <w:p>
             <w:r>
-              <w:t>17</w:t>
+              <w:t>10</w:t>
             </w:r>
           </w:p>
         </w:tc>
@@ -9797,10 +10268,7 @@
               <w:cnfStyle w:val="000000100000" w:firstRow="0" w:lastRow="0" w:firstColumn="0" w:lastColumn="0" w:oddVBand="0" w:evenVBand="0" w:oddHBand="1" w:evenHBand="0" w:firstRowFirstColumn="0" w:firstRowLastColumn="0" w:lastRowFirstColumn="0" w:lastRowLastColumn="0"/>
             </w:pPr>
             <w:r>
-              <w:t>Add dropdown form to search result page template(html)</w:t>
-            </w:r>
-            <w:r>
-              <w:t xml:space="preserve"> and associated form</w:t>
+              <w:t>Modify view functionality to pass Review model variables into template</w:t>
             </w:r>
           </w:p>
         </w:tc>
@@ -9813,7 +10281,10 @@
               <w:cnfStyle w:val="000000100000" w:firstRow="0" w:lastRow="0" w:firstColumn="0" w:lastColumn="0" w:oddVBand="0" w:evenVBand="0" w:oddHBand="1" w:evenHBand="0" w:firstRowFirstColumn="0" w:firstRowLastColumn="0" w:lastRowFirstColumn="0" w:lastRowLastColumn="0"/>
             </w:pPr>
             <w:r>
-              <w:t>1hr</w:t>
+              <w:t>30</w:t>
+            </w:r>
+            <w:r>
+              <w:t>min</w:t>
             </w:r>
           </w:p>
         </w:tc>
@@ -9836,7 +10307,7 @@
           </w:tcPr>
           <w:p>
             <w:r>
-              <w:t>18</w:t>
+              <w:t>11</w:t>
             </w:r>
           </w:p>
         </w:tc>
@@ -9849,7 +10320,7 @@
               <w:cnfStyle w:val="000000000000" w:firstRow="0" w:lastRow="0" w:firstColumn="0" w:lastColumn="0" w:oddVBand="0" w:evenVBand="0" w:oddHBand="0" w:evenHBand="0" w:firstRowFirstColumn="0" w:firstRowLastColumn="0" w:lastRowFirstColumn="0" w:lastRowLastColumn="0"/>
             </w:pPr>
             <w:r>
-              <w:t>Modify view functionality for search result page to incorporate variables for different methods of sorting results (alphabetically, date added, individual category)</w:t>
+              <w:t>Modify individual item page template to display review functionality</w:t>
             </w:r>
           </w:p>
         </w:tc>
@@ -9862,7 +10333,7 @@
               <w:cnfStyle w:val="000000000000" w:firstRow="0" w:lastRow="0" w:firstColumn="0" w:lastColumn="0" w:oddVBand="0" w:evenVBand="0" w:oddHBand="0" w:evenHBand="0" w:firstRowFirstColumn="0" w:firstRowLastColumn="0" w:lastRowFirstColumn="0" w:lastRowLastColumn="0"/>
             </w:pPr>
             <w:r>
-              <w:t>1.5hr</w:t>
+              <w:t>30min</w:t>
             </w:r>
           </w:p>
         </w:tc>
@@ -9903,7 +10374,7 @@
               <w:t xml:space="preserve">Story Points: </w:t>
             </w:r>
             <w:r>
-              <w:t>3</w:t>
+              <w:t>2</w:t>
             </w:r>
             <w:r>
               <w:tab/>
@@ -9920,7 +10391,7 @@
               <w:cnfStyle w:val="000000100000" w:firstRow="0" w:lastRow="0" w:firstColumn="0" w:lastColumn="0" w:oddVBand="0" w:evenVBand="0" w:oddHBand="1" w:evenHBand="0" w:firstRowFirstColumn="0" w:firstRowLastColumn="0" w:lastRowFirstColumn="0" w:lastRowLastColumn="0"/>
             </w:pPr>
             <w:r>
-              <w:t>2.5hr</w:t>
+              <w:t>1 hr</w:t>
             </w:r>
           </w:p>
         </w:tc>
@@ -9962,7 +10433,7 @@
           <w:sz w:val="24"/>
           <w:szCs w:val="24"/>
         </w:rPr>
-        <w:t>Remove User Account</w:t>
+        <w:t>Weather API</w:t>
       </w:r>
     </w:p>
     <w:tbl>
@@ -10051,8 +10522,16 @@
             <w:tcW w:w="903" w:type="dxa"/>
           </w:tcPr>
           <w:p>
-            <w:r>
-              <w:t>19</w:t>
+            <w:pPr>
+              <w:rPr>
+                <w:rFonts w:asciiTheme="minorHAnsi" w:hAnsiTheme="minorHAnsi" w:cstheme="minorHAnsi"/>
+              </w:rPr>
+            </w:pPr>
+            <w:r>
+              <w:rPr>
+                <w:rFonts w:asciiTheme="minorHAnsi" w:hAnsiTheme="minorHAnsi" w:cstheme="minorHAnsi"/>
+              </w:rPr>
+              <w:t>12</w:t>
             </w:r>
           </w:p>
         </w:tc>
@@ -10063,12 +10542,17 @@
           <w:p>
             <w:pPr>
               <w:cnfStyle w:val="000000100000" w:firstRow="0" w:lastRow="0" w:firstColumn="0" w:lastColumn="0" w:oddVBand="0" w:evenVBand="0" w:oddHBand="1" w:evenHBand="0" w:firstRowFirstColumn="0" w:firstRowLastColumn="0" w:lastRowFirstColumn="0" w:lastRowLastColumn="0"/>
-            </w:pPr>
-            <w:r>
-              <w:t xml:space="preserve">Modify current view functionality to allow removal of user data </w:t>
-            </w:r>
-            <w:r>
-              <w:t>from user model for currently logged in user</w:t>
+              <w:rPr>
+                <w:rFonts w:asciiTheme="minorHAnsi" w:hAnsiTheme="minorHAnsi" w:cstheme="minorHAnsi"/>
+              </w:rPr>
+            </w:pPr>
+            <w:r>
+              <w:rPr>
+                <w:rFonts w:asciiTheme="minorHAnsi" w:hAnsiTheme="minorHAnsi" w:cstheme="minorHAnsi"/>
+                <w:color w:val="333333"/>
+                <w:shd w:val="clear" w:color="auto" w:fill="FFFFFF"/>
+              </w:rPr>
+              <w:t>Add a script to connect to a weather API service to retrieve data</w:t>
             </w:r>
           </w:p>
         </w:tc>
@@ -10079,9 +10563,27 @@
           <w:p>
             <w:pPr>
               <w:cnfStyle w:val="000000100000" w:firstRow="0" w:lastRow="0" w:firstColumn="0" w:lastColumn="0" w:oddVBand="0" w:evenVBand="0" w:oddHBand="1" w:evenHBand="0" w:firstRowFirstColumn="0" w:firstRowLastColumn="0" w:lastRowFirstColumn="0" w:lastRowLastColumn="0"/>
-            </w:pPr>
-            <w:r>
-              <w:t>20min</w:t>
+              <w:rPr>
+                <w:rFonts w:asciiTheme="minorHAnsi" w:hAnsiTheme="minorHAnsi" w:cstheme="minorHAnsi"/>
+              </w:rPr>
+            </w:pPr>
+            <w:r>
+              <w:rPr>
+                <w:rFonts w:asciiTheme="minorHAnsi" w:hAnsiTheme="minorHAnsi" w:cstheme="minorHAnsi"/>
+              </w:rPr>
+              <w:t>1</w:t>
+            </w:r>
+            <w:r>
+              <w:rPr>
+                <w:rFonts w:asciiTheme="minorHAnsi" w:hAnsiTheme="minorHAnsi" w:cstheme="minorHAnsi"/>
+              </w:rPr>
+              <w:t>.5</w:t>
+            </w:r>
+            <w:r>
+              <w:rPr>
+                <w:rFonts w:asciiTheme="minorHAnsi" w:hAnsiTheme="minorHAnsi" w:cstheme="minorHAnsi"/>
+              </w:rPr>
+              <w:t>hr</w:t>
             </w:r>
           </w:p>
         </w:tc>
@@ -10103,8 +10605,16 @@
             <w:tcW w:w="903" w:type="dxa"/>
           </w:tcPr>
           <w:p>
-            <w:r>
-              <w:t>20</w:t>
+            <w:pPr>
+              <w:rPr>
+                <w:rFonts w:asciiTheme="minorHAnsi" w:hAnsiTheme="minorHAnsi" w:cstheme="minorHAnsi"/>
+              </w:rPr>
+            </w:pPr>
+            <w:r>
+              <w:rPr>
+                <w:rFonts w:asciiTheme="minorHAnsi" w:hAnsiTheme="minorHAnsi" w:cstheme="minorHAnsi"/>
+              </w:rPr>
+              <w:t>13</w:t>
             </w:r>
           </w:p>
         </w:tc>
@@ -10115,30 +10625,17 @@
           <w:p>
             <w:pPr>
               <w:cnfStyle w:val="000000000000" w:firstRow="0" w:lastRow="0" w:firstColumn="0" w:lastColumn="0" w:oddVBand="0" w:evenVBand="0" w:oddHBand="0" w:evenHBand="0" w:firstRowFirstColumn="0" w:firstRowLastColumn="0" w:lastRowFirstColumn="0" w:lastRowLastColumn="0"/>
-            </w:pPr>
-            <w:r>
-              <w:t>Create</w:t>
-            </w:r>
-            <w:r>
-              <w:t xml:space="preserve"> button on user account/profile template </w:t>
-            </w:r>
-            <w:r>
-              <w:t>which says, “</w:t>
-            </w:r>
-            <w:r>
-              <w:t>Delete</w:t>
-            </w:r>
-            <w:r>
-              <w:t xml:space="preserve"> </w:t>
-            </w:r>
-            <w:r>
-              <w:t>A</w:t>
-            </w:r>
-            <w:r>
-              <w:t xml:space="preserve">ccount” </w:t>
-            </w:r>
-            <w:r>
-              <w:t>with associated form</w:t>
+              <w:rPr>
+                <w:rFonts w:asciiTheme="minorHAnsi" w:hAnsiTheme="minorHAnsi" w:cstheme="minorHAnsi"/>
+              </w:rPr>
+            </w:pPr>
+            <w:r>
+              <w:rPr>
+                <w:rFonts w:asciiTheme="minorHAnsi" w:hAnsiTheme="minorHAnsi" w:cstheme="minorHAnsi"/>
+                <w:color w:val="333333"/>
+                <w:shd w:val="clear" w:color="auto" w:fill="FFFFFF"/>
+              </w:rPr>
+              <w:t>Add an html element that displays the weather information to users</w:t>
             </w:r>
           </w:p>
         </w:tc>
@@ -10149,9 +10646,27 @@
           <w:p>
             <w:pPr>
               <w:cnfStyle w:val="000000000000" w:firstRow="0" w:lastRow="0" w:firstColumn="0" w:lastColumn="0" w:oddVBand="0" w:evenVBand="0" w:oddHBand="0" w:evenHBand="0" w:firstRowFirstColumn="0" w:firstRowLastColumn="0" w:lastRowFirstColumn="0" w:lastRowLastColumn="0"/>
-            </w:pPr>
-            <w:r>
-              <w:t>10mins</w:t>
+              <w:rPr>
+                <w:rFonts w:asciiTheme="minorHAnsi" w:hAnsiTheme="minorHAnsi" w:cstheme="minorHAnsi"/>
+              </w:rPr>
+            </w:pPr>
+            <w:r>
+              <w:rPr>
+                <w:rFonts w:asciiTheme="minorHAnsi" w:hAnsiTheme="minorHAnsi" w:cstheme="minorHAnsi"/>
+              </w:rPr>
+              <w:t>1</w:t>
+            </w:r>
+            <w:r>
+              <w:rPr>
+                <w:rFonts w:asciiTheme="minorHAnsi" w:hAnsiTheme="minorHAnsi" w:cstheme="minorHAnsi"/>
+              </w:rPr>
+              <w:t>.5</w:t>
+            </w:r>
+            <w:r>
+              <w:rPr>
+                <w:rFonts w:asciiTheme="minorHAnsi" w:hAnsiTheme="minorHAnsi" w:cstheme="minorHAnsi"/>
+              </w:rPr>
+              <w:t>hr</w:t>
             </w:r>
           </w:p>
         </w:tc>
@@ -10175,58 +10690,6 @@
             <w:cnfStyle w:val="001000000000" w:firstRow="0" w:lastRow="0" w:firstColumn="1" w:lastColumn="0" w:oddVBand="0" w:evenVBand="0" w:oddHBand="0" w:evenHBand="0" w:firstRowFirstColumn="0" w:firstRowLastColumn="0" w:lastRowFirstColumn="0" w:lastRowLastColumn="0"/>
             <w:tcW w:w="903" w:type="dxa"/>
           </w:tcPr>
-          <w:p>
-            <w:r>
-              <w:t>21</w:t>
-            </w:r>
-          </w:p>
-        </w:tc>
-        <w:tc>
-          <w:tcPr>
-            <w:tcW w:w="6300" w:type="dxa"/>
-          </w:tcPr>
-          <w:p>
-            <w:pPr>
-              <w:cnfStyle w:val="000000100000" w:firstRow="0" w:lastRow="0" w:firstColumn="0" w:lastColumn="0" w:oddVBand="0" w:evenVBand="0" w:oddHBand="1" w:evenHBand="0" w:firstRowFirstColumn="0" w:firstRowLastColumn="0" w:lastRowFirstColumn="0" w:lastRowLastColumn="0"/>
-            </w:pPr>
-            <w:r>
-              <w:t>Create new html pop up when button is pressed to confirm if user wants to remove their account with a “yes” and “no” button</w:t>
-            </w:r>
-          </w:p>
-        </w:tc>
-        <w:tc>
-          <w:tcPr>
-            <w:tcW w:w="1095" w:type="dxa"/>
-          </w:tcPr>
-          <w:p>
-            <w:pPr>
-              <w:cnfStyle w:val="000000100000" w:firstRow="0" w:lastRow="0" w:firstColumn="0" w:lastColumn="0" w:oddVBand="0" w:evenVBand="0" w:oddHBand="1" w:evenHBand="0" w:firstRowFirstColumn="0" w:firstRowLastColumn="0" w:lastRowFirstColumn="0" w:lastRowLastColumn="0"/>
-            </w:pPr>
-            <w:r>
-              <w:t>30</w:t>
-            </w:r>
-            <w:r>
-              <w:t>min</w:t>
-            </w:r>
-          </w:p>
-        </w:tc>
-        <w:tc>
-          <w:tcPr>
-            <w:tcW w:w="885" w:type="dxa"/>
-          </w:tcPr>
-          <w:p>
-            <w:pPr>
-              <w:cnfStyle w:val="000000100000" w:firstRow="0" w:lastRow="0" w:firstColumn="0" w:lastColumn="0" w:oddVBand="0" w:evenVBand="0" w:oddHBand="1" w:evenHBand="0" w:firstRowFirstColumn="0" w:firstRowLastColumn="0" w:lastRowFirstColumn="0" w:lastRowLastColumn="0"/>
-            </w:pPr>
-          </w:p>
-        </w:tc>
-      </w:tr>
-      <w:tr>
-        <w:tc>
-          <w:tcPr>
-            <w:cnfStyle w:val="001000000000" w:firstRow="0" w:lastRow="0" w:firstColumn="1" w:lastColumn="0" w:oddVBand="0" w:evenVBand="0" w:oddHBand="0" w:evenHBand="0" w:firstRowFirstColumn="0" w:firstRowLastColumn="0" w:lastRowFirstColumn="0" w:lastRowLastColumn="0"/>
-            <w:tcW w:w="903" w:type="dxa"/>
-          </w:tcPr>
           <w:p/>
         </w:tc>
         <w:tc>
@@ -10238,13 +10701,13 @@
               <w:tabs>
                 <w:tab w:val="right" w:pos="6219"/>
               </w:tabs>
-              <w:cnfStyle w:val="000000000000" w:firstRow="0" w:lastRow="0" w:firstColumn="0" w:lastColumn="0" w:oddVBand="0" w:evenVBand="0" w:oddHBand="0" w:evenHBand="0" w:firstRowFirstColumn="0" w:firstRowLastColumn="0" w:lastRowFirstColumn="0" w:lastRowLastColumn="0"/>
+              <w:cnfStyle w:val="000000100000" w:firstRow="0" w:lastRow="0" w:firstColumn="0" w:lastColumn="0" w:oddVBand="0" w:evenVBand="0" w:oddHBand="1" w:evenHBand="0" w:firstRowFirstColumn="0" w:firstRowLastColumn="0" w:lastRowFirstColumn="0" w:lastRowLastColumn="0"/>
             </w:pPr>
             <w:r>
               <w:t xml:space="preserve">Story Points: </w:t>
             </w:r>
             <w:r>
-              <w:t>1</w:t>
+              <w:t>3</w:t>
             </w:r>
             <w:r>
               <w:tab/>
@@ -10258,10 +10721,13 @@
           </w:tcPr>
           <w:p>
             <w:pPr>
-              <w:cnfStyle w:val="000000000000" w:firstRow="0" w:lastRow="0" w:firstColumn="0" w:lastColumn="0" w:oddVBand="0" w:evenVBand="0" w:oddHBand="0" w:evenHBand="0" w:firstRowFirstColumn="0" w:firstRowLastColumn="0" w:lastRowFirstColumn="0" w:lastRowLastColumn="0"/>
-            </w:pPr>
-            <w:r>
-              <w:t>1hr</w:t>
+              <w:cnfStyle w:val="000000100000" w:firstRow="0" w:lastRow="0" w:firstColumn="0" w:lastColumn="0" w:oddVBand="0" w:evenVBand="0" w:oddHBand="1" w:evenHBand="0" w:firstRowFirstColumn="0" w:firstRowLastColumn="0" w:lastRowFirstColumn="0" w:lastRowLastColumn="0"/>
+            </w:pPr>
+            <w:r>
+              <w:t>3</w:t>
+            </w:r>
+            <w:r>
+              <w:t>hr</w:t>
             </w:r>
           </w:p>
         </w:tc>
@@ -10271,7 +10737,7 @@
           </w:tcPr>
           <w:p>
             <w:pPr>
-              <w:cnfStyle w:val="000000000000" w:firstRow="0" w:lastRow="0" w:firstColumn="0" w:lastColumn="0" w:oddVBand="0" w:evenVBand="0" w:oddHBand="0" w:evenHBand="0" w:firstRowFirstColumn="0" w:firstRowLastColumn="0" w:lastRowFirstColumn="0" w:lastRowLastColumn="0"/>
+              <w:cnfStyle w:val="000000100000" w:firstRow="0" w:lastRow="0" w:firstColumn="0" w:lastColumn="0" w:oddVBand="0" w:evenVBand="0" w:oddHBand="1" w:evenHBand="0" w:firstRowFirstColumn="0" w:firstRowLastColumn="0" w:lastRowFirstColumn="0" w:lastRowLastColumn="0"/>
             </w:pPr>
           </w:p>
         </w:tc>
@@ -10283,6 +10749,1399 @@
           <w:tab w:val="right" w:pos="9026"/>
         </w:tabs>
         <w:spacing w:before="240" w:after="120" w:line="240" w:lineRule="auto"/>
+        <w:rPr>
+          <w:b/>
+          <w:sz w:val="24"/>
+          <w:szCs w:val="24"/>
+        </w:rPr>
+      </w:pPr>
+      <w:r>
+        <w:rPr>
+          <w:b/>
+          <w:sz w:val="24"/>
+          <w:szCs w:val="24"/>
+        </w:rPr>
+        <w:t xml:space="preserve">Story ID: </w:t>
+      </w:r>
+      <w:r>
+        <w:rPr>
+          <w:b/>
+          <w:sz w:val="24"/>
+          <w:szCs w:val="24"/>
+        </w:rPr>
+        <w:t>Sort Search Results</w:t>
+      </w:r>
+    </w:p>
+    <w:tbl>
+      <w:tblPr>
+        <w:tblStyle w:val="af2"/>
+        <w:tblW w:w="9183" w:type="dxa"/>
+        <w:tblBorders>
+          <w:top w:val="single" w:sz="8" w:space="0" w:color="8064A2"/>
+          <w:left w:val="single" w:sz="8" w:space="0" w:color="8064A2"/>
+          <w:bottom w:val="single" w:sz="8" w:space="0" w:color="8064A2"/>
+          <w:right w:val="single" w:sz="8" w:space="0" w:color="8064A2"/>
+          <w:insideH w:val="single" w:sz="4" w:space="0" w:color="000000"/>
+          <w:insideV w:val="single" w:sz="4" w:space="0" w:color="000000"/>
+        </w:tblBorders>
+        <w:tblLayout w:type="fixed"/>
+        <w:tblLook w:val="04A0" w:firstRow="1" w:lastRow="0" w:firstColumn="1" w:lastColumn="0" w:noHBand="0" w:noVBand="1"/>
+      </w:tblPr>
+      <w:tblGrid>
+        <w:gridCol w:w="903"/>
+        <w:gridCol w:w="6300"/>
+        <w:gridCol w:w="1095"/>
+        <w:gridCol w:w="885"/>
+      </w:tblGrid>
+      <w:tr>
+        <w:trPr>
+          <w:cnfStyle w:val="100000000000" w:firstRow="1" w:lastRow="0" w:firstColumn="0" w:lastColumn="0" w:oddVBand="0" w:evenVBand="0" w:oddHBand="0" w:evenHBand="0" w:firstRowFirstColumn="0" w:firstRowLastColumn="0" w:lastRowFirstColumn="0" w:lastRowLastColumn="0"/>
+        </w:trPr>
+        <w:tc>
+          <w:tcPr>
+            <w:cnfStyle w:val="001000000000" w:firstRow="0" w:lastRow="0" w:firstColumn="1" w:lastColumn="0" w:oddVBand="0" w:evenVBand="0" w:oddHBand="0" w:evenHBand="0" w:firstRowFirstColumn="0" w:firstRowLastColumn="0" w:lastRowFirstColumn="0" w:lastRowLastColumn="0"/>
+            <w:tcW w:w="903" w:type="dxa"/>
+          </w:tcPr>
+          <w:p>
+            <w:r>
+              <w:t>Task ID</w:t>
+            </w:r>
+          </w:p>
+        </w:tc>
+        <w:tc>
+          <w:tcPr>
+            <w:tcW w:w="6300" w:type="dxa"/>
+          </w:tcPr>
+          <w:p>
+            <w:pPr>
+              <w:cnfStyle w:val="100000000000" w:firstRow="1" w:lastRow="0" w:firstColumn="0" w:lastColumn="0" w:oddVBand="0" w:evenVBand="0" w:oddHBand="0" w:evenHBand="0" w:firstRowFirstColumn="0" w:firstRowLastColumn="0" w:lastRowFirstColumn="0" w:lastRowLastColumn="0"/>
+            </w:pPr>
+            <w:r>
+              <w:t>Task Description</w:t>
+            </w:r>
+          </w:p>
+        </w:tc>
+        <w:tc>
+          <w:tcPr>
+            <w:tcW w:w="1095" w:type="dxa"/>
+          </w:tcPr>
+          <w:p>
+            <w:pPr>
+              <w:cnfStyle w:val="100000000000" w:firstRow="1" w:lastRow="0" w:firstColumn="0" w:lastColumn="0" w:oddVBand="0" w:evenVBand="0" w:oddHBand="0" w:evenHBand="0" w:firstRowFirstColumn="0" w:firstRowLastColumn="0" w:lastRowFirstColumn="0" w:lastRowLastColumn="0"/>
+            </w:pPr>
+            <w:r>
+              <w:t>Estimate</w:t>
+            </w:r>
+          </w:p>
+        </w:tc>
+        <w:tc>
+          <w:tcPr>
+            <w:tcW w:w="885" w:type="dxa"/>
+          </w:tcPr>
+          <w:p>
+            <w:pPr>
+              <w:cnfStyle w:val="100000000000" w:firstRow="1" w:lastRow="0" w:firstColumn="0" w:lastColumn="0" w:oddVBand="0" w:evenVBand="0" w:oddHBand="0" w:evenHBand="0" w:firstRowFirstColumn="0" w:firstRowLastColumn="0" w:lastRowFirstColumn="0" w:lastRowLastColumn="0"/>
+            </w:pPr>
+            <w:r>
+              <w:t>Taken</w:t>
+            </w:r>
+          </w:p>
+        </w:tc>
+      </w:tr>
+      <w:tr>
+        <w:trPr>
+          <w:cnfStyle w:val="000000100000" w:firstRow="0" w:lastRow="0" w:firstColumn="0" w:lastColumn="0" w:oddVBand="0" w:evenVBand="0" w:oddHBand="1" w:evenHBand="0" w:firstRowFirstColumn="0" w:firstRowLastColumn="0" w:lastRowFirstColumn="0" w:lastRowLastColumn="0"/>
+        </w:trPr>
+        <w:tc>
+          <w:tcPr>
+            <w:cnfStyle w:val="001000000000" w:firstRow="0" w:lastRow="0" w:firstColumn="1" w:lastColumn="0" w:oddVBand="0" w:evenVBand="0" w:oddHBand="0" w:evenHBand="0" w:firstRowFirstColumn="0" w:firstRowLastColumn="0" w:lastRowFirstColumn="0" w:lastRowLastColumn="0"/>
+            <w:tcW w:w="903" w:type="dxa"/>
+          </w:tcPr>
+          <w:p>
+            <w:r>
+              <w:t>14</w:t>
+            </w:r>
+          </w:p>
+        </w:tc>
+        <w:tc>
+          <w:tcPr>
+            <w:tcW w:w="6300" w:type="dxa"/>
+          </w:tcPr>
+          <w:p>
+            <w:pPr>
+              <w:cnfStyle w:val="000000100000" w:firstRow="0" w:lastRow="0" w:firstColumn="0" w:lastColumn="0" w:oddVBand="0" w:evenVBand="0" w:oddHBand="1" w:evenHBand="0" w:firstRowFirstColumn="0" w:firstRowLastColumn="0" w:lastRowFirstColumn="0" w:lastRowLastColumn="0"/>
+            </w:pPr>
+            <w:r>
+              <w:t>Add dropdown form to search result page template(html)</w:t>
+            </w:r>
+            <w:r>
+              <w:t xml:space="preserve"> and associated form</w:t>
+            </w:r>
+          </w:p>
+        </w:tc>
+        <w:tc>
+          <w:tcPr>
+            <w:tcW w:w="1095" w:type="dxa"/>
+          </w:tcPr>
+          <w:p>
+            <w:pPr>
+              <w:cnfStyle w:val="000000100000" w:firstRow="0" w:lastRow="0" w:firstColumn="0" w:lastColumn="0" w:oddVBand="0" w:evenVBand="0" w:oddHBand="1" w:evenHBand="0" w:firstRowFirstColumn="0" w:firstRowLastColumn="0" w:lastRowFirstColumn="0" w:lastRowLastColumn="0"/>
+            </w:pPr>
+            <w:r>
+              <w:t>1hr</w:t>
+            </w:r>
+          </w:p>
+        </w:tc>
+        <w:tc>
+          <w:tcPr>
+            <w:tcW w:w="885" w:type="dxa"/>
+          </w:tcPr>
+          <w:p>
+            <w:pPr>
+              <w:cnfStyle w:val="000000100000" w:firstRow="0" w:lastRow="0" w:firstColumn="0" w:lastColumn="0" w:oddVBand="0" w:evenVBand="0" w:oddHBand="1" w:evenHBand="0" w:firstRowFirstColumn="0" w:firstRowLastColumn="0" w:lastRowFirstColumn="0" w:lastRowLastColumn="0"/>
+            </w:pPr>
+          </w:p>
+        </w:tc>
+      </w:tr>
+      <w:tr>
+        <w:tc>
+          <w:tcPr>
+            <w:cnfStyle w:val="001000000000" w:firstRow="0" w:lastRow="0" w:firstColumn="1" w:lastColumn="0" w:oddVBand="0" w:evenVBand="0" w:oddHBand="0" w:evenHBand="0" w:firstRowFirstColumn="0" w:firstRowLastColumn="0" w:lastRowFirstColumn="0" w:lastRowLastColumn="0"/>
+            <w:tcW w:w="903" w:type="dxa"/>
+          </w:tcPr>
+          <w:p>
+            <w:r>
+              <w:t>15</w:t>
+            </w:r>
+          </w:p>
+        </w:tc>
+        <w:tc>
+          <w:tcPr>
+            <w:tcW w:w="6300" w:type="dxa"/>
+          </w:tcPr>
+          <w:p>
+            <w:pPr>
+              <w:cnfStyle w:val="000000000000" w:firstRow="0" w:lastRow="0" w:firstColumn="0" w:lastColumn="0" w:oddVBand="0" w:evenVBand="0" w:oddHBand="0" w:evenHBand="0" w:firstRowFirstColumn="0" w:firstRowLastColumn="0" w:lastRowFirstColumn="0" w:lastRowLastColumn="0"/>
+            </w:pPr>
+            <w:r>
+              <w:t>Modify view functionality for search result page to incorporate variables for different methods of sorting results (alphabetically, date added, individual category)</w:t>
+            </w:r>
+          </w:p>
+        </w:tc>
+        <w:tc>
+          <w:tcPr>
+            <w:tcW w:w="1095" w:type="dxa"/>
+          </w:tcPr>
+          <w:p>
+            <w:pPr>
+              <w:cnfStyle w:val="000000000000" w:firstRow="0" w:lastRow="0" w:firstColumn="0" w:lastColumn="0" w:oddVBand="0" w:evenVBand="0" w:oddHBand="0" w:evenHBand="0" w:firstRowFirstColumn="0" w:firstRowLastColumn="0" w:lastRowFirstColumn="0" w:lastRowLastColumn="0"/>
+            </w:pPr>
+            <w:r>
+              <w:t>1.5hr</w:t>
+            </w:r>
+          </w:p>
+        </w:tc>
+        <w:tc>
+          <w:tcPr>
+            <w:tcW w:w="885" w:type="dxa"/>
+          </w:tcPr>
+          <w:p>
+            <w:pPr>
+              <w:cnfStyle w:val="000000000000" w:firstRow="0" w:lastRow="0" w:firstColumn="0" w:lastColumn="0" w:oddVBand="0" w:evenVBand="0" w:oddHBand="0" w:evenHBand="0" w:firstRowFirstColumn="0" w:firstRowLastColumn="0" w:lastRowFirstColumn="0" w:lastRowLastColumn="0"/>
+            </w:pPr>
+          </w:p>
+        </w:tc>
+      </w:tr>
+      <w:tr>
+        <w:trPr>
+          <w:cnfStyle w:val="000000100000" w:firstRow="0" w:lastRow="0" w:firstColumn="0" w:lastColumn="0" w:oddVBand="0" w:evenVBand="0" w:oddHBand="1" w:evenHBand="0" w:firstRowFirstColumn="0" w:firstRowLastColumn="0" w:lastRowFirstColumn="0" w:lastRowLastColumn="0"/>
+        </w:trPr>
+        <w:tc>
+          <w:tcPr>
+            <w:cnfStyle w:val="001000000000" w:firstRow="0" w:lastRow="0" w:firstColumn="1" w:lastColumn="0" w:oddVBand="0" w:evenVBand="0" w:oddHBand="0" w:evenHBand="0" w:firstRowFirstColumn="0" w:firstRowLastColumn="0" w:lastRowFirstColumn="0" w:lastRowLastColumn="0"/>
+            <w:tcW w:w="903" w:type="dxa"/>
+          </w:tcPr>
+          <w:p/>
+        </w:tc>
+        <w:tc>
+          <w:tcPr>
+            <w:tcW w:w="6300" w:type="dxa"/>
+          </w:tcPr>
+          <w:p>
+            <w:pPr>
+              <w:tabs>
+                <w:tab w:val="right" w:pos="6219"/>
+              </w:tabs>
+              <w:cnfStyle w:val="000000100000" w:firstRow="0" w:lastRow="0" w:firstColumn="0" w:lastColumn="0" w:oddVBand="0" w:evenVBand="0" w:oddHBand="1" w:evenHBand="0" w:firstRowFirstColumn="0" w:firstRowLastColumn="0" w:lastRowFirstColumn="0" w:lastRowLastColumn="0"/>
+            </w:pPr>
+            <w:r>
+              <w:t xml:space="preserve">Story Points: </w:t>
+            </w:r>
+            <w:r>
+              <w:t>3</w:t>
+            </w:r>
+            <w:r>
+              <w:tab/>
+              <w:t>Total Hours:</w:t>
+            </w:r>
+          </w:p>
+        </w:tc>
+        <w:tc>
+          <w:tcPr>
+            <w:tcW w:w="1095" w:type="dxa"/>
+          </w:tcPr>
+          <w:p>
+            <w:pPr>
+              <w:cnfStyle w:val="000000100000" w:firstRow="0" w:lastRow="0" w:firstColumn="0" w:lastColumn="0" w:oddVBand="0" w:evenVBand="0" w:oddHBand="1" w:evenHBand="0" w:firstRowFirstColumn="0" w:firstRowLastColumn="0" w:lastRowFirstColumn="0" w:lastRowLastColumn="0"/>
+            </w:pPr>
+            <w:r>
+              <w:t>2.5hr</w:t>
+            </w:r>
+          </w:p>
+        </w:tc>
+        <w:tc>
+          <w:tcPr>
+            <w:tcW w:w="885" w:type="dxa"/>
+          </w:tcPr>
+          <w:p>
+            <w:pPr>
+              <w:cnfStyle w:val="000000100000" w:firstRow="0" w:lastRow="0" w:firstColumn="0" w:lastColumn="0" w:oddVBand="0" w:evenVBand="0" w:oddHBand="1" w:evenHBand="0" w:firstRowFirstColumn="0" w:firstRowLastColumn="0" w:lastRowFirstColumn="0" w:lastRowLastColumn="0"/>
+            </w:pPr>
+          </w:p>
+        </w:tc>
+      </w:tr>
+    </w:tbl>
+    <w:p>
+      <w:pPr>
+        <w:tabs>
+          <w:tab w:val="right" w:pos="9026"/>
+        </w:tabs>
+        <w:spacing w:before="240" w:after="120" w:line="240" w:lineRule="auto"/>
+        <w:rPr>
+          <w:b/>
+          <w:sz w:val="24"/>
+          <w:szCs w:val="24"/>
+        </w:rPr>
+      </w:pPr>
+      <w:r>
+        <w:rPr>
+          <w:b/>
+          <w:sz w:val="24"/>
+          <w:szCs w:val="24"/>
+        </w:rPr>
+        <w:t xml:space="preserve">Story ID: </w:t>
+      </w:r>
+      <w:r>
+        <w:rPr>
+          <w:b/>
+          <w:sz w:val="24"/>
+          <w:szCs w:val="24"/>
+        </w:rPr>
+        <w:t>Remove User Account</w:t>
+      </w:r>
+    </w:p>
+    <w:tbl>
+      <w:tblPr>
+        <w:tblStyle w:val="af2"/>
+        <w:tblW w:w="9183" w:type="dxa"/>
+        <w:tblBorders>
+          <w:top w:val="single" w:sz="8" w:space="0" w:color="8064A2"/>
+          <w:left w:val="single" w:sz="8" w:space="0" w:color="8064A2"/>
+          <w:bottom w:val="single" w:sz="8" w:space="0" w:color="8064A2"/>
+          <w:right w:val="single" w:sz="8" w:space="0" w:color="8064A2"/>
+          <w:insideH w:val="single" w:sz="4" w:space="0" w:color="000000"/>
+          <w:insideV w:val="single" w:sz="4" w:space="0" w:color="000000"/>
+        </w:tblBorders>
+        <w:tblLayout w:type="fixed"/>
+        <w:tblLook w:val="04A0" w:firstRow="1" w:lastRow="0" w:firstColumn="1" w:lastColumn="0" w:noHBand="0" w:noVBand="1"/>
+      </w:tblPr>
+      <w:tblGrid>
+        <w:gridCol w:w="903"/>
+        <w:gridCol w:w="6300"/>
+        <w:gridCol w:w="1095"/>
+        <w:gridCol w:w="885"/>
+      </w:tblGrid>
+      <w:tr>
+        <w:trPr>
+          <w:cnfStyle w:val="100000000000" w:firstRow="1" w:lastRow="0" w:firstColumn="0" w:lastColumn="0" w:oddVBand="0" w:evenVBand="0" w:oddHBand="0" w:evenHBand="0" w:firstRowFirstColumn="0" w:firstRowLastColumn="0" w:lastRowFirstColumn="0" w:lastRowLastColumn="0"/>
+        </w:trPr>
+        <w:tc>
+          <w:tcPr>
+            <w:cnfStyle w:val="001000000000" w:firstRow="0" w:lastRow="0" w:firstColumn="1" w:lastColumn="0" w:oddVBand="0" w:evenVBand="0" w:oddHBand="0" w:evenHBand="0" w:firstRowFirstColumn="0" w:firstRowLastColumn="0" w:lastRowFirstColumn="0" w:lastRowLastColumn="0"/>
+            <w:tcW w:w="903" w:type="dxa"/>
+          </w:tcPr>
+          <w:p>
+            <w:r>
+              <w:t>Task ID</w:t>
+            </w:r>
+          </w:p>
+        </w:tc>
+        <w:tc>
+          <w:tcPr>
+            <w:tcW w:w="6300" w:type="dxa"/>
+          </w:tcPr>
+          <w:p>
+            <w:pPr>
+              <w:cnfStyle w:val="100000000000" w:firstRow="1" w:lastRow="0" w:firstColumn="0" w:lastColumn="0" w:oddVBand="0" w:evenVBand="0" w:oddHBand="0" w:evenHBand="0" w:firstRowFirstColumn="0" w:firstRowLastColumn="0" w:lastRowFirstColumn="0" w:lastRowLastColumn="0"/>
+            </w:pPr>
+            <w:r>
+              <w:t>Task Description</w:t>
+            </w:r>
+          </w:p>
+        </w:tc>
+        <w:tc>
+          <w:tcPr>
+            <w:tcW w:w="1095" w:type="dxa"/>
+          </w:tcPr>
+          <w:p>
+            <w:pPr>
+              <w:cnfStyle w:val="100000000000" w:firstRow="1" w:lastRow="0" w:firstColumn="0" w:lastColumn="0" w:oddVBand="0" w:evenVBand="0" w:oddHBand="0" w:evenHBand="0" w:firstRowFirstColumn="0" w:firstRowLastColumn="0" w:lastRowFirstColumn="0" w:lastRowLastColumn="0"/>
+            </w:pPr>
+            <w:r>
+              <w:t>Estimate</w:t>
+            </w:r>
+          </w:p>
+        </w:tc>
+        <w:tc>
+          <w:tcPr>
+            <w:tcW w:w="885" w:type="dxa"/>
+          </w:tcPr>
+          <w:p>
+            <w:pPr>
+              <w:cnfStyle w:val="100000000000" w:firstRow="1" w:lastRow="0" w:firstColumn="0" w:lastColumn="0" w:oddVBand="0" w:evenVBand="0" w:oddHBand="0" w:evenHBand="0" w:firstRowFirstColumn="0" w:firstRowLastColumn="0" w:lastRowFirstColumn="0" w:lastRowLastColumn="0"/>
+            </w:pPr>
+            <w:r>
+              <w:t>Taken</w:t>
+            </w:r>
+          </w:p>
+        </w:tc>
+      </w:tr>
+      <w:tr>
+        <w:trPr>
+          <w:cnfStyle w:val="000000100000" w:firstRow="0" w:lastRow="0" w:firstColumn="0" w:lastColumn="0" w:oddVBand="0" w:evenVBand="0" w:oddHBand="1" w:evenHBand="0" w:firstRowFirstColumn="0" w:firstRowLastColumn="0" w:lastRowFirstColumn="0" w:lastRowLastColumn="0"/>
+        </w:trPr>
+        <w:tc>
+          <w:tcPr>
+            <w:cnfStyle w:val="001000000000" w:firstRow="0" w:lastRow="0" w:firstColumn="1" w:lastColumn="0" w:oddVBand="0" w:evenVBand="0" w:oddHBand="0" w:evenHBand="0" w:firstRowFirstColumn="0" w:firstRowLastColumn="0" w:lastRowFirstColumn="0" w:lastRowLastColumn="0"/>
+            <w:tcW w:w="903" w:type="dxa"/>
+          </w:tcPr>
+          <w:p>
+            <w:r>
+              <w:t>16</w:t>
+            </w:r>
+          </w:p>
+        </w:tc>
+        <w:tc>
+          <w:tcPr>
+            <w:tcW w:w="6300" w:type="dxa"/>
+          </w:tcPr>
+          <w:p>
+            <w:pPr>
+              <w:cnfStyle w:val="000000100000" w:firstRow="0" w:lastRow="0" w:firstColumn="0" w:lastColumn="0" w:oddVBand="0" w:evenVBand="0" w:oddHBand="1" w:evenHBand="0" w:firstRowFirstColumn="0" w:firstRowLastColumn="0" w:lastRowFirstColumn="0" w:lastRowLastColumn="0"/>
+            </w:pPr>
+            <w:r>
+              <w:t xml:space="preserve">Modify current view functionality to allow removal of user data </w:t>
+            </w:r>
+            <w:r>
+              <w:t>from user model for currently logged in user</w:t>
+            </w:r>
+          </w:p>
+        </w:tc>
+        <w:tc>
+          <w:tcPr>
+            <w:tcW w:w="1095" w:type="dxa"/>
+          </w:tcPr>
+          <w:p>
+            <w:pPr>
+              <w:cnfStyle w:val="000000100000" w:firstRow="0" w:lastRow="0" w:firstColumn="0" w:lastColumn="0" w:oddVBand="0" w:evenVBand="0" w:oddHBand="1" w:evenHBand="0" w:firstRowFirstColumn="0" w:firstRowLastColumn="0" w:lastRowFirstColumn="0" w:lastRowLastColumn="0"/>
+            </w:pPr>
+            <w:r>
+              <w:t>20min</w:t>
+            </w:r>
+          </w:p>
+        </w:tc>
+        <w:tc>
+          <w:tcPr>
+            <w:tcW w:w="885" w:type="dxa"/>
+          </w:tcPr>
+          <w:p>
+            <w:pPr>
+              <w:cnfStyle w:val="000000100000" w:firstRow="0" w:lastRow="0" w:firstColumn="0" w:lastColumn="0" w:oddVBand="0" w:evenVBand="0" w:oddHBand="1" w:evenHBand="0" w:firstRowFirstColumn="0" w:firstRowLastColumn="0" w:lastRowFirstColumn="0" w:lastRowLastColumn="0"/>
+            </w:pPr>
+          </w:p>
+        </w:tc>
+      </w:tr>
+      <w:tr>
+        <w:tc>
+          <w:tcPr>
+            <w:cnfStyle w:val="001000000000" w:firstRow="0" w:lastRow="0" w:firstColumn="1" w:lastColumn="0" w:oddVBand="0" w:evenVBand="0" w:oddHBand="0" w:evenHBand="0" w:firstRowFirstColumn="0" w:firstRowLastColumn="0" w:lastRowFirstColumn="0" w:lastRowLastColumn="0"/>
+            <w:tcW w:w="903" w:type="dxa"/>
+          </w:tcPr>
+          <w:p>
+            <w:r>
+              <w:t>17</w:t>
+            </w:r>
+          </w:p>
+        </w:tc>
+        <w:tc>
+          <w:tcPr>
+            <w:tcW w:w="6300" w:type="dxa"/>
+          </w:tcPr>
+          <w:p>
+            <w:pPr>
+              <w:cnfStyle w:val="000000000000" w:firstRow="0" w:lastRow="0" w:firstColumn="0" w:lastColumn="0" w:oddVBand="0" w:evenVBand="0" w:oddHBand="0" w:evenHBand="0" w:firstRowFirstColumn="0" w:firstRowLastColumn="0" w:lastRowFirstColumn="0" w:lastRowLastColumn="0"/>
+            </w:pPr>
+            <w:r>
+              <w:t>Create</w:t>
+            </w:r>
+            <w:r>
+              <w:t xml:space="preserve"> button on user account/profile template </w:t>
+            </w:r>
+            <w:r>
+              <w:t>which says, “</w:t>
+            </w:r>
+            <w:r>
+              <w:t>Delete</w:t>
+            </w:r>
+            <w:r>
+              <w:t xml:space="preserve"> </w:t>
+            </w:r>
+            <w:r>
+              <w:t>A</w:t>
+            </w:r>
+            <w:r>
+              <w:t xml:space="preserve">ccount” </w:t>
+            </w:r>
+            <w:r>
+              <w:t>with associated form</w:t>
+            </w:r>
+          </w:p>
+        </w:tc>
+        <w:tc>
+          <w:tcPr>
+            <w:tcW w:w="1095" w:type="dxa"/>
+          </w:tcPr>
+          <w:p>
+            <w:pPr>
+              <w:cnfStyle w:val="000000000000" w:firstRow="0" w:lastRow="0" w:firstColumn="0" w:lastColumn="0" w:oddVBand="0" w:evenVBand="0" w:oddHBand="0" w:evenHBand="0" w:firstRowFirstColumn="0" w:firstRowLastColumn="0" w:lastRowFirstColumn="0" w:lastRowLastColumn="0"/>
+            </w:pPr>
+            <w:r>
+              <w:t>10mins</w:t>
+            </w:r>
+          </w:p>
+        </w:tc>
+        <w:tc>
+          <w:tcPr>
+            <w:tcW w:w="885" w:type="dxa"/>
+          </w:tcPr>
+          <w:p>
+            <w:pPr>
+              <w:cnfStyle w:val="000000000000" w:firstRow="0" w:lastRow="0" w:firstColumn="0" w:lastColumn="0" w:oddVBand="0" w:evenVBand="0" w:oddHBand="0" w:evenHBand="0" w:firstRowFirstColumn="0" w:firstRowLastColumn="0" w:lastRowFirstColumn="0" w:lastRowLastColumn="0"/>
+            </w:pPr>
+          </w:p>
+        </w:tc>
+      </w:tr>
+      <w:tr>
+        <w:trPr>
+          <w:cnfStyle w:val="000000100000" w:firstRow="0" w:lastRow="0" w:firstColumn="0" w:lastColumn="0" w:oddVBand="0" w:evenVBand="0" w:oddHBand="1" w:evenHBand="0" w:firstRowFirstColumn="0" w:firstRowLastColumn="0" w:lastRowFirstColumn="0" w:lastRowLastColumn="0"/>
+        </w:trPr>
+        <w:tc>
+          <w:tcPr>
+            <w:cnfStyle w:val="001000000000" w:firstRow="0" w:lastRow="0" w:firstColumn="1" w:lastColumn="0" w:oddVBand="0" w:evenVBand="0" w:oddHBand="0" w:evenHBand="0" w:firstRowFirstColumn="0" w:firstRowLastColumn="0" w:lastRowFirstColumn="0" w:lastRowLastColumn="0"/>
+            <w:tcW w:w="903" w:type="dxa"/>
+          </w:tcPr>
+          <w:p>
+            <w:r>
+              <w:t>18</w:t>
+            </w:r>
+          </w:p>
+        </w:tc>
+        <w:tc>
+          <w:tcPr>
+            <w:tcW w:w="6300" w:type="dxa"/>
+          </w:tcPr>
+          <w:p>
+            <w:pPr>
+              <w:cnfStyle w:val="000000100000" w:firstRow="0" w:lastRow="0" w:firstColumn="0" w:lastColumn="0" w:oddVBand="0" w:evenVBand="0" w:oddHBand="1" w:evenHBand="0" w:firstRowFirstColumn="0" w:firstRowLastColumn="0" w:lastRowFirstColumn="0" w:lastRowLastColumn="0"/>
+            </w:pPr>
+            <w:r>
+              <w:t>Create new html pop up when button is pressed to confirm if user wants to remove their account with a “yes” and “no” button</w:t>
+            </w:r>
+          </w:p>
+        </w:tc>
+        <w:tc>
+          <w:tcPr>
+            <w:tcW w:w="1095" w:type="dxa"/>
+          </w:tcPr>
+          <w:p>
+            <w:pPr>
+              <w:cnfStyle w:val="000000100000" w:firstRow="0" w:lastRow="0" w:firstColumn="0" w:lastColumn="0" w:oddVBand="0" w:evenVBand="0" w:oddHBand="1" w:evenHBand="0" w:firstRowFirstColumn="0" w:firstRowLastColumn="0" w:lastRowFirstColumn="0" w:lastRowLastColumn="0"/>
+            </w:pPr>
+            <w:r>
+              <w:t>30</w:t>
+            </w:r>
+            <w:r>
+              <w:t>min</w:t>
+            </w:r>
+          </w:p>
+        </w:tc>
+        <w:tc>
+          <w:tcPr>
+            <w:tcW w:w="885" w:type="dxa"/>
+          </w:tcPr>
+          <w:p>
+            <w:pPr>
+              <w:cnfStyle w:val="000000100000" w:firstRow="0" w:lastRow="0" w:firstColumn="0" w:lastColumn="0" w:oddVBand="0" w:evenVBand="0" w:oddHBand="1" w:evenHBand="0" w:firstRowFirstColumn="0" w:firstRowLastColumn="0" w:lastRowFirstColumn="0" w:lastRowLastColumn="0"/>
+            </w:pPr>
+          </w:p>
+        </w:tc>
+      </w:tr>
+      <w:tr>
+        <w:tc>
+          <w:tcPr>
+            <w:cnfStyle w:val="001000000000" w:firstRow="0" w:lastRow="0" w:firstColumn="1" w:lastColumn="0" w:oddVBand="0" w:evenVBand="0" w:oddHBand="0" w:evenHBand="0" w:firstRowFirstColumn="0" w:firstRowLastColumn="0" w:lastRowFirstColumn="0" w:lastRowLastColumn="0"/>
+            <w:tcW w:w="903" w:type="dxa"/>
+          </w:tcPr>
+          <w:p/>
+        </w:tc>
+        <w:tc>
+          <w:tcPr>
+            <w:tcW w:w="6300" w:type="dxa"/>
+          </w:tcPr>
+          <w:p>
+            <w:pPr>
+              <w:tabs>
+                <w:tab w:val="right" w:pos="6219"/>
+              </w:tabs>
+              <w:cnfStyle w:val="000000000000" w:firstRow="0" w:lastRow="0" w:firstColumn="0" w:lastColumn="0" w:oddVBand="0" w:evenVBand="0" w:oddHBand="0" w:evenHBand="0" w:firstRowFirstColumn="0" w:firstRowLastColumn="0" w:lastRowFirstColumn="0" w:lastRowLastColumn="0"/>
+            </w:pPr>
+            <w:r>
+              <w:t xml:space="preserve">Story Points: </w:t>
+            </w:r>
+            <w:r>
+              <w:t>1</w:t>
+            </w:r>
+            <w:r>
+              <w:tab/>
+              <w:t>Total Hours:</w:t>
+            </w:r>
+          </w:p>
+        </w:tc>
+        <w:tc>
+          <w:tcPr>
+            <w:tcW w:w="1095" w:type="dxa"/>
+          </w:tcPr>
+          <w:p>
+            <w:pPr>
+              <w:cnfStyle w:val="000000000000" w:firstRow="0" w:lastRow="0" w:firstColumn="0" w:lastColumn="0" w:oddVBand="0" w:evenVBand="0" w:oddHBand="0" w:evenHBand="0" w:firstRowFirstColumn="0" w:firstRowLastColumn="0" w:lastRowFirstColumn="0" w:lastRowLastColumn="0"/>
+            </w:pPr>
+            <w:r>
+              <w:t>1hr</w:t>
+            </w:r>
+          </w:p>
+        </w:tc>
+        <w:tc>
+          <w:tcPr>
+            <w:tcW w:w="885" w:type="dxa"/>
+          </w:tcPr>
+          <w:p>
+            <w:pPr>
+              <w:cnfStyle w:val="000000000000" w:firstRow="0" w:lastRow="0" w:firstColumn="0" w:lastColumn="0" w:oddVBand="0" w:evenVBand="0" w:oddHBand="0" w:evenHBand="0" w:firstRowFirstColumn="0" w:firstRowLastColumn="0" w:lastRowFirstColumn="0" w:lastRowLastColumn="0"/>
+            </w:pPr>
+          </w:p>
+        </w:tc>
+      </w:tr>
+    </w:tbl>
+    <w:p>
+      <w:pPr>
+        <w:tabs>
+          <w:tab w:val="right" w:pos="9026"/>
+        </w:tabs>
+        <w:spacing w:before="240" w:after="120" w:line="240" w:lineRule="auto"/>
+        <w:rPr>
+          <w:b/>
+          <w:sz w:val="24"/>
+          <w:szCs w:val="24"/>
+        </w:rPr>
+      </w:pPr>
+      <w:r>
+        <w:rPr>
+          <w:b/>
+          <w:sz w:val="24"/>
+          <w:szCs w:val="24"/>
+        </w:rPr>
+        <w:t xml:space="preserve">Story ID: </w:t>
+      </w:r>
+      <w:r>
+        <w:rPr>
+          <w:b/>
+          <w:sz w:val="24"/>
+          <w:szCs w:val="24"/>
+        </w:rPr>
+        <w:t>Forgot Password</w:t>
+      </w:r>
+    </w:p>
+    <w:tbl>
+      <w:tblPr>
+        <w:tblStyle w:val="af2"/>
+        <w:tblW w:w="9183" w:type="dxa"/>
+        <w:tblBorders>
+          <w:top w:val="single" w:sz="8" w:space="0" w:color="8064A2"/>
+          <w:left w:val="single" w:sz="8" w:space="0" w:color="8064A2"/>
+          <w:bottom w:val="single" w:sz="8" w:space="0" w:color="8064A2"/>
+          <w:right w:val="single" w:sz="8" w:space="0" w:color="8064A2"/>
+          <w:insideH w:val="single" w:sz="4" w:space="0" w:color="000000"/>
+          <w:insideV w:val="single" w:sz="4" w:space="0" w:color="000000"/>
+        </w:tblBorders>
+        <w:tblLayout w:type="fixed"/>
+        <w:tblLook w:val="04A0" w:firstRow="1" w:lastRow="0" w:firstColumn="1" w:lastColumn="0" w:noHBand="0" w:noVBand="1"/>
+      </w:tblPr>
+      <w:tblGrid>
+        <w:gridCol w:w="903"/>
+        <w:gridCol w:w="6300"/>
+        <w:gridCol w:w="1095"/>
+        <w:gridCol w:w="885"/>
+      </w:tblGrid>
+      <w:tr>
+        <w:trPr>
+          <w:cnfStyle w:val="100000000000" w:firstRow="1" w:lastRow="0" w:firstColumn="0" w:lastColumn="0" w:oddVBand="0" w:evenVBand="0" w:oddHBand="0" w:evenHBand="0" w:firstRowFirstColumn="0" w:firstRowLastColumn="0" w:lastRowFirstColumn="0" w:lastRowLastColumn="0"/>
+        </w:trPr>
+        <w:tc>
+          <w:tcPr>
+            <w:cnfStyle w:val="001000000000" w:firstRow="0" w:lastRow="0" w:firstColumn="1" w:lastColumn="0" w:oddVBand="0" w:evenVBand="0" w:oddHBand="0" w:evenHBand="0" w:firstRowFirstColumn="0" w:firstRowLastColumn="0" w:lastRowFirstColumn="0" w:lastRowLastColumn="0"/>
+            <w:tcW w:w="903" w:type="dxa"/>
+          </w:tcPr>
+          <w:p>
+            <w:r>
+              <w:t>Task ID</w:t>
+            </w:r>
+          </w:p>
+        </w:tc>
+        <w:tc>
+          <w:tcPr>
+            <w:tcW w:w="6300" w:type="dxa"/>
+          </w:tcPr>
+          <w:p>
+            <w:pPr>
+              <w:cnfStyle w:val="100000000000" w:firstRow="1" w:lastRow="0" w:firstColumn="0" w:lastColumn="0" w:oddVBand="0" w:evenVBand="0" w:oddHBand="0" w:evenHBand="0" w:firstRowFirstColumn="0" w:firstRowLastColumn="0" w:lastRowFirstColumn="0" w:lastRowLastColumn="0"/>
+            </w:pPr>
+            <w:r>
+              <w:t>Task Description</w:t>
+            </w:r>
+          </w:p>
+        </w:tc>
+        <w:tc>
+          <w:tcPr>
+            <w:tcW w:w="1095" w:type="dxa"/>
+          </w:tcPr>
+          <w:p>
+            <w:pPr>
+              <w:cnfStyle w:val="100000000000" w:firstRow="1" w:lastRow="0" w:firstColumn="0" w:lastColumn="0" w:oddVBand="0" w:evenVBand="0" w:oddHBand="0" w:evenHBand="0" w:firstRowFirstColumn="0" w:firstRowLastColumn="0" w:lastRowFirstColumn="0" w:lastRowLastColumn="0"/>
+            </w:pPr>
+            <w:r>
+              <w:t>Estimate</w:t>
+            </w:r>
+          </w:p>
+        </w:tc>
+        <w:tc>
+          <w:tcPr>
+            <w:tcW w:w="885" w:type="dxa"/>
+          </w:tcPr>
+          <w:p>
+            <w:pPr>
+              <w:cnfStyle w:val="100000000000" w:firstRow="1" w:lastRow="0" w:firstColumn="0" w:lastColumn="0" w:oddVBand="0" w:evenVBand="0" w:oddHBand="0" w:evenHBand="0" w:firstRowFirstColumn="0" w:firstRowLastColumn="0" w:lastRowFirstColumn="0" w:lastRowLastColumn="0"/>
+            </w:pPr>
+            <w:r>
+              <w:t>Taken</w:t>
+            </w:r>
+          </w:p>
+        </w:tc>
+      </w:tr>
+      <w:tr>
+        <w:trPr>
+          <w:cnfStyle w:val="000000100000" w:firstRow="0" w:lastRow="0" w:firstColumn="0" w:lastColumn="0" w:oddVBand="0" w:evenVBand="0" w:oddHBand="1" w:evenHBand="0" w:firstRowFirstColumn="0" w:firstRowLastColumn="0" w:lastRowFirstColumn="0" w:lastRowLastColumn="0"/>
+        </w:trPr>
+        <w:tc>
+          <w:tcPr>
+            <w:cnfStyle w:val="001000000000" w:firstRow="0" w:lastRow="0" w:firstColumn="1" w:lastColumn="0" w:oddVBand="0" w:evenVBand="0" w:oddHBand="0" w:evenHBand="0" w:firstRowFirstColumn="0" w:firstRowLastColumn="0" w:lastRowFirstColumn="0" w:lastRowLastColumn="0"/>
+            <w:tcW w:w="903" w:type="dxa"/>
+          </w:tcPr>
+          <w:p>
+            <w:r>
+              <w:t>19</w:t>
+            </w:r>
+          </w:p>
+        </w:tc>
+        <w:tc>
+          <w:tcPr>
+            <w:tcW w:w="6300" w:type="dxa"/>
+          </w:tcPr>
+          <w:p>
+            <w:pPr>
+              <w:cnfStyle w:val="000000100000" w:firstRow="0" w:lastRow="0" w:firstColumn="0" w:lastColumn="0" w:oddVBand="0" w:evenVBand="0" w:oddHBand="1" w:evenHBand="0" w:firstRowFirstColumn="0" w:firstRowLastColumn="0" w:lastRowFirstColumn="0" w:lastRowLastColumn="0"/>
+            </w:pPr>
+            <w:r>
+              <w:t>Add link to login page to begin reset password functionality</w:t>
+            </w:r>
+          </w:p>
+        </w:tc>
+        <w:tc>
+          <w:tcPr>
+            <w:tcW w:w="1095" w:type="dxa"/>
+          </w:tcPr>
+          <w:p>
+            <w:pPr>
+              <w:cnfStyle w:val="000000100000" w:firstRow="0" w:lastRow="0" w:firstColumn="0" w:lastColumn="0" w:oddVBand="0" w:evenVBand="0" w:oddHBand="1" w:evenHBand="0" w:firstRowFirstColumn="0" w:firstRowLastColumn="0" w:lastRowFirstColumn="0" w:lastRowLastColumn="0"/>
+            </w:pPr>
+            <w:r>
+              <w:t>10min</w:t>
+            </w:r>
+          </w:p>
+        </w:tc>
+        <w:tc>
+          <w:tcPr>
+            <w:tcW w:w="885" w:type="dxa"/>
+          </w:tcPr>
+          <w:p>
+            <w:pPr>
+              <w:cnfStyle w:val="000000100000" w:firstRow="0" w:lastRow="0" w:firstColumn="0" w:lastColumn="0" w:oddVBand="0" w:evenVBand="0" w:oddHBand="1" w:evenHBand="0" w:firstRowFirstColumn="0" w:firstRowLastColumn="0" w:lastRowFirstColumn="0" w:lastRowLastColumn="0"/>
+            </w:pPr>
+          </w:p>
+        </w:tc>
+      </w:tr>
+      <w:tr>
+        <w:tc>
+          <w:tcPr>
+            <w:cnfStyle w:val="001000000000" w:firstRow="0" w:lastRow="0" w:firstColumn="1" w:lastColumn="0" w:oddVBand="0" w:evenVBand="0" w:oddHBand="0" w:evenHBand="0" w:firstRowFirstColumn="0" w:firstRowLastColumn="0" w:lastRowFirstColumn="0" w:lastRowLastColumn="0"/>
+            <w:tcW w:w="903" w:type="dxa"/>
+          </w:tcPr>
+          <w:p>
+            <w:r>
+              <w:t>20</w:t>
+            </w:r>
+          </w:p>
+        </w:tc>
+        <w:tc>
+          <w:tcPr>
+            <w:tcW w:w="6300" w:type="dxa"/>
+          </w:tcPr>
+          <w:p>
+            <w:pPr>
+              <w:cnfStyle w:val="000000000000" w:firstRow="0" w:lastRow="0" w:firstColumn="0" w:lastColumn="0" w:oddVBand="0" w:evenVBand="0" w:oddHBand="0" w:evenHBand="0" w:firstRowFirstColumn="0" w:firstRowLastColumn="0" w:lastRowFirstColumn="0" w:lastRowLastColumn="0"/>
+            </w:pPr>
+            <w:r>
+              <w:t>Create a Django form to be submitted</w:t>
+            </w:r>
+          </w:p>
+        </w:tc>
+        <w:tc>
+          <w:tcPr>
+            <w:tcW w:w="1095" w:type="dxa"/>
+          </w:tcPr>
+          <w:p>
+            <w:pPr>
+              <w:cnfStyle w:val="000000000000" w:firstRow="0" w:lastRow="0" w:firstColumn="0" w:lastColumn="0" w:oddVBand="0" w:evenVBand="0" w:oddHBand="0" w:evenHBand="0" w:firstRowFirstColumn="0" w:firstRowLastColumn="0" w:lastRowFirstColumn="0" w:lastRowLastColumn="0"/>
+            </w:pPr>
+            <w:r>
+              <w:t>30mins</w:t>
+            </w:r>
+          </w:p>
+        </w:tc>
+        <w:tc>
+          <w:tcPr>
+            <w:tcW w:w="885" w:type="dxa"/>
+          </w:tcPr>
+          <w:p>
+            <w:pPr>
+              <w:cnfStyle w:val="000000000000" w:firstRow="0" w:lastRow="0" w:firstColumn="0" w:lastColumn="0" w:oddVBand="0" w:evenVBand="0" w:oddHBand="0" w:evenHBand="0" w:firstRowFirstColumn="0" w:firstRowLastColumn="0" w:lastRowFirstColumn="0" w:lastRowLastColumn="0"/>
+            </w:pPr>
+          </w:p>
+        </w:tc>
+      </w:tr>
+      <w:tr>
+        <w:trPr>
+          <w:cnfStyle w:val="000000100000" w:firstRow="0" w:lastRow="0" w:firstColumn="0" w:lastColumn="0" w:oddVBand="0" w:evenVBand="0" w:oddHBand="1" w:evenHBand="0" w:firstRowFirstColumn="0" w:firstRowLastColumn="0" w:lastRowFirstColumn="0" w:lastRowLastColumn="0"/>
+        </w:trPr>
+        <w:tc>
+          <w:tcPr>
+            <w:cnfStyle w:val="001000000000" w:firstRow="0" w:lastRow="0" w:firstColumn="1" w:lastColumn="0" w:oddVBand="0" w:evenVBand="0" w:oddHBand="0" w:evenHBand="0" w:firstRowFirstColumn="0" w:firstRowLastColumn="0" w:lastRowFirstColumn="0" w:lastRowLastColumn="0"/>
+            <w:tcW w:w="903" w:type="dxa"/>
+          </w:tcPr>
+          <w:p>
+            <w:r>
+              <w:t>21</w:t>
+            </w:r>
+          </w:p>
+        </w:tc>
+        <w:tc>
+          <w:tcPr>
+            <w:tcW w:w="6300" w:type="dxa"/>
+          </w:tcPr>
+          <w:p>
+            <w:pPr>
+              <w:cnfStyle w:val="000000100000" w:firstRow="0" w:lastRow="0" w:firstColumn="0" w:lastColumn="0" w:oddVBand="0" w:evenVBand="0" w:oddHBand="1" w:evenHBand="0" w:firstRowFirstColumn="0" w:firstRowLastColumn="0" w:lastRowFirstColumn="0" w:lastRowLastColumn="0"/>
+            </w:pPr>
+            <w:r>
+              <w:t>Add a field for inputting the address and a button for submitting the form</w:t>
+            </w:r>
+          </w:p>
+        </w:tc>
+        <w:tc>
+          <w:tcPr>
+            <w:tcW w:w="1095" w:type="dxa"/>
+          </w:tcPr>
+          <w:p>
+            <w:pPr>
+              <w:cnfStyle w:val="000000100000" w:firstRow="0" w:lastRow="0" w:firstColumn="0" w:lastColumn="0" w:oddVBand="0" w:evenVBand="0" w:oddHBand="1" w:evenHBand="0" w:firstRowFirstColumn="0" w:firstRowLastColumn="0" w:lastRowFirstColumn="0" w:lastRowLastColumn="0"/>
+            </w:pPr>
+            <w:r>
+              <w:t>30min</w:t>
+            </w:r>
+          </w:p>
+        </w:tc>
+        <w:tc>
+          <w:tcPr>
+            <w:tcW w:w="885" w:type="dxa"/>
+          </w:tcPr>
+          <w:p>
+            <w:pPr>
+              <w:cnfStyle w:val="000000100000" w:firstRow="0" w:lastRow="0" w:firstColumn="0" w:lastColumn="0" w:oddVBand="0" w:evenVBand="0" w:oddHBand="1" w:evenHBand="0" w:firstRowFirstColumn="0" w:firstRowLastColumn="0" w:lastRowFirstColumn="0" w:lastRowLastColumn="0"/>
+            </w:pPr>
+          </w:p>
+        </w:tc>
+      </w:tr>
+      <w:tr>
+        <w:tc>
+          <w:tcPr>
+            <w:cnfStyle w:val="001000000000" w:firstRow="0" w:lastRow="0" w:firstColumn="1" w:lastColumn="0" w:oddVBand="0" w:evenVBand="0" w:oddHBand="0" w:evenHBand="0" w:firstRowFirstColumn="0" w:firstRowLastColumn="0" w:lastRowFirstColumn="0" w:lastRowLastColumn="0"/>
+            <w:tcW w:w="903" w:type="dxa"/>
+          </w:tcPr>
+          <w:p>
+            <w:r>
+              <w:t>22</w:t>
+            </w:r>
+          </w:p>
+        </w:tc>
+        <w:tc>
+          <w:tcPr>
+            <w:tcW w:w="6300" w:type="dxa"/>
+          </w:tcPr>
+          <w:p>
+            <w:pPr>
+              <w:cnfStyle w:val="000000000000" w:firstRow="0" w:lastRow="0" w:firstColumn="0" w:lastColumn="0" w:oddVBand="0" w:evenVBand="0" w:oddHBand="0" w:evenHBand="0" w:firstRowFirstColumn="0" w:firstRowLastColumn="0" w:lastRowFirstColumn="0" w:lastRowLastColumn="0"/>
+            </w:pPr>
+            <w:r>
+              <w:t>Create a .html page to reset the password of the user with forms to be submitted</w:t>
+            </w:r>
+          </w:p>
+        </w:tc>
+        <w:tc>
+          <w:tcPr>
+            <w:tcW w:w="1095" w:type="dxa"/>
+          </w:tcPr>
+          <w:p>
+            <w:pPr>
+              <w:cnfStyle w:val="000000000000" w:firstRow="0" w:lastRow="0" w:firstColumn="0" w:lastColumn="0" w:oddVBand="0" w:evenVBand="0" w:oddHBand="0" w:evenHBand="0" w:firstRowFirstColumn="0" w:firstRowLastColumn="0" w:lastRowFirstColumn="0" w:lastRowLastColumn="0"/>
+            </w:pPr>
+            <w:r>
+              <w:t>2hr</w:t>
+            </w:r>
+          </w:p>
+        </w:tc>
+        <w:tc>
+          <w:tcPr>
+            <w:tcW w:w="885" w:type="dxa"/>
+          </w:tcPr>
+          <w:p>
+            <w:pPr>
+              <w:cnfStyle w:val="000000000000" w:firstRow="0" w:lastRow="0" w:firstColumn="0" w:lastColumn="0" w:oddVBand="0" w:evenVBand="0" w:oddHBand="0" w:evenHBand="0" w:firstRowFirstColumn="0" w:firstRowLastColumn="0" w:lastRowFirstColumn="0" w:lastRowLastColumn="0"/>
+            </w:pPr>
+          </w:p>
+        </w:tc>
+      </w:tr>
+      <w:tr>
+        <w:trPr>
+          <w:cnfStyle w:val="000000100000" w:firstRow="0" w:lastRow="0" w:firstColumn="0" w:lastColumn="0" w:oddVBand="0" w:evenVBand="0" w:oddHBand="1" w:evenHBand="0" w:firstRowFirstColumn="0" w:firstRowLastColumn="0" w:lastRowFirstColumn="0" w:lastRowLastColumn="0"/>
+        </w:trPr>
+        <w:tc>
+          <w:tcPr>
+            <w:cnfStyle w:val="001000000000" w:firstRow="0" w:lastRow="0" w:firstColumn="1" w:lastColumn="0" w:oddVBand="0" w:evenVBand="0" w:oddHBand="0" w:evenHBand="0" w:firstRowFirstColumn="0" w:firstRowLastColumn="0" w:lastRowFirstColumn="0" w:lastRowLastColumn="0"/>
+            <w:tcW w:w="903" w:type="dxa"/>
+          </w:tcPr>
+          <w:p>
+            <w:r>
+              <w:t>23</w:t>
+            </w:r>
+          </w:p>
+        </w:tc>
+        <w:tc>
+          <w:tcPr>
+            <w:tcW w:w="6300" w:type="dxa"/>
+          </w:tcPr>
+          <w:p>
+            <w:pPr>
+              <w:cnfStyle w:val="000000100000" w:firstRow="0" w:lastRow="0" w:firstColumn="0" w:lastColumn="0" w:oddVBand="0" w:evenVBand="0" w:oddHBand="1" w:evenHBand="0" w:firstRowFirstColumn="0" w:firstRowLastColumn="0" w:lastRowFirstColumn="0" w:lastRowLastColumn="0"/>
+            </w:pPr>
+            <w:r>
+              <w:t>Implement code to send an email to the input email address with a link to the password reset page</w:t>
+            </w:r>
+          </w:p>
+        </w:tc>
+        <w:tc>
+          <w:tcPr>
+            <w:tcW w:w="1095" w:type="dxa"/>
+          </w:tcPr>
+          <w:p>
+            <w:pPr>
+              <w:cnfStyle w:val="000000100000" w:firstRow="0" w:lastRow="0" w:firstColumn="0" w:lastColumn="0" w:oddVBand="0" w:evenVBand="0" w:oddHBand="1" w:evenHBand="0" w:firstRowFirstColumn="0" w:firstRowLastColumn="0" w:lastRowFirstColumn="0" w:lastRowLastColumn="0"/>
+            </w:pPr>
+            <w:r>
+              <w:t>4hr</w:t>
+            </w:r>
+          </w:p>
+        </w:tc>
+        <w:tc>
+          <w:tcPr>
+            <w:tcW w:w="885" w:type="dxa"/>
+          </w:tcPr>
+          <w:p>
+            <w:pPr>
+              <w:cnfStyle w:val="000000100000" w:firstRow="0" w:lastRow="0" w:firstColumn="0" w:lastColumn="0" w:oddVBand="0" w:evenVBand="0" w:oddHBand="1" w:evenHBand="0" w:firstRowFirstColumn="0" w:firstRowLastColumn="0" w:lastRowFirstColumn="0" w:lastRowLastColumn="0"/>
+            </w:pPr>
+          </w:p>
+        </w:tc>
+      </w:tr>
+      <w:tr>
+        <w:tc>
+          <w:tcPr>
+            <w:cnfStyle w:val="001000000000" w:firstRow="0" w:lastRow="0" w:firstColumn="1" w:lastColumn="0" w:oddVBand="0" w:evenVBand="0" w:oddHBand="0" w:evenHBand="0" w:firstRowFirstColumn="0" w:firstRowLastColumn="0" w:lastRowFirstColumn="0" w:lastRowLastColumn="0"/>
+            <w:tcW w:w="903" w:type="dxa"/>
+          </w:tcPr>
+          <w:p>
+            <w:r>
+              <w:t>2</w:t>
+            </w:r>
+            <w:r>
+              <w:t>4</w:t>
+            </w:r>
+          </w:p>
+        </w:tc>
+        <w:tc>
+          <w:tcPr>
+            <w:tcW w:w="6300" w:type="dxa"/>
+          </w:tcPr>
+          <w:p>
+            <w:pPr>
+              <w:cnfStyle w:val="000000000000" w:firstRow="0" w:lastRow="0" w:firstColumn="0" w:lastColumn="0" w:oddVBand="0" w:evenVBand="0" w:oddHBand="0" w:evenHBand="0" w:firstRowFirstColumn="0" w:firstRowLastColumn="0" w:lastRowFirstColumn="0" w:lastRowLastColumn="0"/>
+            </w:pPr>
+            <w:r>
+              <w:t>Verify the input details and add confirmation message</w:t>
+            </w:r>
+          </w:p>
+        </w:tc>
+        <w:tc>
+          <w:tcPr>
+            <w:tcW w:w="1095" w:type="dxa"/>
+          </w:tcPr>
+          <w:p>
+            <w:pPr>
+              <w:cnfStyle w:val="000000000000" w:firstRow="0" w:lastRow="0" w:firstColumn="0" w:lastColumn="0" w:oddVBand="0" w:evenVBand="0" w:oddHBand="0" w:evenHBand="0" w:firstRowFirstColumn="0" w:firstRowLastColumn="0" w:lastRowFirstColumn="0" w:lastRowLastColumn="0"/>
+            </w:pPr>
+            <w:r>
+              <w:t>1hr</w:t>
+            </w:r>
+          </w:p>
+        </w:tc>
+        <w:tc>
+          <w:tcPr>
+            <w:tcW w:w="885" w:type="dxa"/>
+          </w:tcPr>
+          <w:p>
+            <w:pPr>
+              <w:cnfStyle w:val="000000000000" w:firstRow="0" w:lastRow="0" w:firstColumn="0" w:lastColumn="0" w:oddVBand="0" w:evenVBand="0" w:oddHBand="0" w:evenHBand="0" w:firstRowFirstColumn="0" w:firstRowLastColumn="0" w:lastRowFirstColumn="0" w:lastRowLastColumn="0"/>
+            </w:pPr>
+          </w:p>
+        </w:tc>
+      </w:tr>
+      <w:tr>
+        <w:trPr>
+          <w:cnfStyle w:val="000000100000" w:firstRow="0" w:lastRow="0" w:firstColumn="0" w:lastColumn="0" w:oddVBand="0" w:evenVBand="0" w:oddHBand="1" w:evenHBand="0" w:firstRowFirstColumn="0" w:firstRowLastColumn="0" w:lastRowFirstColumn="0" w:lastRowLastColumn="0"/>
+        </w:trPr>
+        <w:tc>
+          <w:tcPr>
+            <w:cnfStyle w:val="001000000000" w:firstRow="0" w:lastRow="0" w:firstColumn="1" w:lastColumn="0" w:oddVBand="0" w:evenVBand="0" w:oddHBand="0" w:evenHBand="0" w:firstRowFirstColumn="0" w:firstRowLastColumn="0" w:lastRowFirstColumn="0" w:lastRowLastColumn="0"/>
+            <w:tcW w:w="903" w:type="dxa"/>
+          </w:tcPr>
+          <w:p>
+            <w:r>
+              <w:lastRenderedPageBreak/>
+              <w:t>25</w:t>
+            </w:r>
+          </w:p>
+        </w:tc>
+        <w:tc>
+          <w:tcPr>
+            <w:tcW w:w="6300" w:type="dxa"/>
+          </w:tcPr>
+          <w:p>
+            <w:pPr>
+              <w:cnfStyle w:val="000000100000" w:firstRow="0" w:lastRow="0" w:firstColumn="0" w:lastColumn="0" w:oddVBand="0" w:evenVBand="0" w:oddHBand="1" w:evenHBand="0" w:firstRowFirstColumn="0" w:firstRowLastColumn="0" w:lastRowFirstColumn="0" w:lastRowLastColumn="0"/>
+            </w:pPr>
+            <w:r>
+              <w:t>Update user’s password in the SQL database</w:t>
+            </w:r>
+          </w:p>
+        </w:tc>
+        <w:tc>
+          <w:tcPr>
+            <w:tcW w:w="1095" w:type="dxa"/>
+          </w:tcPr>
+          <w:p>
+            <w:pPr>
+              <w:cnfStyle w:val="000000100000" w:firstRow="0" w:lastRow="0" w:firstColumn="0" w:lastColumn="0" w:oddVBand="0" w:evenVBand="0" w:oddHBand="1" w:evenHBand="0" w:firstRowFirstColumn="0" w:firstRowLastColumn="0" w:lastRowFirstColumn="0" w:lastRowLastColumn="0"/>
+            </w:pPr>
+            <w:r>
+              <w:t>1hr</w:t>
+            </w:r>
+          </w:p>
+        </w:tc>
+        <w:tc>
+          <w:tcPr>
+            <w:tcW w:w="885" w:type="dxa"/>
+          </w:tcPr>
+          <w:p>
+            <w:pPr>
+              <w:cnfStyle w:val="000000100000" w:firstRow="0" w:lastRow="0" w:firstColumn="0" w:lastColumn="0" w:oddVBand="0" w:evenVBand="0" w:oddHBand="1" w:evenHBand="0" w:firstRowFirstColumn="0" w:firstRowLastColumn="0" w:lastRowFirstColumn="0" w:lastRowLastColumn="0"/>
+            </w:pPr>
+          </w:p>
+        </w:tc>
+      </w:tr>
+      <w:tr>
+        <w:tc>
+          <w:tcPr>
+            <w:cnfStyle w:val="001000000000" w:firstRow="0" w:lastRow="0" w:firstColumn="1" w:lastColumn="0" w:oddVBand="0" w:evenVBand="0" w:oddHBand="0" w:evenHBand="0" w:firstRowFirstColumn="0" w:firstRowLastColumn="0" w:lastRowFirstColumn="0" w:lastRowLastColumn="0"/>
+            <w:tcW w:w="903" w:type="dxa"/>
+          </w:tcPr>
+          <w:p/>
+        </w:tc>
+        <w:tc>
+          <w:tcPr>
+            <w:tcW w:w="6300" w:type="dxa"/>
+          </w:tcPr>
+          <w:p>
+            <w:pPr>
+              <w:tabs>
+                <w:tab w:val="right" w:pos="6219"/>
+              </w:tabs>
+              <w:cnfStyle w:val="000000000000" w:firstRow="0" w:lastRow="0" w:firstColumn="0" w:lastColumn="0" w:oddVBand="0" w:evenVBand="0" w:oddHBand="0" w:evenHBand="0" w:firstRowFirstColumn="0" w:firstRowLastColumn="0" w:lastRowFirstColumn="0" w:lastRowLastColumn="0"/>
+            </w:pPr>
+            <w:r>
+              <w:t>Story Points: 9</w:t>
+            </w:r>
+            <w:r>
+              <w:tab/>
+              <w:t>Total Hours:</w:t>
+            </w:r>
+          </w:p>
+        </w:tc>
+        <w:tc>
+          <w:tcPr>
+            <w:tcW w:w="1095" w:type="dxa"/>
+          </w:tcPr>
+          <w:p>
+            <w:pPr>
+              <w:cnfStyle w:val="000000000000" w:firstRow="0" w:lastRow="0" w:firstColumn="0" w:lastColumn="0" w:oddVBand="0" w:evenVBand="0" w:oddHBand="0" w:evenHBand="0" w:firstRowFirstColumn="0" w:firstRowLastColumn="0" w:lastRowFirstColumn="0" w:lastRowLastColumn="0"/>
+            </w:pPr>
+            <w:r>
+              <w:t>9 hr 10min</w:t>
+            </w:r>
+          </w:p>
+        </w:tc>
+        <w:tc>
+          <w:tcPr>
+            <w:tcW w:w="885" w:type="dxa"/>
+          </w:tcPr>
+          <w:p>
+            <w:pPr>
+              <w:cnfStyle w:val="000000000000" w:firstRow="0" w:lastRow="0" w:firstColumn="0" w:lastColumn="0" w:oddVBand="0" w:evenVBand="0" w:oddHBand="0" w:evenHBand="0" w:firstRowFirstColumn="0" w:firstRowLastColumn="0" w:lastRowFirstColumn="0" w:lastRowLastColumn="0"/>
+            </w:pPr>
+          </w:p>
+        </w:tc>
+      </w:tr>
+    </w:tbl>
+    <w:p>
+      <w:pPr>
+        <w:tabs>
+          <w:tab w:val="right" w:pos="9026"/>
+        </w:tabs>
+        <w:spacing w:before="240" w:after="120" w:line="240" w:lineRule="auto"/>
+        <w:rPr>
+          <w:b/>
+          <w:sz w:val="24"/>
+          <w:szCs w:val="24"/>
+        </w:rPr>
+      </w:pPr>
+      <w:r>
+        <w:rPr>
+          <w:b/>
+          <w:sz w:val="24"/>
+          <w:szCs w:val="24"/>
+        </w:rPr>
+        <w:t xml:space="preserve">Story ID: </w:t>
+      </w:r>
+      <w:r>
+        <w:rPr>
+          <w:b/>
+          <w:sz w:val="24"/>
+          <w:szCs w:val="24"/>
+        </w:rPr>
+        <w:t>Contact Details</w:t>
+      </w:r>
+    </w:p>
+    <w:tbl>
+      <w:tblPr>
+        <w:tblStyle w:val="af2"/>
+        <w:tblW w:w="9183" w:type="dxa"/>
+        <w:tblBorders>
+          <w:top w:val="single" w:sz="8" w:space="0" w:color="8064A2"/>
+          <w:left w:val="single" w:sz="8" w:space="0" w:color="8064A2"/>
+          <w:bottom w:val="single" w:sz="8" w:space="0" w:color="8064A2"/>
+          <w:right w:val="single" w:sz="8" w:space="0" w:color="8064A2"/>
+          <w:insideH w:val="single" w:sz="4" w:space="0" w:color="000000"/>
+          <w:insideV w:val="single" w:sz="4" w:space="0" w:color="000000"/>
+        </w:tblBorders>
+        <w:tblLayout w:type="fixed"/>
+        <w:tblLook w:val="04A0" w:firstRow="1" w:lastRow="0" w:firstColumn="1" w:lastColumn="0" w:noHBand="0" w:noVBand="1"/>
+      </w:tblPr>
+      <w:tblGrid>
+        <w:gridCol w:w="903"/>
+        <w:gridCol w:w="6300"/>
+        <w:gridCol w:w="1095"/>
+        <w:gridCol w:w="885"/>
+      </w:tblGrid>
+      <w:tr>
+        <w:trPr>
+          <w:cnfStyle w:val="100000000000" w:firstRow="1" w:lastRow="0" w:firstColumn="0" w:lastColumn="0" w:oddVBand="0" w:evenVBand="0" w:oddHBand="0" w:evenHBand="0" w:firstRowFirstColumn="0" w:firstRowLastColumn="0" w:lastRowFirstColumn="0" w:lastRowLastColumn="0"/>
+        </w:trPr>
+        <w:tc>
+          <w:tcPr>
+            <w:cnfStyle w:val="001000000000" w:firstRow="0" w:lastRow="0" w:firstColumn="1" w:lastColumn="0" w:oddVBand="0" w:evenVBand="0" w:oddHBand="0" w:evenHBand="0" w:firstRowFirstColumn="0" w:firstRowLastColumn="0" w:lastRowFirstColumn="0" w:lastRowLastColumn="0"/>
+            <w:tcW w:w="903" w:type="dxa"/>
+          </w:tcPr>
+          <w:p>
+            <w:r>
+              <w:t>Task ID</w:t>
+            </w:r>
+          </w:p>
+        </w:tc>
+        <w:tc>
+          <w:tcPr>
+            <w:tcW w:w="6300" w:type="dxa"/>
+          </w:tcPr>
+          <w:p>
+            <w:pPr>
+              <w:cnfStyle w:val="100000000000" w:firstRow="1" w:lastRow="0" w:firstColumn="0" w:lastColumn="0" w:oddVBand="0" w:evenVBand="0" w:oddHBand="0" w:evenHBand="0" w:firstRowFirstColumn="0" w:firstRowLastColumn="0" w:lastRowFirstColumn="0" w:lastRowLastColumn="0"/>
+            </w:pPr>
+            <w:r>
+              <w:t>Task Description</w:t>
+            </w:r>
+          </w:p>
+        </w:tc>
+        <w:tc>
+          <w:tcPr>
+            <w:tcW w:w="1095" w:type="dxa"/>
+          </w:tcPr>
+          <w:p>
+            <w:pPr>
+              <w:cnfStyle w:val="100000000000" w:firstRow="1" w:lastRow="0" w:firstColumn="0" w:lastColumn="0" w:oddVBand="0" w:evenVBand="0" w:oddHBand="0" w:evenHBand="0" w:firstRowFirstColumn="0" w:firstRowLastColumn="0" w:lastRowFirstColumn="0" w:lastRowLastColumn="0"/>
+            </w:pPr>
+            <w:r>
+              <w:t>Estimate</w:t>
+            </w:r>
+          </w:p>
+        </w:tc>
+        <w:tc>
+          <w:tcPr>
+            <w:tcW w:w="885" w:type="dxa"/>
+          </w:tcPr>
+          <w:p>
+            <w:pPr>
+              <w:cnfStyle w:val="100000000000" w:firstRow="1" w:lastRow="0" w:firstColumn="0" w:lastColumn="0" w:oddVBand="0" w:evenVBand="0" w:oddHBand="0" w:evenHBand="0" w:firstRowFirstColumn="0" w:firstRowLastColumn="0" w:lastRowFirstColumn="0" w:lastRowLastColumn="0"/>
+            </w:pPr>
+            <w:r>
+              <w:t>Taken</w:t>
+            </w:r>
+          </w:p>
+        </w:tc>
+      </w:tr>
+      <w:tr>
+        <w:trPr>
+          <w:cnfStyle w:val="000000100000" w:firstRow="0" w:lastRow="0" w:firstColumn="0" w:lastColumn="0" w:oddVBand="0" w:evenVBand="0" w:oddHBand="1" w:evenHBand="0" w:firstRowFirstColumn="0" w:firstRowLastColumn="0" w:lastRowFirstColumn="0" w:lastRowLastColumn="0"/>
+        </w:trPr>
+        <w:tc>
+          <w:tcPr>
+            <w:cnfStyle w:val="001000000000" w:firstRow="0" w:lastRow="0" w:firstColumn="1" w:lastColumn="0" w:oddVBand="0" w:evenVBand="0" w:oddHBand="0" w:evenHBand="0" w:firstRowFirstColumn="0" w:firstRowLastColumn="0" w:lastRowFirstColumn="0" w:lastRowLastColumn="0"/>
+            <w:tcW w:w="903" w:type="dxa"/>
+          </w:tcPr>
+          <w:p>
+            <w:r>
+              <w:t>26</w:t>
+            </w:r>
+          </w:p>
+        </w:tc>
+        <w:tc>
+          <w:tcPr>
+            <w:tcW w:w="6300" w:type="dxa"/>
+          </w:tcPr>
+          <w:p>
+            <w:pPr>
+              <w:cnfStyle w:val="000000100000" w:firstRow="0" w:lastRow="0" w:firstColumn="0" w:lastColumn="0" w:oddVBand="0" w:evenVBand="0" w:oddHBand="1" w:evenHBand="0" w:firstRowFirstColumn="0" w:firstRowLastColumn="0" w:lastRowFirstColumn="0" w:lastRowLastColumn="0"/>
+            </w:pPr>
+            <w:r>
+              <w:t>Create new .html page which displays contact email and phone number for SmartCity</w:t>
+            </w:r>
+          </w:p>
+        </w:tc>
+        <w:tc>
+          <w:tcPr>
+            <w:tcW w:w="1095" w:type="dxa"/>
+          </w:tcPr>
+          <w:p>
+            <w:pPr>
+              <w:cnfStyle w:val="000000100000" w:firstRow="0" w:lastRow="0" w:firstColumn="0" w:lastColumn="0" w:oddVBand="0" w:evenVBand="0" w:oddHBand="1" w:evenHBand="0" w:firstRowFirstColumn="0" w:firstRowLastColumn="0" w:lastRowFirstColumn="0" w:lastRowLastColumn="0"/>
+            </w:pPr>
+            <w:r>
+              <w:t>30min</w:t>
+            </w:r>
+          </w:p>
+        </w:tc>
+        <w:tc>
+          <w:tcPr>
+            <w:tcW w:w="885" w:type="dxa"/>
+          </w:tcPr>
+          <w:p>
+            <w:pPr>
+              <w:cnfStyle w:val="000000100000" w:firstRow="0" w:lastRow="0" w:firstColumn="0" w:lastColumn="0" w:oddVBand="0" w:evenVBand="0" w:oddHBand="1" w:evenHBand="0" w:firstRowFirstColumn="0" w:firstRowLastColumn="0" w:lastRowFirstColumn="0" w:lastRowLastColumn="0"/>
+            </w:pPr>
+          </w:p>
+        </w:tc>
+      </w:tr>
+      <w:tr>
+        <w:tc>
+          <w:tcPr>
+            <w:cnfStyle w:val="001000000000" w:firstRow="0" w:lastRow="0" w:firstColumn="1" w:lastColumn="0" w:oddVBand="0" w:evenVBand="0" w:oddHBand="0" w:evenHBand="0" w:firstRowFirstColumn="0" w:firstRowLastColumn="0" w:lastRowFirstColumn="0" w:lastRowLastColumn="0"/>
+            <w:tcW w:w="903" w:type="dxa"/>
+          </w:tcPr>
+          <w:p>
+            <w:r>
+              <w:t>2</w:t>
+            </w:r>
+            <w:r>
+              <w:t>7</w:t>
+            </w:r>
+          </w:p>
+        </w:tc>
+        <w:tc>
+          <w:tcPr>
+            <w:tcW w:w="6300" w:type="dxa"/>
+          </w:tcPr>
+          <w:p>
+            <w:pPr>
+              <w:cnfStyle w:val="000000000000" w:firstRow="0" w:lastRow="0" w:firstColumn="0" w:lastColumn="0" w:oddVBand="0" w:evenVBand="0" w:oddHBand="0" w:evenHBand="0" w:firstRowFirstColumn="0" w:firstRowLastColumn="0" w:lastRowFirstColumn="0" w:lastRowLastColumn="0"/>
+            </w:pPr>
+            <w:r>
+              <w:t>Update “Contact Us” button from search results html page to direct to new contact us html page</w:t>
+            </w:r>
+          </w:p>
+        </w:tc>
+        <w:tc>
+          <w:tcPr>
+            <w:tcW w:w="1095" w:type="dxa"/>
+          </w:tcPr>
+          <w:p>
+            <w:pPr>
+              <w:cnfStyle w:val="000000000000" w:firstRow="0" w:lastRow="0" w:firstColumn="0" w:lastColumn="0" w:oddVBand="0" w:evenVBand="0" w:oddHBand="0" w:evenHBand="0" w:firstRowFirstColumn="0" w:firstRowLastColumn="0" w:lastRowFirstColumn="0" w:lastRowLastColumn="0"/>
+            </w:pPr>
+            <w:r>
+              <w:t>10mins</w:t>
+            </w:r>
+          </w:p>
+        </w:tc>
+        <w:tc>
+          <w:tcPr>
+            <w:tcW w:w="885" w:type="dxa"/>
+          </w:tcPr>
+          <w:p>
+            <w:pPr>
+              <w:cnfStyle w:val="000000000000" w:firstRow="0" w:lastRow="0" w:firstColumn="0" w:lastColumn="0" w:oddVBand="0" w:evenVBand="0" w:oddHBand="0" w:evenHBand="0" w:firstRowFirstColumn="0" w:firstRowLastColumn="0" w:lastRowFirstColumn="0" w:lastRowLastColumn="0"/>
+            </w:pPr>
+          </w:p>
+        </w:tc>
+      </w:tr>
+      <w:tr>
+        <w:trPr>
+          <w:cnfStyle w:val="000000100000" w:firstRow="0" w:lastRow="0" w:firstColumn="0" w:lastColumn="0" w:oddVBand="0" w:evenVBand="0" w:oddHBand="1" w:evenHBand="0" w:firstRowFirstColumn="0" w:firstRowLastColumn="0" w:lastRowFirstColumn="0" w:lastRowLastColumn="0"/>
+        </w:trPr>
+        <w:tc>
+          <w:tcPr>
+            <w:cnfStyle w:val="001000000000" w:firstRow="0" w:lastRow="0" w:firstColumn="1" w:lastColumn="0" w:oddVBand="0" w:evenVBand="0" w:oddHBand="0" w:evenHBand="0" w:firstRowFirstColumn="0" w:firstRowLastColumn="0" w:lastRowFirstColumn="0" w:lastRowLastColumn="0"/>
+            <w:tcW w:w="903" w:type="dxa"/>
+          </w:tcPr>
+          <w:p/>
+        </w:tc>
+        <w:tc>
+          <w:tcPr>
+            <w:tcW w:w="6300" w:type="dxa"/>
+          </w:tcPr>
+          <w:p>
+            <w:pPr>
+              <w:tabs>
+                <w:tab w:val="right" w:pos="6219"/>
+              </w:tabs>
+              <w:cnfStyle w:val="000000100000" w:firstRow="0" w:lastRow="0" w:firstColumn="0" w:lastColumn="0" w:oddVBand="0" w:evenVBand="0" w:oddHBand="1" w:evenHBand="0" w:firstRowFirstColumn="0" w:firstRowLastColumn="0" w:lastRowFirstColumn="0" w:lastRowLastColumn="0"/>
+            </w:pPr>
+            <w:r>
+              <w:t>Story Points: 1</w:t>
+            </w:r>
+            <w:r>
+              <w:tab/>
+              <w:t>Total Hours:</w:t>
+            </w:r>
+          </w:p>
+        </w:tc>
+        <w:tc>
+          <w:tcPr>
+            <w:tcW w:w="1095" w:type="dxa"/>
+          </w:tcPr>
+          <w:p>
+            <w:pPr>
+              <w:cnfStyle w:val="000000100000" w:firstRow="0" w:lastRow="0" w:firstColumn="0" w:lastColumn="0" w:oddVBand="0" w:evenVBand="0" w:oddHBand="1" w:evenHBand="0" w:firstRowFirstColumn="0" w:firstRowLastColumn="0" w:lastRowFirstColumn="0" w:lastRowLastColumn="0"/>
+            </w:pPr>
+            <w:r>
+              <w:t>40</w:t>
+            </w:r>
+            <w:r>
+              <w:t>min</w:t>
+            </w:r>
+          </w:p>
+        </w:tc>
+        <w:tc>
+          <w:tcPr>
+            <w:tcW w:w="885" w:type="dxa"/>
+          </w:tcPr>
+          <w:p>
+            <w:pPr>
+              <w:cnfStyle w:val="000000100000" w:firstRow="0" w:lastRow="0" w:firstColumn="0" w:lastColumn="0" w:oddVBand="0" w:evenVBand="0" w:oddHBand="1" w:evenHBand="0" w:firstRowFirstColumn="0" w:firstRowLastColumn="0" w:lastRowFirstColumn="0" w:lastRowLastColumn="0"/>
+            </w:pPr>
+          </w:p>
+        </w:tc>
+      </w:tr>
+    </w:tbl>
+    <w:p>
+      <w:pPr>
+        <w:tabs>
+          <w:tab w:val="left" w:pos="2383"/>
+        </w:tabs>
         <w:rPr>
           <w:sz w:val="24"/>
           <w:szCs w:val="24"/>

</xml_diff>